<commit_message>
Updated 1 LHC link in Chapter 5 and updated around 27 LHC links in Chapter 6.
</commit_message>
<xml_diff>
--- a/umls.nlm.nih.gov/reference_manual/ch06.docx
+++ b/umls.nlm.nih.gov/reference_manual/ch06.docx
@@ -1,6 +1,6 @@
 
 <file path=word/document.xml><?xml version="1.0" encoding="utf-8"?>
-<w:document xmlns:wpc="http://schemas.microsoft.com/office/word/2010/wordprocessingCanvas" xmlns:cx="http://schemas.microsoft.com/office/drawing/2014/chartex" xmlns:cx1="http://schemas.microsoft.com/office/drawing/2015/9/8/chartex" xmlns:cx2="http://schemas.microsoft.com/office/drawing/2015/10/21/chartex" xmlns:cx3="http://schemas.microsoft.com/office/drawing/2016/5/9/chartex" xmlns:cx4="http://schemas.microsoft.com/office/drawing/2016/5/10/chartex" xmlns:cx5="http://schemas.microsoft.com/office/drawing/2016/5/11/chartex" xmlns:mc="http://schemas.openxmlformats.org/markup-compatibility/2006" xmlns:o="urn:schemas-microsoft-com:office:office" xmlns:r="http://schemas.openxmlformats.org/officeDocument/2006/relationships" xmlns:m="http://schemas.openxmlformats.org/officeDocument/2006/math" xmlns:v="urn:schemas-microsoft-com:vml" xmlns:wp14="http://schemas.microsoft.com/office/word/2010/wordprocessingDrawing" xmlns:wp="http://schemas.openxmlformats.org/drawingml/2006/wordprocessingDrawing" xmlns:w10="urn:schemas-microsoft-com:office:word" xmlns:w="http://schemas.openxmlformats.org/wordprocessingml/2006/main" xmlns:w14="http://schemas.microsoft.com/office/word/2010/wordml" xmlns:w15="http://schemas.microsoft.com/office/word/2012/wordml" xmlns:w16se="http://schemas.microsoft.com/office/word/2015/wordml/symex" xmlns:wpg="http://schemas.microsoft.com/office/word/2010/wordprocessingGroup" xmlns:wpi="http://schemas.microsoft.com/office/word/2010/wordprocessingInk" xmlns:wne="http://schemas.microsoft.com/office/word/2006/wordml" xmlns:wps="http://schemas.microsoft.com/office/word/2010/wordprocessingShape" mc:Ignorable="w14 w15 w16se wp14">
+<w:document xmlns:wpc="http://schemas.microsoft.com/office/word/2010/wordprocessingCanvas" xmlns:cx="http://schemas.microsoft.com/office/drawing/2014/chartex" xmlns:cx1="http://schemas.microsoft.com/office/drawing/2015/9/8/chartex" xmlns:cx2="http://schemas.microsoft.com/office/drawing/2015/10/21/chartex" xmlns:cx3="http://schemas.microsoft.com/office/drawing/2016/5/9/chartex" xmlns:cx4="http://schemas.microsoft.com/office/drawing/2016/5/10/chartex" xmlns:cx5="http://schemas.microsoft.com/office/drawing/2016/5/11/chartex" xmlns:cx6="http://schemas.microsoft.com/office/drawing/2016/5/12/chartex" xmlns:cx7="http://schemas.microsoft.com/office/drawing/2016/5/13/chartex" xmlns:cx8="http://schemas.microsoft.com/office/drawing/2016/5/14/chartex" xmlns:mc="http://schemas.openxmlformats.org/markup-compatibility/2006" xmlns:aink="http://schemas.microsoft.com/office/drawing/2016/ink" xmlns:am3d="http://schemas.microsoft.com/office/drawing/2017/model3d" xmlns:o="urn:schemas-microsoft-com:office:office" xmlns:r="http://schemas.openxmlformats.org/officeDocument/2006/relationships" xmlns:m="http://schemas.openxmlformats.org/officeDocument/2006/math" xmlns:v="urn:schemas-microsoft-com:vml" xmlns:wp14="http://schemas.microsoft.com/office/word/2010/wordprocessingDrawing" xmlns:wp="http://schemas.openxmlformats.org/drawingml/2006/wordprocessingDrawing" xmlns:w10="urn:schemas-microsoft-com:office:word" xmlns:w="http://schemas.openxmlformats.org/wordprocessingml/2006/main" xmlns:w14="http://schemas.microsoft.com/office/word/2010/wordml" xmlns:w15="http://schemas.microsoft.com/office/word/2012/wordml" xmlns:w16cex="http://schemas.microsoft.com/office/word/2018/wordml/cex" xmlns:w16cid="http://schemas.microsoft.com/office/word/2016/wordml/cid" xmlns:w16="http://schemas.microsoft.com/office/word/2018/wordml" xmlns:w16se="http://schemas.microsoft.com/office/word/2015/wordml/symex" xmlns:wpg="http://schemas.microsoft.com/office/word/2010/wordprocessingGroup" xmlns:wpi="http://schemas.microsoft.com/office/word/2010/wordprocessingInk" xmlns:wne="http://schemas.microsoft.com/office/word/2006/wordml" xmlns:wps="http://schemas.microsoft.com/office/word/2010/wordprocessingShape" mc:Ignorable="w14 w15 w16se w16cid w16 w16cex wp14">
   <w:body>
     <w:p>
       <w:pPr>
@@ -46,7 +46,6 @@
                 <w:sz w:val="20"/>
               </w:rPr>
             </w:pPr>
-            <w:bookmarkStart w:id="0" w:name="_GoBack"/>
             <w:r>
               <w:rPr>
                 <w:b/>
@@ -57,7 +56,6 @@
           </w:p>
         </w:tc>
       </w:tr>
-      <w:bookmarkEnd w:id="0"/>
       <w:tr>
         <w:trPr>
           <w:trHeight w:val="288"/>
@@ -202,6 +200,7 @@
               </w:rPr>
               <w:t>(</w:t>
             </w:r>
+            <w:proofErr w:type="spellStart"/>
             <w:r>
               <w:rPr>
                 <w:i/>
@@ -209,6 +208,7 @@
               </w:rPr>
               <w:t>GeneReviews</w:t>
             </w:r>
+            <w:proofErr w:type="spellEnd"/>
             <w:r>
               <w:rPr>
                 <w:sz w:val="20"/>
@@ -1203,11 +1203,19 @@
         <w:t xml:space="preserve">The SPECIALIST Lexicon is distributed as one of the UMLS Knowledge Sources and as an open source resource along with the </w:t>
       </w:r>
       <w:hyperlink r:id="rId12" w:history="1">
+        <w:proofErr w:type="spellStart"/>
         <w:r>
           <w:rPr>
             <w:rStyle w:val="Hyperlink"/>
           </w:rPr>
-          <w:t>the SPECIALIST NLP tools</w:t>
+          <w:t>the</w:t>
+        </w:r>
+        <w:proofErr w:type="spellEnd"/>
+        <w:r>
+          <w:rPr>
+            <w:rStyle w:val="Hyperlink"/>
+          </w:rPr>
+          <w:t xml:space="preserve"> SPECIALIST NLP tools</w:t>
         </w:r>
       </w:hyperlink>
       <w:r>
@@ -1246,22 +1254,126 @@
     </w:p>
     <w:p>
       <w:r>
-        <w:t>The unit lexical record is a frame structure consisting of slots and fillers. Each lexical record has a base= slot whose filler indicates the base form, and optionally a set of spelling_variants= slots to indicate spelling variants. An "entry=" slot records the unique identifier (EUI) of the record. EUI numbers are seven digit numbers preceded by an "E". Each record has a cat= slot indicating part of speech. The lexical record is delimited by braces ({...}).</w:t>
-      </w:r>
-    </w:p>
-    <w:p>
-      <w:r>
-        <w:t xml:space="preserve">The unit lexical records for "anaesthetic" given below illustrate some of the features of the SPECIALIST lexical record: </w:t>
-      </w:r>
-    </w:p>
-    <w:p>
-      <w:r>
-        <w:t>{base=anesthetic spelling_variant=anaesthetic entry=E0354094 cat=noun variants=reg variants=uncount} {base=anesthetic spelling_variant=anaesthetic entry=E0330019 cat=adj variants=inv position=attrib(3) position=pred stative}</w:t>
-      </w:r>
-    </w:p>
-    <w:p>
-      <w:r>
-        <w:t>The base form "anesthetic" and its spelling variant "anaesthetic" appear in two lexical records, one an adjective entry, the other a noun entry. The variants= slot contains a code indicating the inflectional morphology of the entry; the filler reg in the noun entry indicates that the noun "anesthetic" is a count noun which undergoes regular English plural formation ("anaesthetics"); inv in the variants= slot of the adjective entry indicates that the adjective "anesthetic" does not form a comparative or superlative. The position= slot indicates that the adjective "anaesthetic" is attributive and appears after color adjectives in the normal adjective order. "pred" in the position slot of the adjective entry indicates that this adjective can appear in predicate position.</w:t>
+        <w:t xml:space="preserve">The unit lexical record is a frame structure consisting of slots and fillers. Each lexical record has a base= slot whose filler indicates the base form, and optionally a set of </w:t>
+      </w:r>
+      <w:proofErr w:type="spellStart"/>
+      <w:r>
+        <w:t>spelling_variants</w:t>
+      </w:r>
+      <w:proofErr w:type="spellEnd"/>
+      <w:r>
+        <w:t>= slots to indicate spelling variants. An "entry=" slot records the unique identifier (EUI) of the record. EUI numbers are seven digit numbers preceded by an "E". Each record has a cat= slot indicating part of speech. The lexical record is delimited by braces ({...}).</w:t>
+      </w:r>
+    </w:p>
+    <w:p>
+      <w:r>
+        <w:t>The unit lexical records for "</w:t>
+      </w:r>
+      <w:proofErr w:type="spellStart"/>
+      <w:r>
+        <w:t>anaesthetic</w:t>
+      </w:r>
+      <w:proofErr w:type="spellEnd"/>
+      <w:r>
+        <w:t xml:space="preserve">" given below illustrate some of the features of the SPECIALIST lexical record: </w:t>
+      </w:r>
+    </w:p>
+    <w:p>
+      <w:r>
+        <w:t xml:space="preserve">{base=anesthetic </w:t>
+      </w:r>
+      <w:proofErr w:type="spellStart"/>
+      <w:r>
+        <w:t>spelling_variant</w:t>
+      </w:r>
+      <w:proofErr w:type="spellEnd"/>
+      <w:r>
+        <w:t>=</w:t>
+      </w:r>
+      <w:proofErr w:type="spellStart"/>
+      <w:r>
+        <w:t>anaesthetic</w:t>
+      </w:r>
+      <w:proofErr w:type="spellEnd"/>
+      <w:r>
+        <w:t xml:space="preserve"> entry=E0354094 cat=noun variants=reg variants=</w:t>
+      </w:r>
+      <w:proofErr w:type="spellStart"/>
+      <w:r>
+        <w:t>uncount</w:t>
+      </w:r>
+      <w:proofErr w:type="spellEnd"/>
+      <w:r>
+        <w:t xml:space="preserve">} {base=anesthetic </w:t>
+      </w:r>
+      <w:proofErr w:type="spellStart"/>
+      <w:r>
+        <w:t>spelling_variant</w:t>
+      </w:r>
+      <w:proofErr w:type="spellEnd"/>
+      <w:r>
+        <w:t>=</w:t>
+      </w:r>
+      <w:proofErr w:type="spellStart"/>
+      <w:r>
+        <w:t>anaesthetic</w:t>
+      </w:r>
+      <w:proofErr w:type="spellEnd"/>
+      <w:r>
+        <w:t xml:space="preserve"> entry=E0330019 cat=adj variants=inv position=</w:t>
+      </w:r>
+      <w:proofErr w:type="spellStart"/>
+      <w:r>
+        <w:t>attrib</w:t>
+      </w:r>
+      <w:proofErr w:type="spellEnd"/>
+      <w:r>
+        <w:t>(3) position=</w:t>
+      </w:r>
+      <w:proofErr w:type="spellStart"/>
+      <w:r>
+        <w:t>pred</w:t>
+      </w:r>
+      <w:proofErr w:type="spellEnd"/>
+      <w:r>
+        <w:t xml:space="preserve"> stative}</w:t>
+      </w:r>
+    </w:p>
+    <w:p>
+      <w:r>
+        <w:t>The base form "anesthetic" and its spelling variant "</w:t>
+      </w:r>
+      <w:proofErr w:type="spellStart"/>
+      <w:r>
+        <w:t>anaesthetic</w:t>
+      </w:r>
+      <w:proofErr w:type="spellEnd"/>
+      <w:r>
+        <w:t>" appear in two lexical records, one an adjective entry, the other a noun entry. The variants= slot contains a code indicating the inflectional morphology of the entry; the filler reg in the noun entry indicates that the noun "anesthetic" is a count noun which undergoes regular English plural formation ("</w:t>
+      </w:r>
+      <w:proofErr w:type="spellStart"/>
+      <w:r>
+        <w:t>anaesthetics</w:t>
+      </w:r>
+      <w:proofErr w:type="spellEnd"/>
+      <w:r>
+        <w:t>"); inv in the variants= slot of the adjective entry indicates that the adjective "anesthetic" does not form a comparative or superlative. The position= slot indicates that the adjective "</w:t>
+      </w:r>
+      <w:proofErr w:type="spellStart"/>
+      <w:r>
+        <w:t>anaesthetic</w:t>
+      </w:r>
+      <w:proofErr w:type="spellEnd"/>
+      <w:r>
+        <w:t>" is attributive and appears after color adjectives in the normal adjective order. "</w:t>
+      </w:r>
+      <w:proofErr w:type="spellStart"/>
+      <w:r>
+        <w:t>pred</w:t>
+      </w:r>
+      <w:proofErr w:type="spellEnd"/>
+      <w:r>
+        <w:t>" in the position slot of the adjective entry indicates that this adjective can appear in predicate position.</w:t>
       </w:r>
     </w:p>
     <w:p>
@@ -1271,7 +1383,15 @@
     </w:p>
     <w:p>
       <w:r>
-        <w:t>{base=Act spelling_variant=act entry=E0000154 cat=noun variants=reg }</w:t>
+        <w:t xml:space="preserve">{base=Act </w:t>
+      </w:r>
+      <w:proofErr w:type="spellStart"/>
+      <w:r>
+        <w:t>spelling_variant</w:t>
+      </w:r>
+      <w:proofErr w:type="spellEnd"/>
+      <w:r>
+        <w:t>=act entry=E0000154 cat=noun variants=reg }</w:t>
       </w:r>
     </w:p>
     <w:p>
@@ -1291,17 +1411,49 @@
     <w:p>
       <w:r>
         <w:lastRenderedPageBreak/>
-        <w:t xml:space="preserve">The first sense illustrated in A. above is a mass (uncount) noun. The second sense illustrated in B. is a regular (count) noun. In cases like this the appropriate codes for both senses are included in the entry. </w:t>
-      </w:r>
-    </w:p>
-    <w:p>
-      <w:r>
-        <w:t>{base=beer entry=E0012226 cat=noun variants=uncount variants=reg }</w:t>
-      </w:r>
-    </w:p>
-    <w:p>
-      <w:r>
-        <w:t>Two codes will also appear in cases where the lexical item is both count and uncount without a sense distinction. "Abdominal delivery" denotes the same procedure whether it appears as an uncount noun as in C. or a count noun as in D.</w:t>
+        <w:t>The first sense illustrated in A. above is a mass (</w:t>
+      </w:r>
+      <w:proofErr w:type="spellStart"/>
+      <w:r>
+        <w:t>uncount</w:t>
+      </w:r>
+      <w:proofErr w:type="spellEnd"/>
+      <w:r>
+        <w:t xml:space="preserve">) noun. The second sense illustrated in B. is a regular (count) noun. In cases like this the appropriate codes for both senses are included in the entry. </w:t>
+      </w:r>
+    </w:p>
+    <w:p>
+      <w:r>
+        <w:t>{base=beer entry=E0012226 cat=noun variants=</w:t>
+      </w:r>
+      <w:proofErr w:type="spellStart"/>
+      <w:r>
+        <w:t>uncount</w:t>
+      </w:r>
+      <w:proofErr w:type="spellEnd"/>
+      <w:r>
+        <w:t xml:space="preserve"> variants=reg }</w:t>
+      </w:r>
+    </w:p>
+    <w:p>
+      <w:r>
+        <w:t xml:space="preserve">Two codes will also appear in cases where the lexical item is both count and </w:t>
+      </w:r>
+      <w:proofErr w:type="spellStart"/>
+      <w:r>
+        <w:t>uncount</w:t>
+      </w:r>
+      <w:proofErr w:type="spellEnd"/>
+      <w:r>
+        <w:t xml:space="preserve"> without a sense distinction. "Abdominal delivery" denotes the same procedure whether it appears as an </w:t>
+      </w:r>
+      <w:proofErr w:type="spellStart"/>
+      <w:r>
+        <w:t>uncount</w:t>
+      </w:r>
+      <w:proofErr w:type="spellEnd"/>
+      <w:r>
+        <w:t xml:space="preserve"> noun as in C. or a count noun as in D.</w:t>
       </w:r>
     </w:p>
     <w:p>
@@ -1320,7 +1472,15 @@
     </w:p>
     <w:p>
       <w:r>
-        <w:t>{base=abdominal delivery entry=E0006453 cat=noun variants=uncount variants=reg }</w:t>
+        <w:t>{base=abdominal delivery entry=E0006453 cat=noun variants=</w:t>
+      </w:r>
+      <w:proofErr w:type="spellStart"/>
+      <w:r>
+        <w:t>uncount</w:t>
+      </w:r>
+      <w:proofErr w:type="spellEnd"/>
+      <w:r>
+        <w:t xml:space="preserve"> variants=reg }</w:t>
       </w:r>
     </w:p>
     <w:p>
@@ -1397,8 +1557,8 @@
       <w:pPr>
         <w:pStyle w:val="Heading2"/>
       </w:pPr>
-      <w:bookmarkStart w:id="1" w:name="_6.3_Lexicon_Data"/>
-      <w:bookmarkEnd w:id="1"/>
+      <w:bookmarkStart w:id="0" w:name="_6.3_Lexicon_Data"/>
+      <w:bookmarkEnd w:id="0"/>
       <w:r>
         <w:rPr>
           <w:rStyle w:val="LabelorNumber"/>
@@ -1438,10 +1598,10 @@
       <w:pPr>
         <w:pStyle w:val="Heading4"/>
       </w:pPr>
-      <w:bookmarkStart w:id="2" w:name="_6.3.1.1_STR_-"/>
-      <w:bookmarkStart w:id="3" w:name="_6.3.1.1_STR_-_1"/>
+      <w:bookmarkStart w:id="1" w:name="_6.3.1.1_STR_-"/>
+      <w:bookmarkStart w:id="2" w:name="_6.3.1.1_STR_-_1"/>
+      <w:bookmarkEnd w:id="1"/>
       <w:bookmarkEnd w:id="2"/>
-      <w:bookmarkEnd w:id="3"/>
       <w:r>
         <w:rPr>
           <w:rStyle w:val="LabelorNumber"/>
@@ -1461,10 +1621,10 @@
       <w:pPr>
         <w:pStyle w:val="Heading4"/>
       </w:pPr>
-      <w:bookmarkStart w:id="4" w:name="_6.3.1.2_AGR_-"/>
-      <w:bookmarkStart w:id="5" w:name="_6.3.1.2_AGR_-_1"/>
+      <w:bookmarkStart w:id="3" w:name="_6.3.1.2_AGR_-"/>
+      <w:bookmarkStart w:id="4" w:name="_6.3.1.2_AGR_-_1"/>
+      <w:bookmarkEnd w:id="3"/>
       <w:bookmarkEnd w:id="4"/>
-      <w:bookmarkEnd w:id="5"/>
       <w:r>
         <w:rPr>
           <w:rStyle w:val="LabelorNumber"/>
@@ -1638,9 +1798,11 @@
             <w:pPr>
               <w:pStyle w:val="Tablebody"/>
             </w:pPr>
+            <w:proofErr w:type="spellStart"/>
             <w:r>
               <w:t>fst_sing</w:t>
             </w:r>
+            <w:proofErr w:type="spellEnd"/>
           </w:p>
         </w:tc>
         <w:tc>
@@ -1682,9 +1844,11 @@
             <w:pPr>
               <w:pStyle w:val="Tablebody"/>
             </w:pPr>
+            <w:proofErr w:type="spellStart"/>
             <w:r>
               <w:t>fst_plur</w:t>
             </w:r>
+            <w:proofErr w:type="spellEnd"/>
           </w:p>
         </w:tc>
         <w:tc>
@@ -1723,9 +1887,11 @@
             <w:pPr>
               <w:pStyle w:val="Tablebody"/>
             </w:pPr>
+            <w:proofErr w:type="spellStart"/>
             <w:r>
               <w:t>thr_sing</w:t>
             </w:r>
+            <w:proofErr w:type="spellEnd"/>
           </w:p>
         </w:tc>
         <w:tc>
@@ -1764,9 +1930,11 @@
             <w:pPr>
               <w:pStyle w:val="Tablebody"/>
             </w:pPr>
+            <w:proofErr w:type="spellStart"/>
             <w:r>
               <w:t>thr_plur</w:t>
             </w:r>
+            <w:proofErr w:type="spellEnd"/>
           </w:p>
         </w:tc>
         <w:tc>
@@ -1800,7 +1968,15 @@
     <w:p/>
     <w:p>
       <w:r>
-        <w:t xml:space="preserve">For Nouns, the agreement/inflection code indicates countability, person and number. Person and number are indicated by the person/number codes given above which are parenthesized after the countability code. Nouns can be either count or uncount. </w:t>
+        <w:t xml:space="preserve">For Nouns, the agreement/inflection code indicates countability, person and number. Person and number are indicated by the person/number codes given above which are parenthesized after the countability code. Nouns can be either count or </w:t>
+      </w:r>
+      <w:proofErr w:type="spellStart"/>
+      <w:r>
+        <w:t>uncount</w:t>
+      </w:r>
+      <w:proofErr w:type="spellEnd"/>
+      <w:r>
+        <w:t xml:space="preserve">. </w:t>
       </w:r>
     </w:p>
     <w:p>
@@ -1810,7 +1986,39 @@
     </w:p>
     <w:p>
       <w:r>
-        <w:t>For verbs, including auxiliaries and modals, the agreement/inflection code indicates tense, person and number. Persons and numbers are indicated by the same person/number codes given above. These codes are parenthesized after the tense. No person number codes are given for non-finite tenses. "pres(thr_sing)" indicates third person singular present tense and "pres(fst_sing,fst_plur,thr_plur,second)" indicates present tense for all persons and numbers other than third singular. Negative forms of auxiliaries (didn't) and modals (can't) have "negative" after a colon at the end of the agreement/inflection code.</w:t>
+        <w:t>For verbs, including auxiliaries and modals, the agreement/inflection code indicates tense, person and number. Persons and numbers are indicated by the same person/number codes given above. These codes are parenthesized after the tense. No person number codes are given for non-finite tenses. "</w:t>
+      </w:r>
+      <w:proofErr w:type="spellStart"/>
+      <w:r>
+        <w:t>pres</w:t>
+      </w:r>
+      <w:proofErr w:type="spellEnd"/>
+      <w:r>
+        <w:t>(</w:t>
+      </w:r>
+      <w:proofErr w:type="spellStart"/>
+      <w:r>
+        <w:t>thr_sing</w:t>
+      </w:r>
+      <w:proofErr w:type="spellEnd"/>
+      <w:r>
+        <w:t>)" indicates third person singular present tense and "</w:t>
+      </w:r>
+      <w:proofErr w:type="spellStart"/>
+      <w:r>
+        <w:t>pres</w:t>
+      </w:r>
+      <w:proofErr w:type="spellEnd"/>
+      <w:r>
+        <w:t>(</w:t>
+      </w:r>
+      <w:proofErr w:type="spellStart"/>
+      <w:r>
+        <w:t>fst_sing,fst_plur,thr_plur,second</w:t>
+      </w:r>
+      <w:proofErr w:type="spellEnd"/>
+      <w:r>
+        <w:t>)" indicates present tense for all persons and numbers other than third singular. Negative forms of auxiliaries (didn't) and modals (can't) have "negative" after a colon at the end of the agreement/inflection code.</w:t>
       </w:r>
     </w:p>
     <w:tbl>
@@ -1895,9 +2103,11 @@
             <w:pPr>
               <w:pStyle w:val="Tablebody"/>
             </w:pPr>
+            <w:proofErr w:type="spellStart"/>
             <w:r>
               <w:t>pres</w:t>
             </w:r>
+            <w:proofErr w:type="spellEnd"/>
           </w:p>
         </w:tc>
         <w:tc>
@@ -1923,9 +2133,11 @@
             <w:pPr>
               <w:pStyle w:val="Tablebody"/>
             </w:pPr>
+            <w:proofErr w:type="spellStart"/>
             <w:r>
               <w:t>past_part</w:t>
             </w:r>
+            <w:proofErr w:type="spellEnd"/>
           </w:p>
         </w:tc>
         <w:tc>
@@ -1951,9 +2163,11 @@
             <w:pPr>
               <w:pStyle w:val="Tablebody"/>
             </w:pPr>
+            <w:proofErr w:type="spellStart"/>
             <w:r>
               <w:t>pres_part</w:t>
             </w:r>
+            <w:proofErr w:type="spellEnd"/>
           </w:p>
         </w:tc>
         <w:tc>
@@ -2002,15 +2216,55 @@
     <w:p/>
     <w:p>
       <w:r>
-        <w:t xml:space="preserve">Determiners agree with nouns in terms of countability and number. The agreement/inflection codes for determiners are "free", "plur", "sing" and "uncount". "free" indicates that the determiner places no restrictions on its noun. Determiners marked "plur" allow plural nouns, those marked "sing" allow singular nouns and those marked "uncount" allow uncountnouns. </w:t>
+        <w:t>Determiners agree with nouns in terms of countability and number. The agreement/inflection codes for determiners are "free", "</w:t>
+      </w:r>
+      <w:proofErr w:type="spellStart"/>
+      <w:r>
+        <w:t>plur</w:t>
+      </w:r>
+      <w:proofErr w:type="spellEnd"/>
+      <w:r>
+        <w:t>", "sing" and "</w:t>
+      </w:r>
+      <w:proofErr w:type="spellStart"/>
+      <w:r>
+        <w:t>uncount</w:t>
+      </w:r>
+      <w:proofErr w:type="spellEnd"/>
+      <w:r>
+        <w:t>". "free" indicates that the determiner places no restrictions on its noun. Determiners marked "</w:t>
+      </w:r>
+      <w:proofErr w:type="spellStart"/>
+      <w:r>
+        <w:t>plur</w:t>
+      </w:r>
+      <w:proofErr w:type="spellEnd"/>
+      <w:r>
+        <w:t>" allow plural nouns, those marked "sing" allow singular nouns and those marked "</w:t>
+      </w:r>
+      <w:proofErr w:type="spellStart"/>
+      <w:r>
+        <w:t>uncount</w:t>
+      </w:r>
+      <w:proofErr w:type="spellEnd"/>
+      <w:r>
+        <w:t xml:space="preserve">" allow </w:t>
+      </w:r>
+      <w:proofErr w:type="spellStart"/>
+      <w:r>
+        <w:t>uncountnouns</w:t>
+      </w:r>
+      <w:proofErr w:type="spellEnd"/>
+      <w:r>
+        <w:t xml:space="preserve">. </w:t>
       </w:r>
     </w:p>
     <w:p>
       <w:pPr>
         <w:pStyle w:val="Heading4"/>
       </w:pPr>
-      <w:bookmarkStart w:id="6" w:name="_6.3.1.3_CAS_-"/>
-      <w:bookmarkEnd w:id="6"/>
+      <w:bookmarkStart w:id="5" w:name="_6.3.1.3_CAS_-"/>
+      <w:bookmarkEnd w:id="5"/>
       <w:r>
         <w:rPr>
           <w:rStyle w:val="LabelorNumber"/>
@@ -2047,8 +2301,8 @@
       <w:pPr>
         <w:pStyle w:val="Heading4"/>
       </w:pPr>
-      <w:bookmarkStart w:id="7" w:name="_6.3.1.4_GND_-"/>
-      <w:bookmarkEnd w:id="7"/>
+      <w:bookmarkStart w:id="6" w:name="_6.3.1.4_GND_-"/>
+      <w:bookmarkEnd w:id="6"/>
       <w:r>
         <w:rPr>
           <w:rStyle w:val="LabelorNumber"/>
@@ -2066,7 +2320,23 @@
     </w:p>
     <w:p>
       <w:r>
-        <w:t xml:space="preserve">Pronouns may be marked pers or neut to indicate whether they refer to people or non-people respectively. Pronouns marked pers may be masculine (masc) or feminine (fem) referring to male or female people respectively. See Section 14.2 of </w:t>
+        <w:t xml:space="preserve">Pronouns may be marked pers or </w:t>
+      </w:r>
+      <w:proofErr w:type="spellStart"/>
+      <w:r>
+        <w:t>neut</w:t>
+      </w:r>
+      <w:proofErr w:type="spellEnd"/>
+      <w:r>
+        <w:t xml:space="preserve"> to indicate whether they refer to people or non-people respectively. Pronouns marked pers may be masculine (</w:t>
+      </w:r>
+      <w:proofErr w:type="spellStart"/>
+      <w:r>
+        <w:t>masc</w:t>
+      </w:r>
+      <w:proofErr w:type="spellEnd"/>
+      <w:r>
+        <w:t xml:space="preserve">) or feminine (fem) referring to male or female people respectively. See Section 14.2 of </w:t>
       </w:r>
       <w:hyperlink r:id="rId16" w:history="1">
         <w:r>
@@ -2162,9 +2432,11 @@
             <w:pPr>
               <w:pStyle w:val="Tablebody"/>
             </w:pPr>
+            <w:proofErr w:type="spellStart"/>
             <w:r>
               <w:t>neut</w:t>
             </w:r>
+            <w:proofErr w:type="spellEnd"/>
           </w:p>
         </w:tc>
         <w:tc>
@@ -2191,7 +2463,15 @@
               <w:pStyle w:val="Tablebody"/>
             </w:pPr>
             <w:r>
-              <w:t>pers(masc)</w:t>
+              <w:t>pers(</w:t>
+            </w:r>
+            <w:proofErr w:type="spellStart"/>
+            <w:r>
+              <w:t>masc</w:t>
+            </w:r>
+            <w:proofErr w:type="spellEnd"/>
+            <w:r>
+              <w:t>)</w:t>
             </w:r>
           </w:p>
         </w:tc>
@@ -2262,19 +2542,20 @@
       <w:pPr>
         <w:pStyle w:val="Heading4"/>
       </w:pPr>
-      <w:bookmarkStart w:id="8" w:name="_6.3.2.1_EUI_-"/>
-      <w:bookmarkStart w:id="9" w:name="_6.3.2.1_EUI_-_1"/>
-      <w:bookmarkStart w:id="10" w:name="_6.3.2.1_EUI_-_2"/>
-      <w:bookmarkStart w:id="11" w:name="_6.3.2.1_EUI_-_3"/>
-      <w:bookmarkStart w:id="12" w:name="_6.3.2.1_EUI_-_4"/>
-      <w:bookmarkStart w:id="13" w:name="_6.3.2.1_EUI_-_5"/>
-      <w:bookmarkStart w:id="14" w:name="_6.3.2.1_EUI_-_6"/>
-      <w:bookmarkStart w:id="15" w:name="_6.3.2.1_EUI_-_7"/>
-      <w:bookmarkStart w:id="16" w:name="_6.3.2.1_EUI_-_8"/>
-      <w:bookmarkStart w:id="17" w:name="_6.3.2.1_EUI_-_9"/>
-      <w:bookmarkStart w:id="18" w:name="_6.3.2.1_EUI_-_10"/>
-      <w:bookmarkStart w:id="19" w:name="_6.3.2.1_EUI_-_11"/>
-      <w:bookmarkStart w:id="20" w:name="_6.3.2.1_EUI_-_12"/>
+      <w:bookmarkStart w:id="7" w:name="_6.3.2.1_EUI_-"/>
+      <w:bookmarkStart w:id="8" w:name="_6.3.2.1_EUI_-_1"/>
+      <w:bookmarkStart w:id="9" w:name="_6.3.2.1_EUI_-_2"/>
+      <w:bookmarkStart w:id="10" w:name="_6.3.2.1_EUI_-_3"/>
+      <w:bookmarkStart w:id="11" w:name="_6.3.2.1_EUI_-_4"/>
+      <w:bookmarkStart w:id="12" w:name="_6.3.2.1_EUI_-_5"/>
+      <w:bookmarkStart w:id="13" w:name="_6.3.2.1_EUI_-_6"/>
+      <w:bookmarkStart w:id="14" w:name="_6.3.2.1_EUI_-_7"/>
+      <w:bookmarkStart w:id="15" w:name="_6.3.2.1_EUI_-_8"/>
+      <w:bookmarkStart w:id="16" w:name="_6.3.2.1_EUI_-_9"/>
+      <w:bookmarkStart w:id="17" w:name="_6.3.2.1_EUI_-_10"/>
+      <w:bookmarkStart w:id="18" w:name="_6.3.2.1_EUI_-_11"/>
+      <w:bookmarkStart w:id="19" w:name="_6.3.2.1_EUI_-_12"/>
+      <w:bookmarkEnd w:id="7"/>
       <w:bookmarkEnd w:id="8"/>
       <w:bookmarkEnd w:id="9"/>
       <w:bookmarkEnd w:id="10"/>
@@ -2287,7 +2568,6 @@
       <w:bookmarkEnd w:id="17"/>
       <w:bookmarkEnd w:id="18"/>
       <w:bookmarkEnd w:id="19"/>
-      <w:bookmarkEnd w:id="20"/>
       <w:r>
         <w:rPr>
           <w:rStyle w:val="LabelorNumber"/>
@@ -2307,10 +2587,10 @@
       <w:pPr>
         <w:pStyle w:val="Heading4"/>
       </w:pPr>
-      <w:bookmarkStart w:id="21" w:name="_6.3.2.2_CIT_-"/>
-      <w:bookmarkStart w:id="22" w:name="_6.3.2.2_CIT_-_1"/>
+      <w:bookmarkStart w:id="20" w:name="_6.3.2.2_CIT_-"/>
+      <w:bookmarkStart w:id="21" w:name="_6.3.2.2_CIT_-_1"/>
+      <w:bookmarkEnd w:id="20"/>
       <w:bookmarkEnd w:id="21"/>
-      <w:bookmarkEnd w:id="22"/>
       <w:r>
         <w:rPr>
           <w:rStyle w:val="LabelorNumber"/>
@@ -2330,8 +2610,16 @@
           <w:rPr>
             <w:rStyle w:val="Hyperlink"/>
           </w:rPr>
-          <w:t>Section 6.4.3.1 - lragr</w:t>
+          <w:t xml:space="preserve">Section 6.4.3.1 - </w:t>
         </w:r>
+        <w:proofErr w:type="spellStart"/>
+        <w:r>
+          <w:rPr>
+            <w:rStyle w:val="Hyperlink"/>
+          </w:rPr>
+          <w:t>lragr</w:t>
+        </w:r>
+        <w:proofErr w:type="spellEnd"/>
       </w:hyperlink>
       <w:r>
         <w:t>). The citation form is the singular for nouns, infinitive for verb and positive for adjectives and adverbs. The base form and the spelling variants if any are the citation forms of each of their respective inflections. This form is sometimes referred to as the un-inflected form.</w:t>
@@ -2341,17 +2629,18 @@
       <w:pPr>
         <w:pStyle w:val="Heading4"/>
       </w:pPr>
-      <w:bookmarkStart w:id="23" w:name="_6.3.2.3_BAS_-"/>
-      <w:bookmarkStart w:id="24" w:name="_6.3.2.3_BAS_-_1"/>
-      <w:bookmarkStart w:id="25" w:name="_6.3.2.3_BAS_-_2"/>
-      <w:bookmarkStart w:id="26" w:name="_6.3.2.3_BAS_-_3"/>
-      <w:bookmarkStart w:id="27" w:name="_6.3.2.3_BAS_-_4"/>
-      <w:bookmarkStart w:id="28" w:name="_6.3.2.3_BAS_-_5"/>
-      <w:bookmarkStart w:id="29" w:name="_6.3.2.3_BAS_-_6"/>
-      <w:bookmarkStart w:id="30" w:name="_6.3.2.3_BAS_-_7"/>
-      <w:bookmarkStart w:id="31" w:name="_6.3.2.3_BAS_-_8"/>
-      <w:bookmarkStart w:id="32" w:name="_6.3.2.3_BAS_-_9"/>
-      <w:bookmarkStart w:id="33" w:name="_6.3.2.3_BAS_-_10"/>
+      <w:bookmarkStart w:id="22" w:name="_6.3.2.3_BAS_-"/>
+      <w:bookmarkStart w:id="23" w:name="_6.3.2.3_BAS_-_1"/>
+      <w:bookmarkStart w:id="24" w:name="_6.3.2.3_BAS_-_2"/>
+      <w:bookmarkStart w:id="25" w:name="_6.3.2.3_BAS_-_3"/>
+      <w:bookmarkStart w:id="26" w:name="_6.3.2.3_BAS_-_4"/>
+      <w:bookmarkStart w:id="27" w:name="_6.3.2.3_BAS_-_5"/>
+      <w:bookmarkStart w:id="28" w:name="_6.3.2.3_BAS_-_6"/>
+      <w:bookmarkStart w:id="29" w:name="_6.3.2.3_BAS_-_7"/>
+      <w:bookmarkStart w:id="30" w:name="_6.3.2.3_BAS_-_8"/>
+      <w:bookmarkStart w:id="31" w:name="_6.3.2.3_BAS_-_9"/>
+      <w:bookmarkStart w:id="32" w:name="_6.3.2.3_BAS_-_10"/>
+      <w:bookmarkEnd w:id="22"/>
       <w:bookmarkEnd w:id="23"/>
       <w:bookmarkEnd w:id="24"/>
       <w:bookmarkEnd w:id="25"/>
@@ -2362,7 +2651,6 @@
       <w:bookmarkEnd w:id="30"/>
       <w:bookmarkEnd w:id="31"/>
       <w:bookmarkEnd w:id="32"/>
-      <w:bookmarkEnd w:id="33"/>
       <w:r>
         <w:rPr>
           <w:rStyle w:val="LabelorNumber"/>
@@ -2382,20 +2670,20 @@
       <w:pPr>
         <w:pStyle w:val="Heading4"/>
       </w:pPr>
-      <w:bookmarkStart w:id="34" w:name="_6.3.2.4_SCA_-"/>
-      <w:bookmarkStart w:id="35" w:name="_6.3.2.4_SCA_-_1"/>
-      <w:bookmarkStart w:id="36" w:name="_6.3.2.4_SCA_-_2"/>
-      <w:bookmarkStart w:id="37" w:name="_6.3.2.4_SCA_-_3"/>
-      <w:bookmarkStart w:id="38" w:name="_6.3.2.4_SCA_-_4"/>
-      <w:bookmarkStart w:id="39" w:name="_6.3.2.4_SCA_-_5"/>
-      <w:bookmarkStart w:id="40" w:name="_6.3.2.4_SCA_-_6"/>
+      <w:bookmarkStart w:id="33" w:name="_6.3.2.4_SCA_-"/>
+      <w:bookmarkStart w:id="34" w:name="_6.3.2.4_SCA_-_1"/>
+      <w:bookmarkStart w:id="35" w:name="_6.3.2.4_SCA_-_2"/>
+      <w:bookmarkStart w:id="36" w:name="_6.3.2.4_SCA_-_3"/>
+      <w:bookmarkStart w:id="37" w:name="_6.3.2.4_SCA_-_4"/>
+      <w:bookmarkStart w:id="38" w:name="_6.3.2.4_SCA_-_5"/>
+      <w:bookmarkStart w:id="39" w:name="_6.3.2.4_SCA_-_6"/>
+      <w:bookmarkEnd w:id="33"/>
       <w:bookmarkEnd w:id="34"/>
       <w:bookmarkEnd w:id="35"/>
       <w:bookmarkEnd w:id="36"/>
       <w:bookmarkEnd w:id="37"/>
       <w:bookmarkEnd w:id="38"/>
       <w:bookmarkEnd w:id="39"/>
-      <w:bookmarkEnd w:id="40"/>
       <w:r>
         <w:rPr>
           <w:rStyle w:val="LabelorNumber"/>
@@ -2561,9 +2849,11 @@
             <w:pPr>
               <w:pStyle w:val="Tablebody"/>
             </w:pPr>
+            <w:proofErr w:type="spellStart"/>
             <w:r>
               <w:t>pron</w:t>
             </w:r>
+            <w:proofErr w:type="spellEnd"/>
           </w:p>
         </w:tc>
         <w:tc>
@@ -2673,9 +2963,11 @@
             <w:pPr>
               <w:pStyle w:val="Tablebody"/>
             </w:pPr>
+            <w:proofErr w:type="spellStart"/>
             <w:r>
               <w:t>conj</w:t>
             </w:r>
+            <w:proofErr w:type="spellEnd"/>
           </w:p>
         </w:tc>
         <w:tc>
@@ -2760,9 +3052,11 @@
             <w:pPr>
               <w:pStyle w:val="Tablebody"/>
             </w:pPr>
+            <w:proofErr w:type="spellStart"/>
             <w:r>
               <w:t>compl</w:t>
             </w:r>
+            <w:proofErr w:type="spellEnd"/>
           </w:p>
         </w:tc>
         <w:tc>
@@ -2797,7 +3091,15 @@
     </w:p>
     <w:p>
       <w:r>
-        <w:t xml:space="preserve">The code "periph" in this field indicates that an adjective or adverb is periphrastic. An adjective is periphrastic if it can form its comparative with "more" and its superlative with "most". See Section 4.3.5 of </w:t>
+        <w:t>The code "</w:t>
+      </w:r>
+      <w:proofErr w:type="spellStart"/>
+      <w:r>
+        <w:t>periph</w:t>
+      </w:r>
+      <w:proofErr w:type="spellEnd"/>
+      <w:r>
+        <w:t xml:space="preserve">" in this field indicates that an adjective or adverb is periphrastic. An adjective is periphrastic if it can form its comparative with "more" and its superlative with "most". See Section 4.3.5 of </w:t>
       </w:r>
       <w:hyperlink r:id="rId18" w:history="1">
         <w:r>
@@ -2815,8 +3117,8 @@
       <w:pPr>
         <w:pStyle w:val="Heading4"/>
       </w:pPr>
-      <w:bookmarkStart w:id="41" w:name="_6.3.2.6_COM_-"/>
-      <w:bookmarkEnd w:id="41"/>
+      <w:bookmarkStart w:id="40" w:name="_6.3.2.6_COM_-"/>
+      <w:bookmarkEnd w:id="40"/>
       <w:r>
         <w:rPr>
           <w:rStyle w:val="LabelorNumber"/>
@@ -2836,8 +3138,8 @@
       <w:pPr>
         <w:pStyle w:val="Heading4"/>
       </w:pPr>
-      <w:bookmarkStart w:id="42" w:name="_6.3.2.7_TYP_-"/>
-      <w:bookmarkEnd w:id="42"/>
+      <w:bookmarkStart w:id="41" w:name="_6.3.2.7_TYP_-"/>
+      <w:bookmarkEnd w:id="41"/>
       <w:r>
         <w:rPr>
           <w:rStyle w:val="LabelorNumber"/>
@@ -2985,9 +3287,11 @@
             <w:pPr>
               <w:pStyle w:val="Tablebody"/>
             </w:pPr>
+            <w:proofErr w:type="spellStart"/>
             <w:r>
               <w:t>glreg</w:t>
             </w:r>
+            <w:proofErr w:type="spellEnd"/>
           </w:p>
         </w:tc>
         <w:tc>
@@ -3026,9 +3330,11 @@
             <w:pPr>
               <w:pStyle w:val="Tablebody"/>
             </w:pPr>
+            <w:proofErr w:type="spellStart"/>
             <w:r>
               <w:t>metareg</w:t>
             </w:r>
+            <w:proofErr w:type="spellEnd"/>
           </w:p>
         </w:tc>
         <w:tc>
@@ -3067,8 +3373,13 @@
             <w:pPr>
               <w:pStyle w:val="Tablebody"/>
             </w:pPr>
-            <w:r>
-              <w:t>irreg( )</w:t>
+            <w:proofErr w:type="spellStart"/>
+            <w:r>
+              <w:t>irreg</w:t>
+            </w:r>
+            <w:proofErr w:type="spellEnd"/>
+            <w:r>
+              <w:t>( )</w:t>
             </w:r>
           </w:p>
         </w:tc>
@@ -3149,9 +3460,11 @@
             <w:pPr>
               <w:pStyle w:val="Tablebody"/>
             </w:pPr>
+            <w:proofErr w:type="spellStart"/>
             <w:r>
               <w:t>plur</w:t>
             </w:r>
+            <w:proofErr w:type="spellEnd"/>
           </w:p>
         </w:tc>
         <w:tc>
@@ -3232,7 +3545,15 @@
               <w:pStyle w:val="Tablebody"/>
             </w:pPr>
             <w:r>
-              <w:t>group(irreg( ))</w:t>
+              <w:t>group(</w:t>
+            </w:r>
+            <w:proofErr w:type="spellStart"/>
+            <w:r>
+              <w:t>irreg</w:t>
+            </w:r>
+            <w:proofErr w:type="spellEnd"/>
+            <w:r>
+              <w:t>( ))</w:t>
             </w:r>
           </w:p>
         </w:tc>
@@ -3313,9 +3634,11 @@
             <w:pPr>
               <w:pStyle w:val="Tablebody"/>
             </w:pPr>
+            <w:proofErr w:type="spellStart"/>
             <w:r>
               <w:t>uncount</w:t>
             </w:r>
+            <w:proofErr w:type="spellEnd"/>
           </w:p>
         </w:tc>
         <w:tc>
@@ -3354,9 +3677,11 @@
             <w:pPr>
               <w:pStyle w:val="Tablebody"/>
             </w:pPr>
+            <w:proofErr w:type="spellStart"/>
             <w:r>
               <w:t>groupuncount</w:t>
             </w:r>
+            <w:proofErr w:type="spellEnd"/>
           </w:p>
         </w:tc>
         <w:tc>
@@ -3368,8 +3693,13 @@
               <w:pStyle w:val="Tablebody"/>
             </w:pPr>
             <w:r>
-              <w:t>group uncount</w:t>
-            </w:r>
+              <w:t xml:space="preserve">group </w:t>
+            </w:r>
+            <w:proofErr w:type="spellStart"/>
+            <w:r>
+              <w:t>uncount</w:t>
+            </w:r>
+            <w:proofErr w:type="spellEnd"/>
           </w:p>
         </w:tc>
         <w:tc>
@@ -3521,9 +3851,11 @@
             <w:pPr>
               <w:pStyle w:val="Tablebody"/>
             </w:pPr>
+            <w:proofErr w:type="spellStart"/>
             <w:r>
               <w:t>regd</w:t>
             </w:r>
+            <w:proofErr w:type="spellEnd"/>
           </w:p>
         </w:tc>
         <w:tc>
@@ -3562,8 +3894,13 @@
             <w:pPr>
               <w:pStyle w:val="Tablebody"/>
             </w:pPr>
-            <w:r>
-              <w:t>irreg( )</w:t>
+            <w:proofErr w:type="spellStart"/>
+            <w:r>
+              <w:t>irreg</w:t>
+            </w:r>
+            <w:proofErr w:type="spellEnd"/>
+            <w:r>
+              <w:t>( )</w:t>
             </w:r>
           </w:p>
         </w:tc>
@@ -3655,9 +3992,11 @@
             <w:pPr>
               <w:pStyle w:val="Tablebody"/>
             </w:pPr>
+            <w:proofErr w:type="spellStart"/>
             <w:r>
               <w:t>fst_plur</w:t>
             </w:r>
+            <w:proofErr w:type="spellEnd"/>
           </w:p>
         </w:tc>
         <w:tc>
@@ -3683,9 +4022,11 @@
             <w:pPr>
               <w:pStyle w:val="Tablebody"/>
             </w:pPr>
+            <w:proofErr w:type="spellStart"/>
             <w:r>
               <w:t>fst_sing</w:t>
             </w:r>
+            <w:proofErr w:type="spellEnd"/>
           </w:p>
         </w:tc>
         <w:tc>
@@ -3711,9 +4052,11 @@
             <w:pPr>
               <w:pStyle w:val="Tablebody"/>
             </w:pPr>
+            <w:proofErr w:type="spellStart"/>
             <w:r>
               <w:t>sec_plur</w:t>
             </w:r>
+            <w:proofErr w:type="spellEnd"/>
           </w:p>
         </w:tc>
         <w:tc>
@@ -3739,9 +4082,11 @@
             <w:pPr>
               <w:pStyle w:val="Tablebody"/>
             </w:pPr>
+            <w:proofErr w:type="spellStart"/>
             <w:r>
               <w:t>sec_sing</w:t>
             </w:r>
+            <w:proofErr w:type="spellEnd"/>
           </w:p>
         </w:tc>
         <w:tc>
@@ -3823,9 +4168,11 @@
             <w:pPr>
               <w:pStyle w:val="Tablebody"/>
             </w:pPr>
+            <w:proofErr w:type="spellStart"/>
             <w:r>
               <w:t>thr_plur</w:t>
             </w:r>
+            <w:proofErr w:type="spellEnd"/>
           </w:p>
         </w:tc>
         <w:tc>
@@ -3851,9 +4198,11 @@
             <w:pPr>
               <w:pStyle w:val="Tablebody"/>
             </w:pPr>
+            <w:proofErr w:type="spellStart"/>
             <w:r>
               <w:t>thr_sing</w:t>
             </w:r>
+            <w:proofErr w:type="spellEnd"/>
           </w:p>
         </w:tc>
         <w:tc>
@@ -4020,9 +4369,11 @@
             <w:pPr>
               <w:pStyle w:val="Tablebody"/>
             </w:pPr>
+            <w:proofErr w:type="spellStart"/>
             <w:r>
               <w:t>regd</w:t>
             </w:r>
+            <w:proofErr w:type="spellEnd"/>
           </w:p>
         </w:tc>
         <w:tc>
@@ -4102,9 +4453,11 @@
             <w:pPr>
               <w:pStyle w:val="Tablebody"/>
             </w:pPr>
+            <w:proofErr w:type="spellStart"/>
             <w:r>
               <w:t>inv;periph</w:t>
             </w:r>
+            <w:proofErr w:type="spellEnd"/>
           </w:p>
         </w:tc>
         <w:tc>
@@ -4143,8 +4496,13 @@
             <w:pPr>
               <w:pStyle w:val="Tablebody"/>
             </w:pPr>
-            <w:r>
-              <w:t>irreg( )</w:t>
+            <w:proofErr w:type="spellStart"/>
+            <w:r>
+              <w:t>irreg</w:t>
+            </w:r>
+            <w:proofErr w:type="spellEnd"/>
+            <w:r>
+              <w:t>( )</w:t>
             </w:r>
           </w:p>
         </w:tc>
@@ -4309,9 +4667,11 @@
             <w:pPr>
               <w:pStyle w:val="Tablebody"/>
             </w:pPr>
+            <w:proofErr w:type="spellStart"/>
             <w:r>
               <w:t>plur</w:t>
             </w:r>
+            <w:proofErr w:type="spellEnd"/>
           </w:p>
         </w:tc>
         <w:tc>
@@ -4350,9 +4710,11 @@
             <w:pPr>
               <w:pStyle w:val="Tablebody"/>
             </w:pPr>
+            <w:proofErr w:type="spellStart"/>
             <w:r>
               <w:t>uncount</w:t>
             </w:r>
+            <w:proofErr w:type="spellEnd"/>
           </w:p>
         </w:tc>
         <w:tc>
@@ -4363,9 +4725,11 @@
             <w:pPr>
               <w:pStyle w:val="Tablebody"/>
             </w:pPr>
+            <w:proofErr w:type="spellStart"/>
             <w:r>
               <w:t>uncount</w:t>
             </w:r>
+            <w:proofErr w:type="spellEnd"/>
           </w:p>
         </w:tc>
         <w:tc>
@@ -4391,9 +4755,11 @@
             <w:pPr>
               <w:pStyle w:val="Tablebody"/>
             </w:pPr>
+            <w:proofErr w:type="spellStart"/>
             <w:r>
               <w:t>singuncount</w:t>
             </w:r>
+            <w:proofErr w:type="spellEnd"/>
           </w:p>
         </w:tc>
         <w:tc>
@@ -4405,8 +4771,13 @@
               <w:pStyle w:val="Tablebody"/>
             </w:pPr>
             <w:r>
-              <w:t>singular uncount</w:t>
-            </w:r>
+              <w:t xml:space="preserve">singular </w:t>
+            </w:r>
+            <w:proofErr w:type="spellStart"/>
+            <w:r>
+              <w:t>uncount</w:t>
+            </w:r>
+            <w:proofErr w:type="spellEnd"/>
           </w:p>
         </w:tc>
         <w:tc>
@@ -4432,9 +4803,11 @@
             <w:pPr>
               <w:pStyle w:val="Tablebody"/>
             </w:pPr>
+            <w:proofErr w:type="spellStart"/>
             <w:r>
               <w:t>pluruncount</w:t>
             </w:r>
+            <w:proofErr w:type="spellEnd"/>
           </w:p>
         </w:tc>
         <w:tc>
@@ -4446,8 +4819,13 @@
               <w:pStyle w:val="Tablebody"/>
             </w:pPr>
             <w:r>
-              <w:t>plural uncount</w:t>
-            </w:r>
+              <w:t xml:space="preserve">plural </w:t>
+            </w:r>
+            <w:proofErr w:type="spellStart"/>
+            <w:r>
+              <w:t>uncount</w:t>
+            </w:r>
+            <w:proofErr w:type="spellEnd"/>
           </w:p>
         </w:tc>
         <w:tc>
@@ -4511,8 +4889,8 @@
       <w:pPr>
         <w:pStyle w:val="Heading4"/>
       </w:pPr>
-      <w:bookmarkStart w:id="43" w:name="_6.3.2.8_POS_-"/>
-      <w:bookmarkEnd w:id="43"/>
+      <w:bookmarkStart w:id="42" w:name="_6.3.2.8_POS_-"/>
+      <w:bookmarkEnd w:id="42"/>
       <w:r>
         <w:rPr>
           <w:rStyle w:val="LabelorNumber"/>
@@ -4525,7 +4903,23 @@
     </w:p>
     <w:p>
       <w:r>
-        <w:t xml:space="preserve">English pronouns may be possessive or possessive nominal. The codes poss, possnom or both (comma separated) may appear in this field. </w:t>
+        <w:t xml:space="preserve">English pronouns may be possessive or possessive nominal. The codes </w:t>
+      </w:r>
+      <w:proofErr w:type="spellStart"/>
+      <w:r>
+        <w:t>poss</w:t>
+      </w:r>
+      <w:proofErr w:type="spellEnd"/>
+      <w:r>
+        <w:t xml:space="preserve">, </w:t>
+      </w:r>
+      <w:proofErr w:type="spellStart"/>
+      <w:r>
+        <w:t>possnom</w:t>
+      </w:r>
+      <w:proofErr w:type="spellEnd"/>
+      <w:r>
+        <w:t xml:space="preserve"> or both (comma separated) may appear in this field. </w:t>
       </w:r>
     </w:p>
     <w:p>
@@ -4548,8 +4942,8 @@
       <w:pPr>
         <w:pStyle w:val="Heading4"/>
       </w:pPr>
-      <w:bookmarkStart w:id="44" w:name="_6.3.2.9_QNT_-"/>
-      <w:bookmarkEnd w:id="44"/>
+      <w:bookmarkStart w:id="43" w:name="_6.3.2.9_QNT_-"/>
+      <w:bookmarkEnd w:id="43"/>
       <w:r>
         <w:rPr>
           <w:rStyle w:val="LabelorNumber"/>
@@ -4648,8 +5042,21 @@
             <w:pPr>
               <w:pStyle w:val="Tablebody"/>
             </w:pPr>
-            <w:r>
-              <w:t>indef(nonassert)</w:t>
+            <w:proofErr w:type="spellStart"/>
+            <w:r>
+              <w:t>indef</w:t>
+            </w:r>
+            <w:proofErr w:type="spellEnd"/>
+            <w:r>
+              <w:t>(</w:t>
+            </w:r>
+            <w:proofErr w:type="spellStart"/>
+            <w:r>
+              <w:t>nonassert</w:t>
+            </w:r>
+            <w:proofErr w:type="spellEnd"/>
+            <w:r>
+              <w:t>)</w:t>
             </w:r>
           </w:p>
         </w:tc>
@@ -4676,8 +5083,13 @@
             <w:pPr>
               <w:pStyle w:val="Tablebody"/>
             </w:pPr>
-            <w:r>
-              <w:t>indef(neg)</w:t>
+            <w:proofErr w:type="spellStart"/>
+            <w:r>
+              <w:t>indef</w:t>
+            </w:r>
+            <w:proofErr w:type="spellEnd"/>
+            <w:r>
+              <w:t>(neg)</w:t>
             </w:r>
           </w:p>
         </w:tc>
@@ -4704,8 +5116,13 @@
             <w:pPr>
               <w:pStyle w:val="Tablebody"/>
             </w:pPr>
-            <w:r>
-              <w:t>indef(assert)</w:t>
+            <w:proofErr w:type="spellStart"/>
+            <w:r>
+              <w:t>indef</w:t>
+            </w:r>
+            <w:proofErr w:type="spellEnd"/>
+            <w:r>
+              <w:t>(assert)</w:t>
             </w:r>
           </w:p>
         </w:tc>
@@ -4745,12 +5162,12 @@
       <w:pPr>
         <w:pStyle w:val="Heading4"/>
       </w:pPr>
-      <w:bookmarkStart w:id="45" w:name="_6.3.2.10_FEA_-"/>
-      <w:bookmarkStart w:id="46" w:name="_6.3.2.10_FEA_-_1"/>
-      <w:bookmarkStart w:id="47" w:name="_6.3.2.10_FEA_-_2"/>
+      <w:bookmarkStart w:id="44" w:name="_6.3.2.10_FEA_-"/>
+      <w:bookmarkStart w:id="45" w:name="_6.3.2.10_FEA_-_1"/>
+      <w:bookmarkStart w:id="46" w:name="_6.3.2.10_FEA_-_2"/>
+      <w:bookmarkEnd w:id="44"/>
       <w:bookmarkEnd w:id="45"/>
       <w:bookmarkEnd w:id="46"/>
-      <w:bookmarkEnd w:id="47"/>
       <w:r>
         <w:rPr>
           <w:rStyle w:val="LabelorNumber"/>
@@ -5006,9 +5423,11 @@
             <w:pPr>
               <w:pStyle w:val="Tablebody"/>
             </w:pPr>
+            <w:proofErr w:type="spellStart"/>
             <w:r>
               <w:t>broad_negative</w:t>
             </w:r>
+            <w:proofErr w:type="spellEnd"/>
           </w:p>
         </w:tc>
         <w:tc>
@@ -5059,8 +5478,8 @@
       <w:pPr>
         <w:pStyle w:val="Heading4"/>
       </w:pPr>
-      <w:bookmarkStart w:id="48" w:name="_6.3.2.11_PSN_-"/>
-      <w:bookmarkEnd w:id="48"/>
+      <w:bookmarkStart w:id="47" w:name="_6.3.2.11_PSN_-"/>
+      <w:bookmarkEnd w:id="47"/>
       <w:r>
         <w:rPr>
           <w:rStyle w:val="LabelorNumber"/>
@@ -5076,7 +5495,15 @@
     </w:p>
     <w:p>
       <w:r>
-        <w:t>Adjectives are marked in the SPECIALIST Lexicon with position codes showing whether they are attributive postmodifying or predicative. If attributive, the code indicates where they appear in the pre-nominal sequence of adjectives. An additional attributive code, attribc, is used to indicate adjectives which can take complements in attributive position. One or more of the following codes can appear:</w:t>
+        <w:t xml:space="preserve">Adjectives are marked in the SPECIALIST Lexicon with position codes showing whether they are attributive postmodifying or predicative. If attributive, the code indicates where they appear in the pre-nominal sequence of adjectives. An additional attributive code, </w:t>
+      </w:r>
+      <w:proofErr w:type="spellStart"/>
+      <w:r>
+        <w:t>attribc</w:t>
+      </w:r>
+      <w:proofErr w:type="spellEnd"/>
+      <w:r>
+        <w:t>, is used to indicate adjectives which can take complements in attributive position. One or more of the following codes can appear:</w:t>
       </w:r>
     </w:p>
     <w:tbl>
@@ -5158,8 +5585,13 @@
             <w:pPr>
               <w:pStyle w:val="Tablebody"/>
             </w:pPr>
-            <w:r>
-              <w:t>attrib(1)</w:t>
+            <w:proofErr w:type="spellStart"/>
+            <w:r>
+              <w:t>attrib</w:t>
+            </w:r>
+            <w:proofErr w:type="spellEnd"/>
+            <w:r>
+              <w:t>(1)</w:t>
             </w:r>
           </w:p>
         </w:tc>
@@ -5202,8 +5634,13 @@
             <w:pPr>
               <w:pStyle w:val="Tablebody"/>
             </w:pPr>
-            <w:r>
-              <w:t>attrib(2)</w:t>
+            <w:proofErr w:type="spellStart"/>
+            <w:r>
+              <w:t>attrib</w:t>
+            </w:r>
+            <w:proofErr w:type="spellEnd"/>
+            <w:r>
+              <w:t>(2)</w:t>
             </w:r>
           </w:p>
         </w:tc>
@@ -5243,8 +5680,13 @@
             <w:pPr>
               <w:pStyle w:val="Tablebody"/>
             </w:pPr>
-            <w:r>
-              <w:t>attrib(3)</w:t>
+            <w:proofErr w:type="spellStart"/>
+            <w:r>
+              <w:t>attrib</w:t>
+            </w:r>
+            <w:proofErr w:type="spellEnd"/>
+            <w:r>
+              <w:t>(3)</w:t>
             </w:r>
           </w:p>
         </w:tc>
@@ -5284,9 +5726,11 @@
             <w:pPr>
               <w:pStyle w:val="Tablebody"/>
             </w:pPr>
+            <w:proofErr w:type="spellStart"/>
             <w:r>
               <w:t>attribc</w:t>
             </w:r>
+            <w:proofErr w:type="spellEnd"/>
           </w:p>
         </w:tc>
         <w:tc>
@@ -5369,9 +5813,11 @@
             <w:pPr>
               <w:pStyle w:val="Tablebody"/>
             </w:pPr>
+            <w:proofErr w:type="spellStart"/>
             <w:r>
               <w:t>pred</w:t>
             </w:r>
+            <w:proofErr w:type="spellEnd"/>
           </w:p>
         </w:tc>
         <w:tc>
@@ -5407,8 +5853,8 @@
       <w:pPr>
         <w:pStyle w:val="Heading4"/>
       </w:pPr>
-      <w:bookmarkStart w:id="49" w:name="_6.3.2.12_MOD_-"/>
-      <w:bookmarkEnd w:id="49"/>
+      <w:bookmarkStart w:id="48" w:name="_6.3.2.12_MOD_-"/>
+      <w:bookmarkEnd w:id="48"/>
       <w:r>
         <w:rPr>
           <w:rStyle w:val="LabelorNumber"/>
@@ -5545,8 +5991,13 @@
             <w:pPr>
               <w:pStyle w:val="Tablebody"/>
             </w:pPr>
-            <w:r>
-              <w:t>sentence_modifier; TYPE</w:t>
+            <w:proofErr w:type="spellStart"/>
+            <w:r>
+              <w:t>sentence_modifier</w:t>
+            </w:r>
+            <w:proofErr w:type="spellEnd"/>
+            <w:r>
+              <w:t>; TYPE</w:t>
             </w:r>
           </w:p>
         </w:tc>
@@ -5573,9 +6024,14 @@
             <w:pPr>
               <w:pStyle w:val="Tablebody"/>
             </w:pPr>
+            <w:proofErr w:type="spellStart"/>
             <w:r>
               <w:lastRenderedPageBreak/>
-              <w:t>verb_modifier; TYPE</w:t>
+              <w:t>verb_modifier</w:t>
+            </w:r>
+            <w:proofErr w:type="spellEnd"/>
+            <w:r>
+              <w:t>; TYPE</w:t>
             </w:r>
           </w:p>
         </w:tc>
@@ -5615,8 +6071,8 @@
       <w:pPr>
         <w:pStyle w:val="Heading4"/>
       </w:pPr>
-      <w:bookmarkStart w:id="50" w:name="_6.3.2.13_GEN_-"/>
-      <w:bookmarkEnd w:id="50"/>
+      <w:bookmarkStart w:id="49" w:name="_6.3.2.13_GEN_-"/>
+      <w:bookmarkEnd w:id="49"/>
       <w:r>
         <w:rPr>
           <w:rStyle w:val="LabelorNumber"/>
@@ -5629,7 +6085,15 @@
     </w:p>
     <w:p>
       <w:r>
-        <w:t>The GEN field represents a generic or public name for the thing referred to by the trademark. The trademark "Alphalin" has the generic term "vitamin A".</w:t>
+        <w:t>The GEN field represents a generic or public name for the thing referred to by the trademark. The trademark "</w:t>
+      </w:r>
+      <w:proofErr w:type="spellStart"/>
+      <w:r>
+        <w:t>Alphalin</w:t>
+      </w:r>
+      <w:proofErr w:type="spellEnd"/>
+      <w:r>
+        <w:t>" has the generic term "vitamin A".</w:t>
       </w:r>
     </w:p>
     <w:p>
@@ -5650,8 +6114,8 @@
       <w:pPr>
         <w:pStyle w:val="Heading4"/>
       </w:pPr>
-      <w:bookmarkStart w:id="51" w:name="_6.3.3.1_ABR_-"/>
-      <w:bookmarkEnd w:id="51"/>
+      <w:bookmarkStart w:id="50" w:name="_6.3.3.1_ABR_-"/>
+      <w:bookmarkEnd w:id="50"/>
       <w:r>
         <w:rPr>
           <w:rStyle w:val="LabelorNumber"/>
@@ -5664,20 +6128,44 @@
     </w:p>
     <w:p>
       <w:r>
-        <w:t xml:space="preserve">This field indicates whether a term listed in the acronym-abbreviation table (lrabr) is an acronym or abbreviation. It contains either: </w:t>
-      </w:r>
-    </w:p>
-    <w:p>
-      <w:r>
-        <w:t xml:space="preserve">"abbreviation_of" or "acronym_of". </w:t>
+        <w:t>This field indicates whether a term listed in the acronym-abbreviation table (</w:t>
+      </w:r>
+      <w:proofErr w:type="spellStart"/>
+      <w:r>
+        <w:t>lrabr</w:t>
+      </w:r>
+      <w:proofErr w:type="spellEnd"/>
+      <w:r>
+        <w:t xml:space="preserve">) is an acronym or abbreviation. It contains either: </w:t>
+      </w:r>
+    </w:p>
+    <w:p>
+      <w:r>
+        <w:t>"</w:t>
+      </w:r>
+      <w:proofErr w:type="spellStart"/>
+      <w:r>
+        <w:t>abbreviation_of</w:t>
+      </w:r>
+      <w:proofErr w:type="spellEnd"/>
+      <w:r>
+        <w:t>" or "</w:t>
+      </w:r>
+      <w:proofErr w:type="spellStart"/>
+      <w:r>
+        <w:t>acronym_of</w:t>
+      </w:r>
+      <w:proofErr w:type="spellEnd"/>
+      <w:r>
+        <w:t xml:space="preserve">". </w:t>
       </w:r>
     </w:p>
     <w:p>
       <w:pPr>
         <w:pStyle w:val="Heading4"/>
       </w:pPr>
-      <w:bookmarkStart w:id="52" w:name="_6.3.3.2_SPV_-"/>
-      <w:bookmarkEnd w:id="52"/>
+      <w:bookmarkStart w:id="51" w:name="_6.3.3.2_SPV_-"/>
+      <w:bookmarkEnd w:id="51"/>
       <w:r>
         <w:rPr>
           <w:rStyle w:val="LabelorNumber"/>
@@ -5727,8 +6215,8 @@
       <w:pPr>
         <w:pStyle w:val="Heading4"/>
       </w:pPr>
-      <w:bookmarkStart w:id="53" w:name="_6.3.4.1_WRD_-"/>
-      <w:bookmarkEnd w:id="53"/>
+      <w:bookmarkStart w:id="52" w:name="_6.3.4.1_WRD_-"/>
+      <w:bookmarkEnd w:id="52"/>
       <w:r>
         <w:rPr>
           <w:rStyle w:val="LabelorNumber"/>
@@ -5741,17 +6229,25 @@
     </w:p>
     <w:p>
       <w:r>
-        <w:t xml:space="preserve">Each string is broken into "words" and indexed in lrwd. Words are strings of alpha-numeric characters more than one character long, separated by space or punctuation. </w:t>
+        <w:t xml:space="preserve">Each string is broken into "words" and indexed in </w:t>
+      </w:r>
+      <w:proofErr w:type="spellStart"/>
+      <w:r>
+        <w:t>lrwd</w:t>
+      </w:r>
+      <w:proofErr w:type="spellEnd"/>
+      <w:r>
+        <w:t xml:space="preserve">. Words are strings of alpha-numeric characters more than one character long, separated by space or punctuation. </w:t>
       </w:r>
     </w:p>
     <w:p>
       <w:pPr>
         <w:pStyle w:val="Heading4"/>
       </w:pPr>
-      <w:bookmarkStart w:id="54" w:name="_6.3.4.2_DES_-"/>
-      <w:bookmarkStart w:id="55" w:name="_6.3.4.2_DES_-_1"/>
+      <w:bookmarkStart w:id="53" w:name="_6.3.4.2_DES_-"/>
+      <w:bookmarkStart w:id="54" w:name="_6.3.4.2_DES_-_1"/>
+      <w:bookmarkEnd w:id="53"/>
       <w:bookmarkEnd w:id="54"/>
-      <w:bookmarkEnd w:id="55"/>
       <w:r>
         <w:rPr>
           <w:rStyle w:val="LabelorNumber"/>
@@ -5771,8 +6267,8 @@
       <w:pPr>
         <w:pStyle w:val="Heading4"/>
       </w:pPr>
-      <w:bookmarkStart w:id="56" w:name="_6.3.4.3_FMT_-"/>
-      <w:bookmarkEnd w:id="56"/>
+      <w:bookmarkStart w:id="55" w:name="_6.3.4.3_FMT_-"/>
+      <w:bookmarkEnd w:id="55"/>
       <w:r>
         <w:rPr>
           <w:rStyle w:val="LabelorNumber"/>
@@ -5792,8 +6288,8 @@
       <w:pPr>
         <w:pStyle w:val="Heading4"/>
       </w:pPr>
-      <w:bookmarkStart w:id="57" w:name="_6.3.4.4_RWS_-"/>
-      <w:bookmarkEnd w:id="57"/>
+      <w:bookmarkStart w:id="56" w:name="_6.3.4.4_RWS_-"/>
+      <w:bookmarkEnd w:id="56"/>
       <w:r>
         <w:rPr>
           <w:rStyle w:val="LabelorNumber"/>
@@ -5813,10 +6309,10 @@
       <w:pPr>
         <w:pStyle w:val="Heading4"/>
       </w:pPr>
-      <w:bookmarkStart w:id="58" w:name="_6.3.4.5_FIL_-"/>
-      <w:bookmarkStart w:id="59" w:name="_6.3.4.5_FIL_-_1"/>
+      <w:bookmarkStart w:id="57" w:name="_6.3.4.5_FIL_-"/>
+      <w:bookmarkStart w:id="58" w:name="_6.3.4.5_FIL_-_1"/>
+      <w:bookmarkEnd w:id="57"/>
       <w:bookmarkEnd w:id="58"/>
-      <w:bookmarkEnd w:id="59"/>
       <w:r>
         <w:rPr>
           <w:rStyle w:val="LabelorNumber"/>
@@ -5836,8 +6332,8 @@
       <w:pPr>
         <w:pStyle w:val="Heading4"/>
       </w:pPr>
-      <w:bookmarkStart w:id="60" w:name="_6.3.4.6_BTS_-"/>
-      <w:bookmarkEnd w:id="60"/>
+      <w:bookmarkStart w:id="59" w:name="_6.3.4.6_BTS_-"/>
+      <w:bookmarkEnd w:id="59"/>
       <w:r>
         <w:rPr>
           <w:rStyle w:val="LabelorNumber"/>
@@ -5858,8 +6354,8 @@
       <w:pPr>
         <w:pStyle w:val="Heading4"/>
       </w:pPr>
-      <w:bookmarkStart w:id="61" w:name="_6.3.4.7_CLS_-"/>
-      <w:bookmarkEnd w:id="61"/>
+      <w:bookmarkStart w:id="60" w:name="_6.3.4.7_CLS_-"/>
+      <w:bookmarkEnd w:id="60"/>
       <w:r>
         <w:rPr>
           <w:rStyle w:val="LabelorNumber"/>
@@ -5879,8 +6375,8 @@
       <w:pPr>
         <w:pStyle w:val="Heading4"/>
       </w:pPr>
-      <w:bookmarkStart w:id="62" w:name="_6.3.4.8_COL_-"/>
-      <w:bookmarkEnd w:id="62"/>
+      <w:bookmarkStart w:id="61" w:name="_6.3.4.8_COL_-"/>
+      <w:bookmarkEnd w:id="61"/>
       <w:r>
         <w:rPr>
           <w:rStyle w:val="LabelorNumber"/>
@@ -5900,8 +6396,8 @@
       <w:pPr>
         <w:pStyle w:val="Heading4"/>
       </w:pPr>
-      <w:bookmarkStart w:id="63" w:name="_6.3.4.9_REF_-"/>
-      <w:bookmarkEnd w:id="63"/>
+      <w:bookmarkStart w:id="62" w:name="_6.3.4.9_REF_-"/>
+      <w:bookmarkEnd w:id="62"/>
       <w:r>
         <w:rPr>
           <w:rStyle w:val="LabelorNumber"/>
@@ -5921,8 +6417,8 @@
       <w:pPr>
         <w:pStyle w:val="Heading2"/>
       </w:pPr>
-      <w:bookmarkStart w:id="64" w:name="_6.4_Lexicon_Relational"/>
-      <w:bookmarkEnd w:id="64"/>
+      <w:bookmarkStart w:id="63" w:name="_6.4_Lexicon_Relational"/>
+      <w:bookmarkEnd w:id="63"/>
       <w:r>
         <w:rPr>
           <w:rStyle w:val="LabelorNumber"/>
@@ -5999,8 +6495,8 @@
       <w:pPr>
         <w:pStyle w:val="Heading4"/>
       </w:pPr>
-      <w:bookmarkStart w:id="65" w:name="_6.4.3.1_-_Agreement"/>
-      <w:bookmarkEnd w:id="65"/>
+      <w:bookmarkStart w:id="64" w:name="_6.4.3.1_-_Agreement"/>
+      <w:bookmarkEnd w:id="64"/>
       <w:r>
         <w:rPr>
           <w:rStyle w:val="LabelorNumber"/>
@@ -6009,12 +6505,28 @@
         <w:t>6.4.3.1</w:t>
       </w:r>
       <w:r>
-        <w:t xml:space="preserve"> - Agreement and Inflection (File = lragr) </w:t>
-      </w:r>
-    </w:p>
-    <w:p>
-      <w:r>
-        <w:t>Rows of the agreement table have six fields. There is a row in lragr for each inflected form of each spelling variant. This table links those forms to their citation forms and base forms. It provides information about agreement between subjects (nouns and pronouns) and verbs and between determiners and nouns.</w:t>
+        <w:t xml:space="preserve"> - Agreement and Inflection (File = </w:t>
+      </w:r>
+      <w:proofErr w:type="spellStart"/>
+      <w:r>
+        <w:t>lragr</w:t>
+      </w:r>
+      <w:proofErr w:type="spellEnd"/>
+      <w:r>
+        <w:t xml:space="preserve">) </w:t>
+      </w:r>
+    </w:p>
+    <w:p>
+      <w:r>
+        <w:t xml:space="preserve">Rows of the agreement table have six fields. There is a row in </w:t>
+      </w:r>
+      <w:proofErr w:type="spellStart"/>
+      <w:r>
+        <w:t>lragr</w:t>
+      </w:r>
+      <w:proofErr w:type="spellEnd"/>
+      <w:r>
+        <w:t xml:space="preserve"> for each inflected form of each spelling variant. This table links those forms to their citation forms and base forms. It provides information about agreement between subjects (nouns and pronouns) and verbs and between determiners and nouns.</w:t>
       </w:r>
     </w:p>
     <w:tbl>
@@ -6284,12 +6796,28 @@
         <w:t>6.4.3.2</w:t>
       </w:r>
       <w:r>
-        <w:t xml:space="preserve"> - Inflection Type (File = lrtyp) </w:t>
-      </w:r>
-    </w:p>
-    <w:p>
-      <w:r>
-        <w:t>The lrtyp table has one or more rows for each lexical entry, indicating the inflectional pattern(s) to which it belongs.</w:t>
+        <w:t xml:space="preserve"> - Inflection Type (File = </w:t>
+      </w:r>
+      <w:proofErr w:type="spellStart"/>
+      <w:r>
+        <w:t>lrtyp</w:t>
+      </w:r>
+      <w:proofErr w:type="spellEnd"/>
+      <w:r>
+        <w:t xml:space="preserve">) </w:t>
+      </w:r>
+    </w:p>
+    <w:p>
+      <w:r>
+        <w:t xml:space="preserve">The </w:t>
+      </w:r>
+      <w:proofErr w:type="spellStart"/>
+      <w:r>
+        <w:t>lrtyp</w:t>
+      </w:r>
+      <w:proofErr w:type="spellEnd"/>
+      <w:r>
+        <w:t xml:space="preserve"> table has one or more rows for each lexical entry, indicating the inflectional pattern(s) to which it belongs.</w:t>
       </w:r>
     </w:p>
     <w:tbl>
@@ -6478,12 +7006,28 @@
         <w:t>6.4.3.3</w:t>
       </w:r>
       <w:r>
-        <w:t xml:space="preserve"> - Complementation (File = lrcmp) </w:t>
-      </w:r>
-    </w:p>
-    <w:p>
-      <w:r>
-        <w:t>In lrcmp there is one line for each complement code for each entry.</w:t>
+        <w:t xml:space="preserve"> - Complementation (File = </w:t>
+      </w:r>
+      <w:proofErr w:type="spellStart"/>
+      <w:r>
+        <w:t>lrcmp</w:t>
+      </w:r>
+      <w:proofErr w:type="spellEnd"/>
+      <w:r>
+        <w:t xml:space="preserve">) </w:t>
+      </w:r>
+    </w:p>
+    <w:p>
+      <w:r>
+        <w:t xml:space="preserve">In </w:t>
+      </w:r>
+      <w:proofErr w:type="spellStart"/>
+      <w:r>
+        <w:t>lrcmp</w:t>
+      </w:r>
+      <w:proofErr w:type="spellEnd"/>
+      <w:r>
+        <w:t xml:space="preserve"> there is one line for each complement code for each entry.</w:t>
       </w:r>
     </w:p>
     <w:tbl>
@@ -6672,12 +7216,25 @@
         <w:t>6.4.3.4</w:t>
       </w:r>
       <w:r>
-        <w:t xml:space="preserve"> - Pronouns (File = lrprn) </w:t>
-      </w:r>
-    </w:p>
-    <w:p>
-      <w:r>
-        <w:t>lrprn has one or more rows for each pronoun entry in the Lexicon. Each row has nine columns.</w:t>
+        <w:t xml:space="preserve"> - Pronouns (File = </w:t>
+      </w:r>
+      <w:proofErr w:type="spellStart"/>
+      <w:r>
+        <w:t>lrprn</w:t>
+      </w:r>
+      <w:proofErr w:type="spellEnd"/>
+      <w:r>
+        <w:t xml:space="preserve">) </w:t>
+      </w:r>
+    </w:p>
+    <w:p>
+      <w:proofErr w:type="spellStart"/>
+      <w:r>
+        <w:t>lrprn</w:t>
+      </w:r>
+      <w:proofErr w:type="spellEnd"/>
+      <w:r>
+        <w:t xml:space="preserve"> has one or more rows for each pronoun entry in the Lexicon. Each row has nine columns.</w:t>
       </w:r>
     </w:p>
     <w:tbl>
@@ -6834,7 +7391,31 @@
     </w:p>
     <w:p>
       <w:r>
-        <w:t>The agreement/inflection field in lrprn indicates person and number for anaphoric reference, AGR in lragr indicates person for agreement. These differ in the case of possessive nominal pronouns. The possessive nominal "mine" is "third" for purposes of subject verb agreement and "fst_sing" in its anaphoric reference.</w:t>
+        <w:t xml:space="preserve">The agreement/inflection field in </w:t>
+      </w:r>
+      <w:proofErr w:type="spellStart"/>
+      <w:r>
+        <w:t>lrprn</w:t>
+      </w:r>
+      <w:proofErr w:type="spellEnd"/>
+      <w:r>
+        <w:t xml:space="preserve"> indicates person and number for anaphoric reference, AGR in </w:t>
+      </w:r>
+      <w:proofErr w:type="spellStart"/>
+      <w:r>
+        <w:t>lragr</w:t>
+      </w:r>
+      <w:proofErr w:type="spellEnd"/>
+      <w:r>
+        <w:t xml:space="preserve"> indicates person for agreement. These differ in the case of possessive nominal pronouns. The possessive nominal "mine" is "third" for purposes of subject verb agreement and "</w:t>
+      </w:r>
+      <w:proofErr w:type="spellStart"/>
+      <w:r>
+        <w:t>fst_sing</w:t>
+      </w:r>
+      <w:proofErr w:type="spellEnd"/>
+      <w:r>
+        <w:t>" in its anaphoric reference.</w:t>
       </w:r>
     </w:p>
     <w:tbl>
@@ -7066,7 +7647,15 @@
         <w:t>6.4.3.5</w:t>
       </w:r>
       <w:r>
-        <w:t xml:space="preserve"> Modifiers (file = lrmod) </w:t>
+        <w:t xml:space="preserve"> Modifiers (file = </w:t>
+      </w:r>
+      <w:proofErr w:type="spellStart"/>
+      <w:r>
+        <w:t>lrmod</w:t>
+      </w:r>
+      <w:proofErr w:type="spellEnd"/>
+      <w:r>
+        <w:t xml:space="preserve">) </w:t>
       </w:r>
     </w:p>
     <w:p>
@@ -7212,7 +7801,15 @@
     <w:p/>
     <w:p>
       <w:r>
-        <w:t>All the entries represented in this table have the category "adj" or "adv" indicating adjectives or adverbs respectively. The fourth field of lrmod may be PSN or MOD depending on whether the term is an adjective or adverb.</w:t>
+        <w:t xml:space="preserve">All the entries represented in this table have the category "adj" or "adv" indicating adjectives or adverbs respectively. The fourth field of </w:t>
+      </w:r>
+      <w:proofErr w:type="spellStart"/>
+      <w:r>
+        <w:t>lrmod</w:t>
+      </w:r>
+      <w:proofErr w:type="spellEnd"/>
+      <w:r>
+        <w:t xml:space="preserve"> may be PSN or MOD depending on whether the term is an adjective or adverb.</w:t>
       </w:r>
     </w:p>
     <w:tbl>
@@ -7334,12 +7931,25 @@
         <w:t>6.4.3.6</w:t>
       </w:r>
       <w:r>
-        <w:t xml:space="preserve"> - Properties (file = lrprp) </w:t>
-      </w:r>
-    </w:p>
-    <w:p>
-      <w:r>
-        <w:t>lrprp indicates properties of terms in various categories.</w:t>
+        <w:t xml:space="preserve"> - Properties (file = </w:t>
+      </w:r>
+      <w:proofErr w:type="spellStart"/>
+      <w:r>
+        <w:t>lrprp</w:t>
+      </w:r>
+      <w:proofErr w:type="spellEnd"/>
+      <w:r>
+        <w:t xml:space="preserve">) </w:t>
+      </w:r>
+    </w:p>
+    <w:p>
+      <w:proofErr w:type="spellStart"/>
+      <w:r>
+        <w:t>lrprp</w:t>
+      </w:r>
+      <w:proofErr w:type="spellEnd"/>
+      <w:r>
+        <w:t xml:space="preserve"> indicates properties of terms in various categories.</w:t>
       </w:r>
     </w:p>
     <w:tbl>
@@ -7483,7 +8093,15 @@
     <w:p/>
     <w:p>
       <w:r>
-        <w:t>STR is only indicated in lrprp when a feature applies to a single string out of those generated by the entry, as in the negative contractions.</w:t>
+        <w:t xml:space="preserve">STR is only indicated in </w:t>
+      </w:r>
+      <w:proofErr w:type="spellStart"/>
+      <w:r>
+        <w:t>lrprp</w:t>
+      </w:r>
+      <w:proofErr w:type="spellEnd"/>
+      <w:r>
+        <w:t xml:space="preserve"> when a feature applies to a single string out of those generated by the entry, as in the negative contractions.</w:t>
       </w:r>
     </w:p>
     <w:tbl>
@@ -7594,7 +8212,15 @@
         <w:t>6.4.3.7</w:t>
       </w:r>
       <w:r>
-        <w:t xml:space="preserve"> - Abbreviations and Acronyms (file = lrabr) </w:t>
+        <w:t xml:space="preserve"> - Abbreviations and Acronyms (file = </w:t>
+      </w:r>
+      <w:proofErr w:type="spellStart"/>
+      <w:r>
+        <w:t>lrabr</w:t>
+      </w:r>
+      <w:proofErr w:type="spellEnd"/>
+      <w:r>
+        <w:t xml:space="preserve">) </w:t>
       </w:r>
     </w:p>
     <w:p>
@@ -7905,7 +8531,15 @@
         <w:t>6.4.3.8</w:t>
       </w:r>
       <w:r>
-        <w:t xml:space="preserve"> - Spelling Variants (file = lrspl)</w:t>
+        <w:t xml:space="preserve"> - Spelling Variants (file = </w:t>
+      </w:r>
+      <w:proofErr w:type="spellStart"/>
+      <w:r>
+        <w:t>lrspl</w:t>
+      </w:r>
+      <w:proofErr w:type="spellEnd"/>
+      <w:r>
+        <w:t>)</w:t>
       </w:r>
     </w:p>
     <w:tbl>
@@ -8061,7 +8695,15 @@
         <w:t>6.4.3.9</w:t>
       </w:r>
       <w:r>
-        <w:t xml:space="preserve"> - Nominalizations (file = lrnom) </w:t>
+        <w:t xml:space="preserve"> - Nominalizations (file = </w:t>
+      </w:r>
+      <w:proofErr w:type="spellStart"/>
+      <w:r>
+        <w:t>lrnom</w:t>
+      </w:r>
+      <w:proofErr w:type="spellEnd"/>
+      <w:r>
+        <w:t xml:space="preserve">) </w:t>
       </w:r>
     </w:p>
     <w:tbl>
@@ -8459,7 +9101,15 @@
         <w:t>6.4.3.10</w:t>
       </w:r>
       <w:r>
-        <w:t xml:space="preserve"> - Trademarks (file = lrtrm)</w:t>
+        <w:t xml:space="preserve"> - Trademarks (file = </w:t>
+      </w:r>
+      <w:proofErr w:type="spellStart"/>
+      <w:r>
+        <w:t>lrtrm</w:t>
+      </w:r>
+      <w:proofErr w:type="spellEnd"/>
+      <w:r>
+        <w:t>)</w:t>
       </w:r>
     </w:p>
     <w:tbl>
@@ -8603,7 +9253,15 @@
     <w:p/>
     <w:p>
       <w:r>
-        <w:t xml:space="preserve">The appearance of a form in the lrtrm table indicates that it is a trademark. It may or may not have a generic term associated with it. </w:t>
+        <w:t xml:space="preserve">The appearance of a form in the </w:t>
+      </w:r>
+      <w:proofErr w:type="spellStart"/>
+      <w:r>
+        <w:t>lrtrm</w:t>
+      </w:r>
+      <w:proofErr w:type="spellEnd"/>
+      <w:r>
+        <w:t xml:space="preserve"> table indicates that it is a trademark. It may or may not have a generic term associated with it. </w:t>
       </w:r>
     </w:p>
     <w:p>
@@ -8618,12 +9276,28 @@
         <w:t>6.4.3.11</w:t>
       </w:r>
       <w:r>
-        <w:t xml:space="preserve"> - Files (file = lrfil) </w:t>
-      </w:r>
-    </w:p>
-    <w:p>
-      <w:r>
-        <w:t>The lrfil table describes each file in the ASCII relational form of the Lexicon.</w:t>
+        <w:t xml:space="preserve"> - Files (file = </w:t>
+      </w:r>
+      <w:proofErr w:type="spellStart"/>
+      <w:r>
+        <w:t>lrfil</w:t>
+      </w:r>
+      <w:proofErr w:type="spellEnd"/>
+      <w:r>
+        <w:t xml:space="preserve">) </w:t>
+      </w:r>
+    </w:p>
+    <w:p>
+      <w:r>
+        <w:t xml:space="preserve">The </w:t>
+      </w:r>
+      <w:proofErr w:type="spellStart"/>
+      <w:r>
+        <w:t>lrfil</w:t>
+      </w:r>
+      <w:proofErr w:type="spellEnd"/>
+      <w:r>
+        <w:t xml:space="preserve"> table describes each file in the ASCII relational form of the Lexicon.</w:t>
       </w:r>
     </w:p>
     <w:tbl>
@@ -8890,7 +9564,15 @@
         <w:t>6.4.3.12</w:t>
       </w:r>
       <w:r>
-        <w:t xml:space="preserve"> - Word Index. (file = lrwrd)</w:t>
+        <w:t xml:space="preserve"> - Word Index. (file = </w:t>
+      </w:r>
+      <w:proofErr w:type="spellStart"/>
+      <w:r>
+        <w:t>lrwrd</w:t>
+      </w:r>
+      <w:proofErr w:type="spellEnd"/>
+      <w:r>
+        <w:t>)</w:t>
       </w:r>
     </w:p>
     <w:tbl>
@@ -9001,7 +9683,15 @@
         <w:t>6.4.3.13</w:t>
       </w:r>
       <w:r>
-        <w:t xml:space="preserve"> - Fields (file = lrfld)</w:t>
+        <w:t xml:space="preserve"> - Fields (file = </w:t>
+      </w:r>
+      <w:proofErr w:type="spellStart"/>
+      <w:r>
+        <w:t>lrfld</w:t>
+      </w:r>
+      <w:proofErr w:type="spellEnd"/>
+      <w:r>
+        <w:t>)</w:t>
       </w:r>
     </w:p>
     <w:tbl>
@@ -9195,22 +9885,126 @@
     </w:p>
     <w:p>
       <w:r>
-        <w:t xml:space="preserve">The unit lexical record is a frame structure consisting of slots and fillers. Each lexical record has a base= slot whose filler indicates the base form, and optionally a set of spelling_variants= slots to indicate spelling variants. Lexical entries are delimited by entry= slots filled by the EUI number of the entry. EUI numbers are seven digit numbers preceded by an "E". Each entry has a cat= slot indicating part of speech. The lexical record is delimited by braces ({...}). </w:t>
-      </w:r>
-    </w:p>
-    <w:p>
-      <w:r>
-        <w:t xml:space="preserve">The unit lexical records for "anaesthetic" given below illustrate some of the features of a SPECIALIST unit lexical record: </w:t>
-      </w:r>
-    </w:p>
-    <w:p>
-      <w:r>
-        <w:t>{base=anesthetic spelling_variant=anaesthetic entry=E0354094 cat=noun variants=reg variants=uncount} {base=anesthetic spelling_variant=anaesthetic entry=E0330019 cat=adj variants=inv position=attrib(3) position=pred stative}</w:t>
-      </w:r>
-    </w:p>
-    <w:p>
-      <w:r>
-        <w:t xml:space="preserve">The base form "anesthetic" and its spelling variant "anaesthetic" appear in two lexical records containing a noun and a verb entry. The variants= slot contains a code indicating the inflectional morphology of the entry; the filler reg in the noun entry indicates that the noun "anaesthetic" is a count noun which undergoes regular English plural formation ("anaesthetics"); inv in the variants= slot of the adjective entry indicates that the adjective "anesthetic" does not form a comparative or superlative. The position= slot indicates that the adjective "anaesthetic" is attributive and appears after color adjectives in the normal adjective order. </w:t>
+        <w:t xml:space="preserve">The unit lexical record is a frame structure consisting of slots and fillers. Each lexical record has a base= slot whose filler indicates the base form, and optionally a set of </w:t>
+      </w:r>
+      <w:proofErr w:type="spellStart"/>
+      <w:r>
+        <w:t>spelling_variants</w:t>
+      </w:r>
+      <w:proofErr w:type="spellEnd"/>
+      <w:r>
+        <w:t xml:space="preserve">= slots to indicate spelling variants. Lexical entries are delimited by entry= slots filled by the EUI number of the entry. EUI numbers are seven digit numbers preceded by an "E". Each entry has a cat= slot indicating part of speech. The lexical record is delimited by braces ({...}). </w:t>
+      </w:r>
+    </w:p>
+    <w:p>
+      <w:r>
+        <w:t>The unit lexical records for "</w:t>
+      </w:r>
+      <w:proofErr w:type="spellStart"/>
+      <w:r>
+        <w:t>anaesthetic</w:t>
+      </w:r>
+      <w:proofErr w:type="spellEnd"/>
+      <w:r>
+        <w:t xml:space="preserve">" given below illustrate some of the features of a SPECIALIST unit lexical record: </w:t>
+      </w:r>
+    </w:p>
+    <w:p>
+      <w:r>
+        <w:t xml:space="preserve">{base=anesthetic </w:t>
+      </w:r>
+      <w:proofErr w:type="spellStart"/>
+      <w:r>
+        <w:t>spelling_variant</w:t>
+      </w:r>
+      <w:proofErr w:type="spellEnd"/>
+      <w:r>
+        <w:t>=</w:t>
+      </w:r>
+      <w:proofErr w:type="spellStart"/>
+      <w:r>
+        <w:t>anaesthetic</w:t>
+      </w:r>
+      <w:proofErr w:type="spellEnd"/>
+      <w:r>
+        <w:t xml:space="preserve"> entry=E0354094 cat=noun variants=reg variants=</w:t>
+      </w:r>
+      <w:proofErr w:type="spellStart"/>
+      <w:r>
+        <w:t>uncount</w:t>
+      </w:r>
+      <w:proofErr w:type="spellEnd"/>
+      <w:r>
+        <w:t xml:space="preserve">} {base=anesthetic </w:t>
+      </w:r>
+      <w:proofErr w:type="spellStart"/>
+      <w:r>
+        <w:t>spelling_variant</w:t>
+      </w:r>
+      <w:proofErr w:type="spellEnd"/>
+      <w:r>
+        <w:t>=</w:t>
+      </w:r>
+      <w:proofErr w:type="spellStart"/>
+      <w:r>
+        <w:t>anaesthetic</w:t>
+      </w:r>
+      <w:proofErr w:type="spellEnd"/>
+      <w:r>
+        <w:t xml:space="preserve"> entry=E0330019 cat=adj variants=inv position=</w:t>
+      </w:r>
+      <w:proofErr w:type="spellStart"/>
+      <w:r>
+        <w:t>attrib</w:t>
+      </w:r>
+      <w:proofErr w:type="spellEnd"/>
+      <w:r>
+        <w:t>(3) position=</w:t>
+      </w:r>
+      <w:proofErr w:type="spellStart"/>
+      <w:r>
+        <w:t>pred</w:t>
+      </w:r>
+      <w:proofErr w:type="spellEnd"/>
+      <w:r>
+        <w:t xml:space="preserve"> stative}</w:t>
+      </w:r>
+    </w:p>
+    <w:p>
+      <w:r>
+        <w:t>The base form "anesthetic" and its spelling variant "</w:t>
+      </w:r>
+      <w:proofErr w:type="spellStart"/>
+      <w:r>
+        <w:t>anaesthetic</w:t>
+      </w:r>
+      <w:proofErr w:type="spellEnd"/>
+      <w:r>
+        <w:t>" appear in two lexical records containing a noun and a verb entry. The variants= slot contains a code indicating the inflectional morphology of the entry; the filler reg in the noun entry indicates that the noun "</w:t>
+      </w:r>
+      <w:proofErr w:type="spellStart"/>
+      <w:r>
+        <w:t>anaesthetic</w:t>
+      </w:r>
+      <w:proofErr w:type="spellEnd"/>
+      <w:r>
+        <w:t>" is a count noun which undergoes regular English plural formation ("</w:t>
+      </w:r>
+      <w:proofErr w:type="spellStart"/>
+      <w:r>
+        <w:t>anaesthetics</w:t>
+      </w:r>
+      <w:proofErr w:type="spellEnd"/>
+      <w:r>
+        <w:t>"); inv in the variants= slot of the adjective entry indicates that the adjective "anesthetic" does not form a comparative or superlative. The position= slot indicates that the adjective "</w:t>
+      </w:r>
+      <w:proofErr w:type="spellStart"/>
+      <w:r>
+        <w:t>anaesthetic</w:t>
+      </w:r>
+      <w:proofErr w:type="spellEnd"/>
+      <w:r>
+        <w:t xml:space="preserve">" is attributive and appears after color adjectives in the normal adjective order. </w:t>
       </w:r>
     </w:p>
     <w:p>
@@ -9300,7 +10094,15 @@
     </w:p>
     <w:p>
       <w:r>
-        <w:t>auditory area|auditory area|128|auditory cortex|128|C0004302</w:t>
+        <w:t xml:space="preserve">auditory </w:t>
+      </w:r>
+      <w:proofErr w:type="spellStart"/>
+      <w:r>
+        <w:t>area|auditory</w:t>
+      </w:r>
+      <w:proofErr w:type="spellEnd"/>
+      <w:r>
+        <w:t xml:space="preserve"> area|128|auditory cortex|128|C0004302</w:t>
       </w:r>
     </w:p>
     <w:p>
@@ -9315,7 +10117,15 @@
     </w:p>
     <w:p>
       <w:r>
-        <w:t>iridescent virus|iridescent virus|128|iridovirus|128|NLP_LVG</w:t>
+        <w:t xml:space="preserve">iridescent </w:t>
+      </w:r>
+      <w:proofErr w:type="spellStart"/>
+      <w:r>
+        <w:t>virus|iridescent</w:t>
+      </w:r>
+      <w:proofErr w:type="spellEnd"/>
+      <w:r>
+        <w:t xml:space="preserve"> virus|128|iridovirus|128|NLP_LVG</w:t>
       </w:r>
     </w:p>
     <w:p>
@@ -9397,7 +10207,23 @@
     <w:p>
       <w:r>
         <w:lastRenderedPageBreak/>
-        <w:t xml:space="preserve">DM.DB is derived from the morphological fact files (derivation.data) used in lvg (See Lexical Variant Generation section in </w:t>
+        <w:t>DM.DB is derived from the morphological fact files (</w:t>
+      </w:r>
+      <w:proofErr w:type="spellStart"/>
+      <w:r>
+        <w:t>derivation.data</w:t>
+      </w:r>
+      <w:proofErr w:type="spellEnd"/>
+      <w:r>
+        <w:t xml:space="preserve">) used in </w:t>
+      </w:r>
+      <w:proofErr w:type="spellStart"/>
+      <w:r>
+        <w:t>lvg</w:t>
+      </w:r>
+      <w:proofErr w:type="spellEnd"/>
+      <w:r>
+        <w:t xml:space="preserve"> (See Lexical Variant Generation section in </w:t>
       </w:r>
       <w:hyperlink w:anchor="_6.8_The_SPECIALIST_1" w:history="1">
         <w:r>
@@ -9446,37 +10272,115 @@
       </w:r>
     </w:p>
     <w:p>
-      <w:r>
-        <w:t>abdomin(o)|abdomen|root</w:t>
-      </w:r>
+      <w:proofErr w:type="spellStart"/>
+      <w:r>
+        <w:t>abdomin</w:t>
+      </w:r>
+      <w:proofErr w:type="spellEnd"/>
+      <w:r>
+        <w:t>(o)|</w:t>
+      </w:r>
+      <w:proofErr w:type="spellStart"/>
+      <w:r>
+        <w:t>abdomen|root</w:t>
+      </w:r>
+      <w:proofErr w:type="spellEnd"/>
       <w:r>
         <w:br/>
-        <w:t>ab|away from|prefix</w:t>
-      </w:r>
+      </w:r>
+      <w:proofErr w:type="spellStart"/>
+      <w:r>
+        <w:t>ab|away</w:t>
+      </w:r>
+      <w:proofErr w:type="spellEnd"/>
+      <w:r>
+        <w:t xml:space="preserve"> </w:t>
+      </w:r>
+      <w:proofErr w:type="spellStart"/>
+      <w:r>
+        <w:t>from|prefix</w:t>
+      </w:r>
+      <w:proofErr w:type="spellEnd"/>
       <w:r>
         <w:br/>
-        <w:t>acou(o)|hearing|root</w:t>
-      </w:r>
+      </w:r>
+      <w:proofErr w:type="spellStart"/>
+      <w:r>
+        <w:t>acou</w:t>
+      </w:r>
+      <w:proofErr w:type="spellEnd"/>
+      <w:r>
+        <w:t>(o)|</w:t>
+      </w:r>
+      <w:proofErr w:type="spellStart"/>
+      <w:r>
+        <w:t>hearing|root</w:t>
+      </w:r>
+      <w:proofErr w:type="spellEnd"/>
       <w:r>
         <w:br/>
-        <w:t>cardi(o)|heart|root</w:t>
-      </w:r>
+        <w:t>cardi(o)|</w:t>
+      </w:r>
+      <w:proofErr w:type="spellStart"/>
+      <w:r>
+        <w:t>heart|root</w:t>
+      </w:r>
+      <w:proofErr w:type="spellEnd"/>
       <w:r>
         <w:br/>
+      </w:r>
+      <w:proofErr w:type="spellStart"/>
+      <w:r>
         <w:t>cele|swelling|terminal</w:t>
       </w:r>
+      <w:proofErr w:type="spellEnd"/>
       <w:r>
         <w:br/>
+      </w:r>
+      <w:proofErr w:type="spellStart"/>
+      <w:r>
         <w:t>desis|binding|terminal</w:t>
       </w:r>
+      <w:proofErr w:type="spellEnd"/>
       <w:r>
         <w:br/>
-        <w:t xml:space="preserve">de|negate|prefix </w:t>
-      </w:r>
-    </w:p>
-    <w:p>
-      <w:r>
-        <w:t xml:space="preserve">Our analysis of combining forms divides them into roots and terminals, which are distinguished from prefixes and suffixes. A neo-classical compound can consist of any number of roots ending in a terminal or suffix. Prefixes normally must precede roots and cannot attach directly to terminals. Users interested in suffixation rules and facts should consult the dm.rul and dm.fct files included with lvg. </w:t>
+      </w:r>
+      <w:proofErr w:type="spellStart"/>
+      <w:r>
+        <w:t>de|negate|prefix</w:t>
+      </w:r>
+      <w:proofErr w:type="spellEnd"/>
+      <w:r>
+        <w:t xml:space="preserve"> </w:t>
+      </w:r>
+    </w:p>
+    <w:p>
+      <w:r>
+        <w:t xml:space="preserve">Our analysis of combining forms divides them into roots and terminals, which are distinguished from prefixes and suffixes. A neo-classical compound can consist of any number of roots ending in a terminal or suffix. Prefixes normally must precede roots and cannot attach directly to terminals. Users interested in suffixation rules and facts should consult the </w:t>
+      </w:r>
+      <w:proofErr w:type="spellStart"/>
+      <w:r>
+        <w:t>dm.rul</w:t>
+      </w:r>
+      <w:proofErr w:type="spellEnd"/>
+      <w:r>
+        <w:t xml:space="preserve"> and </w:t>
+      </w:r>
+      <w:proofErr w:type="spellStart"/>
+      <w:r>
+        <w:t>dm.fct</w:t>
+      </w:r>
+      <w:proofErr w:type="spellEnd"/>
+      <w:r>
+        <w:t xml:space="preserve"> files included with </w:t>
+      </w:r>
+      <w:proofErr w:type="spellStart"/>
+      <w:r>
+        <w:t>lvg</w:t>
+      </w:r>
+      <w:proofErr w:type="spellEnd"/>
+      <w:r>
+        <w:t xml:space="preserve">. </w:t>
       </w:r>
     </w:p>
     <w:p>
@@ -9498,8 +10402,12 @@
       </w:r>
       <w:r>
         <w:br/>
+      </w:r>
+      <w:proofErr w:type="spellStart"/>
+      <w:r>
         <w:t>lragr.sam</w:t>
       </w:r>
+      <w:proofErr w:type="spellEnd"/>
       <w:r>
         <w:br/>
         <w:t>::::::::::::::</w:t>
@@ -9510,11 +10418,43 @@
       </w:r>
       <w:r>
         <w:br/>
-        <w:t>E0014875|cans|noun|count(thr_plur)|can|can|</w:t>
+        <w:t>E0014875|cans|noun|count(</w:t>
+      </w:r>
+      <w:proofErr w:type="spellStart"/>
+      <w:r>
+        <w:t>thr_plur</w:t>
+      </w:r>
+      <w:proofErr w:type="spellEnd"/>
+      <w:r>
+        <w:t>)|</w:t>
+      </w:r>
+      <w:proofErr w:type="spellStart"/>
+      <w:r>
+        <w:t>can|can</w:t>
+      </w:r>
+      <w:proofErr w:type="spellEnd"/>
+      <w:r>
+        <w:t>|</w:t>
       </w:r>
       <w:r>
         <w:br/>
-        <w:t>E0014875|can|noun|count(thr_sing)|can|can|</w:t>
+        <w:t>E0014875|can|noun|count(</w:t>
+      </w:r>
+      <w:proofErr w:type="spellStart"/>
+      <w:r>
+        <w:t>thr_sing</w:t>
+      </w:r>
+      <w:proofErr w:type="spellEnd"/>
+      <w:r>
+        <w:t>)|</w:t>
+      </w:r>
+      <w:proofErr w:type="spellStart"/>
+      <w:r>
+        <w:t>can|can</w:t>
+      </w:r>
+      <w:proofErr w:type="spellEnd"/>
+      <w:r>
+        <w:t>|</w:t>
       </w:r>
       <w:r>
         <w:br/>
@@ -9530,7 +10470,23 @@
       </w:r>
       <w:r>
         <w:br/>
-        <w:t>E0014876|cans|verb|pres(thr_sing)|can|can|</w:t>
+        <w:t>E0014876|cans|verb|pres(</w:t>
+      </w:r>
+      <w:proofErr w:type="spellStart"/>
+      <w:r>
+        <w:t>thr_sing</w:t>
+      </w:r>
+      <w:proofErr w:type="spellEnd"/>
+      <w:r>
+        <w:t>)|</w:t>
+      </w:r>
+      <w:proofErr w:type="spellStart"/>
+      <w:r>
+        <w:t>can|can</w:t>
+      </w:r>
+      <w:proofErr w:type="spellEnd"/>
+      <w:r>
+        <w:t>|</w:t>
       </w:r>
       <w:r>
         <w:br/>
@@ -9565,23 +10521,119 @@
       </w:r>
       <w:r>
         <w:lastRenderedPageBreak/>
-        <w:t>E0014937|canine teeth|noun|count(thr_plur)|canine tooth|canine tooth|</w:t>
+        <w:t xml:space="preserve">E0014937|canine </w:t>
+      </w:r>
+      <w:proofErr w:type="spellStart"/>
+      <w:r>
+        <w:t>teeth|noun|count</w:t>
+      </w:r>
+      <w:proofErr w:type="spellEnd"/>
+      <w:r>
+        <w:t>(</w:t>
+      </w:r>
+      <w:proofErr w:type="spellStart"/>
+      <w:r>
+        <w:t>thr_plur</w:t>
+      </w:r>
+      <w:proofErr w:type="spellEnd"/>
+      <w:r>
+        <w:t xml:space="preserve">)|canine </w:t>
+      </w:r>
+      <w:proofErr w:type="spellStart"/>
+      <w:r>
+        <w:t>tooth|canine</w:t>
+      </w:r>
+      <w:proofErr w:type="spellEnd"/>
+      <w:r>
+        <w:t xml:space="preserve"> tooth|</w:t>
       </w:r>
       <w:r>
         <w:br/>
-        <w:t>E0014937|canine tooth|noun|count(thr_sing)|canine tooth|canine tooth|</w:t>
+        <w:t xml:space="preserve">E0014937|canine </w:t>
+      </w:r>
+      <w:proofErr w:type="spellStart"/>
+      <w:r>
+        <w:t>tooth|noun|count</w:t>
+      </w:r>
+      <w:proofErr w:type="spellEnd"/>
+      <w:r>
+        <w:t>(</w:t>
+      </w:r>
+      <w:proofErr w:type="spellStart"/>
+      <w:r>
+        <w:t>thr_sing</w:t>
+      </w:r>
+      <w:proofErr w:type="spellEnd"/>
+      <w:r>
+        <w:t xml:space="preserve">)|canine </w:t>
+      </w:r>
+      <w:proofErr w:type="spellStart"/>
+      <w:r>
+        <w:t>tooth|canine</w:t>
+      </w:r>
+      <w:proofErr w:type="spellEnd"/>
+      <w:r>
+        <w:t xml:space="preserve"> tooth|</w:t>
       </w:r>
       <w:r>
         <w:br/>
-        <w:t>E0017902|colors|noun|count(thr_plur)|color|color|</w:t>
+        <w:t>E0017902|colors|noun|count(</w:t>
+      </w:r>
+      <w:proofErr w:type="spellStart"/>
+      <w:r>
+        <w:t>thr_plur</w:t>
+      </w:r>
+      <w:proofErr w:type="spellEnd"/>
+      <w:r>
+        <w:t>)|</w:t>
+      </w:r>
+      <w:proofErr w:type="spellStart"/>
+      <w:r>
+        <w:t>color|color</w:t>
+      </w:r>
+      <w:proofErr w:type="spellEnd"/>
+      <w:r>
+        <w:t>|</w:t>
       </w:r>
       <w:r>
         <w:br/>
-        <w:t>E0017902|color|noun|count(thr_sing)|color|color|</w:t>
+        <w:t>E0017902|color|noun|count(</w:t>
+      </w:r>
+      <w:proofErr w:type="spellStart"/>
+      <w:r>
+        <w:t>thr_sing</w:t>
+      </w:r>
+      <w:proofErr w:type="spellEnd"/>
+      <w:r>
+        <w:t>)|</w:t>
+      </w:r>
+      <w:proofErr w:type="spellStart"/>
+      <w:r>
+        <w:t>color|color</w:t>
+      </w:r>
+      <w:proofErr w:type="spellEnd"/>
+      <w:r>
+        <w:t>|</w:t>
       </w:r>
       <w:r>
         <w:br/>
-        <w:t>E0017902|color|noun|uncount(thr_sing)|color|color|</w:t>
+        <w:t>E0017902|color|noun|uncount(</w:t>
+      </w:r>
+      <w:proofErr w:type="spellStart"/>
+      <w:r>
+        <w:t>thr_sing</w:t>
+      </w:r>
+      <w:proofErr w:type="spellEnd"/>
+      <w:r>
+        <w:t>)|</w:t>
+      </w:r>
+      <w:proofErr w:type="spellStart"/>
+      <w:r>
+        <w:t>color|color</w:t>
+      </w:r>
+      <w:proofErr w:type="spellEnd"/>
+      <w:r>
+        <w:t>|</w:t>
       </w:r>
       <w:r>
         <w:br/>
@@ -9597,7 +10649,23 @@
       </w:r>
       <w:r>
         <w:br/>
-        <w:t>E0017903|colors|verb|pres(thr_sing)|color|color|</w:t>
+        <w:t>E0017903|colors|verb|pres(</w:t>
+      </w:r>
+      <w:proofErr w:type="spellStart"/>
+      <w:r>
+        <w:t>thr_sing</w:t>
+      </w:r>
+      <w:proofErr w:type="spellEnd"/>
+      <w:r>
+        <w:t>)|</w:t>
+      </w:r>
+      <w:proofErr w:type="spellStart"/>
+      <w:r>
+        <w:t>color|color</w:t>
+      </w:r>
+      <w:proofErr w:type="spellEnd"/>
+      <w:r>
+        <w:t>|</w:t>
       </w:r>
       <w:r>
         <w:br/>
@@ -9624,8 +10692,12 @@
       </w:r>
       <w:r>
         <w:br/>
+      </w:r>
+      <w:proofErr w:type="spellStart"/>
+      <w:r>
         <w:t>lrcmp.sam</w:t>
       </w:r>
+      <w:proofErr w:type="spellEnd"/>
       <w:r>
         <w:br/>
         <w:t>::::::::::::::</w:t>
@@ -9636,11 +10708,27 @@
       </w:r>
       <w:r>
         <w:br/>
-        <w:t>E0017903|color|verb|cplxtran=np,adj|</w:t>
+        <w:t>E0017903|color|verb|cplxtran=</w:t>
+      </w:r>
+      <w:proofErr w:type="spellStart"/>
+      <w:r>
+        <w:t>np,adj</w:t>
+      </w:r>
+      <w:proofErr w:type="spellEnd"/>
+      <w:r>
+        <w:t>|</w:t>
       </w:r>
       <w:r>
         <w:br/>
-        <w:t>E0017903|color|verb|cplxtran=np,np|</w:t>
+        <w:t>E0017903|color|verb|cplxtran=</w:t>
+      </w:r>
+      <w:proofErr w:type="spellStart"/>
+      <w:r>
+        <w:t>np,np</w:t>
+      </w:r>
+      <w:proofErr w:type="spellEnd"/>
+      <w:r>
+        <w:t>|</w:t>
       </w:r>
       <w:r>
         <w:br/>
@@ -9656,7 +10744,15 @@
       </w:r>
       <w:r>
         <w:br/>
-        <w:t>E0017903|color|verb|tran=np;part(in)|</w:t>
+        <w:t>E0017903|color|verb|tran=</w:t>
+      </w:r>
+      <w:proofErr w:type="spellStart"/>
+      <w:r>
+        <w:t>np;part</w:t>
+      </w:r>
+      <w:proofErr w:type="spellEnd"/>
+      <w:r>
+        <w:t>(in)|</w:t>
       </w:r>
       <w:r>
         <w:br/>
@@ -9671,15 +10767,35 @@
       </w:r>
       <w:r>
         <w:br/>
+      </w:r>
+      <w:proofErr w:type="spellStart"/>
+      <w:r>
         <w:t>lrmod.sam</w:t>
       </w:r>
+      <w:proofErr w:type="spellEnd"/>
       <w:r>
         <w:br/>
         <w:t>::::::::::::::</w:t>
       </w:r>
       <w:r>
         <w:br/>
-        <w:t>E0007127|acute|adj|attrib(1),attrib(3),pred|stative|</w:t>
+        <w:t>E0007127|acute|adj|attrib(1),</w:t>
+      </w:r>
+      <w:proofErr w:type="spellStart"/>
+      <w:r>
+        <w:t>attrib</w:t>
+      </w:r>
+      <w:proofErr w:type="spellEnd"/>
+      <w:r>
+        <w:t>(3),</w:t>
+      </w:r>
+      <w:proofErr w:type="spellStart"/>
+      <w:r>
+        <w:t>pred|stative</w:t>
+      </w:r>
+      <w:proofErr w:type="spellEnd"/>
+      <w:r>
+        <w:t>|</w:t>
       </w:r>
       <w:r>
         <w:br/>
@@ -9694,8 +10810,12 @@
       </w:r>
       <w:r>
         <w:br/>
+      </w:r>
+      <w:proofErr w:type="spellStart"/>
+      <w:r>
         <w:t>lrnom.sam</w:t>
       </w:r>
+      <w:proofErr w:type="spellEnd"/>
       <w:r>
         <w:br/>
         <w:t>::::::::::::::</w:t>
@@ -9725,15 +10845,27 @@
       </w:r>
       <w:r>
         <w:br/>
+      </w:r>
+      <w:proofErr w:type="spellStart"/>
+      <w:r>
         <w:t>lrprn.sam</w:t>
       </w:r>
+      <w:proofErr w:type="spellEnd"/>
       <w:r>
         <w:br/>
         <w:t>::::::::::::::</w:t>
       </w:r>
       <w:r>
         <w:br/>
-        <w:t>E0030918|he|thr_sing|pers(masc)|subj||||</w:t>
+        <w:t>E0030918|he|thr_sing|pers(</w:t>
+      </w:r>
+      <w:proofErr w:type="spellStart"/>
+      <w:r>
+        <w:t>masc</w:t>
+      </w:r>
+      <w:proofErr w:type="spellEnd"/>
+      <w:r>
+        <w:t>)|subj||||</w:t>
       </w:r>
       <w:r>
         <w:br/>
@@ -9752,8 +10884,12 @@
       </w:r>
       <w:r>
         <w:br/>
+      </w:r>
+      <w:proofErr w:type="spellStart"/>
+      <w:r>
         <w:t>lrprp.sam</w:t>
       </w:r>
+      <w:proofErr w:type="spellEnd"/>
       <w:r>
         <w:br/>
       </w:r>
@@ -9790,8 +10926,12 @@
       </w:r>
       <w:r>
         <w:br/>
+      </w:r>
+      <w:proofErr w:type="spellStart"/>
+      <w:r>
         <w:t>lrspl.sam</w:t>
       </w:r>
+      <w:proofErr w:type="spellEnd"/>
       <w:r>
         <w:br/>
         <w:t>::::::::::::::</w:t>
@@ -9824,8 +10964,12 @@
       </w:r>
       <w:r>
         <w:br/>
+      </w:r>
+      <w:proofErr w:type="spellStart"/>
+      <w:r>
         <w:t>lrtrm.sam</w:t>
       </w:r>
+      <w:proofErr w:type="spellEnd"/>
       <w:r>
         <w:br/>
         <w:t>::::::::::::::</w:t>
@@ -9858,8 +11002,12 @@
       </w:r>
       <w:r>
         <w:br/>
+      </w:r>
+      <w:proofErr w:type="spellStart"/>
+      <w:r>
         <w:t>lrtyp.sam</w:t>
       </w:r>
+      <w:proofErr w:type="spellEnd"/>
       <w:r>
         <w:br/>
         <w:t>::::::::::::::</w:t>
@@ -9881,7 +11029,23 @@
     </w:p>
     <w:p>
       <w:r>
-        <w:t>E0014937|canine tooth|noun|irreg(canine tooth,canine teeth)|</w:t>
+        <w:t xml:space="preserve">E0014937|canine </w:t>
+      </w:r>
+      <w:proofErr w:type="spellStart"/>
+      <w:r>
+        <w:t>tooth|noun|irreg</w:t>
+      </w:r>
+      <w:proofErr w:type="spellEnd"/>
+      <w:r>
+        <w:t xml:space="preserve">(canine </w:t>
+      </w:r>
+      <w:proofErr w:type="spellStart"/>
+      <w:r>
+        <w:t>tooth,canine</w:t>
+      </w:r>
+      <w:proofErr w:type="spellEnd"/>
+      <w:r>
+        <w:t xml:space="preserve"> teeth)|</w:t>
       </w:r>
     </w:p>
     <w:p>
@@ -9912,8 +11076,12 @@
       </w:r>
       <w:r>
         <w:br/>
+      </w:r>
+      <w:proofErr w:type="spellStart"/>
+      <w:r>
         <w:t>lrwd.sam</w:t>
       </w:r>
+      <w:proofErr w:type="spellEnd"/>
       <w:r>
         <w:br/>
         <w:t>::::::::::::::</w:t>
@@ -10300,10 +11468,10 @@
       <w:pPr>
         <w:pStyle w:val="Heading2"/>
       </w:pPr>
-      <w:bookmarkStart w:id="66" w:name="_6.8_The_SPECIALIST"/>
-      <w:bookmarkStart w:id="67" w:name="_6.8_The_SPECIALIST_1"/>
+      <w:bookmarkStart w:id="65" w:name="_6.8_The_SPECIALIST"/>
+      <w:bookmarkStart w:id="66" w:name="_6.8_The_SPECIALIST_1"/>
+      <w:bookmarkEnd w:id="65"/>
       <w:bookmarkEnd w:id="66"/>
-      <w:bookmarkEnd w:id="67"/>
       <w:r>
         <w:rPr>
           <w:rStyle w:val="LabelorNumber"/>
@@ -10404,7 +11572,15 @@
     </w:p>
     <w:p>
       <w:r>
-        <w:t xml:space="preserve">- The official distribution of lvg. This includes the source code for the programs, the data and tables in a pure Java embedded database (Instant DB) the programs use, full documentation, installation instructions, and jar files of the programs. See the documents contained within this distribution for a more complete description of this product. </w:t>
+        <w:t xml:space="preserve">- The official distribution of </w:t>
+      </w:r>
+      <w:proofErr w:type="spellStart"/>
+      <w:r>
+        <w:t>lvg</w:t>
+      </w:r>
+      <w:proofErr w:type="spellEnd"/>
+      <w:r>
+        <w:t xml:space="preserve">. This includes the source code for the programs, the data and tables in a pure Java embedded database (Instant DB) the programs use, full documentation, installation instructions, and jar files of the programs. See the documents contained within this distribution for a more complete description of this product. </w:t>
       </w:r>
     </w:p>
     <w:p>
@@ -10443,12 +11619,14 @@
       <w:r>
         <w:t xml:space="preserve">The normalization process involves stripping possessives, replacing punctuation with spaces, removing stop words, lower-casing each word, breaking a string into its constituent words, and sorting the words in alphabetic order. The uninflected forms are generated using the SPECIALIST Lexicon if words appear in the Lexicon, otherwise they are generated algorithmically. When a form could be an inflection of more than one base form, the new normalization process returns multiple uninflected forms. If a string to be normalized contains multiple ambiguous forms, and the permutation of these ambiguous forms offer more than 10 output forms, the input form lowercased, with punctuation replaced, word order sorted, but not uninflected, is returned. The upper limit of permutation number (10) is configurable by modifying the configuration file. The program </w:t>
       </w:r>
+      <w:proofErr w:type="spellStart"/>
       <w:r>
         <w:rPr>
           <w:b/>
         </w:rPr>
         <w:t>luiNorm</w:t>
       </w:r>
+      <w:proofErr w:type="spellEnd"/>
       <w:r>
         <w:t xml:space="preserve"> has the behavior of prior year's normalization, and is distributed for those who need it. </w:t>
       </w:r>
@@ -10529,8 +11707,30 @@
         <w:rPr>
           <w:b/>
         </w:rPr>
-        <w:t>norm -i:terms -o:terms.nrm</w:t>
-      </w:r>
+        <w:t>norm -</w:t>
+      </w:r>
+      <w:proofErr w:type="spellStart"/>
+      <w:r>
+        <w:rPr>
+          <w:b/>
+        </w:rPr>
+        <w:t>i:terms</w:t>
+      </w:r>
+      <w:proofErr w:type="spellEnd"/>
+      <w:r>
+        <w:rPr>
+          <w:b/>
+        </w:rPr>
+        <w:t xml:space="preserve"> -</w:t>
+      </w:r>
+      <w:proofErr w:type="spellStart"/>
+      <w:r>
+        <w:rPr>
+          <w:b/>
+        </w:rPr>
+        <w:t>o:terms.nrm</w:t>
+      </w:r>
+      <w:proofErr w:type="spellEnd"/>
       <w:r>
         <w:t xml:space="preserve"> to get the normalized form of each term. If the input file </w:t>
       </w:r>
@@ -10569,44 +11769,106 @@
       <w:r>
         <w:t xml:space="preserve">the file </w:t>
       </w:r>
+      <w:proofErr w:type="spellStart"/>
       <w:r>
         <w:rPr>
           <w:b/>
         </w:rPr>
         <w:t>term.nrm</w:t>
       </w:r>
+      <w:proofErr w:type="spellEnd"/>
       <w:r>
         <w:t xml:space="preserve"> would contain: </w:t>
       </w:r>
     </w:p>
     <w:p>
       <w:r>
-        <w:t>2, 4-Dichlorophenoxyacetic acid|2 4 acid dichlorophenoxyacetic</w:t>
-      </w:r>
+        <w:t xml:space="preserve">2, 4-Dichlorophenoxyacetic acid|2 4 acid </w:t>
+      </w:r>
+      <w:proofErr w:type="spellStart"/>
+      <w:r>
+        <w:t>dichlorophenoxyacetic</w:t>
+      </w:r>
+      <w:proofErr w:type="spellEnd"/>
       <w:r>
         <w:br/>
-        <w:t>Syndrome, anterior, compartment|anterior compartment syndrome</w:t>
+        <w:t xml:space="preserve">Syndrome, anterior, </w:t>
+      </w:r>
+      <w:proofErr w:type="spellStart"/>
+      <w:r>
+        <w:t>compartment|anterior</w:t>
+      </w:r>
+      <w:proofErr w:type="spellEnd"/>
+      <w:r>
+        <w:t xml:space="preserve"> compartment syndrome</w:t>
       </w:r>
       <w:r>
         <w:br/>
-        <w:t>Abnormal, weight, gain|abnormal gain weight</w:t>
+        <w:t xml:space="preserve">Abnormal, weight, </w:t>
+      </w:r>
+      <w:proofErr w:type="spellStart"/>
+      <w:r>
+        <w:t>gain|abnormal</w:t>
+      </w:r>
+      <w:proofErr w:type="spellEnd"/>
+      <w:r>
+        <w:t xml:space="preserve"> gain weight</w:t>
       </w:r>
       <w:r>
         <w:br/>
-        <w:t>Anemia, Refractory, with Excess of Blasts|anemia blast excess refractory</w:t>
+        <w:t xml:space="preserve">Anemia, Refractory, with Excess of </w:t>
+      </w:r>
+      <w:proofErr w:type="spellStart"/>
+      <w:r>
+        <w:t>Blasts|anemia</w:t>
+      </w:r>
+      <w:proofErr w:type="spellEnd"/>
+      <w:r>
+        <w:t xml:space="preserve"> blast excess refractory</w:t>
       </w:r>
       <w:r>
         <w:br/>
-        <w:t>left atriums|atrium left</w:t>
+        <w:t xml:space="preserve">left </w:t>
+      </w:r>
+      <w:proofErr w:type="spellStart"/>
+      <w:r>
+        <w:t>atriums|atrium</w:t>
+      </w:r>
+      <w:proofErr w:type="spellEnd"/>
+      <w:r>
+        <w:t xml:space="preserve"> left</w:t>
       </w:r>
       <w:r>
         <w:br/>
-        <w:t xml:space="preserve">left atriums|atrium leave </w:t>
-      </w:r>
-    </w:p>
-    <w:p>
-      <w:r>
-        <w:t xml:space="preserve">The string in the second field of each line of terms.nrm is now suitable for matching to MRXNS. </w:t>
+      </w:r>
+      <w:proofErr w:type="spellStart"/>
+      <w:r>
+        <w:t>left</w:t>
+      </w:r>
+      <w:proofErr w:type="spellEnd"/>
+      <w:r>
+        <w:t xml:space="preserve"> </w:t>
+      </w:r>
+      <w:proofErr w:type="spellStart"/>
+      <w:r>
+        <w:t>atriums|atrium</w:t>
+      </w:r>
+      <w:proofErr w:type="spellEnd"/>
+      <w:r>
+        <w:t xml:space="preserve"> leave </w:t>
+      </w:r>
+    </w:p>
+    <w:p>
+      <w:r>
+        <w:t xml:space="preserve">The string in the second field of each line of </w:t>
+      </w:r>
+      <w:proofErr w:type="spellStart"/>
+      <w:r>
+        <w:t>terms.nrm</w:t>
+      </w:r>
+      <w:proofErr w:type="spellEnd"/>
+      <w:r>
+        <w:t xml:space="preserve"> is now suitable for matching to MRXNS. </w:t>
       </w:r>
     </w:p>
     <w:p>
@@ -10619,21 +11881,45 @@
         <w:rPr>
           <w:b/>
         </w:rPr>
-        <w:t xml:space="preserve">Word Index (wordInd) </w:t>
-      </w:r>
-    </w:p>
-    <w:p>
-      <w:r>
-        <w:t xml:space="preserve">The lexical program </w:t>
-      </w:r>
+        <w:t>Word Index (</w:t>
+      </w:r>
+      <w:proofErr w:type="spellStart"/>
       <w:r>
         <w:rPr>
           <w:b/>
         </w:rPr>
         <w:t>wordInd</w:t>
       </w:r>
-      <w:r>
-        <w:t xml:space="preserve"> breaks strings into words for use with the word index in MRXW. Users of the word index should use wordInd to break strings into words before searching in the word index. This assures congruence between the words to be looked up and the word index. </w:t>
+      <w:proofErr w:type="spellEnd"/>
+      <w:r>
+        <w:rPr>
+          <w:b/>
+        </w:rPr>
+        <w:t xml:space="preserve">) </w:t>
+      </w:r>
+    </w:p>
+    <w:p>
+      <w:r>
+        <w:t xml:space="preserve">The lexical program </w:t>
+      </w:r>
+      <w:proofErr w:type="spellStart"/>
+      <w:r>
+        <w:rPr>
+          <w:b/>
+        </w:rPr>
+        <w:t>wordInd</w:t>
+      </w:r>
+      <w:proofErr w:type="spellEnd"/>
+      <w:r>
+        <w:t xml:space="preserve"> breaks strings into words for use with the word index in MRXW. Users of the word index should use </w:t>
+      </w:r>
+      <w:proofErr w:type="spellStart"/>
+      <w:r>
+        <w:t>wordInd</w:t>
+      </w:r>
+      <w:proofErr w:type="spellEnd"/>
+      <w:r>
+        <w:t xml:space="preserve"> to break strings into words before searching in the word index. This assures congruence between the words to be looked up and the word index. </w:t>
       </w:r>
     </w:p>
     <w:p>
@@ -10644,12 +11930,36 @@
         <w:t>Word</w:t>
       </w:r>
       <w:r>
-        <w:t xml:space="preserve"> for this purpose is defined as a token containing only alphanumeric characters with length one or greater. The wordInd program lowercases the output words. </w:t>
-      </w:r>
-    </w:p>
-    <w:p>
-      <w:r>
-        <w:t xml:space="preserve">The wordInd program reads its standard input and writes to its standard output. Like norm and lvg, it expects each input line to be a record separated into fields by </w:t>
+        <w:t xml:space="preserve"> for this purpose is defined as a token containing only alphanumeric characters with length one or greater. The </w:t>
+      </w:r>
+      <w:proofErr w:type="spellStart"/>
+      <w:r>
+        <w:t>wordInd</w:t>
+      </w:r>
+      <w:proofErr w:type="spellEnd"/>
+      <w:r>
+        <w:t xml:space="preserve"> program lowercases the output words. </w:t>
+      </w:r>
+    </w:p>
+    <w:p>
+      <w:r>
+        <w:t xml:space="preserve">The </w:t>
+      </w:r>
+      <w:proofErr w:type="spellStart"/>
+      <w:r>
+        <w:t>wordInd</w:t>
+      </w:r>
+      <w:proofErr w:type="spellEnd"/>
+      <w:r>
+        <w:t xml:space="preserve"> program reads its standard input and writes to its standard output. Like norm and </w:t>
+      </w:r>
+      <w:proofErr w:type="spellStart"/>
+      <w:r>
+        <w:t>lvg</w:t>
+      </w:r>
+      <w:proofErr w:type="spellEnd"/>
+      <w:r>
+        <w:t xml:space="preserve">, it expects each input line to be a record separated into fields by </w:t>
       </w:r>
       <w:r>
         <w:rPr>
@@ -10699,7 +12009,15 @@
     </w:p>
     <w:p>
       <w:r>
-        <w:t xml:space="preserve">The wordInd program outputs one line of output for each word found in the input string. Input fields are not repeated in the output unless specified in a </w:t>
+        <w:t xml:space="preserve">The </w:t>
+      </w:r>
+      <w:proofErr w:type="spellStart"/>
+      <w:r>
+        <w:t>wordInd</w:t>
+      </w:r>
+      <w:proofErr w:type="spellEnd"/>
+      <w:r>
+        <w:t xml:space="preserve"> program outputs one line of output for each word found in the input string. Input fields are not repeated in the output unless specified in a </w:t>
       </w:r>
       <w:r>
         <w:rPr>
@@ -10708,7 +12026,15 @@
         <w:t>-F</w:t>
       </w:r>
       <w:r>
-        <w:t xml:space="preserve"> option. Applying wordInd to the input string </w:t>
+        <w:t xml:space="preserve"> option. Applying </w:t>
+      </w:r>
+      <w:proofErr w:type="spellStart"/>
+      <w:r>
+        <w:t>wordInd</w:t>
+      </w:r>
+      <w:proofErr w:type="spellEnd"/>
+      <w:r>
+        <w:t xml:space="preserve"> to the input string </w:t>
       </w:r>
       <w:r>
         <w:rPr>
@@ -10768,20 +12094,42 @@
         <w:lastRenderedPageBreak/>
         <w:t xml:space="preserve">always appear as an additional field to the right of any repeated input fields. For example, applying </w:t>
       </w:r>
+      <w:proofErr w:type="spellStart"/>
       <w:r>
         <w:rPr>
           <w:b/>
         </w:rPr>
-        <w:t>wordInd -t:2 -F:2:1</w:t>
-      </w:r>
-      <w:r>
-        <w:t xml:space="preserve"> to a record of the form </w:t>
-      </w:r>
+        <w:t>wordInd</w:t>
+      </w:r>
+      <w:proofErr w:type="spellEnd"/>
       <w:r>
         <w:rPr>
           <w:b/>
         </w:rPr>
-        <w:t>UI23456|tooth, canine|definition.....</w:t>
+        <w:t xml:space="preserve"> -t:2 -F:2:1</w:t>
+      </w:r>
+      <w:r>
+        <w:t xml:space="preserve"> to a record of the form </w:t>
+      </w:r>
+      <w:r>
+        <w:rPr>
+          <w:b/>
+        </w:rPr>
+        <w:t xml:space="preserve">UI23456|tooth, </w:t>
+      </w:r>
+      <w:proofErr w:type="spellStart"/>
+      <w:r>
+        <w:rPr>
+          <w:b/>
+        </w:rPr>
+        <w:t>canine|definition</w:t>
+      </w:r>
+      <w:proofErr w:type="spellEnd"/>
+      <w:r>
+        <w:rPr>
+          <w:b/>
+        </w:rPr>
+        <w:t>.....</w:t>
       </w:r>
       <w:r>
         <w:t xml:space="preserve">; would result in the following output: </w:t>
@@ -10847,12 +12195,42 @@
         <w:rPr>
           <w:b/>
         </w:rPr>
-        <w:t xml:space="preserve">Lexical Variant Generation (lvg) </w:t>
-      </w:r>
-    </w:p>
-    <w:p>
-      <w:r>
-        <w:t xml:space="preserve">The lvg program generates lexical variants of input words. It consists of several different flow components that can be combined in various ways to produce lexical variants. The user of lvg chooses combinations of flow components and combines them into a </w:t>
+        <w:t>Lexical Variant Generation (</w:t>
+      </w:r>
+      <w:proofErr w:type="spellStart"/>
+      <w:r>
+        <w:rPr>
+          <w:b/>
+        </w:rPr>
+        <w:t>lvg</w:t>
+      </w:r>
+      <w:proofErr w:type="spellEnd"/>
+      <w:r>
+        <w:rPr>
+          <w:b/>
+        </w:rPr>
+        <w:t xml:space="preserve">) </w:t>
+      </w:r>
+    </w:p>
+    <w:p>
+      <w:r>
+        <w:t xml:space="preserve">The </w:t>
+      </w:r>
+      <w:proofErr w:type="spellStart"/>
+      <w:r>
+        <w:t>lvg</w:t>
+      </w:r>
+      <w:proofErr w:type="spellEnd"/>
+      <w:r>
+        <w:t xml:space="preserve"> program generates lexical variants of input words. It consists of several different flow components that can be combined in various ways to produce lexical variants. The user of </w:t>
+      </w:r>
+      <w:proofErr w:type="spellStart"/>
+      <w:r>
+        <w:t>lvg</w:t>
+      </w:r>
+      <w:proofErr w:type="spellEnd"/>
+      <w:r>
+        <w:t xml:space="preserve"> chooses combinations of flow components and combines them into a </w:t>
       </w:r>
       <w:r>
         <w:rPr>
@@ -10861,14 +12239,38 @@
         <w:t>flow</w:t>
       </w:r>
       <w:r>
-        <w:t xml:space="preserve">. (The normalizer program, norm, is essentially the lvg program with a pre-selected flow option: </w:t>
-      </w:r>
+        <w:t xml:space="preserve">. (The normalizer program, norm, is essentially the </w:t>
+      </w:r>
+      <w:proofErr w:type="spellStart"/>
+      <w:r>
+        <w:t>lvg</w:t>
+      </w:r>
+      <w:proofErr w:type="spellEnd"/>
+      <w:r>
+        <w:t xml:space="preserve"> program with a pre-selected flow option: </w:t>
+      </w:r>
+      <w:proofErr w:type="spellStart"/>
       <w:r>
         <w:rPr>
           <w:b/>
         </w:rPr>
-        <w:t>lvg -f:N</w:t>
-      </w:r>
+        <w:t>lvg</w:t>
+      </w:r>
+      <w:proofErr w:type="spellEnd"/>
+      <w:r>
+        <w:rPr>
+          <w:b/>
+        </w:rPr>
+        <w:t xml:space="preserve"> -</w:t>
+      </w:r>
+      <w:proofErr w:type="spellStart"/>
+      <w:r>
+        <w:rPr>
+          <w:b/>
+        </w:rPr>
+        <w:t>f:N</w:t>
+      </w:r>
+      <w:proofErr w:type="spellEnd"/>
       <w:r>
         <w:t xml:space="preserve">.) The arguments of the </w:t>
       </w:r>
@@ -10885,66 +12287,248 @@
         <w:rPr>
           <w:b/>
         </w:rPr>
-        <w:t>-f:i</w:t>
-      </w:r>
-      <w:r>
-        <w:t xml:space="preserve"> simply generates inflectional variants and </w:t>
-      </w:r>
+        <w:t>-</w:t>
+      </w:r>
+      <w:proofErr w:type="spellStart"/>
       <w:r>
         <w:rPr>
           <w:b/>
         </w:rPr>
-        <w:t>-f:l:i</w:t>
-      </w:r>
-      <w:r>
-        <w:t xml:space="preserve"> generates lowercase inflectional variants. Each of the flow components options is discussed on the documents for lvg. </w:t>
-      </w:r>
-    </w:p>
-    <w:p>
-      <w:r>
-        <w:t>The lvg program reads from its standard input and writes to its standard output. Input records may be typed in at the keyboard, after typing the command on the command line (</w:t>
+        <w:t>f:i</w:t>
+      </w:r>
+      <w:proofErr w:type="spellEnd"/>
+      <w:r>
+        <w:t xml:space="preserve"> simply generates inflectional variants and </w:t>
       </w:r>
       <w:r>
         <w:rPr>
           <w:b/>
         </w:rPr>
-        <w:t>lvg -f:i</w:t>
-      </w:r>
-      <w:r>
-        <w:t>) or input lines may be read from a file (</w:t>
-      </w:r>
+        <w:t>-</w:t>
+      </w:r>
+      <w:proofErr w:type="spellStart"/>
       <w:r>
         <w:rPr>
           <w:b/>
         </w:rPr>
-        <w:t>lvg -f:i -i:file</w:t>
-      </w:r>
-      <w:r>
-        <w:t>) or piped to lvg from another command (</w:t>
-      </w:r>
+        <w:t>f:l:i</w:t>
+      </w:r>
+      <w:proofErr w:type="spellEnd"/>
+      <w:r>
+        <w:t xml:space="preserve"> generates lowercase inflectional variants. Each of the flow components options is discussed on the documents for </w:t>
+      </w:r>
+      <w:proofErr w:type="spellStart"/>
+      <w:r>
+        <w:t>lvg</w:t>
+      </w:r>
+      <w:proofErr w:type="spellEnd"/>
+      <w:r>
+        <w:t xml:space="preserve">. </w:t>
+      </w:r>
+    </w:p>
+    <w:p>
+      <w:r>
+        <w:t xml:space="preserve">The </w:t>
+      </w:r>
+      <w:proofErr w:type="spellStart"/>
+      <w:r>
+        <w:t>lvg</w:t>
+      </w:r>
+      <w:proofErr w:type="spellEnd"/>
+      <w:r>
+        <w:t xml:space="preserve"> program reads from its standard input and writes to its standard output. Input records may be typed in at the keyboard, after typing the command on the command line (</w:t>
+      </w:r>
+      <w:proofErr w:type="spellStart"/>
       <w:r>
         <w:rPr>
           <w:b/>
         </w:rPr>
-        <w:t>COMMAND|lvg -f:i</w:t>
-      </w:r>
-      <w:r>
-        <w:t>). Output records may be directed to the screen (default), send to a file (</w:t>
-      </w:r>
+        <w:t>lvg</w:t>
+      </w:r>
+      <w:proofErr w:type="spellEnd"/>
       <w:r>
         <w:rPr>
           <w:b/>
         </w:rPr>
-        <w:t>lvg -f:i -i:INFILE -o:OUTFILE</w:t>
-      </w:r>
-      <w:r>
-        <w:t>) or piped to another command (</w:t>
-      </w:r>
+        <w:t xml:space="preserve"> -</w:t>
+      </w:r>
+      <w:proofErr w:type="spellStart"/>
       <w:r>
         <w:rPr>
           <w:b/>
         </w:rPr>
-        <w:t>lvg -f:i -i:infile | COMMAND</w:t>
+        <w:t>f:i</w:t>
+      </w:r>
+      <w:proofErr w:type="spellEnd"/>
+      <w:r>
+        <w:t>) or input lines may be read from a file (</w:t>
+      </w:r>
+      <w:proofErr w:type="spellStart"/>
+      <w:r>
+        <w:rPr>
+          <w:b/>
+        </w:rPr>
+        <w:t>lvg</w:t>
+      </w:r>
+      <w:proofErr w:type="spellEnd"/>
+      <w:r>
+        <w:rPr>
+          <w:b/>
+        </w:rPr>
+        <w:t xml:space="preserve"> -</w:t>
+      </w:r>
+      <w:proofErr w:type="spellStart"/>
+      <w:r>
+        <w:rPr>
+          <w:b/>
+        </w:rPr>
+        <w:t>f:i</w:t>
+      </w:r>
+      <w:proofErr w:type="spellEnd"/>
+      <w:r>
+        <w:rPr>
+          <w:b/>
+        </w:rPr>
+        <w:t xml:space="preserve"> -</w:t>
+      </w:r>
+      <w:proofErr w:type="spellStart"/>
+      <w:r>
+        <w:rPr>
+          <w:b/>
+        </w:rPr>
+        <w:t>i:file</w:t>
+      </w:r>
+      <w:proofErr w:type="spellEnd"/>
+      <w:r>
+        <w:t xml:space="preserve">) or piped to </w:t>
+      </w:r>
+      <w:proofErr w:type="spellStart"/>
+      <w:r>
+        <w:t>lvg</w:t>
+      </w:r>
+      <w:proofErr w:type="spellEnd"/>
+      <w:r>
+        <w:t xml:space="preserve"> from another command (</w:t>
+      </w:r>
+      <w:proofErr w:type="spellStart"/>
+      <w:r>
+        <w:rPr>
+          <w:b/>
+        </w:rPr>
+        <w:t>COMMAND|lvg</w:t>
+      </w:r>
+      <w:proofErr w:type="spellEnd"/>
+      <w:r>
+        <w:rPr>
+          <w:b/>
+        </w:rPr>
+        <w:t xml:space="preserve"> -</w:t>
+      </w:r>
+      <w:proofErr w:type="spellStart"/>
+      <w:r>
+        <w:rPr>
+          <w:b/>
+        </w:rPr>
+        <w:t>f:i</w:t>
+      </w:r>
+      <w:proofErr w:type="spellEnd"/>
+      <w:r>
+        <w:t>). Output records may be directed to the screen (default), send to a file (</w:t>
+      </w:r>
+      <w:proofErr w:type="spellStart"/>
+      <w:r>
+        <w:rPr>
+          <w:b/>
+        </w:rPr>
+        <w:t>lvg</w:t>
+      </w:r>
+      <w:proofErr w:type="spellEnd"/>
+      <w:r>
+        <w:rPr>
+          <w:b/>
+        </w:rPr>
+        <w:t xml:space="preserve"> -</w:t>
+      </w:r>
+      <w:proofErr w:type="spellStart"/>
+      <w:r>
+        <w:rPr>
+          <w:b/>
+        </w:rPr>
+        <w:t>f:i</w:t>
+      </w:r>
+      <w:proofErr w:type="spellEnd"/>
+      <w:r>
+        <w:rPr>
+          <w:b/>
+        </w:rPr>
+        <w:t xml:space="preserve"> -</w:t>
+      </w:r>
+      <w:proofErr w:type="spellStart"/>
+      <w:r>
+        <w:rPr>
+          <w:b/>
+        </w:rPr>
+        <w:t>i:INFILE</w:t>
+      </w:r>
+      <w:proofErr w:type="spellEnd"/>
+      <w:r>
+        <w:rPr>
+          <w:b/>
+        </w:rPr>
+        <w:t xml:space="preserve"> -</w:t>
+      </w:r>
+      <w:proofErr w:type="spellStart"/>
+      <w:r>
+        <w:rPr>
+          <w:b/>
+        </w:rPr>
+        <w:t>o:OUTFILE</w:t>
+      </w:r>
+      <w:proofErr w:type="spellEnd"/>
+      <w:r>
+        <w:t>) or piped to another command (</w:t>
+      </w:r>
+      <w:proofErr w:type="spellStart"/>
+      <w:r>
+        <w:rPr>
+          <w:b/>
+        </w:rPr>
+        <w:t>lvg</w:t>
+      </w:r>
+      <w:proofErr w:type="spellEnd"/>
+      <w:r>
+        <w:rPr>
+          <w:b/>
+        </w:rPr>
+        <w:t xml:space="preserve"> -</w:t>
+      </w:r>
+      <w:proofErr w:type="spellStart"/>
+      <w:r>
+        <w:rPr>
+          <w:b/>
+        </w:rPr>
+        <w:t>f:i</w:t>
+      </w:r>
+      <w:proofErr w:type="spellEnd"/>
+      <w:r>
+        <w:rPr>
+          <w:b/>
+        </w:rPr>
+        <w:t xml:space="preserve"> -</w:t>
+      </w:r>
+      <w:proofErr w:type="spellStart"/>
+      <w:r>
+        <w:rPr>
+          <w:b/>
+        </w:rPr>
+        <w:t>i:infile</w:t>
+      </w:r>
+      <w:proofErr w:type="spellEnd"/>
+      <w:r>
+        <w:rPr>
+          <w:b/>
+        </w:rPr>
+        <w:t xml:space="preserve"> | COMMAND</w:t>
       </w:r>
       <w:r>
         <w:t xml:space="preserve">). </w:t>
@@ -10965,7 +12549,15 @@
     </w:p>
     <w:p>
       <w:r>
-        <w:t xml:space="preserve">The lvg program is designed to work with one line input records divided into fields. The default field separator is </w:t>
+        <w:t xml:space="preserve">The </w:t>
+      </w:r>
+      <w:proofErr w:type="spellStart"/>
+      <w:r>
+        <w:t>lvg</w:t>
+      </w:r>
+      <w:proofErr w:type="spellEnd"/>
+      <w:r>
+        <w:t xml:space="preserve"> program is designed to work with one line input records divided into fields. The default field separator is </w:t>
       </w:r>
       <w:r>
         <w:rPr>
@@ -11073,7 +12665,15 @@
         <w:t>dog</w:t>
       </w:r>
       <w:r>
-        <w:t xml:space="preserve">), lvg generates variants from the only field regardless of the setting of </w:t>
+        <w:t xml:space="preserve">), </w:t>
+      </w:r>
+      <w:proofErr w:type="spellStart"/>
+      <w:r>
+        <w:t>lvg</w:t>
+      </w:r>
+      <w:proofErr w:type="spellEnd"/>
+      <w:r>
+        <w:t xml:space="preserve"> generates variants from the only field regardless of the setting of </w:t>
       </w:r>
       <w:r>
         <w:rPr>
@@ -11087,16 +12687,46 @@
     </w:p>
     <w:p>
       <w:r>
-        <w:t xml:space="preserve">The lvg program can read category (part of speech) and inflection information from the input record. The numerical argument to the </w:t>
+        <w:t xml:space="preserve">The </w:t>
+      </w:r>
+      <w:proofErr w:type="spellStart"/>
+      <w:r>
+        <w:t>lvg</w:t>
+      </w:r>
+      <w:proofErr w:type="spellEnd"/>
+      <w:r>
+        <w:t xml:space="preserve"> program can read category (part of speech) and inflection information from the input record. The numerical argument to the </w:t>
       </w:r>
       <w:r>
         <w:rPr>
           <w:b/>
         </w:rPr>
-        <w:t xml:space="preserve">-cf </w:t>
-      </w:r>
-      <w:r>
-        <w:t xml:space="preserve">option indicates the field in which category information is located. In the input record, category information needs to be encoded as a number according to the scheme described on the documents for lvg. The numerical argument to the </w:t>
+        <w:t>-</w:t>
+      </w:r>
+      <w:proofErr w:type="spellStart"/>
+      <w:r>
+        <w:rPr>
+          <w:b/>
+        </w:rPr>
+        <w:t>cf</w:t>
+      </w:r>
+      <w:proofErr w:type="spellEnd"/>
+      <w:r>
+        <w:rPr>
+          <w:b/>
+        </w:rPr>
+        <w:t xml:space="preserve"> </w:t>
+      </w:r>
+      <w:r>
+        <w:t xml:space="preserve">option indicates the field in which category information is located. In the input record, category information needs to be encoded as a number according to the scheme described on the documents for </w:t>
+      </w:r>
+      <w:proofErr w:type="spellStart"/>
+      <w:r>
+        <w:t>lvg</w:t>
+      </w:r>
+      <w:proofErr w:type="spellEnd"/>
+      <w:r>
+        <w:t xml:space="preserve">. The numerical argument to the </w:t>
       </w:r>
       <w:r>
         <w:rPr>
@@ -11123,7 +12753,15 @@
     </w:p>
     <w:p>
       <w:r>
-        <w:t xml:space="preserve">The lvg program adds five new fields to the input record and outputs a record for each variant generated. For example, if </w:t>
+        <w:t xml:space="preserve">The </w:t>
+      </w:r>
+      <w:proofErr w:type="spellStart"/>
+      <w:r>
+        <w:t>lvg</w:t>
+      </w:r>
+      <w:proofErr w:type="spellEnd"/>
+      <w:r>
+        <w:t xml:space="preserve"> program adds five new fields to the input record and outputs a record for each variant generated. For example, if </w:t>
       </w:r>
       <w:r>
         <w:rPr>
@@ -11134,12 +12772,28 @@
       <w:r>
         <w:t xml:space="preserve"> is given to the standard input of </w:t>
       </w:r>
+      <w:proofErr w:type="spellStart"/>
       <w:r>
         <w:rPr>
           <w:b/>
         </w:rPr>
-        <w:t>lvg -f:i</w:t>
-      </w:r>
+        <w:t>lvg</w:t>
+      </w:r>
+      <w:proofErr w:type="spellEnd"/>
+      <w:r>
+        <w:rPr>
+          <w:b/>
+        </w:rPr>
+        <w:t xml:space="preserve"> -</w:t>
+      </w:r>
+      <w:proofErr w:type="spellStart"/>
+      <w:r>
+        <w:rPr>
+          <w:b/>
+        </w:rPr>
+        <w:t>f:i</w:t>
+      </w:r>
+      <w:proofErr w:type="spellEnd"/>
       <w:r>
         <w:t xml:space="preserve"> the output sent to standard out will be: </w:t>
       </w:r>
@@ -11155,21 +12809,32 @@
     </w:p>
     <w:p>
       <w:r>
-        <w:t xml:space="preserve">The first three fields of each record above are identical to the input record, the rest are supplied by lvg. The first additional field is the variant form lvg has generated. The second additional field is the syntactic category of the variant encoded as a number. The third additional field is the inflection of the variant encoded as a number. The fourth additional field indicates the flow that was selected. The fifth field is the number of the flow which generated this variant. Output category (parts of speech) and inflection information are encoded in the same scheme used for input category and inflection information. </w:t>
+        <w:t xml:space="preserve">The first three fields of each record above are identical to the input record, the rest are supplied by </w:t>
+      </w:r>
+      <w:proofErr w:type="spellStart"/>
+      <w:r>
+        <w:t>lvg</w:t>
+      </w:r>
+      <w:proofErr w:type="spellEnd"/>
+      <w:r>
+        <w:t xml:space="preserve">. The first additional field is the variant form </w:t>
+      </w:r>
+      <w:proofErr w:type="spellStart"/>
+      <w:r>
+        <w:t>lvg</w:t>
+      </w:r>
+      <w:proofErr w:type="spellEnd"/>
+      <w:r>
+        <w:t xml:space="preserve"> has generated. The second additional field is the syntactic category of the variant encoded as a number. The third additional field is the inflection of the variant encoded as a number. The fourth additional field indicates the flow that was selected. The fifth field is the number of the flow which generated this variant. Output category (parts of speech) and inflection information are encoded in the same scheme used for input category and inflection information. </w:t>
       </w:r>
     </w:p>
     <w:p>
       <w:r>
         <w:t xml:space="preserve">Further description of the SPECIALIST Lexical Tools is available at the SPECIALIST Lexical Tools Web site: </w:t>
       </w:r>
-      <w:hyperlink r:id="rId37" w:history="1">
-        <w:r>
-          <w:rPr>
-            <w:rStyle w:val="Hyperlink"/>
-          </w:rPr>
-          <w:t>http://lexsrv3.nlm.nih.gov/Specialist/Home/index.html</w:t>
-        </w:r>
-      </w:hyperlink>
+      <w:r>
+        <w:t>https://lhncbc.nlm.nih.gov/LSG/</w:t>
+      </w:r>
       <w:r>
         <w:t>.</w:t>
       </w:r>
@@ -11236,7 +12901,7 @@
 </file>
 
 <file path=word/endnotes.xml><?xml version="1.0" encoding="utf-8"?>
-<w:endnotes xmlns:wpc="http://schemas.microsoft.com/office/word/2010/wordprocessingCanvas" xmlns:cx="http://schemas.microsoft.com/office/drawing/2014/chartex" xmlns:cx1="http://schemas.microsoft.com/office/drawing/2015/9/8/chartex" xmlns:cx2="http://schemas.microsoft.com/office/drawing/2015/10/21/chartex" xmlns:cx3="http://schemas.microsoft.com/office/drawing/2016/5/9/chartex" xmlns:cx4="http://schemas.microsoft.com/office/drawing/2016/5/10/chartex" xmlns:cx5="http://schemas.microsoft.com/office/drawing/2016/5/11/chartex" xmlns:mc="http://schemas.openxmlformats.org/markup-compatibility/2006" xmlns:o="urn:schemas-microsoft-com:office:office" xmlns:r="http://schemas.openxmlformats.org/officeDocument/2006/relationships" xmlns:m="http://schemas.openxmlformats.org/officeDocument/2006/math" xmlns:v="urn:schemas-microsoft-com:vml" xmlns:wp14="http://schemas.microsoft.com/office/word/2010/wordprocessingDrawing" xmlns:wp="http://schemas.openxmlformats.org/drawingml/2006/wordprocessingDrawing" xmlns:w10="urn:schemas-microsoft-com:office:word" xmlns:w="http://schemas.openxmlformats.org/wordprocessingml/2006/main" xmlns:w14="http://schemas.microsoft.com/office/word/2010/wordml" xmlns:w15="http://schemas.microsoft.com/office/word/2012/wordml" xmlns:w16se="http://schemas.microsoft.com/office/word/2015/wordml/symex" xmlns:wpg="http://schemas.microsoft.com/office/word/2010/wordprocessingGroup" xmlns:wpi="http://schemas.microsoft.com/office/word/2010/wordprocessingInk" xmlns:wne="http://schemas.microsoft.com/office/word/2006/wordml" xmlns:wps="http://schemas.microsoft.com/office/word/2010/wordprocessingShape" mc:Ignorable="w14 w15 w16se wp14">
+<w:endnotes xmlns:wpc="http://schemas.microsoft.com/office/word/2010/wordprocessingCanvas" xmlns:cx="http://schemas.microsoft.com/office/drawing/2014/chartex" xmlns:cx1="http://schemas.microsoft.com/office/drawing/2015/9/8/chartex" xmlns:cx2="http://schemas.microsoft.com/office/drawing/2015/10/21/chartex" xmlns:cx3="http://schemas.microsoft.com/office/drawing/2016/5/9/chartex" xmlns:cx4="http://schemas.microsoft.com/office/drawing/2016/5/10/chartex" xmlns:cx5="http://schemas.microsoft.com/office/drawing/2016/5/11/chartex" xmlns:cx6="http://schemas.microsoft.com/office/drawing/2016/5/12/chartex" xmlns:cx7="http://schemas.microsoft.com/office/drawing/2016/5/13/chartex" xmlns:cx8="http://schemas.microsoft.com/office/drawing/2016/5/14/chartex" xmlns:mc="http://schemas.openxmlformats.org/markup-compatibility/2006" xmlns:aink="http://schemas.microsoft.com/office/drawing/2016/ink" xmlns:am3d="http://schemas.microsoft.com/office/drawing/2017/model3d" xmlns:o="urn:schemas-microsoft-com:office:office" xmlns:r="http://schemas.openxmlformats.org/officeDocument/2006/relationships" xmlns:m="http://schemas.openxmlformats.org/officeDocument/2006/math" xmlns:v="urn:schemas-microsoft-com:vml" xmlns:wp14="http://schemas.microsoft.com/office/word/2010/wordprocessingDrawing" xmlns:wp="http://schemas.openxmlformats.org/drawingml/2006/wordprocessingDrawing" xmlns:w10="urn:schemas-microsoft-com:office:word" xmlns:w="http://schemas.openxmlformats.org/wordprocessingml/2006/main" xmlns:w14="http://schemas.microsoft.com/office/word/2010/wordml" xmlns:w15="http://schemas.microsoft.com/office/word/2012/wordml" xmlns:w16cex="http://schemas.microsoft.com/office/word/2018/wordml/cex" xmlns:w16cid="http://schemas.microsoft.com/office/word/2016/wordml/cid" xmlns:w16="http://schemas.microsoft.com/office/word/2018/wordml" xmlns:w16se="http://schemas.microsoft.com/office/word/2015/wordml/symex" xmlns:wpg="http://schemas.microsoft.com/office/word/2010/wordprocessingGroup" xmlns:wpi="http://schemas.microsoft.com/office/word/2010/wordprocessingInk" xmlns:wne="http://schemas.microsoft.com/office/word/2006/wordml" xmlns:wps="http://schemas.microsoft.com/office/word/2010/wordprocessingShape" mc:Ignorable="w14 w15 w16se w16cid w16 w16cex wp14">
   <w:endnote w:type="separator" w:id="-1">
     <w:p>
       <w:r>
@@ -11255,7 +12920,7 @@
 </file>
 
 <file path=word/footnotes.xml><?xml version="1.0" encoding="utf-8"?>
-<w:footnotes xmlns:wpc="http://schemas.microsoft.com/office/word/2010/wordprocessingCanvas" xmlns:cx="http://schemas.microsoft.com/office/drawing/2014/chartex" xmlns:cx1="http://schemas.microsoft.com/office/drawing/2015/9/8/chartex" xmlns:cx2="http://schemas.microsoft.com/office/drawing/2015/10/21/chartex" xmlns:cx3="http://schemas.microsoft.com/office/drawing/2016/5/9/chartex" xmlns:cx4="http://schemas.microsoft.com/office/drawing/2016/5/10/chartex" xmlns:cx5="http://schemas.microsoft.com/office/drawing/2016/5/11/chartex" xmlns:mc="http://schemas.openxmlformats.org/markup-compatibility/2006" xmlns:o="urn:schemas-microsoft-com:office:office" xmlns:r="http://schemas.openxmlformats.org/officeDocument/2006/relationships" xmlns:m="http://schemas.openxmlformats.org/officeDocument/2006/math" xmlns:v="urn:schemas-microsoft-com:vml" xmlns:wp14="http://schemas.microsoft.com/office/word/2010/wordprocessingDrawing" xmlns:wp="http://schemas.openxmlformats.org/drawingml/2006/wordprocessingDrawing" xmlns:w10="urn:schemas-microsoft-com:office:word" xmlns:w="http://schemas.openxmlformats.org/wordprocessingml/2006/main" xmlns:w14="http://schemas.microsoft.com/office/word/2010/wordml" xmlns:w15="http://schemas.microsoft.com/office/word/2012/wordml" xmlns:w16se="http://schemas.microsoft.com/office/word/2015/wordml/symex" xmlns:wpg="http://schemas.microsoft.com/office/word/2010/wordprocessingGroup" xmlns:wpi="http://schemas.microsoft.com/office/word/2010/wordprocessingInk" xmlns:wne="http://schemas.microsoft.com/office/word/2006/wordml" xmlns:wps="http://schemas.microsoft.com/office/word/2010/wordprocessingShape" mc:Ignorable="w14 w15 w16se wp14">
+<w:footnotes xmlns:wpc="http://schemas.microsoft.com/office/word/2010/wordprocessingCanvas" xmlns:cx="http://schemas.microsoft.com/office/drawing/2014/chartex" xmlns:cx1="http://schemas.microsoft.com/office/drawing/2015/9/8/chartex" xmlns:cx2="http://schemas.microsoft.com/office/drawing/2015/10/21/chartex" xmlns:cx3="http://schemas.microsoft.com/office/drawing/2016/5/9/chartex" xmlns:cx4="http://schemas.microsoft.com/office/drawing/2016/5/10/chartex" xmlns:cx5="http://schemas.microsoft.com/office/drawing/2016/5/11/chartex" xmlns:cx6="http://schemas.microsoft.com/office/drawing/2016/5/12/chartex" xmlns:cx7="http://schemas.microsoft.com/office/drawing/2016/5/13/chartex" xmlns:cx8="http://schemas.microsoft.com/office/drawing/2016/5/14/chartex" xmlns:mc="http://schemas.openxmlformats.org/markup-compatibility/2006" xmlns:aink="http://schemas.microsoft.com/office/drawing/2016/ink" xmlns:am3d="http://schemas.microsoft.com/office/drawing/2017/model3d" xmlns:o="urn:schemas-microsoft-com:office:office" xmlns:r="http://schemas.openxmlformats.org/officeDocument/2006/relationships" xmlns:m="http://schemas.openxmlformats.org/officeDocument/2006/math" xmlns:v="urn:schemas-microsoft-com:vml" xmlns:wp14="http://schemas.microsoft.com/office/word/2010/wordprocessingDrawing" xmlns:wp="http://schemas.openxmlformats.org/drawingml/2006/wordprocessingDrawing" xmlns:w10="urn:schemas-microsoft-com:office:word" xmlns:w="http://schemas.openxmlformats.org/wordprocessingml/2006/main" xmlns:w14="http://schemas.microsoft.com/office/word/2010/wordml" xmlns:w15="http://schemas.microsoft.com/office/word/2012/wordml" xmlns:w16cex="http://schemas.microsoft.com/office/word/2018/wordml/cex" xmlns:w16cid="http://schemas.microsoft.com/office/word/2016/wordml/cid" xmlns:w16="http://schemas.microsoft.com/office/word/2018/wordml" xmlns:w16se="http://schemas.microsoft.com/office/word/2015/wordml/symex" xmlns:wpg="http://schemas.microsoft.com/office/word/2010/wordprocessingGroup" xmlns:wpi="http://schemas.microsoft.com/office/word/2010/wordprocessingInk" xmlns:wne="http://schemas.microsoft.com/office/word/2006/wordml" xmlns:wps="http://schemas.microsoft.com/office/word/2010/wordprocessingShape" mc:Ignorable="w14 w15 w16se w16cid w16 w16cex wp14">
   <w:footnote w:type="separator" w:id="-1">
     <w:p>
       <w:r>
@@ -11274,7 +12939,7 @@
 </file>
 
 <file path=word/numbering.xml><?xml version="1.0" encoding="utf-8"?>
-<w:numbering xmlns:wpc="http://schemas.microsoft.com/office/word/2010/wordprocessingCanvas" xmlns:cx="http://schemas.microsoft.com/office/drawing/2014/chartex" xmlns:cx1="http://schemas.microsoft.com/office/drawing/2015/9/8/chartex" xmlns:cx2="http://schemas.microsoft.com/office/drawing/2015/10/21/chartex" xmlns:cx3="http://schemas.microsoft.com/office/drawing/2016/5/9/chartex" xmlns:cx4="http://schemas.microsoft.com/office/drawing/2016/5/10/chartex" xmlns:cx5="http://schemas.microsoft.com/office/drawing/2016/5/11/chartex" xmlns:mc="http://schemas.openxmlformats.org/markup-compatibility/2006" xmlns:o="urn:schemas-microsoft-com:office:office" xmlns:r="http://schemas.openxmlformats.org/officeDocument/2006/relationships" xmlns:m="http://schemas.openxmlformats.org/officeDocument/2006/math" xmlns:v="urn:schemas-microsoft-com:vml" xmlns:wp14="http://schemas.microsoft.com/office/word/2010/wordprocessingDrawing" xmlns:wp="http://schemas.openxmlformats.org/drawingml/2006/wordprocessingDrawing" xmlns:w10="urn:schemas-microsoft-com:office:word" xmlns:w="http://schemas.openxmlformats.org/wordprocessingml/2006/main" xmlns:w14="http://schemas.microsoft.com/office/word/2010/wordml" xmlns:w15="http://schemas.microsoft.com/office/word/2012/wordml" xmlns:w16se="http://schemas.microsoft.com/office/word/2015/wordml/symex" xmlns:wpg="http://schemas.microsoft.com/office/word/2010/wordprocessingGroup" xmlns:wpi="http://schemas.microsoft.com/office/word/2010/wordprocessingInk" xmlns:wne="http://schemas.microsoft.com/office/word/2006/wordml" xmlns:wps="http://schemas.microsoft.com/office/word/2010/wordprocessingShape" mc:Ignorable="w14 w15 w16se wp14">
+<w:numbering xmlns:wpc="http://schemas.microsoft.com/office/word/2010/wordprocessingCanvas" xmlns:cx="http://schemas.microsoft.com/office/drawing/2014/chartex" xmlns:cx1="http://schemas.microsoft.com/office/drawing/2015/9/8/chartex" xmlns:cx2="http://schemas.microsoft.com/office/drawing/2015/10/21/chartex" xmlns:cx3="http://schemas.microsoft.com/office/drawing/2016/5/9/chartex" xmlns:cx4="http://schemas.microsoft.com/office/drawing/2016/5/10/chartex" xmlns:cx5="http://schemas.microsoft.com/office/drawing/2016/5/11/chartex" xmlns:cx6="http://schemas.microsoft.com/office/drawing/2016/5/12/chartex" xmlns:cx7="http://schemas.microsoft.com/office/drawing/2016/5/13/chartex" xmlns:cx8="http://schemas.microsoft.com/office/drawing/2016/5/14/chartex" xmlns:mc="http://schemas.openxmlformats.org/markup-compatibility/2006" xmlns:aink="http://schemas.microsoft.com/office/drawing/2016/ink" xmlns:am3d="http://schemas.microsoft.com/office/drawing/2017/model3d" xmlns:o="urn:schemas-microsoft-com:office:office" xmlns:r="http://schemas.openxmlformats.org/officeDocument/2006/relationships" xmlns:m="http://schemas.openxmlformats.org/officeDocument/2006/math" xmlns:v="urn:schemas-microsoft-com:vml" xmlns:wp14="http://schemas.microsoft.com/office/word/2010/wordprocessingDrawing" xmlns:wp="http://schemas.openxmlformats.org/drawingml/2006/wordprocessingDrawing" xmlns:w10="urn:schemas-microsoft-com:office:word" xmlns:w="http://schemas.openxmlformats.org/wordprocessingml/2006/main" xmlns:w14="http://schemas.microsoft.com/office/word/2010/wordml" xmlns:w15="http://schemas.microsoft.com/office/word/2012/wordml" xmlns:w16cex="http://schemas.microsoft.com/office/word/2018/wordml/cex" xmlns:w16cid="http://schemas.microsoft.com/office/word/2016/wordml/cid" xmlns:w16="http://schemas.microsoft.com/office/word/2018/wordml" xmlns:w16se="http://schemas.microsoft.com/office/word/2015/wordml/symex" xmlns:wpg="http://schemas.microsoft.com/office/word/2010/wordprocessingGroup" xmlns:wpi="http://schemas.microsoft.com/office/word/2010/wordprocessingInk" xmlns:wne="http://schemas.microsoft.com/office/word/2006/wordml" xmlns:wps="http://schemas.microsoft.com/office/word/2010/wordprocessingShape" mc:Ignorable="w14 w15 w16se w16cid w16 w16cex wp14">
   <w:abstractNum w:abstractNumId="0" w15:restartNumberingAfterBreak="0">
     <w:nsid w:val="FFFFFF7C"/>
     <w:multiLevelType w:val="singleLevel"/>
@@ -14101,7 +15766,7 @@
 </file>
 
 <file path=word/styles.xml><?xml version="1.0" encoding="utf-8"?>
-<w:styles xmlns:mc="http://schemas.openxmlformats.org/markup-compatibility/2006" xmlns:r="http://schemas.openxmlformats.org/officeDocument/2006/relationships" xmlns:w="http://schemas.openxmlformats.org/wordprocessingml/2006/main" xmlns:w14="http://schemas.microsoft.com/office/word/2010/wordml" xmlns:w15="http://schemas.microsoft.com/office/word/2012/wordml" xmlns:w16se="http://schemas.microsoft.com/office/word/2015/wordml/symex" mc:Ignorable="w14 w15 w16se">
+<w:styles xmlns:mc="http://schemas.openxmlformats.org/markup-compatibility/2006" xmlns:r="http://schemas.openxmlformats.org/officeDocument/2006/relationships" xmlns:w="http://schemas.openxmlformats.org/wordprocessingml/2006/main" xmlns:w14="http://schemas.microsoft.com/office/word/2010/wordml" xmlns:w15="http://schemas.microsoft.com/office/word/2012/wordml" xmlns:w16cex="http://schemas.microsoft.com/office/word/2018/wordml/cex" xmlns:w16cid="http://schemas.microsoft.com/office/word/2016/wordml/cid" xmlns:w16="http://schemas.microsoft.com/office/word/2018/wordml" xmlns:w16se="http://schemas.microsoft.com/office/word/2015/wordml/symex" mc:Ignorable="w14 w15 w16se w16cid w16 w16cex">
   <w:docDefaults>
     <w:rPrDefault>
       <w:rPr>
@@ -14111,7 +15776,7 @@
     </w:rPrDefault>
     <w:pPrDefault/>
   </w:docDefaults>
-  <w:latentStyles w:defLockedState="0" w:defUIPriority="0" w:defSemiHidden="0" w:defUnhideWhenUsed="0" w:defQFormat="0" w:count="374">
+  <w:latentStyles w:defLockedState="0" w:defUIPriority="0" w:defSemiHidden="0" w:defUnhideWhenUsed="0" w:defQFormat="0" w:count="376">
     <w:lsdException w:name="Normal" w:qFormat="1"/>
     <w:lsdException w:name="heading 1" w:uiPriority="9" w:qFormat="1"/>
     <w:lsdException w:name="heading 2" w:uiPriority="9" w:qFormat="1"/>
@@ -14211,7 +15876,6 @@
     <w:lsdException w:name="HTML Sample" w:semiHidden="1" w:unhideWhenUsed="1"/>
     <w:lsdException w:name="HTML Typewriter" w:semiHidden="1" w:unhideWhenUsed="1"/>
     <w:lsdException w:name="HTML Variable" w:semiHidden="1" w:unhideWhenUsed="1"/>
-    <w:lsdException w:name="Normal Table" w:semiHidden="1" w:unhideWhenUsed="1"/>
     <w:lsdException w:name="annotation subject" w:semiHidden="1" w:unhideWhenUsed="1"/>
     <w:lsdException w:name="No List" w:semiHidden="1" w:uiPriority="99" w:unhideWhenUsed="1"/>
     <w:lsdException w:name="Outline List 1" w:semiHidden="1" w:unhideWhenUsed="1"/>
@@ -14257,11 +15921,9 @@
     <w:lsdException w:name="Table Subtle 1" w:semiHidden="1" w:unhideWhenUsed="1"/>
     <w:lsdException w:name="Table Subtle 2" w:semiHidden="1" w:unhideWhenUsed="1"/>
     <w:lsdException w:name="Table Web 1" w:semiHidden="1" w:unhideWhenUsed="1"/>
-    <w:lsdException w:name="Table Web 2" w:semiHidden="1" w:unhideWhenUsed="1"/>
     <w:lsdException w:name="Table Web 3" w:semiHidden="1" w:unhideWhenUsed="1"/>
     <w:lsdException w:name="Balloon Text" w:semiHidden="1" w:unhideWhenUsed="1"/>
     <w:lsdException w:name="Table Grid" w:uiPriority="39"/>
-    <w:lsdException w:name="Table Theme" w:semiHidden="1" w:unhideWhenUsed="1"/>
     <w:lsdException w:name="Placeholder Text" w:semiHidden="1" w:uiPriority="99"/>
     <w:lsdException w:name="No Spacing" w:uiPriority="1" w:qFormat="1"/>
     <w:lsdException w:name="Light Shading" w:uiPriority="60"/>
@@ -14479,6 +16141,8 @@
     <w:lsdException w:name="List Table 7 Colorful Accent 6" w:uiPriority="52"/>
     <w:lsdException w:name="Mention" w:semiHidden="1" w:uiPriority="99" w:unhideWhenUsed="1"/>
     <w:lsdException w:name="Smart Hyperlink" w:semiHidden="1" w:uiPriority="99" w:unhideWhenUsed="1"/>
+    <w:lsdException w:name="Unresolved Mention" w:semiHidden="1" w:uiPriority="99" w:unhideWhenUsed="1"/>
+    <w:lsdException w:name="Smart Link" w:semiHidden="1" w:uiPriority="99" w:unhideWhenUsed="1"/>
   </w:latentStyles>
   <w:style w:type="paragraph" w:default="1" w:styleId="Normal">
     <w:name w:val="Normal"/>
@@ -15799,56 +17463,6 @@
 </file>
 
 <file path=customXml/item1.xml><?xml version="1.0" encoding="utf-8"?>
-<?mso-contentType ?>
-<spe:Receivers xmlns:spe="http://schemas.microsoft.com/sharepoint/events">
-  <Receiver>
-    <Name>Document ID Generator</Name>
-    <Synchronization>Synchronous</Synchronization>
-    <Type>10001</Type>
-    <SequenceNumber>1000</SequenceNumber>
-    <Url/>
-    <Assembly>Microsoft.Office.DocumentManagement, Version=15.0.0.0, Culture=neutral, PublicKeyToken=71e9bce111e9429c</Assembly>
-    <Class>Microsoft.Office.DocumentManagement.Internal.DocIdHandler</Class>
-    <Data/>
-    <Filter/>
-  </Receiver>
-  <Receiver>
-    <Name>Document ID Generator</Name>
-    <Synchronization>Synchronous</Synchronization>
-    <Type>10002</Type>
-    <SequenceNumber>1001</SequenceNumber>
-    <Url/>
-    <Assembly>Microsoft.Office.DocumentManagement, Version=15.0.0.0, Culture=neutral, PublicKeyToken=71e9bce111e9429c</Assembly>
-    <Class>Microsoft.Office.DocumentManagement.Internal.DocIdHandler</Class>
-    <Data/>
-    <Filter/>
-  </Receiver>
-  <Receiver>
-    <Name>Document ID Generator</Name>
-    <Synchronization>Synchronous</Synchronization>
-    <Type>10004</Type>
-    <SequenceNumber>1002</SequenceNumber>
-    <Url/>
-    <Assembly>Microsoft.Office.DocumentManagement, Version=15.0.0.0, Culture=neutral, PublicKeyToken=71e9bce111e9429c</Assembly>
-    <Class>Microsoft.Office.DocumentManagement.Internal.DocIdHandler</Class>
-    <Data/>
-    <Filter/>
-  </Receiver>
-  <Receiver>
-    <Name>Document ID Generator</Name>
-    <Synchronization>Synchronous</Synchronization>
-    <Type>10006</Type>
-    <SequenceNumber>1003</SequenceNumber>
-    <Url/>
-    <Assembly>Microsoft.Office.DocumentManagement, Version=15.0.0.0, Culture=neutral, PublicKeyToken=71e9bce111e9429c</Assembly>
-    <Class>Microsoft.Office.DocumentManagement.Internal.DocIdHandler</Class>
-    <Data/>
-    <Filter/>
-  </Receiver>
-</spe:Receivers>
-</file>
-
-<file path=customXml/item2.xml><?xml version="1.0" encoding="utf-8"?>
 <ct:contentTypeSchema xmlns:ct="http://schemas.microsoft.com/office/2006/metadata/contentType" xmlns:ma="http://schemas.microsoft.com/office/2006/metadata/properties/metaAttributes" ct:_="" ma:_="" ma:contentTypeName="Document" ma:contentTypeID="0x010100778E518A11609D46BAFAF2386136B2B1" ma:contentTypeVersion="1" ma:contentTypeDescription="Create a new document." ma:contentTypeScope="" ma:versionID="33934b3c09f30f1eb40675850b6946b4">
   <xsd:schema xmlns:xsd="http://www.w3.org/2001/XMLSchema" xmlns:xs="http://www.w3.org/2001/XMLSchema" xmlns:p="http://schemas.microsoft.com/office/2006/metadata/properties" xmlns:ns2="bebfb516-47c3-42bf-8695-c627e02fd07c" targetNamespace="http://schemas.microsoft.com/office/2006/metadata/properties" ma:root="true" ma:fieldsID="4ba1a1d6f02b9887023072dde7f2f2cd" ns2:_="">
     <xsd:import namespace="bebfb516-47c3-42bf-8695-c627e02fd07c"/>
@@ -15993,7 +17607,66 @@
 </ct:contentTypeSchema>
 </file>
 
+<file path=customXml/item2.xml><?xml version="1.0" encoding="utf-8"?>
+<?mso-contentType ?>
+<spe:Receivers xmlns:spe="http://schemas.microsoft.com/sharepoint/events">
+  <Receiver>
+    <Name>Document ID Generator</Name>
+    <Synchronization>Synchronous</Synchronization>
+    <Type>10001</Type>
+    <SequenceNumber>1000</SequenceNumber>
+    <Url/>
+    <Assembly>Microsoft.Office.DocumentManagement, Version=15.0.0.0, Culture=neutral, PublicKeyToken=71e9bce111e9429c</Assembly>
+    <Class>Microsoft.Office.DocumentManagement.Internal.DocIdHandler</Class>
+    <Data/>
+    <Filter/>
+  </Receiver>
+  <Receiver>
+    <Name>Document ID Generator</Name>
+    <Synchronization>Synchronous</Synchronization>
+    <Type>10002</Type>
+    <SequenceNumber>1001</SequenceNumber>
+    <Url/>
+    <Assembly>Microsoft.Office.DocumentManagement, Version=15.0.0.0, Culture=neutral, PublicKeyToken=71e9bce111e9429c</Assembly>
+    <Class>Microsoft.Office.DocumentManagement.Internal.DocIdHandler</Class>
+    <Data/>
+    <Filter/>
+  </Receiver>
+  <Receiver>
+    <Name>Document ID Generator</Name>
+    <Synchronization>Synchronous</Synchronization>
+    <Type>10004</Type>
+    <SequenceNumber>1002</SequenceNumber>
+    <Url/>
+    <Assembly>Microsoft.Office.DocumentManagement, Version=15.0.0.0, Culture=neutral, PublicKeyToken=71e9bce111e9429c</Assembly>
+    <Class>Microsoft.Office.DocumentManagement.Internal.DocIdHandler</Class>
+    <Data/>
+    <Filter/>
+  </Receiver>
+  <Receiver>
+    <Name>Document ID Generator</Name>
+    <Synchronization>Synchronous</Synchronization>
+    <Type>10006</Type>
+    <SequenceNumber>1003</SequenceNumber>
+    <Url/>
+    <Assembly>Microsoft.Office.DocumentManagement, Version=15.0.0.0, Culture=neutral, PublicKeyToken=71e9bce111e9429c</Assembly>
+    <Class>Microsoft.Office.DocumentManagement.Internal.DocIdHandler</Class>
+    <Data/>
+    <Filter/>
+  </Receiver>
+</spe:Receivers>
+</file>
+
 <file path=customXml/item3.xml><?xml version="1.0" encoding="utf-8"?>
+<?mso-contentType ?>
+<FormTemplates xmlns="http://schemas.microsoft.com/sharepoint/v3/contenttype/forms">
+  <Display>DocumentLibraryForm</Display>
+  <Edit>DocumentLibraryForm</Edit>
+  <New>DocumentLibraryForm</New>
+</FormTemplates>
+</file>
+
+<file path=customXml/item4.xml><?xml version="1.0" encoding="utf-8"?>
 <p:properties xmlns:p="http://schemas.microsoft.com/office/2006/metadata/properties" xmlns:xsi="http://www.w3.org/2001/XMLSchema-instance" xmlns:pc="http://schemas.microsoft.com/office/infopath/2007/PartnerControls">
   <documentManagement>
     <_dlc_DocId xmlns="bebfb516-47c3-42bf-8695-c627e02fd07c">RP5EP2USD5DN-281-16</_dlc_DocId>
@@ -16005,24 +17678,7 @@
 </p:properties>
 </file>
 
-<file path=customXml/item4.xml><?xml version="1.0" encoding="utf-8"?>
-<?mso-contentType ?>
-<FormTemplates xmlns="http://schemas.microsoft.com/sharepoint/v3/contenttype/forms">
-  <Display>DocumentLibraryForm</Display>
-  <Edit>DocumentLibraryForm</Edit>
-  <New>DocumentLibraryForm</New>
-</FormTemplates>
-</file>
-
 <file path=customXml/itemProps1.xml><?xml version="1.0" encoding="utf-8"?>
-<ds:datastoreItem xmlns:ds="http://schemas.openxmlformats.org/officeDocument/2006/customXml" ds:itemID="{8038290C-9884-453C-A787-6A5CBFA7DF64}">
-  <ds:schemaRefs>
-    <ds:schemaRef ds:uri="http://schemas.microsoft.com/sharepoint/events"/>
-  </ds:schemaRefs>
-</ds:datastoreItem>
-</file>
-
-<file path=customXml/itemProps2.xml><?xml version="1.0" encoding="utf-8"?>
 <ds:datastoreItem xmlns:ds="http://schemas.openxmlformats.org/officeDocument/2006/customXml" ds:itemID="{ADB322E8-991E-45D0-8513-D427027228BB}">
   <ds:schemaRefs>
     <ds:schemaRef ds:uri="http://schemas.microsoft.com/office/2006/metadata/contentType"/>
@@ -16040,7 +17696,23 @@
 </ds:datastoreItem>
 </file>
 
+<file path=customXml/itemProps2.xml><?xml version="1.0" encoding="utf-8"?>
+<ds:datastoreItem xmlns:ds="http://schemas.openxmlformats.org/officeDocument/2006/customXml" ds:itemID="{8038290C-9884-453C-A787-6A5CBFA7DF64}">
+  <ds:schemaRefs>
+    <ds:schemaRef ds:uri="http://schemas.microsoft.com/sharepoint/events"/>
+  </ds:schemaRefs>
+</ds:datastoreItem>
+</file>
+
 <file path=customXml/itemProps3.xml><?xml version="1.0" encoding="utf-8"?>
+<ds:datastoreItem xmlns:ds="http://schemas.openxmlformats.org/officeDocument/2006/customXml" ds:itemID="{540BDF30-D283-4027-9648-5C5B827B5B56}">
+  <ds:schemaRefs>
+    <ds:schemaRef ds:uri="http://schemas.microsoft.com/sharepoint/v3/contenttype/forms"/>
+  </ds:schemaRefs>
+</ds:datastoreItem>
+</file>
+
+<file path=customXml/itemProps4.xml><?xml version="1.0" encoding="utf-8"?>
 <ds:datastoreItem xmlns:ds="http://schemas.openxmlformats.org/officeDocument/2006/customXml" ds:itemID="{53A50483-E947-4D10-8491-0CB310CCEE47}">
   <ds:schemaRefs>
     <ds:schemaRef ds:uri="http://schemas.microsoft.com/office/2006/metadata/properties"/>
@@ -16048,12 +17720,4 @@
     <ds:schemaRef ds:uri="bebfb516-47c3-42bf-8695-c627e02fd07c"/>
   </ds:schemaRefs>
 </ds:datastoreItem>
-</file>
-
-<file path=customXml/itemProps4.xml><?xml version="1.0" encoding="utf-8"?>
-<ds:datastoreItem xmlns:ds="http://schemas.openxmlformats.org/officeDocument/2006/customXml" ds:itemID="{540BDF30-D283-4027-9648-5C5B827B5B56}">
-  <ds:schemaRefs>
-    <ds:schemaRef ds:uri="http://schemas.microsoft.com/sharepoint/v3/contenttype/forms"/>
-  </ds:schemaRefs>
-</ds:datastoreItem>
 </file>
</xml_diff>

<commit_message>
Updated with styling changes from NCBI and from MMS updated 1 LHC link in Chapter 5 and updated around 27 LHC links in Chapter 6
</commit_message>
<xml_diff>
--- a/umls.nlm.nih.gov/reference_manual/ch06.docx
+++ b/umls.nlm.nih.gov/reference_manual/ch06.docx
@@ -1262,7 +1262,15 @@
       </w:r>
       <w:proofErr w:type="spellEnd"/>
       <w:r>
-        <w:t>= slots to indicate spelling variants. An "entry=" slot records the unique identifier (EUI) of the record. EUI numbers are seven digit numbers preceded by an "E". Each record has a cat= slot indicating part of speech. The lexical record is delimited by braces ({...}).</w:t>
+        <w:t xml:space="preserve">= slots to indicate spelling variants. An "entry=" slot records the unique identifier (EUI) of the record. EUI numbers are </w:t>
+      </w:r>
+      <w:proofErr w:type="gramStart"/>
+      <w:r>
+        <w:t>seven digit</w:t>
+      </w:r>
+      <w:proofErr w:type="gramEnd"/>
+      <w:r>
+        <w:t xml:space="preserve"> numbers preceded by an "E". Each record has a cat= slot indicating part of speech. The lexical record is delimited by braces ({...}).</w:t>
       </w:r>
     </w:p>
     <w:p>
@@ -1378,7 +1386,15 @@
     </w:p>
     <w:p>
       <w:r>
-        <w:t xml:space="preserve">Lexical entries are not divided into senses. Therefore, an entry represents a spelling-category pairing regardless of semantics. The noun "act" has two senses both which show a capitalized and lower case spelling; an act of a play and an act of law. Since both senses share the same spellings and syntactic category, they are represented by a single lexical entry in the current lexicon. The unit record for "Act" is shown below. </w:t>
+        <w:t xml:space="preserve">Lexical entries are not divided into senses. Therefore, an entry represents a spelling-category pairing regardless of semantics. The noun "act" has two senses both which show a capitalized and lower case </w:t>
+      </w:r>
+      <w:proofErr w:type="gramStart"/>
+      <w:r>
+        <w:t>spelling;</w:t>
+      </w:r>
+      <w:proofErr w:type="gramEnd"/>
+      <w:r>
+        <w:t xml:space="preserve"> an act of a play and an act of law. Since both senses share the same spellings and syntactic category, they are represented by a single lexical entry in the current lexicon. The unit record for "Act" is shown below. </w:t>
       </w:r>
     </w:p>
     <w:p>
@@ -1400,11 +1416,33 @@
       </w:r>
     </w:p>
     <w:p>
+      <w:pPr>
+        <w:rPr>
+          <w:ins w:id="0" w:author="Jordan, Diana (NIH/NLM/NCBI) [C]" w:date="2021-08-05T11:54:00Z"/>
+        </w:rPr>
+      </w:pPr>
+      <w:ins w:id="1" w:author="Jordan, Diana (NIH/NLM/NCBI) [C]" w:date="2021-08-05T11:54:00Z">
+        <w:r>
+          <w:rPr>
+            <w:rStyle w:val="Processinginstructionchar"/>
+            <w:rPrChange w:id="2" w:author="Jordan, Diana (NIH/NLM/NCBI) [C]" w:date="2021-08-05T11:54:00Z">
+              <w:rPr/>
+            </w:rPrChange>
+          </w:rPr>
+          <w:t>&lt;?escape?&gt;</w:t>
+        </w:r>
+      </w:ins>
       <w:r>
         <w:t>A. Patients who drank beer recovered more slowly than patients who drank wine.</w:t>
       </w:r>
-      <w:r>
-        <w:br/>
+    </w:p>
+    <w:p>
+      <w:del w:id="3" w:author="Jordan, Diana (NIH/NLM/NCBI) [C]" w:date="2021-08-05T11:54:00Z">
+        <w:r>
+          <w:br/>
+        </w:r>
+      </w:del>
+      <w:r>
         <w:t xml:space="preserve">B. Fifty-six patients reported drinking more than five beers a day. </w:t>
       </w:r>
     </w:p>
@@ -1457,11 +1495,22 @@
       </w:r>
     </w:p>
     <w:p>
+      <w:pPr>
+        <w:rPr>
+          <w:ins w:id="4" w:author="Jordan, Diana (NIH/NLM/NCBI) [C]" w:date="2021-08-05T11:54:00Z"/>
+        </w:rPr>
+      </w:pPr>
       <w:r>
         <w:t>C. Abdominal delivery is the procedure of choice in this situation.</w:t>
       </w:r>
-      <w:r>
-        <w:br/>
+      <w:del w:id="5" w:author="Jordan, Diana (NIH/NLM/NCBI) [C]" w:date="2021-08-05T11:54:00Z">
+        <w:r>
+          <w:br/>
+        </w:r>
+      </w:del>
+    </w:p>
+    <w:p>
+      <w:r>
         <w:t xml:space="preserve">D. Abdominal deliveries are more common these days. </w:t>
       </w:r>
     </w:p>
@@ -1557,8 +1606,8 @@
       <w:pPr>
         <w:pStyle w:val="Heading2"/>
       </w:pPr>
-      <w:bookmarkStart w:id="0" w:name="_6.3_Lexicon_Data"/>
-      <w:bookmarkEnd w:id="0"/>
+      <w:bookmarkStart w:id="6" w:name="_6.3_Lexicon_Data"/>
+      <w:bookmarkEnd w:id="6"/>
       <w:r>
         <w:rPr>
           <w:rStyle w:val="LabelorNumber"/>
@@ -1598,10 +1647,10 @@
       <w:pPr>
         <w:pStyle w:val="Heading4"/>
       </w:pPr>
-      <w:bookmarkStart w:id="1" w:name="_6.3.1.1_STR_-"/>
-      <w:bookmarkStart w:id="2" w:name="_6.3.1.1_STR_-_1"/>
-      <w:bookmarkEnd w:id="1"/>
-      <w:bookmarkEnd w:id="2"/>
+      <w:bookmarkStart w:id="7" w:name="_6.3.1.1_STR_-"/>
+      <w:bookmarkStart w:id="8" w:name="_6.3.1.1_STR_-_1"/>
+      <w:bookmarkEnd w:id="7"/>
+      <w:bookmarkEnd w:id="8"/>
       <w:r>
         <w:rPr>
           <w:rStyle w:val="LabelorNumber"/>
@@ -1614,17 +1663,25 @@
     </w:p>
     <w:p>
       <w:r>
-        <w:t>A Lexical entry generates a variety of forms (strings) including all the inflectional forms (the citation form, as well) of each spelling variant. Case, punctuation and spaces are considered significant.</w:t>
+        <w:t xml:space="preserve">A Lexical entry generates a variety of forms (strings) including all the inflectional forms (the citation form, as well) of each spelling variant. Case, </w:t>
+      </w:r>
+      <w:proofErr w:type="gramStart"/>
+      <w:r>
+        <w:t>punctuation</w:t>
+      </w:r>
+      <w:proofErr w:type="gramEnd"/>
+      <w:r>
+        <w:t xml:space="preserve"> and spaces are considered significant.</w:t>
       </w:r>
     </w:p>
     <w:p>
       <w:pPr>
         <w:pStyle w:val="Heading4"/>
       </w:pPr>
-      <w:bookmarkStart w:id="3" w:name="_6.3.1.2_AGR_-"/>
-      <w:bookmarkStart w:id="4" w:name="_6.3.1.2_AGR_-_1"/>
-      <w:bookmarkEnd w:id="3"/>
-      <w:bookmarkEnd w:id="4"/>
+      <w:bookmarkStart w:id="9" w:name="_6.3.1.2_AGR_-"/>
+      <w:bookmarkStart w:id="10" w:name="_6.3.1.2_AGR_-_1"/>
+      <w:bookmarkEnd w:id="9"/>
+      <w:bookmarkEnd w:id="10"/>
       <w:r>
         <w:rPr>
           <w:rStyle w:val="LabelorNumber"/>
@@ -2263,8 +2320,8 @@
       <w:pPr>
         <w:pStyle w:val="Heading4"/>
       </w:pPr>
-      <w:bookmarkStart w:id="5" w:name="_6.3.1.3_CAS_-"/>
-      <w:bookmarkEnd w:id="5"/>
+      <w:bookmarkStart w:id="11" w:name="_6.3.1.3_CAS_-"/>
+      <w:bookmarkEnd w:id="11"/>
       <w:r>
         <w:rPr>
           <w:rStyle w:val="LabelorNumber"/>
@@ -2301,8 +2358,8 @@
       <w:pPr>
         <w:pStyle w:val="Heading4"/>
       </w:pPr>
-      <w:bookmarkStart w:id="6" w:name="_6.3.1.4_GND_-"/>
-      <w:bookmarkEnd w:id="6"/>
+      <w:bookmarkStart w:id="12" w:name="_6.3.1.4_GND_-"/>
+      <w:bookmarkEnd w:id="12"/>
       <w:r>
         <w:rPr>
           <w:rStyle w:val="LabelorNumber"/>
@@ -2521,7 +2578,15 @@
     <w:p/>
     <w:p>
       <w:r>
-        <w:t xml:space="preserve">Notice that pers as used here does not correspond to the traditional term "personal pronoun". For example "it" and "they" are traditionally called personal pronouns since they both participate in the person/number paradigm. A pronoun like "none" is not traditionally called a personal pronoun. </w:t>
+        <w:t xml:space="preserve">Notice that pers as used here does not correspond to the traditional term "personal pronoun". For </w:t>
+      </w:r>
+      <w:proofErr w:type="gramStart"/>
+      <w:r>
+        <w:t>example</w:t>
+      </w:r>
+      <w:proofErr w:type="gramEnd"/>
+      <w:r>
+        <w:t xml:space="preserve"> "it" and "they" are traditionally called personal pronouns since they both participate in the person/number paradigm. A pronoun like "none" is not traditionally called a personal pronoun. </w:t>
       </w:r>
     </w:p>
     <w:p>
@@ -2542,25 +2607,19 @@
       <w:pPr>
         <w:pStyle w:val="Heading4"/>
       </w:pPr>
-      <w:bookmarkStart w:id="7" w:name="_6.3.2.1_EUI_-"/>
-      <w:bookmarkStart w:id="8" w:name="_6.3.2.1_EUI_-_1"/>
-      <w:bookmarkStart w:id="9" w:name="_6.3.2.1_EUI_-_2"/>
-      <w:bookmarkStart w:id="10" w:name="_6.3.2.1_EUI_-_3"/>
-      <w:bookmarkStart w:id="11" w:name="_6.3.2.1_EUI_-_4"/>
-      <w:bookmarkStart w:id="12" w:name="_6.3.2.1_EUI_-_5"/>
-      <w:bookmarkStart w:id="13" w:name="_6.3.2.1_EUI_-_6"/>
-      <w:bookmarkStart w:id="14" w:name="_6.3.2.1_EUI_-_7"/>
-      <w:bookmarkStart w:id="15" w:name="_6.3.2.1_EUI_-_8"/>
-      <w:bookmarkStart w:id="16" w:name="_6.3.2.1_EUI_-_9"/>
-      <w:bookmarkStart w:id="17" w:name="_6.3.2.1_EUI_-_10"/>
-      <w:bookmarkStart w:id="18" w:name="_6.3.2.1_EUI_-_11"/>
-      <w:bookmarkStart w:id="19" w:name="_6.3.2.1_EUI_-_12"/>
-      <w:bookmarkEnd w:id="7"/>
-      <w:bookmarkEnd w:id="8"/>
-      <w:bookmarkEnd w:id="9"/>
-      <w:bookmarkEnd w:id="10"/>
-      <w:bookmarkEnd w:id="11"/>
-      <w:bookmarkEnd w:id="12"/>
+      <w:bookmarkStart w:id="13" w:name="_6.3.2.1_EUI_-"/>
+      <w:bookmarkStart w:id="14" w:name="_6.3.2.1_EUI_-_1"/>
+      <w:bookmarkStart w:id="15" w:name="_6.3.2.1_EUI_-_2"/>
+      <w:bookmarkStart w:id="16" w:name="_6.3.2.1_EUI_-_3"/>
+      <w:bookmarkStart w:id="17" w:name="_6.3.2.1_EUI_-_4"/>
+      <w:bookmarkStart w:id="18" w:name="_6.3.2.1_EUI_-_5"/>
+      <w:bookmarkStart w:id="19" w:name="_6.3.2.1_EUI_-_6"/>
+      <w:bookmarkStart w:id="20" w:name="_6.3.2.1_EUI_-_7"/>
+      <w:bookmarkStart w:id="21" w:name="_6.3.2.1_EUI_-_8"/>
+      <w:bookmarkStart w:id="22" w:name="_6.3.2.1_EUI_-_9"/>
+      <w:bookmarkStart w:id="23" w:name="_6.3.2.1_EUI_-_10"/>
+      <w:bookmarkStart w:id="24" w:name="_6.3.2.1_EUI_-_11"/>
+      <w:bookmarkStart w:id="25" w:name="_6.3.2.1_EUI_-_12"/>
       <w:bookmarkEnd w:id="13"/>
       <w:bookmarkEnd w:id="14"/>
       <w:bookmarkEnd w:id="15"/>
@@ -2568,6 +2627,12 @@
       <w:bookmarkEnd w:id="17"/>
       <w:bookmarkEnd w:id="18"/>
       <w:bookmarkEnd w:id="19"/>
+      <w:bookmarkEnd w:id="20"/>
+      <w:bookmarkEnd w:id="21"/>
+      <w:bookmarkEnd w:id="22"/>
+      <w:bookmarkEnd w:id="23"/>
+      <w:bookmarkEnd w:id="24"/>
+      <w:bookmarkEnd w:id="25"/>
       <w:r>
         <w:rPr>
           <w:rStyle w:val="LabelorNumber"/>
@@ -2587,10 +2652,10 @@
       <w:pPr>
         <w:pStyle w:val="Heading4"/>
       </w:pPr>
-      <w:bookmarkStart w:id="20" w:name="_6.3.2.2_CIT_-"/>
-      <w:bookmarkStart w:id="21" w:name="_6.3.2.2_CIT_-_1"/>
-      <w:bookmarkEnd w:id="20"/>
-      <w:bookmarkEnd w:id="21"/>
+      <w:bookmarkStart w:id="26" w:name="_6.3.2.2_CIT_-"/>
+      <w:bookmarkStart w:id="27" w:name="_6.3.2.2_CIT_-_1"/>
+      <w:bookmarkEnd w:id="26"/>
+      <w:bookmarkEnd w:id="27"/>
       <w:r>
         <w:rPr>
           <w:rStyle w:val="LabelorNumber"/>
@@ -2629,61 +2694,61 @@
       <w:pPr>
         <w:pStyle w:val="Heading4"/>
       </w:pPr>
-      <w:bookmarkStart w:id="22" w:name="_6.3.2.3_BAS_-"/>
-      <w:bookmarkStart w:id="23" w:name="_6.3.2.3_BAS_-_1"/>
-      <w:bookmarkStart w:id="24" w:name="_6.3.2.3_BAS_-_2"/>
-      <w:bookmarkStart w:id="25" w:name="_6.3.2.3_BAS_-_3"/>
-      <w:bookmarkStart w:id="26" w:name="_6.3.2.3_BAS_-_4"/>
-      <w:bookmarkStart w:id="27" w:name="_6.3.2.3_BAS_-_5"/>
-      <w:bookmarkStart w:id="28" w:name="_6.3.2.3_BAS_-_6"/>
-      <w:bookmarkStart w:id="29" w:name="_6.3.2.3_BAS_-_7"/>
-      <w:bookmarkStart w:id="30" w:name="_6.3.2.3_BAS_-_8"/>
-      <w:bookmarkStart w:id="31" w:name="_6.3.2.3_BAS_-_9"/>
-      <w:bookmarkStart w:id="32" w:name="_6.3.2.3_BAS_-_10"/>
-      <w:bookmarkEnd w:id="22"/>
-      <w:bookmarkEnd w:id="23"/>
-      <w:bookmarkEnd w:id="24"/>
-      <w:bookmarkEnd w:id="25"/>
-      <w:bookmarkEnd w:id="26"/>
-      <w:bookmarkEnd w:id="27"/>
+      <w:bookmarkStart w:id="28" w:name="_6.3.2.3_BAS_-"/>
+      <w:bookmarkStart w:id="29" w:name="_6.3.2.3_BAS_-_1"/>
+      <w:bookmarkStart w:id="30" w:name="_6.3.2.3_BAS_-_2"/>
+      <w:bookmarkStart w:id="31" w:name="_6.3.2.3_BAS_-_3"/>
+      <w:bookmarkStart w:id="32" w:name="_6.3.2.3_BAS_-_4"/>
+      <w:bookmarkStart w:id="33" w:name="_6.3.2.3_BAS_-_5"/>
+      <w:bookmarkStart w:id="34" w:name="_6.3.2.3_BAS_-_6"/>
+      <w:bookmarkStart w:id="35" w:name="_6.3.2.3_BAS_-_7"/>
+      <w:bookmarkStart w:id="36" w:name="_6.3.2.3_BAS_-_8"/>
+      <w:bookmarkStart w:id="37" w:name="_6.3.2.3_BAS_-_9"/>
+      <w:bookmarkStart w:id="38" w:name="_6.3.2.3_BAS_-_10"/>
       <w:bookmarkEnd w:id="28"/>
       <w:bookmarkEnd w:id="29"/>
       <w:bookmarkEnd w:id="30"/>
       <w:bookmarkEnd w:id="31"/>
       <w:bookmarkEnd w:id="32"/>
-      <w:r>
-        <w:rPr>
-          <w:rStyle w:val="LabelorNumber"/>
-        </w:rPr>
-        <w:t>6.3.2.3</w:t>
-      </w:r>
-      <w:r>
-        <w:t xml:space="preserve"> BAS - Base Form </w:t>
-      </w:r>
-    </w:p>
-    <w:p>
-      <w:r>
-        <w:t>This field records the base form of a lexical entry. The base form is the citation form of one of a set of spelling variants chosen to represent the whole set. It might be thought of as the name of a lexical entry. The base form is the filler of the base= slot.</w:t>
-      </w:r>
-    </w:p>
-    <w:p>
-      <w:pPr>
-        <w:pStyle w:val="Heading4"/>
-      </w:pPr>
-      <w:bookmarkStart w:id="33" w:name="_6.3.2.4_SCA_-"/>
-      <w:bookmarkStart w:id="34" w:name="_6.3.2.4_SCA_-_1"/>
-      <w:bookmarkStart w:id="35" w:name="_6.3.2.4_SCA_-_2"/>
-      <w:bookmarkStart w:id="36" w:name="_6.3.2.4_SCA_-_3"/>
-      <w:bookmarkStart w:id="37" w:name="_6.3.2.4_SCA_-_4"/>
-      <w:bookmarkStart w:id="38" w:name="_6.3.2.4_SCA_-_5"/>
-      <w:bookmarkStart w:id="39" w:name="_6.3.2.4_SCA_-_6"/>
       <w:bookmarkEnd w:id="33"/>
       <w:bookmarkEnd w:id="34"/>
       <w:bookmarkEnd w:id="35"/>
       <w:bookmarkEnd w:id="36"/>
       <w:bookmarkEnd w:id="37"/>
       <w:bookmarkEnd w:id="38"/>
+      <w:r>
+        <w:rPr>
+          <w:rStyle w:val="LabelorNumber"/>
+        </w:rPr>
+        <w:t>6.3.2.3</w:t>
+      </w:r>
+      <w:r>
+        <w:t xml:space="preserve"> BAS - Base Form </w:t>
+      </w:r>
+    </w:p>
+    <w:p>
+      <w:r>
+        <w:t>This field records the base form of a lexical entry. The base form is the citation form of one of a set of spelling variants chosen to represent the whole set. It might be thought of as the name of a lexical entry. The base form is the filler of the base= slot.</w:t>
+      </w:r>
+    </w:p>
+    <w:p>
+      <w:pPr>
+        <w:pStyle w:val="Heading4"/>
+      </w:pPr>
+      <w:bookmarkStart w:id="39" w:name="_6.3.2.4_SCA_-"/>
+      <w:bookmarkStart w:id="40" w:name="_6.3.2.4_SCA_-_1"/>
+      <w:bookmarkStart w:id="41" w:name="_6.3.2.4_SCA_-_2"/>
+      <w:bookmarkStart w:id="42" w:name="_6.3.2.4_SCA_-_3"/>
+      <w:bookmarkStart w:id="43" w:name="_6.3.2.4_SCA_-_4"/>
+      <w:bookmarkStart w:id="44" w:name="_6.3.2.4_SCA_-_5"/>
+      <w:bookmarkStart w:id="45" w:name="_6.3.2.4_SCA_-_6"/>
       <w:bookmarkEnd w:id="39"/>
+      <w:bookmarkEnd w:id="40"/>
+      <w:bookmarkEnd w:id="41"/>
+      <w:bookmarkEnd w:id="42"/>
+      <w:bookmarkEnd w:id="43"/>
+      <w:bookmarkEnd w:id="44"/>
+      <w:bookmarkEnd w:id="45"/>
       <w:r>
         <w:rPr>
           <w:rStyle w:val="LabelorNumber"/>
@@ -3117,8 +3182,8 @@
       <w:pPr>
         <w:pStyle w:val="Heading4"/>
       </w:pPr>
-      <w:bookmarkStart w:id="40" w:name="_6.3.2.6_COM_-"/>
-      <w:bookmarkEnd w:id="40"/>
+      <w:bookmarkStart w:id="46" w:name="_6.3.2.6_COM_-"/>
+      <w:bookmarkEnd w:id="46"/>
       <w:r>
         <w:rPr>
           <w:rStyle w:val="LabelorNumber"/>
@@ -3131,15 +3196,23 @@
     </w:p>
     <w:p>
       <w:r>
-        <w:t xml:space="preserve">These are complement codes. See Sections 5.1, 5.2, 5.4 and 5.5 in "The SPECIALIST Lexicon" technical report for a description of SPECIALIST complement codes. </w:t>
+        <w:t xml:space="preserve">These are </w:t>
+      </w:r>
+      <w:proofErr w:type="gramStart"/>
+      <w:r>
+        <w:t>complement</w:t>
+      </w:r>
+      <w:proofErr w:type="gramEnd"/>
+      <w:r>
+        <w:t xml:space="preserve"> codes. See Sections 5.1, 5.2, 5.4 and 5.5 in "The SPECIALIST Lexicon" technical report for a description of SPECIALIST complement codes. </w:t>
       </w:r>
     </w:p>
     <w:p>
       <w:pPr>
         <w:pStyle w:val="Heading4"/>
       </w:pPr>
-      <w:bookmarkStart w:id="41" w:name="_6.3.2.7_TYP_-"/>
-      <w:bookmarkEnd w:id="41"/>
+      <w:bookmarkStart w:id="47" w:name="_6.3.2.7_TYP_-"/>
+      <w:bookmarkEnd w:id="47"/>
       <w:r>
         <w:rPr>
           <w:rStyle w:val="LabelorNumber"/>
@@ -4239,7 +4312,15 @@
     </w:p>
     <w:p>
       <w:r>
-        <w:t>For adjectives and adverbs the following types can appear:</w:t>
+        <w:t xml:space="preserve">For adjectives and </w:t>
+      </w:r>
+      <w:proofErr w:type="gramStart"/>
+      <w:r>
+        <w:t>adverbs</w:t>
+      </w:r>
+      <w:proofErr w:type="gramEnd"/>
+      <w:r>
+        <w:t xml:space="preserve"> the following types can appear:</w:t>
       </w:r>
     </w:p>
     <w:tbl>
@@ -4889,8 +4970,8 @@
       <w:pPr>
         <w:pStyle w:val="Heading4"/>
       </w:pPr>
-      <w:bookmarkStart w:id="42" w:name="_6.3.2.8_POS_-"/>
-      <w:bookmarkEnd w:id="42"/>
+      <w:bookmarkStart w:id="48" w:name="_6.3.2.8_POS_-"/>
+      <w:bookmarkEnd w:id="48"/>
       <w:r>
         <w:rPr>
           <w:rStyle w:val="LabelorNumber"/>
@@ -4942,8 +5023,8 @@
       <w:pPr>
         <w:pStyle w:val="Heading4"/>
       </w:pPr>
-      <w:bookmarkStart w:id="43" w:name="_6.3.2.9_QNT_-"/>
-      <w:bookmarkEnd w:id="43"/>
+      <w:bookmarkStart w:id="49" w:name="_6.3.2.9_QNT_-"/>
+      <w:bookmarkEnd w:id="49"/>
       <w:r>
         <w:rPr>
           <w:rStyle w:val="LabelorNumber"/>
@@ -5162,12 +5243,12 @@
       <w:pPr>
         <w:pStyle w:val="Heading4"/>
       </w:pPr>
-      <w:bookmarkStart w:id="44" w:name="_6.3.2.10_FEA_-"/>
-      <w:bookmarkStart w:id="45" w:name="_6.3.2.10_FEA_-_1"/>
-      <w:bookmarkStart w:id="46" w:name="_6.3.2.10_FEA_-_2"/>
-      <w:bookmarkEnd w:id="44"/>
-      <w:bookmarkEnd w:id="45"/>
-      <w:bookmarkEnd w:id="46"/>
+      <w:bookmarkStart w:id="50" w:name="_6.3.2.10_FEA_-"/>
+      <w:bookmarkStart w:id="51" w:name="_6.3.2.10_FEA_-_1"/>
+      <w:bookmarkStart w:id="52" w:name="_6.3.2.10_FEA_-_2"/>
+      <w:bookmarkEnd w:id="50"/>
+      <w:bookmarkEnd w:id="51"/>
+      <w:bookmarkEnd w:id="52"/>
       <w:r>
         <w:rPr>
           <w:rStyle w:val="LabelorNumber"/>
@@ -5478,13 +5559,24 @@
       <w:pPr>
         <w:pStyle w:val="Heading4"/>
       </w:pPr>
-      <w:bookmarkStart w:id="47" w:name="_6.3.2.11_PSN_-"/>
-      <w:bookmarkEnd w:id="47"/>
+      <w:bookmarkStart w:id="53" w:name="_6.3.2.11_PSN_-"/>
+      <w:bookmarkEnd w:id="53"/>
       <w:r>
         <w:rPr>
           <w:rStyle w:val="LabelorNumber"/>
         </w:rPr>
-        <w:t xml:space="preserve">6.3.2.11 </w:t>
+        <w:t>6.3.2.11</w:t>
+      </w:r>
+      <w:r>
+        <w:rPr>
+          <w:rFonts w:eastAsia="Times"/>
+          <w:rPrChange w:id="54" w:author="Jordan, Diana (NIH/NLM/NCBI) [C]" w:date="2021-08-05T11:55:00Z">
+            <w:rPr>
+              <w:rStyle w:val="LabelorNumber"/>
+            </w:rPr>
+          </w:rPrChange>
+        </w:rPr>
+        <w:t xml:space="preserve"> </w:t>
       </w:r>
       <w:r>
         <w:t>PSN - Position for Adjectives</w:t>
@@ -5853,8 +5945,8 @@
       <w:pPr>
         <w:pStyle w:val="Heading4"/>
       </w:pPr>
-      <w:bookmarkStart w:id="48" w:name="_6.3.2.12_MOD_-"/>
-      <w:bookmarkEnd w:id="48"/>
+      <w:bookmarkStart w:id="55" w:name="_6.3.2.12_MOD_-"/>
+      <w:bookmarkEnd w:id="55"/>
       <w:r>
         <w:rPr>
           <w:rStyle w:val="LabelorNumber"/>
@@ -6071,8 +6163,8 @@
       <w:pPr>
         <w:pStyle w:val="Heading4"/>
       </w:pPr>
-      <w:bookmarkStart w:id="49" w:name="_6.3.2.13_GEN_-"/>
-      <w:bookmarkEnd w:id="49"/>
+      <w:bookmarkStart w:id="56" w:name="_6.3.2.13_GEN_-"/>
+      <w:bookmarkEnd w:id="56"/>
       <w:r>
         <w:rPr>
           <w:rStyle w:val="LabelorNumber"/>
@@ -6114,8 +6206,8 @@
       <w:pPr>
         <w:pStyle w:val="Heading4"/>
       </w:pPr>
-      <w:bookmarkStart w:id="50" w:name="_6.3.3.1_ABR_-"/>
-      <w:bookmarkEnd w:id="50"/>
+      <w:bookmarkStart w:id="57" w:name="_6.3.3.1_ABR_-"/>
+      <w:bookmarkEnd w:id="57"/>
       <w:r>
         <w:rPr>
           <w:rStyle w:val="LabelorNumber"/>
@@ -6164,8 +6256,8 @@
       <w:pPr>
         <w:pStyle w:val="Heading4"/>
       </w:pPr>
-      <w:bookmarkStart w:id="51" w:name="_6.3.3.2_SPV_-"/>
-      <w:bookmarkEnd w:id="51"/>
+      <w:bookmarkStart w:id="58" w:name="_6.3.3.2_SPV_-"/>
+      <w:bookmarkEnd w:id="58"/>
       <w:r>
         <w:rPr>
           <w:rStyle w:val="LabelorNumber"/>
@@ -6215,8 +6307,8 @@
       <w:pPr>
         <w:pStyle w:val="Heading4"/>
       </w:pPr>
-      <w:bookmarkStart w:id="52" w:name="_6.3.4.1_WRD_-"/>
-      <w:bookmarkEnd w:id="52"/>
+      <w:bookmarkStart w:id="59" w:name="_6.3.4.1_WRD_-"/>
+      <w:bookmarkEnd w:id="59"/>
       <w:r>
         <w:rPr>
           <w:rStyle w:val="LabelorNumber"/>
@@ -6244,10 +6336,10 @@
       <w:pPr>
         <w:pStyle w:val="Heading4"/>
       </w:pPr>
-      <w:bookmarkStart w:id="53" w:name="_6.3.4.2_DES_-"/>
-      <w:bookmarkStart w:id="54" w:name="_6.3.4.2_DES_-_1"/>
-      <w:bookmarkEnd w:id="53"/>
-      <w:bookmarkEnd w:id="54"/>
+      <w:bookmarkStart w:id="60" w:name="_6.3.4.2_DES_-"/>
+      <w:bookmarkStart w:id="61" w:name="_6.3.4.2_DES_-_1"/>
+      <w:bookmarkEnd w:id="60"/>
+      <w:bookmarkEnd w:id="61"/>
       <w:r>
         <w:rPr>
           <w:rStyle w:val="LabelorNumber"/>
@@ -6267,8 +6359,8 @@
       <w:pPr>
         <w:pStyle w:val="Heading4"/>
       </w:pPr>
-      <w:bookmarkStart w:id="55" w:name="_6.3.4.3_FMT_-"/>
-      <w:bookmarkEnd w:id="55"/>
+      <w:bookmarkStart w:id="62" w:name="_6.3.4.3_FMT_-"/>
+      <w:bookmarkEnd w:id="62"/>
       <w:r>
         <w:rPr>
           <w:rStyle w:val="LabelorNumber"/>
@@ -6288,8 +6380,8 @@
       <w:pPr>
         <w:pStyle w:val="Heading4"/>
       </w:pPr>
-      <w:bookmarkStart w:id="56" w:name="_6.3.4.4_RWS_-"/>
-      <w:bookmarkEnd w:id="56"/>
+      <w:bookmarkStart w:id="63" w:name="_6.3.4.4_RWS_-"/>
+      <w:bookmarkEnd w:id="63"/>
       <w:r>
         <w:rPr>
           <w:rStyle w:val="LabelorNumber"/>
@@ -6309,10 +6401,10 @@
       <w:pPr>
         <w:pStyle w:val="Heading4"/>
       </w:pPr>
-      <w:bookmarkStart w:id="57" w:name="_6.3.4.5_FIL_-"/>
-      <w:bookmarkStart w:id="58" w:name="_6.3.4.5_FIL_-_1"/>
-      <w:bookmarkEnd w:id="57"/>
-      <w:bookmarkEnd w:id="58"/>
+      <w:bookmarkStart w:id="64" w:name="_6.3.4.5_FIL_-"/>
+      <w:bookmarkStart w:id="65" w:name="_6.3.4.5_FIL_-_1"/>
+      <w:bookmarkEnd w:id="64"/>
+      <w:bookmarkEnd w:id="65"/>
       <w:r>
         <w:rPr>
           <w:rStyle w:val="LabelorNumber"/>
@@ -6332,8 +6424,8 @@
       <w:pPr>
         <w:pStyle w:val="Heading4"/>
       </w:pPr>
-      <w:bookmarkStart w:id="59" w:name="_6.3.4.6_BTS_-"/>
-      <w:bookmarkEnd w:id="59"/>
+      <w:bookmarkStart w:id="66" w:name="_6.3.4.6_BTS_-"/>
+      <w:bookmarkEnd w:id="66"/>
       <w:r>
         <w:rPr>
           <w:rStyle w:val="LabelorNumber"/>
@@ -6354,8 +6446,8 @@
       <w:pPr>
         <w:pStyle w:val="Heading4"/>
       </w:pPr>
-      <w:bookmarkStart w:id="60" w:name="_6.3.4.7_CLS_-"/>
-      <w:bookmarkEnd w:id="60"/>
+      <w:bookmarkStart w:id="67" w:name="_6.3.4.7_CLS_-"/>
+      <w:bookmarkEnd w:id="67"/>
       <w:r>
         <w:rPr>
           <w:rStyle w:val="LabelorNumber"/>
@@ -6375,8 +6467,8 @@
       <w:pPr>
         <w:pStyle w:val="Heading4"/>
       </w:pPr>
-      <w:bookmarkStart w:id="61" w:name="_6.3.4.8_COL_-"/>
-      <w:bookmarkEnd w:id="61"/>
+      <w:bookmarkStart w:id="68" w:name="_6.3.4.8_COL_-"/>
+      <w:bookmarkEnd w:id="68"/>
       <w:r>
         <w:rPr>
           <w:rStyle w:val="LabelorNumber"/>
@@ -6389,15 +6481,23 @@
     </w:p>
     <w:p>
       <w:r>
-        <w:t xml:space="preserve">A three letter identifier for a field. </w:t>
+        <w:t xml:space="preserve">A </w:t>
+      </w:r>
+      <w:proofErr w:type="gramStart"/>
+      <w:r>
+        <w:t>three letter</w:t>
+      </w:r>
+      <w:proofErr w:type="gramEnd"/>
+      <w:r>
+        <w:t xml:space="preserve"> identifier for a field. </w:t>
       </w:r>
     </w:p>
     <w:p>
       <w:pPr>
         <w:pStyle w:val="Heading4"/>
       </w:pPr>
-      <w:bookmarkStart w:id="62" w:name="_6.3.4.9_REF_-"/>
-      <w:bookmarkEnd w:id="62"/>
+      <w:bookmarkStart w:id="69" w:name="_6.3.4.9_REF_-"/>
+      <w:bookmarkEnd w:id="69"/>
       <w:r>
         <w:rPr>
           <w:rStyle w:val="LabelorNumber"/>
@@ -6417,8 +6517,8 @@
       <w:pPr>
         <w:pStyle w:val="Heading2"/>
       </w:pPr>
-      <w:bookmarkStart w:id="63" w:name="_6.4_Lexicon_Relational"/>
-      <w:bookmarkEnd w:id="63"/>
+      <w:bookmarkStart w:id="70" w:name="_6.4_Lexicon_Relational"/>
+      <w:bookmarkEnd w:id="70"/>
       <w:r>
         <w:rPr>
           <w:rStyle w:val="LabelorNumber"/>
@@ -6495,8 +6595,8 @@
       <w:pPr>
         <w:pStyle w:val="Heading4"/>
       </w:pPr>
-      <w:bookmarkStart w:id="64" w:name="_6.4.3.1_-_Agreement"/>
-      <w:bookmarkEnd w:id="64"/>
+      <w:bookmarkStart w:id="71" w:name="_6.4.3.1_-_Agreement"/>
+      <w:bookmarkEnd w:id="71"/>
       <w:r>
         <w:rPr>
           <w:rStyle w:val="LabelorNumber"/>
@@ -9893,7 +9993,15 @@
       </w:r>
       <w:proofErr w:type="spellEnd"/>
       <w:r>
-        <w:t xml:space="preserve">= slots to indicate spelling variants. Lexical entries are delimited by entry= slots filled by the EUI number of the entry. EUI numbers are seven digit numbers preceded by an "E". Each entry has a cat= slot indicating part of speech. The lexical record is delimited by braces ({...}). </w:t>
+        <w:t xml:space="preserve">= slots to indicate spelling variants. Lexical entries are delimited by entry= slots filled by the EUI number of the entry. EUI numbers are </w:t>
+      </w:r>
+      <w:proofErr w:type="gramStart"/>
+      <w:r>
+        <w:t>seven digit</w:t>
+      </w:r>
+      <w:proofErr w:type="gramEnd"/>
+      <w:r>
+        <w:t xml:space="preserve"> numbers preceded by an "E". Each entry has a cat= slot indicating part of speech. The lexical record is delimited by braces ({...}). </w:t>
       </w:r>
     </w:p>
     <w:p>
@@ -10263,7 +10371,15 @@
     </w:p>
     <w:p>
       <w:r>
-        <w:t xml:space="preserve">Morphemes may have optional connecting vowels indicated in parentheses. The types are: prefix, root, and terminal. </w:t>
+        <w:t xml:space="preserve">Morphemes may have optional connecting vowels indicated in parentheses. The types </w:t>
+      </w:r>
+      <w:proofErr w:type="gramStart"/>
+      <w:r>
+        <w:t>are:</w:t>
+      </w:r>
+      <w:proofErr w:type="gramEnd"/>
+      <w:r>
+        <w:t xml:space="preserve"> prefix, root, and terminal. </w:t>
       </w:r>
     </w:p>
     <w:p>
@@ -11468,10 +11584,10 @@
       <w:pPr>
         <w:pStyle w:val="Heading2"/>
       </w:pPr>
-      <w:bookmarkStart w:id="65" w:name="_6.8_The_SPECIALIST"/>
-      <w:bookmarkStart w:id="66" w:name="_6.8_The_SPECIALIST_1"/>
-      <w:bookmarkEnd w:id="65"/>
-      <w:bookmarkEnd w:id="66"/>
+      <w:bookmarkStart w:id="72" w:name="_6.8_The_SPECIALIST"/>
+      <w:bookmarkStart w:id="73" w:name="_6.8_The_SPECIALIST_1"/>
+      <w:bookmarkEnd w:id="72"/>
+      <w:bookmarkEnd w:id="73"/>
       <w:r>
         <w:rPr>
           <w:rStyle w:val="LabelorNumber"/>
@@ -11580,7 +11696,15 @@
       </w:r>
       <w:proofErr w:type="spellEnd"/>
       <w:r>
-        <w:t xml:space="preserve">. This includes the source code for the programs, the data and tables in a pure Java embedded database (Instant DB) the programs use, full documentation, installation instructions, and jar files of the programs. See the documents contained within this distribution for a more complete description of this product. </w:t>
+        <w:t xml:space="preserve">. This includes the source code for the programs, the </w:t>
+      </w:r>
+      <w:proofErr w:type="gramStart"/>
+      <w:r>
+        <w:t>data</w:t>
+      </w:r>
+      <w:proofErr w:type="gramEnd"/>
+      <w:r>
+        <w:t xml:space="preserve"> and tables in a pure Java embedded database (Instant DB) the programs use, full documentation, installation instructions, and jar files of the programs. See the documents contained within this distribution for a more complete description of this product. </w:t>
       </w:r>
     </w:p>
     <w:p>
@@ -11612,7 +11736,15 @@
         <w:t>norm</w:t>
       </w:r>
       <w:r>
-        <w:t xml:space="preserve"> generates the normalized strings that are used in the normalized string index, MRXNS. Thus norm must be used before MRXNS can be searched. </w:t>
+        <w:t xml:space="preserve"> generates the normalized strings that are used in the normalized string index, MRXNS. </w:t>
+      </w:r>
+      <w:proofErr w:type="gramStart"/>
+      <w:r>
+        <w:t>Thus</w:t>
+      </w:r>
+      <w:proofErr w:type="gramEnd"/>
+      <w:r>
+        <w:t xml:space="preserve"> norm must be used before MRXNS can be searched. </w:t>
       </w:r>
     </w:p>
     <w:p>
@@ -11628,7 +11760,15 @@
       </w:r>
       <w:proofErr w:type="spellEnd"/>
       <w:r>
-        <w:t xml:space="preserve"> has the behavior of prior year's normalization, and is distributed for those who need it. </w:t>
+        <w:t xml:space="preserve"> has the behavior of prior year's </w:t>
+      </w:r>
+      <w:proofErr w:type="gramStart"/>
+      <w:r>
+        <w:t>normalization, and</w:t>
+      </w:r>
+      <w:proofErr w:type="gramEnd"/>
+      <w:r>
+        <w:t xml:space="preserve"> is distributed for those who need it. </w:t>
       </w:r>
     </w:p>
     <w:p>
@@ -12125,12 +12265,14 @@
         <w:t>canine|definition</w:t>
       </w:r>
       <w:proofErr w:type="spellEnd"/>
+      <w:proofErr w:type="gramStart"/>
       <w:r>
         <w:rPr>
           <w:b/>
         </w:rPr>
         <w:t>.....</w:t>
       </w:r>
+      <w:proofErr w:type="gramEnd"/>
       <w:r>
         <w:t xml:space="preserve">; would result in the following output: </w:t>
       </w:r>
@@ -12281,7 +12423,15 @@
         <w:t>-f</w:t>
       </w:r>
       <w:r>
-        <w:t xml:space="preserve"> flag are used to specify a flow. Each flow can be thought of as a pipeline with each flow component feeding the next. For example, the flow </w:t>
+        <w:t xml:space="preserve"> flag </w:t>
+      </w:r>
+      <w:proofErr w:type="gramStart"/>
+      <w:r>
+        <w:t>are</w:t>
+      </w:r>
+      <w:proofErr w:type="gramEnd"/>
+      <w:r>
+        <w:t xml:space="preserve"> used to specify a flow. Each flow can be thought of as a pipeline with each flow component feeding the next. For example, the flow </w:t>
       </w:r>
       <w:r>
         <w:rPr>
@@ -12593,7 +12743,15 @@
         <w:t>-t</w:t>
       </w:r>
       <w:r>
-        <w:t xml:space="preserve"> flag the input term is assumed to be in the first field of the input. So both </w:t>
+        <w:t xml:space="preserve"> flag the input term is assumed to be in the first field of the input. </w:t>
+      </w:r>
+      <w:proofErr w:type="gramStart"/>
+      <w:r>
+        <w:t>So</w:t>
+      </w:r>
+      <w:proofErr w:type="gramEnd"/>
+      <w:r>
+        <w:t xml:space="preserve"> both </w:t>
       </w:r>
       <w:r>
         <w:rPr>
@@ -12868,7 +13026,15 @@
         <w:pStyle w:val="Comment"/>
       </w:pPr>
       <w:r>
-        <w:t>Place numbered figures, tables and boxes (referred to from the main text) below.</w:t>
+        <w:t xml:space="preserve">Place numbered figures, </w:t>
+      </w:r>
+      <w:proofErr w:type="gramStart"/>
+      <w:r>
+        <w:t>tables</w:t>
+      </w:r>
+      <w:proofErr w:type="gramEnd"/>
+      <w:r>
+        <w:t xml:space="preserve"> and boxes (referred to from the main text) below.</w:t>
       </w:r>
     </w:p>
     <w:p>
@@ -15765,6 +15931,14 @@
 </w:numbering>
 </file>
 
+<file path=word/people.xml><?xml version="1.0" encoding="utf-8"?>
+<w15:people xmlns:wpc="http://schemas.microsoft.com/office/word/2010/wordprocessingCanvas" xmlns:cx="http://schemas.microsoft.com/office/drawing/2014/chartex" xmlns:cx1="http://schemas.microsoft.com/office/drawing/2015/9/8/chartex" xmlns:cx2="http://schemas.microsoft.com/office/drawing/2015/10/21/chartex" xmlns:cx3="http://schemas.microsoft.com/office/drawing/2016/5/9/chartex" xmlns:cx4="http://schemas.microsoft.com/office/drawing/2016/5/10/chartex" xmlns:cx5="http://schemas.microsoft.com/office/drawing/2016/5/11/chartex" xmlns:cx6="http://schemas.microsoft.com/office/drawing/2016/5/12/chartex" xmlns:cx7="http://schemas.microsoft.com/office/drawing/2016/5/13/chartex" xmlns:cx8="http://schemas.microsoft.com/office/drawing/2016/5/14/chartex" xmlns:mc="http://schemas.openxmlformats.org/markup-compatibility/2006" xmlns:aink="http://schemas.microsoft.com/office/drawing/2016/ink" xmlns:am3d="http://schemas.microsoft.com/office/drawing/2017/model3d" xmlns:o="urn:schemas-microsoft-com:office:office" xmlns:r="http://schemas.openxmlformats.org/officeDocument/2006/relationships" xmlns:m="http://schemas.openxmlformats.org/officeDocument/2006/math" xmlns:v="urn:schemas-microsoft-com:vml" xmlns:wp14="http://schemas.microsoft.com/office/word/2010/wordprocessingDrawing" xmlns:wp="http://schemas.openxmlformats.org/drawingml/2006/wordprocessingDrawing" xmlns:w10="urn:schemas-microsoft-com:office:word" xmlns:w="http://schemas.openxmlformats.org/wordprocessingml/2006/main" xmlns:w14="http://schemas.microsoft.com/office/word/2010/wordml" xmlns:w15="http://schemas.microsoft.com/office/word/2012/wordml" xmlns:w16cex="http://schemas.microsoft.com/office/word/2018/wordml/cex" xmlns:w16cid="http://schemas.microsoft.com/office/word/2016/wordml/cid" xmlns:w16="http://schemas.microsoft.com/office/word/2018/wordml" xmlns:w16se="http://schemas.microsoft.com/office/word/2015/wordml/symex" xmlns:wpg="http://schemas.microsoft.com/office/word/2010/wordprocessingGroup" xmlns:wpi="http://schemas.microsoft.com/office/word/2010/wordprocessingInk" xmlns:wne="http://schemas.microsoft.com/office/word/2006/wordml" xmlns:wps="http://schemas.microsoft.com/office/word/2010/wordprocessingShape" mc:Ignorable="w14 w15 w16se w16cid w16 w16cex wp14">
+  <w15:person w15:author="Jordan, Diana (NIH/NLM/NCBI) [C]">
+    <w15:presenceInfo w15:providerId="None" w15:userId="Jordan, Diana (NIH/NLM/NCBI) [C]"/>
+  </w15:person>
+</w15:people>
+</file>
+
 <file path=word/styles.xml><?xml version="1.0" encoding="utf-8"?>
 <w:styles xmlns:mc="http://schemas.openxmlformats.org/markup-compatibility/2006" xmlns:r="http://schemas.openxmlformats.org/officeDocument/2006/relationships" xmlns:w="http://schemas.openxmlformats.org/wordprocessingml/2006/main" xmlns:w14="http://schemas.microsoft.com/office/word/2010/wordml" xmlns:w15="http://schemas.microsoft.com/office/word/2012/wordml" xmlns:w16cex="http://schemas.microsoft.com/office/word/2018/wordml/cex" xmlns:w16cid="http://schemas.microsoft.com/office/word/2016/wordml/cid" xmlns:w16="http://schemas.microsoft.com/office/word/2018/wordml" xmlns:w16se="http://schemas.microsoft.com/office/word/2015/wordml/symex" mc:Ignorable="w14 w15 w16se w16cid w16 w16cex">
   <w:docDefaults>
@@ -15778,15 +15952,15 @@
   </w:docDefaults>
   <w:latentStyles w:defLockedState="0" w:defUIPriority="0" w:defSemiHidden="0" w:defUnhideWhenUsed="0" w:defQFormat="0" w:count="376">
     <w:lsdException w:name="Normal" w:qFormat="1"/>
-    <w:lsdException w:name="heading 1" w:uiPriority="9" w:qFormat="1"/>
-    <w:lsdException w:name="heading 2" w:uiPriority="9" w:qFormat="1"/>
-    <w:lsdException w:name="heading 3" w:uiPriority="9" w:qFormat="1"/>
-    <w:lsdException w:name="heading 4" w:uiPriority="9" w:qFormat="1"/>
-    <w:lsdException w:name="heading 5" w:uiPriority="9" w:qFormat="1"/>
-    <w:lsdException w:name="heading 6" w:uiPriority="9" w:qFormat="1"/>
-    <w:lsdException w:name="heading 7" w:semiHidden="1" w:uiPriority="9" w:unhideWhenUsed="1" w:qFormat="1"/>
-    <w:lsdException w:name="heading 8" w:semiHidden="1" w:uiPriority="9" w:unhideWhenUsed="1" w:qFormat="1"/>
-    <w:lsdException w:name="heading 9" w:semiHidden="1" w:uiPriority="9" w:unhideWhenUsed="1" w:qFormat="1"/>
+    <w:lsdException w:name="heading 1" w:qFormat="1"/>
+    <w:lsdException w:name="heading 2" w:qFormat="1"/>
+    <w:lsdException w:name="heading 3" w:qFormat="1"/>
+    <w:lsdException w:name="heading 4" w:qFormat="1"/>
+    <w:lsdException w:name="heading 5" w:qFormat="1"/>
+    <w:lsdException w:name="heading 6" w:qFormat="1"/>
+    <w:lsdException w:name="heading 7" w:semiHidden="1" w:unhideWhenUsed="1" w:qFormat="1"/>
+    <w:lsdException w:name="heading 8" w:semiHidden="1" w:unhideWhenUsed="1" w:qFormat="1"/>
+    <w:lsdException w:name="heading 9" w:semiHidden="1" w:unhideWhenUsed="1" w:qFormat="1"/>
     <w:lsdException w:name="index 1" w:semiHidden="1" w:unhideWhenUsed="1"/>
     <w:lsdException w:name="index 2" w:semiHidden="1" w:unhideWhenUsed="1"/>
     <w:lsdException w:name="index 3" w:semiHidden="1" w:unhideWhenUsed="1"/>
@@ -15809,7 +15983,7 @@
     <w:lsdException w:name="footnote text" w:semiHidden="1" w:unhideWhenUsed="1"/>
     <w:lsdException w:name="annotation text" w:semiHidden="1" w:unhideWhenUsed="1"/>
     <w:lsdException w:name="header" w:semiHidden="1" w:unhideWhenUsed="1"/>
-    <w:lsdException w:name="footer" w:semiHidden="1" w:uiPriority="99" w:unhideWhenUsed="1"/>
+    <w:lsdException w:name="footer" w:semiHidden="1" w:unhideWhenUsed="1"/>
     <w:lsdException w:name="index heading" w:semiHidden="1" w:unhideWhenUsed="1"/>
     <w:lsdException w:name="caption" w:semiHidden="1" w:unhideWhenUsed="1" w:qFormat="1"/>
     <w:lsdException w:name="table of figures" w:semiHidden="1" w:unhideWhenUsed="1"/>
@@ -15860,7 +16034,7 @@
     <w:lsdException w:name="FollowedHyperlink" w:semiHidden="1" w:uiPriority="99" w:unhideWhenUsed="1"/>
     <w:lsdException w:name="Strong" w:qFormat="1"/>
     <w:lsdException w:name="Emphasis" w:qFormat="1"/>
-    <w:lsdException w:name="Document Map" w:semiHidden="1" w:uiPriority="99" w:unhideWhenUsed="1"/>
+    <w:lsdException w:name="Document Map" w:semiHidden="1" w:unhideWhenUsed="1"/>
     <w:lsdException w:name="Plain Text" w:semiHidden="1" w:unhideWhenUsed="1"/>
     <w:lsdException w:name="E-mail Signature" w:semiHidden="1" w:unhideWhenUsed="1"/>
     <w:lsdException w:name="HTML Top of Form" w:semiHidden="1" w:unhideWhenUsed="1"/>
@@ -15876,6 +16050,7 @@
     <w:lsdException w:name="HTML Sample" w:semiHidden="1" w:unhideWhenUsed="1"/>
     <w:lsdException w:name="HTML Typewriter" w:semiHidden="1" w:unhideWhenUsed="1"/>
     <w:lsdException w:name="HTML Variable" w:semiHidden="1" w:unhideWhenUsed="1"/>
+    <w:lsdException w:name="Normal Table" w:semiHidden="1" w:unhideWhenUsed="1"/>
     <w:lsdException w:name="annotation subject" w:semiHidden="1" w:unhideWhenUsed="1"/>
     <w:lsdException w:name="No List" w:semiHidden="1" w:uiPriority="99" w:unhideWhenUsed="1"/>
     <w:lsdException w:name="Outline List 1" w:semiHidden="1" w:unhideWhenUsed="1"/>
@@ -15921,9 +16096,10 @@
     <w:lsdException w:name="Table Subtle 1" w:semiHidden="1" w:unhideWhenUsed="1"/>
     <w:lsdException w:name="Table Subtle 2" w:semiHidden="1" w:unhideWhenUsed="1"/>
     <w:lsdException w:name="Table Web 1" w:semiHidden="1" w:unhideWhenUsed="1"/>
+    <w:lsdException w:name="Table Web 2" w:semiHidden="1" w:unhideWhenUsed="1"/>
     <w:lsdException w:name="Table Web 3" w:semiHidden="1" w:unhideWhenUsed="1"/>
     <w:lsdException w:name="Balloon Text" w:semiHidden="1" w:unhideWhenUsed="1"/>
-    <w:lsdException w:name="Table Grid" w:uiPriority="39"/>
+    <w:lsdException w:name="Table Theme" w:semiHidden="1" w:unhideWhenUsed="1"/>
     <w:lsdException w:name="Placeholder Text" w:semiHidden="1" w:uiPriority="99"/>
     <w:lsdException w:name="No Spacing" w:uiPriority="1" w:qFormat="1"/>
     <w:lsdException w:name="Light Shading" w:uiPriority="60"/>
@@ -16147,7 +16323,7 @@
   <w:style w:type="paragraph" w:default="1" w:styleId="Normal">
     <w:name w:val="Normal"/>
     <w:qFormat/>
-    <w:rsid w:val="00D339A3"/>
+    <w:rsid w:val="00CD4075"/>
     <w:pPr>
       <w:spacing w:after="120"/>
     </w:pPr>
@@ -16161,9 +16337,8 @@
     <w:basedOn w:val="Normal"/>
     <w:next w:val="Normal"/>
     <w:link w:val="Heading1Char"/>
-    <w:uiPriority w:val="9"/>
     <w:qFormat/>
-    <w:rsid w:val="00E012ED"/>
+    <w:rsid w:val="00CD4075"/>
     <w:pPr>
       <w:keepNext/>
       <w:spacing w:line="480" w:lineRule="auto"/>
@@ -16180,9 +16355,8 @@
     <w:basedOn w:val="Normal"/>
     <w:next w:val="Normal"/>
     <w:link w:val="Heading2Char"/>
-    <w:uiPriority w:val="9"/>
     <w:qFormat/>
-    <w:rsid w:val="00E012ED"/>
+    <w:rsid w:val="00CD4075"/>
     <w:pPr>
       <w:keepNext/>
       <w:spacing w:before="240" w:after="60" w:line="480" w:lineRule="auto"/>
@@ -16199,9 +16373,8 @@
     <w:basedOn w:val="Normal"/>
     <w:next w:val="Normal"/>
     <w:link w:val="Heading3Char"/>
-    <w:uiPriority w:val="9"/>
     <w:qFormat/>
-    <w:rsid w:val="003A5039"/>
+    <w:rsid w:val="00CD4075"/>
     <w:pPr>
       <w:keepNext/>
       <w:spacing w:before="240" w:after="60" w:line="480" w:lineRule="auto"/>
@@ -16217,9 +16390,8 @@
     <w:basedOn w:val="Normal"/>
     <w:next w:val="Normal"/>
     <w:link w:val="Heading4Char"/>
-    <w:uiPriority w:val="9"/>
     <w:qFormat/>
-    <w:rsid w:val="003A5039"/>
+    <w:rsid w:val="00CD4075"/>
     <w:pPr>
       <w:keepNext/>
       <w:spacing w:line="480" w:lineRule="auto"/>
@@ -16235,9 +16407,8 @@
     <w:basedOn w:val="Normal"/>
     <w:next w:val="Normal"/>
     <w:link w:val="Heading5Char"/>
-    <w:uiPriority w:val="9"/>
     <w:qFormat/>
-    <w:rsid w:val="003A5039"/>
+    <w:rsid w:val="00CD4075"/>
     <w:pPr>
       <w:spacing w:before="240" w:after="60" w:line="480" w:lineRule="auto"/>
       <w:outlineLvl w:val="4"/>
@@ -16251,9 +16422,8 @@
     <w:basedOn w:val="Normal"/>
     <w:next w:val="Normal"/>
     <w:link w:val="Heading6Char"/>
-    <w:uiPriority w:val="9"/>
     <w:qFormat/>
-    <w:rsid w:val="003A5039"/>
+    <w:rsid w:val="00CD4075"/>
     <w:pPr>
       <w:keepNext/>
       <w:spacing w:line="480" w:lineRule="auto"/>
@@ -16271,9 +16441,8 @@
     <w:basedOn w:val="Normal"/>
     <w:next w:val="Normal"/>
     <w:link w:val="Heading7Char"/>
-    <w:uiPriority w:val="9"/>
     <w:qFormat/>
-    <w:rsid w:val="003A5039"/>
+    <w:rsid w:val="00CD4075"/>
     <w:pPr>
       <w:keepNext/>
       <w:ind w:right="-900"/>
@@ -16290,9 +16459,8 @@
     <w:basedOn w:val="Normal"/>
     <w:next w:val="Normal"/>
     <w:link w:val="Heading8Char"/>
-    <w:uiPriority w:val="9"/>
     <w:qFormat/>
-    <w:rsid w:val="003A5039"/>
+    <w:rsid w:val="00CD4075"/>
     <w:pPr>
       <w:keepNext/>
       <w:spacing w:line="480" w:lineRule="auto"/>
@@ -16312,9 +16480,8 @@
     <w:next w:val="Normal"/>
     <w:link w:val="Heading9Char"/>
     <w:autoRedefine/>
-    <w:uiPriority w:val="9"/>
     <w:qFormat/>
-    <w:rsid w:val="003A5039"/>
+    <w:rsid w:val="00CD4075"/>
     <w:pPr>
       <w:keepNext/>
       <w:outlineLvl w:val="8"/>
@@ -16354,8 +16521,7 @@
   <w:style w:type="table" w:styleId="TableGrid">
     <w:name w:val="Table Grid"/>
     <w:basedOn w:val="TableNormal"/>
-    <w:uiPriority w:val="39"/>
-    <w:rsid w:val="003A5039"/>
+    <w:rsid w:val="00CD4075"/>
     <w:tblPr>
       <w:tblBorders>
         <w:top w:val="single" w:sz="4" w:space="0" w:color="auto"/>
@@ -16371,7 +16537,7 @@
     <w:name w:val="Reference"/>
     <w:basedOn w:val="Normal"/>
     <w:next w:val="Normal"/>
-    <w:rsid w:val="003A5039"/>
+    <w:rsid w:val="00CD4075"/>
     <w:rPr>
       <w:sz w:val="20"/>
     </w:rPr>
@@ -16380,7 +16546,7 @@
     <w:name w:val="Comment"/>
     <w:basedOn w:val="Normal"/>
     <w:next w:val="Normal"/>
-    <w:rsid w:val="00957C79"/>
+    <w:rsid w:val="00CD4075"/>
     <w:pPr>
       <w:shd w:val="clear" w:color="auto" w:fill="FFFF00"/>
       <w:spacing w:before="120"/>
@@ -16393,7 +16559,7 @@
     <w:name w:val="Blockquote"/>
     <w:basedOn w:val="Normal"/>
     <w:next w:val="Normal"/>
-    <w:rsid w:val="00CC4FAD"/>
+    <w:rsid w:val="00CD4075"/>
     <w:pPr>
       <w:pBdr>
         <w:top w:val="single" w:sz="2" w:space="1" w:color="C0C0C0"/>
@@ -16414,7 +16580,7 @@
     <w:name w:val="Preformatted"/>
     <w:basedOn w:val="Normal"/>
     <w:next w:val="Normal"/>
-    <w:rsid w:val="00511822"/>
+    <w:rsid w:val="00CD4075"/>
     <w:pPr>
       <w:pBdr>
         <w:top w:val="single" w:sz="2" w:space="1" w:color="auto"/>
@@ -16435,7 +16601,7 @@
     <w:name w:val="Abstract Header"/>
     <w:basedOn w:val="Heading2"/>
     <w:next w:val="Normal"/>
-    <w:rsid w:val="0098430A"/>
+    <w:rsid w:val="00CD4075"/>
     <w:rPr>
       <w:rFonts w:ascii="Times New Roman" w:hAnsi="Times New Roman"/>
     </w:rPr>
@@ -16444,7 +16610,7 @@
     <w:name w:val="Box number and caption"/>
     <w:basedOn w:val="Heading3"/>
     <w:next w:val="Normal"/>
-    <w:rsid w:val="00644FF3"/>
+    <w:rsid w:val="00CD4075"/>
     <w:pPr>
       <w:shd w:val="clear" w:color="auto" w:fill="E6E6E6"/>
       <w:spacing w:before="120"/>
@@ -16459,7 +16625,7 @@
     <w:name w:val="Figure number and caption"/>
     <w:basedOn w:val="Normal"/>
     <w:next w:val="Normal"/>
-    <w:rsid w:val="00CB0693"/>
+    <w:rsid w:val="00CD4075"/>
     <w:pPr>
       <w:spacing w:before="120"/>
     </w:pPr>
@@ -16471,7 +16637,7 @@
     <w:name w:val="Table number and caption"/>
     <w:basedOn w:val="Normal"/>
     <w:next w:val="Normal"/>
-    <w:rsid w:val="00A2415A"/>
+    <w:rsid w:val="00CD4075"/>
     <w:pPr>
       <w:spacing w:before="120"/>
     </w:pPr>
@@ -16485,7 +16651,7 @@
     <w:name w:val="Table header"/>
     <w:basedOn w:val="Normal"/>
     <w:next w:val="Normal"/>
-    <w:rsid w:val="00697EB0"/>
+    <w:rsid w:val="00CD4075"/>
     <w:pPr>
       <w:spacing w:after="0"/>
     </w:pPr>
@@ -16498,7 +16664,7 @@
     <w:name w:val="Table body"/>
     <w:basedOn w:val="Normal"/>
     <w:next w:val="Normal"/>
-    <w:rsid w:val="00697EB0"/>
+    <w:rsid w:val="00CD4075"/>
     <w:pPr>
       <w:spacing w:after="0"/>
     </w:pPr>
@@ -16510,7 +16676,7 @@
     <w:name w:val="Table footer"/>
     <w:basedOn w:val="Normal"/>
     <w:next w:val="Normal"/>
-    <w:rsid w:val="00697EB0"/>
+    <w:rsid w:val="00CD4075"/>
     <w:pPr>
       <w:spacing w:after="0"/>
     </w:pPr>
@@ -16522,7 +16688,7 @@
     <w:name w:val="Alternate heading"/>
     <w:basedOn w:val="Normal"/>
     <w:next w:val="Normal"/>
-    <w:rsid w:val="008C7781"/>
+    <w:rsid w:val="00CD4075"/>
     <w:rPr>
       <w:b/>
       <w:color w:val="800080"/>
@@ -16533,9 +16699,8 @@
     <w:name w:val="footer"/>
     <w:basedOn w:val="Normal"/>
     <w:link w:val="FooterChar"/>
-    <w:uiPriority w:val="99"/>
     <w:semiHidden/>
-    <w:rsid w:val="003A5039"/>
+    <w:rsid w:val="00CD4075"/>
     <w:pPr>
       <w:tabs>
         <w:tab w:val="center" w:pos="4320"/>
@@ -16553,7 +16718,7 @@
     <w:name w:val="Box subhead"/>
     <w:basedOn w:val="Heading4"/>
     <w:next w:val="Normal"/>
-    <w:rsid w:val="00644FF3"/>
+    <w:rsid w:val="00CD4075"/>
     <w:rPr>
       <w:color w:val="808080"/>
       <w:sz w:val="22"/>
@@ -16563,7 +16728,7 @@
     <w:name w:val="Answer"/>
     <w:basedOn w:val="Normal"/>
     <w:next w:val="Normal"/>
-    <w:rsid w:val="00BA1A6F"/>
+    <w:rsid w:val="00CD4075"/>
     <w:pPr>
       <w:pBdr>
         <w:top w:val="single" w:sz="4" w:space="1" w:color="FFFFFF"/>
@@ -16582,7 +16747,7 @@
     <w:name w:val="Question"/>
     <w:basedOn w:val="Normal"/>
     <w:next w:val="Normal"/>
-    <w:rsid w:val="00BA1A6F"/>
+    <w:rsid w:val="00CD4075"/>
     <w:pPr>
       <w:pBdr>
         <w:top w:val="single" w:sz="4" w:space="1" w:color="FFFFFF"/>
@@ -16599,7 +16764,7 @@
   </w:style>
   <w:style w:type="character" w:customStyle="1" w:styleId="nc-highlight">
     <w:name w:val="nc-highlight"/>
-    <w:rsid w:val="003456ED"/>
+    <w:rsid w:val="00CD4075"/>
     <w:rPr>
       <w:bdr w:val="none" w:sz="0" w:space="0" w:color="auto"/>
       <w:shd w:val="clear" w:color="auto" w:fill="FFFF93"/>
@@ -16607,7 +16772,7 @@
   </w:style>
   <w:style w:type="character" w:customStyle="1" w:styleId="nc-pageobject">
     <w:name w:val="nc-pageobject"/>
-    <w:rsid w:val="00F65D6F"/>
+    <w:rsid w:val="00CD4075"/>
     <w:rPr>
       <w:color w:val="993366"/>
       <w:bdr w:val="none" w:sz="0" w:space="0" w:color="auto"/>
@@ -16616,7 +16781,7 @@
   </w:style>
   <w:style w:type="character" w:customStyle="1" w:styleId="LabelorNumber">
     <w:name w:val="Label or Number"/>
-    <w:rsid w:val="00D43687"/>
+    <w:rsid w:val="00CD4075"/>
     <w:rPr>
       <w:rFonts w:ascii="Arial" w:hAnsi="Arial"/>
       <w:color w:val="auto"/>
@@ -16629,9 +16794,8 @@
     <w:name w:val="Document Map"/>
     <w:basedOn w:val="Normal"/>
     <w:link w:val="DocumentMapChar"/>
-    <w:uiPriority w:val="99"/>
     <w:semiHidden/>
-    <w:rsid w:val="00A23437"/>
+    <w:rsid w:val="00CD4075"/>
     <w:pPr>
       <w:shd w:val="clear" w:color="auto" w:fill="000080"/>
     </w:pPr>
@@ -16644,7 +16808,7 @@
     <w:name w:val="Processing instruction"/>
     <w:basedOn w:val="Normal"/>
     <w:next w:val="Normal"/>
-    <w:rsid w:val="00237B2B"/>
+    <w:rsid w:val="00CD4075"/>
     <w:pPr>
       <w:shd w:val="clear" w:color="auto" w:fill="D6FF61"/>
     </w:pPr>
@@ -16656,7 +16820,7 @@
   <w:style w:type="paragraph" w:customStyle="1" w:styleId="Equation">
     <w:name w:val="Equation"/>
     <w:basedOn w:val="Normal"/>
-    <w:rsid w:val="007D5FC1"/>
+    <w:rsid w:val="00CD4075"/>
     <w:pPr>
       <w:jc w:val="center"/>
     </w:pPr>
@@ -16668,7 +16832,7 @@
   <w:style w:type="paragraph" w:customStyle="1" w:styleId="Figuregraphic">
     <w:name w:val="Figure graphic"/>
     <w:basedOn w:val="Normal"/>
-    <w:rsid w:val="007D5FC1"/>
+    <w:rsid w:val="00CD4075"/>
     <w:pPr>
       <w:autoSpaceDE w:val="0"/>
       <w:autoSpaceDN w:val="0"/>
@@ -16682,7 +16846,7 @@
   <w:style w:type="paragraph" w:customStyle="1" w:styleId="Keywords">
     <w:name w:val="Keywords"/>
     <w:basedOn w:val="Normal"/>
-    <w:rsid w:val="007D5FC1"/>
+    <w:rsid w:val="00CD4075"/>
     <w:rPr>
       <w:rFonts w:eastAsia="Times New Roman"/>
       <w:color w:val="000080"/>
@@ -16691,7 +16855,7 @@
   <w:style w:type="character" w:customStyle="1" w:styleId="Processinginstructionchar">
     <w:name w:val="Processing instruction char"/>
     <w:qFormat/>
-    <w:rsid w:val="007D5FC1"/>
+    <w:rsid w:val="00CD4075"/>
     <w:rPr>
       <w:rFonts w:ascii="Courier New" w:hAnsi="Courier New"/>
       <w:sz w:val="18"/>
@@ -16702,7 +16866,7 @@
   <w:style w:type="character" w:customStyle="1" w:styleId="nc-highlight-1">
     <w:name w:val="nc-highlight-1"/>
     <w:qFormat/>
-    <w:rsid w:val="00BA3FAB"/>
+    <w:rsid w:val="00CD4075"/>
     <w:rPr>
       <w:rFonts w:ascii="Arial" w:hAnsi="Arial"/>
       <w:color w:val="FFFFFF"/>
@@ -16716,7 +16880,7 @@
     <w:basedOn w:val="Normal"/>
     <w:link w:val="SubtitleChar"/>
     <w:qFormat/>
-    <w:rsid w:val="00AB224B"/>
+    <w:rsid w:val="00CD4075"/>
     <w:pPr>
       <w:keepNext/>
       <w:spacing w:before="240" w:after="60" w:line="480" w:lineRule="auto"/>
@@ -16733,7 +16897,7 @@
   <w:style w:type="character" w:customStyle="1" w:styleId="SubtitleChar">
     <w:name w:val="Subtitle Char"/>
     <w:link w:val="Subtitle"/>
-    <w:rsid w:val="00AB224B"/>
+    <w:rsid w:val="00CD4075"/>
     <w:rPr>
       <w:rFonts w:ascii="Arial" w:hAnsi="Arial" w:cs="Arial"/>
       <w:b/>
@@ -16747,7 +16911,7 @@
     <w:name w:val="Abstract"/>
     <w:basedOn w:val="Normal"/>
     <w:next w:val="Normal"/>
-    <w:rsid w:val="00AB224B"/>
+    <w:rsid w:val="00CD4075"/>
     <w:pPr>
       <w:spacing w:before="120" w:after="0"/>
     </w:pPr>
@@ -16759,7 +16923,7 @@
   <w:style w:type="paragraph" w:customStyle="1" w:styleId="Boxcontent">
     <w:name w:val="Boxcontent"/>
     <w:basedOn w:val="Normal"/>
-    <w:rsid w:val="00AB224B"/>
+    <w:rsid w:val="00CD4075"/>
     <w:rPr>
       <w:rFonts w:eastAsia="Times New Roman"/>
     </w:rPr>
@@ -16767,7 +16931,7 @@
   <w:style w:type="character" w:customStyle="1" w:styleId="nc-highlight-2">
     <w:name w:val="nc-highlight-2"/>
     <w:qFormat/>
-    <w:rsid w:val="00BA3FAB"/>
+    <w:rsid w:val="00CD4075"/>
     <w:rPr>
       <w:rFonts w:ascii="Arial" w:hAnsi="Arial"/>
       <w:color w:val="FFFFFF"/>
@@ -16779,7 +16943,7 @@
     <w:name w:val="Structured abstract heading"/>
     <w:basedOn w:val="Normal"/>
     <w:next w:val="Normal"/>
-    <w:rsid w:val="00597377"/>
+    <w:rsid w:val="00CD4075"/>
     <w:pPr>
       <w:keepNext/>
       <w:spacing w:before="240" w:after="60" w:line="480" w:lineRule="auto"/>
@@ -16796,7 +16960,7 @@
   <w:style w:type="character" w:customStyle="1" w:styleId="nc-highlight-3">
     <w:name w:val="nc-highlight-3"/>
     <w:qFormat/>
-    <w:rsid w:val="00BA3FAB"/>
+    <w:rsid w:val="00CD4075"/>
     <w:rPr>
       <w:rFonts w:ascii="Arial" w:hAnsi="Arial"/>
       <w:color w:val="FFFFFF"/>
@@ -16808,7 +16972,7 @@
   <w:style w:type="character" w:customStyle="1" w:styleId="nc-highlight-4">
     <w:name w:val="nc-highlight-4"/>
     <w:qFormat/>
-    <w:rsid w:val="00BA3FAB"/>
+    <w:rsid w:val="00CD4075"/>
     <w:rPr>
       <w:rFonts w:ascii="Arial" w:hAnsi="Arial"/>
       <w:color w:val="FFFFFF"/>
@@ -16820,7 +16984,7 @@
   <w:style w:type="character" w:customStyle="1" w:styleId="nc-highlight-5">
     <w:name w:val="nc-highlight-5"/>
     <w:qFormat/>
-    <w:rsid w:val="00BA3FAB"/>
+    <w:rsid w:val="00CD4075"/>
     <w:rPr>
       <w:rFonts w:ascii="Arial" w:hAnsi="Arial"/>
       <w:color w:val="FFFFFF"/>
@@ -16832,7 +16996,7 @@
   <w:style w:type="paragraph" w:customStyle="1" w:styleId="Figurealttext">
     <w:name w:val="Figure alt text"/>
     <w:basedOn w:val="Normal"/>
-    <w:rsid w:val="00D339A3"/>
+    <w:rsid w:val="00CD4075"/>
     <w:pPr>
       <w:shd w:val="clear" w:color="auto" w:fill="C4BC96"/>
     </w:pPr>
@@ -16845,7 +17009,7 @@
     <w:basedOn w:val="Normal"/>
     <w:semiHidden/>
     <w:unhideWhenUsed/>
-    <w:rsid w:val="008C28D9"/>
+    <w:rsid w:val="00CD4075"/>
     <w:pPr>
       <w:ind w:left="360" w:hanging="360"/>
       <w:contextualSpacing/>
@@ -16855,7 +17019,7 @@
     <w:name w:val="Figures Tables Boxes Section Heading"/>
     <w:basedOn w:val="Heading2"/>
     <w:next w:val="Normal"/>
-    <w:rsid w:val="009256D4"/>
+    <w:rsid w:val="00CD4075"/>
     <w:rPr>
       <w:rFonts w:ascii="Verdana" w:hAnsi="Verdana"/>
       <w:color w:val="A50021"/>
@@ -16865,7 +17029,7 @@
   <w:style w:type="paragraph" w:customStyle="1" w:styleId="Glossarydefinition">
     <w:name w:val="Glossary definition"/>
     <w:basedOn w:val="Normal"/>
-    <w:rsid w:val="00147C00"/>
+    <w:rsid w:val="00CD4075"/>
     <w:pPr>
       <w:shd w:val="clear" w:color="auto" w:fill="FDE4BF"/>
     </w:pPr>
@@ -16878,7 +17042,7 @@
     <w:name w:val="Glossary term"/>
     <w:basedOn w:val="Normal"/>
     <w:next w:val="Glossarydefinition"/>
-    <w:rsid w:val="00147C00"/>
+    <w:rsid w:val="00CD4075"/>
     <w:pPr>
       <w:shd w:val="clear" w:color="auto" w:fill="CCFFFF"/>
     </w:pPr>
@@ -16891,7 +17055,7 @@
     <w:basedOn w:val="DefaultParagraphFont"/>
     <w:uiPriority w:val="1"/>
     <w:qFormat/>
-    <w:rsid w:val="00147C00"/>
+    <w:rsid w:val="00CD4075"/>
     <w:rPr>
       <w:rFonts w:ascii="Courier New" w:hAnsi="Courier New"/>
       <w:color w:val="auto"/>
@@ -16903,7 +17067,7 @@
   <w:style w:type="paragraph" w:customStyle="1" w:styleId="Figurecaptioncontinued">
     <w:name w:val="Figure caption continued"/>
     <w:basedOn w:val="Normal"/>
-    <w:rsid w:val="00D339A3"/>
+    <w:rsid w:val="00CD4075"/>
     <w:rPr>
       <w:rFonts w:eastAsia="Times New Roman"/>
       <w:color w:val="000080"/>
@@ -16913,7 +17077,7 @@
   <w:style w:type="paragraph" w:customStyle="1" w:styleId="Figurecopyrightstatement">
     <w:name w:val="Figure copyright statement"/>
     <w:basedOn w:val="Normal"/>
-    <w:rsid w:val="00D339A3"/>
+    <w:rsid w:val="00CD4075"/>
     <w:rPr>
       <w:rFonts w:ascii="Times New Roman" w:eastAsia="Times New Roman" w:hAnsi="Times New Roman"/>
       <w:b/>
@@ -16924,7 +17088,7 @@
   <w:style w:type="paragraph" w:customStyle="1" w:styleId="Figurelicensestatement">
     <w:name w:val="Figure license statement"/>
     <w:basedOn w:val="Normal"/>
-    <w:rsid w:val="00D339A3"/>
+    <w:rsid w:val="00CD4075"/>
     <w:rPr>
       <w:rFonts w:ascii="Times New Roman" w:eastAsia="Times New Roman" w:hAnsi="Times New Roman"/>
       <w:b/>
@@ -16936,7 +17100,7 @@
     <w:name w:val="Figure title"/>
     <w:basedOn w:val="Normal"/>
     <w:next w:val="Normal"/>
-    <w:rsid w:val="00D339A3"/>
+    <w:rsid w:val="00CD4075"/>
     <w:pPr>
       <w:spacing w:before="120"/>
     </w:pPr>
@@ -16950,7 +17114,7 @@
   <w:style w:type="paragraph" w:customStyle="1" w:styleId="Tablecopyrightstatement">
     <w:name w:val="Table copyright statement"/>
     <w:basedOn w:val="Normal"/>
-    <w:rsid w:val="00D339A3"/>
+    <w:rsid w:val="00CD4075"/>
     <w:rPr>
       <w:rFonts w:ascii="Times New Roman" w:eastAsia="Times New Roman" w:hAnsi="Times New Roman"/>
       <w:b/>
@@ -16961,7 +17125,7 @@
   <w:style w:type="paragraph" w:customStyle="1" w:styleId="Tablelicensestatement">
     <w:name w:val="Table license statement"/>
     <w:basedOn w:val="Normal"/>
-    <w:rsid w:val="00D339A3"/>
+    <w:rsid w:val="00CD4075"/>
     <w:rPr>
       <w:rFonts w:ascii="Times New Roman" w:eastAsia="Times New Roman" w:hAnsi="Times New Roman"/>
       <w:b/>
@@ -16972,7 +17136,7 @@
   <w:style w:type="paragraph" w:customStyle="1" w:styleId="VideoInformation">
     <w:name w:val="Video Information"/>
     <w:basedOn w:val="Normal"/>
-    <w:rsid w:val="00D339A3"/>
+    <w:rsid w:val="00CD4075"/>
     <w:pPr>
       <w:shd w:val="clear" w:color="auto" w:fill="FFCCFF"/>
     </w:pPr>
@@ -16985,7 +17149,7 @@
     <w:name w:val="Running left head"/>
     <w:basedOn w:val="Normal"/>
     <w:next w:val="Normal"/>
-    <w:rsid w:val="00DE1853"/>
+    <w:rsid w:val="00CD4075"/>
     <w:pPr>
       <w:autoSpaceDE w:val="0"/>
       <w:autoSpaceDN w:val="0"/>
@@ -17000,7 +17164,6 @@
     <w:name w:val="Heading 1 Char"/>
     <w:basedOn w:val="DefaultParagraphFont"/>
     <w:link w:val="Heading1"/>
-    <w:uiPriority w:val="9"/>
     <w:rsid w:val="006D7468"/>
     <w:rPr>
       <w:rFonts w:ascii="Arial" w:eastAsia="Times" w:hAnsi="Arial"/>
@@ -17013,7 +17176,6 @@
     <w:name w:val="Heading 2 Char"/>
     <w:basedOn w:val="DefaultParagraphFont"/>
     <w:link w:val="Heading2"/>
-    <w:uiPriority w:val="9"/>
     <w:rsid w:val="006D7468"/>
     <w:rPr>
       <w:rFonts w:ascii="Arial" w:eastAsia="Times" w:hAnsi="Arial"/>
@@ -17026,7 +17188,6 @@
     <w:name w:val="Heading 3 Char"/>
     <w:basedOn w:val="DefaultParagraphFont"/>
     <w:link w:val="Heading3"/>
-    <w:uiPriority w:val="9"/>
     <w:rsid w:val="006D7468"/>
     <w:rPr>
       <w:rFonts w:ascii="Arial" w:eastAsia="Times" w:hAnsi="Arial"/>
@@ -17038,7 +17199,6 @@
     <w:name w:val="Heading 4 Char"/>
     <w:basedOn w:val="DefaultParagraphFont"/>
     <w:link w:val="Heading4"/>
-    <w:uiPriority w:val="9"/>
     <w:rsid w:val="006D7468"/>
     <w:rPr>
       <w:rFonts w:ascii="Arial" w:hAnsi="Arial"/>
@@ -17050,7 +17210,6 @@
     <w:name w:val="Heading 5 Char"/>
     <w:basedOn w:val="DefaultParagraphFont"/>
     <w:link w:val="Heading5"/>
-    <w:uiPriority w:val="9"/>
     <w:rsid w:val="006D7468"/>
     <w:rPr>
       <w:rFonts w:ascii="Arial" w:eastAsia="Times" w:hAnsi="Arial"/>
@@ -17062,7 +17221,6 @@
     <w:name w:val="Heading 6 Char"/>
     <w:basedOn w:val="DefaultParagraphFont"/>
     <w:link w:val="Heading6"/>
-    <w:uiPriority w:val="9"/>
     <w:rsid w:val="006D7468"/>
     <w:rPr>
       <w:rFonts w:ascii="Arial" w:hAnsi="Arial"/>
@@ -17075,7 +17233,6 @@
     <w:aliases w:val="subsect 5 title Char"/>
     <w:basedOn w:val="DefaultParagraphFont"/>
     <w:link w:val="Heading7"/>
-    <w:uiPriority w:val="9"/>
     <w:rsid w:val="006D7468"/>
     <w:rPr>
       <w:rFonts w:ascii="Arial" w:eastAsia="Times" w:hAnsi="Arial"/>
@@ -17086,7 +17243,6 @@
     <w:name w:val="Heading 8 Char"/>
     <w:basedOn w:val="DefaultParagraphFont"/>
     <w:link w:val="Heading8"/>
-    <w:uiPriority w:val="9"/>
     <w:rsid w:val="006D7468"/>
     <w:rPr>
       <w:rFonts w:ascii="Arial" w:eastAsia="Times" w:hAnsi="Arial"/>
@@ -17098,7 +17254,6 @@
     <w:name w:val="Heading 9 Char"/>
     <w:basedOn w:val="DefaultParagraphFont"/>
     <w:link w:val="Heading9"/>
-    <w:uiPriority w:val="9"/>
     <w:rsid w:val="006D7468"/>
     <w:rPr>
       <w:rFonts w:ascii="Arial" w:eastAsia="Times" w:hAnsi="Arial"/>
@@ -17111,7 +17266,6 @@
     <w:name w:val="Footer Char"/>
     <w:basedOn w:val="DefaultParagraphFont"/>
     <w:link w:val="Footer"/>
-    <w:uiPriority w:val="99"/>
     <w:semiHidden/>
     <w:rsid w:val="006D7468"/>
     <w:rPr>
@@ -17125,7 +17279,6 @@
     <w:name w:val="Document Map Char"/>
     <w:basedOn w:val="DefaultParagraphFont"/>
     <w:link w:val="DocumentMap"/>
-    <w:uiPriority w:val="99"/>
     <w:semiHidden/>
     <w:rsid w:val="006D7468"/>
     <w:rPr>
@@ -17463,6 +17616,65 @@
 </file>
 
 <file path=customXml/item1.xml><?xml version="1.0" encoding="utf-8"?>
+<?mso-contentType ?>
+<FormTemplates xmlns="http://schemas.microsoft.com/sharepoint/v3/contenttype/forms">
+  <Display>DocumentLibraryForm</Display>
+  <Edit>DocumentLibraryForm</Edit>
+  <New>DocumentLibraryForm</New>
+</FormTemplates>
+</file>
+
+<file path=customXml/item2.xml><?xml version="1.0" encoding="utf-8"?>
+<?mso-contentType ?>
+<spe:Receivers xmlns:spe="http://schemas.microsoft.com/sharepoint/events">
+  <Receiver>
+    <Name>Document ID Generator</Name>
+    <Synchronization>Synchronous</Synchronization>
+    <Type>10001</Type>
+    <SequenceNumber>1000</SequenceNumber>
+    <Url/>
+    <Assembly>Microsoft.Office.DocumentManagement, Version=15.0.0.0, Culture=neutral, PublicKeyToken=71e9bce111e9429c</Assembly>
+    <Class>Microsoft.Office.DocumentManagement.Internal.DocIdHandler</Class>
+    <Data/>
+    <Filter/>
+  </Receiver>
+  <Receiver>
+    <Name>Document ID Generator</Name>
+    <Synchronization>Synchronous</Synchronization>
+    <Type>10002</Type>
+    <SequenceNumber>1001</SequenceNumber>
+    <Url/>
+    <Assembly>Microsoft.Office.DocumentManagement, Version=15.0.0.0, Culture=neutral, PublicKeyToken=71e9bce111e9429c</Assembly>
+    <Class>Microsoft.Office.DocumentManagement.Internal.DocIdHandler</Class>
+    <Data/>
+    <Filter/>
+  </Receiver>
+  <Receiver>
+    <Name>Document ID Generator</Name>
+    <Synchronization>Synchronous</Synchronization>
+    <Type>10004</Type>
+    <SequenceNumber>1002</SequenceNumber>
+    <Url/>
+    <Assembly>Microsoft.Office.DocumentManagement, Version=15.0.0.0, Culture=neutral, PublicKeyToken=71e9bce111e9429c</Assembly>
+    <Class>Microsoft.Office.DocumentManagement.Internal.DocIdHandler</Class>
+    <Data/>
+    <Filter/>
+  </Receiver>
+  <Receiver>
+    <Name>Document ID Generator</Name>
+    <Synchronization>Synchronous</Synchronization>
+    <Type>10006</Type>
+    <SequenceNumber>1003</SequenceNumber>
+    <Url/>
+    <Assembly>Microsoft.Office.DocumentManagement, Version=15.0.0.0, Culture=neutral, PublicKeyToken=71e9bce111e9429c</Assembly>
+    <Class>Microsoft.Office.DocumentManagement.Internal.DocIdHandler</Class>
+    <Data/>
+    <Filter/>
+  </Receiver>
+</spe:Receivers>
+</file>
+
+<file path=customXml/item3.xml><?xml version="1.0" encoding="utf-8"?>
 <ct:contentTypeSchema xmlns:ct="http://schemas.microsoft.com/office/2006/metadata/contentType" xmlns:ma="http://schemas.microsoft.com/office/2006/metadata/properties/metaAttributes" ct:_="" ma:_="" ma:contentTypeName="Document" ma:contentTypeID="0x010100778E518A11609D46BAFAF2386136B2B1" ma:contentTypeVersion="1" ma:contentTypeDescription="Create a new document." ma:contentTypeScope="" ma:versionID="33934b3c09f30f1eb40675850b6946b4">
   <xsd:schema xmlns:xsd="http://www.w3.org/2001/XMLSchema" xmlns:xs="http://www.w3.org/2001/XMLSchema" xmlns:p="http://schemas.microsoft.com/office/2006/metadata/properties" xmlns:ns2="bebfb516-47c3-42bf-8695-c627e02fd07c" targetNamespace="http://schemas.microsoft.com/office/2006/metadata/properties" ma:root="true" ma:fieldsID="4ba1a1d6f02b9887023072dde7f2f2cd" ns2:_="">
     <xsd:import namespace="bebfb516-47c3-42bf-8695-c627e02fd07c"/>
@@ -17607,65 +17819,6 @@
 </ct:contentTypeSchema>
 </file>
 
-<file path=customXml/item2.xml><?xml version="1.0" encoding="utf-8"?>
-<?mso-contentType ?>
-<spe:Receivers xmlns:spe="http://schemas.microsoft.com/sharepoint/events">
-  <Receiver>
-    <Name>Document ID Generator</Name>
-    <Synchronization>Synchronous</Synchronization>
-    <Type>10001</Type>
-    <SequenceNumber>1000</SequenceNumber>
-    <Url/>
-    <Assembly>Microsoft.Office.DocumentManagement, Version=15.0.0.0, Culture=neutral, PublicKeyToken=71e9bce111e9429c</Assembly>
-    <Class>Microsoft.Office.DocumentManagement.Internal.DocIdHandler</Class>
-    <Data/>
-    <Filter/>
-  </Receiver>
-  <Receiver>
-    <Name>Document ID Generator</Name>
-    <Synchronization>Synchronous</Synchronization>
-    <Type>10002</Type>
-    <SequenceNumber>1001</SequenceNumber>
-    <Url/>
-    <Assembly>Microsoft.Office.DocumentManagement, Version=15.0.0.0, Culture=neutral, PublicKeyToken=71e9bce111e9429c</Assembly>
-    <Class>Microsoft.Office.DocumentManagement.Internal.DocIdHandler</Class>
-    <Data/>
-    <Filter/>
-  </Receiver>
-  <Receiver>
-    <Name>Document ID Generator</Name>
-    <Synchronization>Synchronous</Synchronization>
-    <Type>10004</Type>
-    <SequenceNumber>1002</SequenceNumber>
-    <Url/>
-    <Assembly>Microsoft.Office.DocumentManagement, Version=15.0.0.0, Culture=neutral, PublicKeyToken=71e9bce111e9429c</Assembly>
-    <Class>Microsoft.Office.DocumentManagement.Internal.DocIdHandler</Class>
-    <Data/>
-    <Filter/>
-  </Receiver>
-  <Receiver>
-    <Name>Document ID Generator</Name>
-    <Synchronization>Synchronous</Synchronization>
-    <Type>10006</Type>
-    <SequenceNumber>1003</SequenceNumber>
-    <Url/>
-    <Assembly>Microsoft.Office.DocumentManagement, Version=15.0.0.0, Culture=neutral, PublicKeyToken=71e9bce111e9429c</Assembly>
-    <Class>Microsoft.Office.DocumentManagement.Internal.DocIdHandler</Class>
-    <Data/>
-    <Filter/>
-  </Receiver>
-</spe:Receivers>
-</file>
-
-<file path=customXml/item3.xml><?xml version="1.0" encoding="utf-8"?>
-<?mso-contentType ?>
-<FormTemplates xmlns="http://schemas.microsoft.com/sharepoint/v3/contenttype/forms">
-  <Display>DocumentLibraryForm</Display>
-  <Edit>DocumentLibraryForm</Edit>
-  <New>DocumentLibraryForm</New>
-</FormTemplates>
-</file>
-
 <file path=customXml/item4.xml><?xml version="1.0" encoding="utf-8"?>
 <p:properties xmlns:p="http://schemas.microsoft.com/office/2006/metadata/properties" xmlns:xsi="http://www.w3.org/2001/XMLSchema-instance" xmlns:pc="http://schemas.microsoft.com/office/infopath/2007/PartnerControls">
   <documentManagement>
@@ -17679,6 +17832,22 @@
 </file>
 
 <file path=customXml/itemProps1.xml><?xml version="1.0" encoding="utf-8"?>
+<ds:datastoreItem xmlns:ds="http://schemas.openxmlformats.org/officeDocument/2006/customXml" ds:itemID="{540BDF30-D283-4027-9648-5C5B827B5B56}">
+  <ds:schemaRefs>
+    <ds:schemaRef ds:uri="http://schemas.microsoft.com/sharepoint/v3/contenttype/forms"/>
+  </ds:schemaRefs>
+</ds:datastoreItem>
+</file>
+
+<file path=customXml/itemProps2.xml><?xml version="1.0" encoding="utf-8"?>
+<ds:datastoreItem xmlns:ds="http://schemas.openxmlformats.org/officeDocument/2006/customXml" ds:itemID="{8038290C-9884-453C-A787-6A5CBFA7DF64}">
+  <ds:schemaRefs>
+    <ds:schemaRef ds:uri="http://schemas.microsoft.com/sharepoint/events"/>
+  </ds:schemaRefs>
+</ds:datastoreItem>
+</file>
+
+<file path=customXml/itemProps3.xml><?xml version="1.0" encoding="utf-8"?>
 <ds:datastoreItem xmlns:ds="http://schemas.openxmlformats.org/officeDocument/2006/customXml" ds:itemID="{ADB322E8-991E-45D0-8513-D427027228BB}">
   <ds:schemaRefs>
     <ds:schemaRef ds:uri="http://schemas.microsoft.com/office/2006/metadata/contentType"/>
@@ -17696,22 +17865,6 @@
 </ds:datastoreItem>
 </file>
 
-<file path=customXml/itemProps2.xml><?xml version="1.0" encoding="utf-8"?>
-<ds:datastoreItem xmlns:ds="http://schemas.openxmlformats.org/officeDocument/2006/customXml" ds:itemID="{8038290C-9884-453C-A787-6A5CBFA7DF64}">
-  <ds:schemaRefs>
-    <ds:schemaRef ds:uri="http://schemas.microsoft.com/sharepoint/events"/>
-  </ds:schemaRefs>
-</ds:datastoreItem>
-</file>
-
-<file path=customXml/itemProps3.xml><?xml version="1.0" encoding="utf-8"?>
-<ds:datastoreItem xmlns:ds="http://schemas.openxmlformats.org/officeDocument/2006/customXml" ds:itemID="{540BDF30-D283-4027-9648-5C5B827B5B56}">
-  <ds:schemaRefs>
-    <ds:schemaRef ds:uri="http://schemas.microsoft.com/sharepoint/v3/contenttype/forms"/>
-  </ds:schemaRefs>
-</ds:datastoreItem>
-</file>
-
 <file path=customXml/itemProps4.xml><?xml version="1.0" encoding="utf-8"?>
 <ds:datastoreItem xmlns:ds="http://schemas.openxmlformats.org/officeDocument/2006/customXml" ds:itemID="{53A50483-E947-4D10-8491-0CB310CCEE47}">
   <ds:schemaRefs>

</xml_diff>

<commit_message>
Revert "Updated with styling changes from NCBI and from MMS updated 1 LHC link in Chapter 5 and updated around 27 LHC links in Chapter 6"
This reverts commit 35c20de8d1ecd227d11866052de75b17356f48f7.
</commit_message>
<xml_diff>
--- a/umls.nlm.nih.gov/reference_manual/ch06.docx
+++ b/umls.nlm.nih.gov/reference_manual/ch06.docx
@@ -1262,15 +1262,7 @@
       </w:r>
       <w:proofErr w:type="spellEnd"/>
       <w:r>
-        <w:t xml:space="preserve">= slots to indicate spelling variants. An "entry=" slot records the unique identifier (EUI) of the record. EUI numbers are </w:t>
-      </w:r>
-      <w:proofErr w:type="gramStart"/>
-      <w:r>
-        <w:t>seven digit</w:t>
-      </w:r>
-      <w:proofErr w:type="gramEnd"/>
-      <w:r>
-        <w:t xml:space="preserve"> numbers preceded by an "E". Each record has a cat= slot indicating part of speech. The lexical record is delimited by braces ({...}).</w:t>
+        <w:t>= slots to indicate spelling variants. An "entry=" slot records the unique identifier (EUI) of the record. EUI numbers are seven digit numbers preceded by an "E". Each record has a cat= slot indicating part of speech. The lexical record is delimited by braces ({...}).</w:t>
       </w:r>
     </w:p>
     <w:p>
@@ -1386,15 +1378,7 @@
     </w:p>
     <w:p>
       <w:r>
-        <w:t xml:space="preserve">Lexical entries are not divided into senses. Therefore, an entry represents a spelling-category pairing regardless of semantics. The noun "act" has two senses both which show a capitalized and lower case </w:t>
-      </w:r>
-      <w:proofErr w:type="gramStart"/>
-      <w:r>
-        <w:t>spelling;</w:t>
-      </w:r>
-      <w:proofErr w:type="gramEnd"/>
-      <w:r>
-        <w:t xml:space="preserve"> an act of a play and an act of law. Since both senses share the same spellings and syntactic category, they are represented by a single lexical entry in the current lexicon. The unit record for "Act" is shown below. </w:t>
+        <w:t xml:space="preserve">Lexical entries are not divided into senses. Therefore, an entry represents a spelling-category pairing regardless of semantics. The noun "act" has two senses both which show a capitalized and lower case spelling; an act of a play and an act of law. Since both senses share the same spellings and syntactic category, they are represented by a single lexical entry in the current lexicon. The unit record for "Act" is shown below. </w:t>
       </w:r>
     </w:p>
     <w:p>
@@ -1416,33 +1400,11 @@
       </w:r>
     </w:p>
     <w:p>
-      <w:pPr>
-        <w:rPr>
-          <w:ins w:id="0" w:author="Jordan, Diana (NIH/NLM/NCBI) [C]" w:date="2021-08-05T11:54:00Z"/>
-        </w:rPr>
-      </w:pPr>
-      <w:ins w:id="1" w:author="Jordan, Diana (NIH/NLM/NCBI) [C]" w:date="2021-08-05T11:54:00Z">
-        <w:r>
-          <w:rPr>
-            <w:rStyle w:val="Processinginstructionchar"/>
-            <w:rPrChange w:id="2" w:author="Jordan, Diana (NIH/NLM/NCBI) [C]" w:date="2021-08-05T11:54:00Z">
-              <w:rPr/>
-            </w:rPrChange>
-          </w:rPr>
-          <w:t>&lt;?escape?&gt;</w:t>
-        </w:r>
-      </w:ins>
       <w:r>
         <w:t>A. Patients who drank beer recovered more slowly than patients who drank wine.</w:t>
       </w:r>
-    </w:p>
-    <w:p>
-      <w:del w:id="3" w:author="Jordan, Diana (NIH/NLM/NCBI) [C]" w:date="2021-08-05T11:54:00Z">
-        <w:r>
-          <w:br/>
-        </w:r>
-      </w:del>
-      <w:r>
+      <w:r>
+        <w:br/>
         <w:t xml:space="preserve">B. Fifty-six patients reported drinking more than five beers a day. </w:t>
       </w:r>
     </w:p>
@@ -1495,22 +1457,11 @@
       </w:r>
     </w:p>
     <w:p>
-      <w:pPr>
-        <w:rPr>
-          <w:ins w:id="4" w:author="Jordan, Diana (NIH/NLM/NCBI) [C]" w:date="2021-08-05T11:54:00Z"/>
-        </w:rPr>
-      </w:pPr>
       <w:r>
         <w:t>C. Abdominal delivery is the procedure of choice in this situation.</w:t>
       </w:r>
-      <w:del w:id="5" w:author="Jordan, Diana (NIH/NLM/NCBI) [C]" w:date="2021-08-05T11:54:00Z">
-        <w:r>
-          <w:br/>
-        </w:r>
-      </w:del>
-    </w:p>
-    <w:p>
-      <w:r>
+      <w:r>
+        <w:br/>
         <w:t xml:space="preserve">D. Abdominal deliveries are more common these days. </w:t>
       </w:r>
     </w:p>
@@ -1606,8 +1557,8 @@
       <w:pPr>
         <w:pStyle w:val="Heading2"/>
       </w:pPr>
-      <w:bookmarkStart w:id="6" w:name="_6.3_Lexicon_Data"/>
-      <w:bookmarkEnd w:id="6"/>
+      <w:bookmarkStart w:id="0" w:name="_6.3_Lexicon_Data"/>
+      <w:bookmarkEnd w:id="0"/>
       <w:r>
         <w:rPr>
           <w:rStyle w:val="LabelorNumber"/>
@@ -1647,10 +1598,10 @@
       <w:pPr>
         <w:pStyle w:val="Heading4"/>
       </w:pPr>
-      <w:bookmarkStart w:id="7" w:name="_6.3.1.1_STR_-"/>
-      <w:bookmarkStart w:id="8" w:name="_6.3.1.1_STR_-_1"/>
-      <w:bookmarkEnd w:id="7"/>
-      <w:bookmarkEnd w:id="8"/>
+      <w:bookmarkStart w:id="1" w:name="_6.3.1.1_STR_-"/>
+      <w:bookmarkStart w:id="2" w:name="_6.3.1.1_STR_-_1"/>
+      <w:bookmarkEnd w:id="1"/>
+      <w:bookmarkEnd w:id="2"/>
       <w:r>
         <w:rPr>
           <w:rStyle w:val="LabelorNumber"/>
@@ -1663,25 +1614,17 @@
     </w:p>
     <w:p>
       <w:r>
-        <w:t xml:space="preserve">A Lexical entry generates a variety of forms (strings) including all the inflectional forms (the citation form, as well) of each spelling variant. Case, </w:t>
-      </w:r>
-      <w:proofErr w:type="gramStart"/>
-      <w:r>
-        <w:t>punctuation</w:t>
-      </w:r>
-      <w:proofErr w:type="gramEnd"/>
-      <w:r>
-        <w:t xml:space="preserve"> and spaces are considered significant.</w:t>
+        <w:t>A Lexical entry generates a variety of forms (strings) including all the inflectional forms (the citation form, as well) of each spelling variant. Case, punctuation and spaces are considered significant.</w:t>
       </w:r>
     </w:p>
     <w:p>
       <w:pPr>
         <w:pStyle w:val="Heading4"/>
       </w:pPr>
-      <w:bookmarkStart w:id="9" w:name="_6.3.1.2_AGR_-"/>
-      <w:bookmarkStart w:id="10" w:name="_6.3.1.2_AGR_-_1"/>
-      <w:bookmarkEnd w:id="9"/>
-      <w:bookmarkEnd w:id="10"/>
+      <w:bookmarkStart w:id="3" w:name="_6.3.1.2_AGR_-"/>
+      <w:bookmarkStart w:id="4" w:name="_6.3.1.2_AGR_-_1"/>
+      <w:bookmarkEnd w:id="3"/>
+      <w:bookmarkEnd w:id="4"/>
       <w:r>
         <w:rPr>
           <w:rStyle w:val="LabelorNumber"/>
@@ -2320,8 +2263,8 @@
       <w:pPr>
         <w:pStyle w:val="Heading4"/>
       </w:pPr>
-      <w:bookmarkStart w:id="11" w:name="_6.3.1.3_CAS_-"/>
-      <w:bookmarkEnd w:id="11"/>
+      <w:bookmarkStart w:id="5" w:name="_6.3.1.3_CAS_-"/>
+      <w:bookmarkEnd w:id="5"/>
       <w:r>
         <w:rPr>
           <w:rStyle w:val="LabelorNumber"/>
@@ -2358,8 +2301,8 @@
       <w:pPr>
         <w:pStyle w:val="Heading4"/>
       </w:pPr>
-      <w:bookmarkStart w:id="12" w:name="_6.3.1.4_GND_-"/>
-      <w:bookmarkEnd w:id="12"/>
+      <w:bookmarkStart w:id="6" w:name="_6.3.1.4_GND_-"/>
+      <w:bookmarkEnd w:id="6"/>
       <w:r>
         <w:rPr>
           <w:rStyle w:val="LabelorNumber"/>
@@ -2578,15 +2521,7 @@
     <w:p/>
     <w:p>
       <w:r>
-        <w:t xml:space="preserve">Notice that pers as used here does not correspond to the traditional term "personal pronoun". For </w:t>
-      </w:r>
-      <w:proofErr w:type="gramStart"/>
-      <w:r>
-        <w:t>example</w:t>
-      </w:r>
-      <w:proofErr w:type="gramEnd"/>
-      <w:r>
-        <w:t xml:space="preserve"> "it" and "they" are traditionally called personal pronouns since they both participate in the person/number paradigm. A pronoun like "none" is not traditionally called a personal pronoun. </w:t>
+        <w:t xml:space="preserve">Notice that pers as used here does not correspond to the traditional term "personal pronoun". For example "it" and "they" are traditionally called personal pronouns since they both participate in the person/number paradigm. A pronoun like "none" is not traditionally called a personal pronoun. </w:t>
       </w:r>
     </w:p>
     <w:p>
@@ -2607,19 +2542,25 @@
       <w:pPr>
         <w:pStyle w:val="Heading4"/>
       </w:pPr>
-      <w:bookmarkStart w:id="13" w:name="_6.3.2.1_EUI_-"/>
-      <w:bookmarkStart w:id="14" w:name="_6.3.2.1_EUI_-_1"/>
-      <w:bookmarkStart w:id="15" w:name="_6.3.2.1_EUI_-_2"/>
-      <w:bookmarkStart w:id="16" w:name="_6.3.2.1_EUI_-_3"/>
-      <w:bookmarkStart w:id="17" w:name="_6.3.2.1_EUI_-_4"/>
-      <w:bookmarkStart w:id="18" w:name="_6.3.2.1_EUI_-_5"/>
-      <w:bookmarkStart w:id="19" w:name="_6.3.2.1_EUI_-_6"/>
-      <w:bookmarkStart w:id="20" w:name="_6.3.2.1_EUI_-_7"/>
-      <w:bookmarkStart w:id="21" w:name="_6.3.2.1_EUI_-_8"/>
-      <w:bookmarkStart w:id="22" w:name="_6.3.2.1_EUI_-_9"/>
-      <w:bookmarkStart w:id="23" w:name="_6.3.2.1_EUI_-_10"/>
-      <w:bookmarkStart w:id="24" w:name="_6.3.2.1_EUI_-_11"/>
-      <w:bookmarkStart w:id="25" w:name="_6.3.2.1_EUI_-_12"/>
+      <w:bookmarkStart w:id="7" w:name="_6.3.2.1_EUI_-"/>
+      <w:bookmarkStart w:id="8" w:name="_6.3.2.1_EUI_-_1"/>
+      <w:bookmarkStart w:id="9" w:name="_6.3.2.1_EUI_-_2"/>
+      <w:bookmarkStart w:id="10" w:name="_6.3.2.1_EUI_-_3"/>
+      <w:bookmarkStart w:id="11" w:name="_6.3.2.1_EUI_-_4"/>
+      <w:bookmarkStart w:id="12" w:name="_6.3.2.1_EUI_-_5"/>
+      <w:bookmarkStart w:id="13" w:name="_6.3.2.1_EUI_-_6"/>
+      <w:bookmarkStart w:id="14" w:name="_6.3.2.1_EUI_-_7"/>
+      <w:bookmarkStart w:id="15" w:name="_6.3.2.1_EUI_-_8"/>
+      <w:bookmarkStart w:id="16" w:name="_6.3.2.1_EUI_-_9"/>
+      <w:bookmarkStart w:id="17" w:name="_6.3.2.1_EUI_-_10"/>
+      <w:bookmarkStart w:id="18" w:name="_6.3.2.1_EUI_-_11"/>
+      <w:bookmarkStart w:id="19" w:name="_6.3.2.1_EUI_-_12"/>
+      <w:bookmarkEnd w:id="7"/>
+      <w:bookmarkEnd w:id="8"/>
+      <w:bookmarkEnd w:id="9"/>
+      <w:bookmarkEnd w:id="10"/>
+      <w:bookmarkEnd w:id="11"/>
+      <w:bookmarkEnd w:id="12"/>
       <w:bookmarkEnd w:id="13"/>
       <w:bookmarkEnd w:id="14"/>
       <w:bookmarkEnd w:id="15"/>
@@ -2627,12 +2568,6 @@
       <w:bookmarkEnd w:id="17"/>
       <w:bookmarkEnd w:id="18"/>
       <w:bookmarkEnd w:id="19"/>
-      <w:bookmarkEnd w:id="20"/>
-      <w:bookmarkEnd w:id="21"/>
-      <w:bookmarkEnd w:id="22"/>
-      <w:bookmarkEnd w:id="23"/>
-      <w:bookmarkEnd w:id="24"/>
-      <w:bookmarkEnd w:id="25"/>
       <w:r>
         <w:rPr>
           <w:rStyle w:val="LabelorNumber"/>
@@ -2652,10 +2587,10 @@
       <w:pPr>
         <w:pStyle w:val="Heading4"/>
       </w:pPr>
-      <w:bookmarkStart w:id="26" w:name="_6.3.2.2_CIT_-"/>
-      <w:bookmarkStart w:id="27" w:name="_6.3.2.2_CIT_-_1"/>
-      <w:bookmarkEnd w:id="26"/>
-      <w:bookmarkEnd w:id="27"/>
+      <w:bookmarkStart w:id="20" w:name="_6.3.2.2_CIT_-"/>
+      <w:bookmarkStart w:id="21" w:name="_6.3.2.2_CIT_-_1"/>
+      <w:bookmarkEnd w:id="20"/>
+      <w:bookmarkEnd w:id="21"/>
       <w:r>
         <w:rPr>
           <w:rStyle w:val="LabelorNumber"/>
@@ -2694,61 +2629,61 @@
       <w:pPr>
         <w:pStyle w:val="Heading4"/>
       </w:pPr>
-      <w:bookmarkStart w:id="28" w:name="_6.3.2.3_BAS_-"/>
-      <w:bookmarkStart w:id="29" w:name="_6.3.2.3_BAS_-_1"/>
-      <w:bookmarkStart w:id="30" w:name="_6.3.2.3_BAS_-_2"/>
-      <w:bookmarkStart w:id="31" w:name="_6.3.2.3_BAS_-_3"/>
-      <w:bookmarkStart w:id="32" w:name="_6.3.2.3_BAS_-_4"/>
-      <w:bookmarkStart w:id="33" w:name="_6.3.2.3_BAS_-_5"/>
-      <w:bookmarkStart w:id="34" w:name="_6.3.2.3_BAS_-_6"/>
-      <w:bookmarkStart w:id="35" w:name="_6.3.2.3_BAS_-_7"/>
-      <w:bookmarkStart w:id="36" w:name="_6.3.2.3_BAS_-_8"/>
-      <w:bookmarkStart w:id="37" w:name="_6.3.2.3_BAS_-_9"/>
-      <w:bookmarkStart w:id="38" w:name="_6.3.2.3_BAS_-_10"/>
+      <w:bookmarkStart w:id="22" w:name="_6.3.2.3_BAS_-"/>
+      <w:bookmarkStart w:id="23" w:name="_6.3.2.3_BAS_-_1"/>
+      <w:bookmarkStart w:id="24" w:name="_6.3.2.3_BAS_-_2"/>
+      <w:bookmarkStart w:id="25" w:name="_6.3.2.3_BAS_-_3"/>
+      <w:bookmarkStart w:id="26" w:name="_6.3.2.3_BAS_-_4"/>
+      <w:bookmarkStart w:id="27" w:name="_6.3.2.3_BAS_-_5"/>
+      <w:bookmarkStart w:id="28" w:name="_6.3.2.3_BAS_-_6"/>
+      <w:bookmarkStart w:id="29" w:name="_6.3.2.3_BAS_-_7"/>
+      <w:bookmarkStart w:id="30" w:name="_6.3.2.3_BAS_-_8"/>
+      <w:bookmarkStart w:id="31" w:name="_6.3.2.3_BAS_-_9"/>
+      <w:bookmarkStart w:id="32" w:name="_6.3.2.3_BAS_-_10"/>
+      <w:bookmarkEnd w:id="22"/>
+      <w:bookmarkEnd w:id="23"/>
+      <w:bookmarkEnd w:id="24"/>
+      <w:bookmarkEnd w:id="25"/>
+      <w:bookmarkEnd w:id="26"/>
+      <w:bookmarkEnd w:id="27"/>
       <w:bookmarkEnd w:id="28"/>
       <w:bookmarkEnd w:id="29"/>
       <w:bookmarkEnd w:id="30"/>
       <w:bookmarkEnd w:id="31"/>
       <w:bookmarkEnd w:id="32"/>
+      <w:r>
+        <w:rPr>
+          <w:rStyle w:val="LabelorNumber"/>
+        </w:rPr>
+        <w:t>6.3.2.3</w:t>
+      </w:r>
+      <w:r>
+        <w:t xml:space="preserve"> BAS - Base Form </w:t>
+      </w:r>
+    </w:p>
+    <w:p>
+      <w:r>
+        <w:t>This field records the base form of a lexical entry. The base form is the citation form of one of a set of spelling variants chosen to represent the whole set. It might be thought of as the name of a lexical entry. The base form is the filler of the base= slot.</w:t>
+      </w:r>
+    </w:p>
+    <w:p>
+      <w:pPr>
+        <w:pStyle w:val="Heading4"/>
+      </w:pPr>
+      <w:bookmarkStart w:id="33" w:name="_6.3.2.4_SCA_-"/>
+      <w:bookmarkStart w:id="34" w:name="_6.3.2.4_SCA_-_1"/>
+      <w:bookmarkStart w:id="35" w:name="_6.3.2.4_SCA_-_2"/>
+      <w:bookmarkStart w:id="36" w:name="_6.3.2.4_SCA_-_3"/>
+      <w:bookmarkStart w:id="37" w:name="_6.3.2.4_SCA_-_4"/>
+      <w:bookmarkStart w:id="38" w:name="_6.3.2.4_SCA_-_5"/>
+      <w:bookmarkStart w:id="39" w:name="_6.3.2.4_SCA_-_6"/>
       <w:bookmarkEnd w:id="33"/>
       <w:bookmarkEnd w:id="34"/>
       <w:bookmarkEnd w:id="35"/>
       <w:bookmarkEnd w:id="36"/>
       <w:bookmarkEnd w:id="37"/>
       <w:bookmarkEnd w:id="38"/>
-      <w:r>
-        <w:rPr>
-          <w:rStyle w:val="LabelorNumber"/>
-        </w:rPr>
-        <w:t>6.3.2.3</w:t>
-      </w:r>
-      <w:r>
-        <w:t xml:space="preserve"> BAS - Base Form </w:t>
-      </w:r>
-    </w:p>
-    <w:p>
-      <w:r>
-        <w:t>This field records the base form of a lexical entry. The base form is the citation form of one of a set of spelling variants chosen to represent the whole set. It might be thought of as the name of a lexical entry. The base form is the filler of the base= slot.</w:t>
-      </w:r>
-    </w:p>
-    <w:p>
-      <w:pPr>
-        <w:pStyle w:val="Heading4"/>
-      </w:pPr>
-      <w:bookmarkStart w:id="39" w:name="_6.3.2.4_SCA_-"/>
-      <w:bookmarkStart w:id="40" w:name="_6.3.2.4_SCA_-_1"/>
-      <w:bookmarkStart w:id="41" w:name="_6.3.2.4_SCA_-_2"/>
-      <w:bookmarkStart w:id="42" w:name="_6.3.2.4_SCA_-_3"/>
-      <w:bookmarkStart w:id="43" w:name="_6.3.2.4_SCA_-_4"/>
-      <w:bookmarkStart w:id="44" w:name="_6.3.2.4_SCA_-_5"/>
-      <w:bookmarkStart w:id="45" w:name="_6.3.2.4_SCA_-_6"/>
       <w:bookmarkEnd w:id="39"/>
-      <w:bookmarkEnd w:id="40"/>
-      <w:bookmarkEnd w:id="41"/>
-      <w:bookmarkEnd w:id="42"/>
-      <w:bookmarkEnd w:id="43"/>
-      <w:bookmarkEnd w:id="44"/>
-      <w:bookmarkEnd w:id="45"/>
       <w:r>
         <w:rPr>
           <w:rStyle w:val="LabelorNumber"/>
@@ -3182,8 +3117,8 @@
       <w:pPr>
         <w:pStyle w:val="Heading4"/>
       </w:pPr>
-      <w:bookmarkStart w:id="46" w:name="_6.3.2.6_COM_-"/>
-      <w:bookmarkEnd w:id="46"/>
+      <w:bookmarkStart w:id="40" w:name="_6.3.2.6_COM_-"/>
+      <w:bookmarkEnd w:id="40"/>
       <w:r>
         <w:rPr>
           <w:rStyle w:val="LabelorNumber"/>
@@ -3196,23 +3131,15 @@
     </w:p>
     <w:p>
       <w:r>
-        <w:t xml:space="preserve">These are </w:t>
-      </w:r>
-      <w:proofErr w:type="gramStart"/>
-      <w:r>
-        <w:t>complement</w:t>
-      </w:r>
-      <w:proofErr w:type="gramEnd"/>
-      <w:r>
-        <w:t xml:space="preserve"> codes. See Sections 5.1, 5.2, 5.4 and 5.5 in "The SPECIALIST Lexicon" technical report for a description of SPECIALIST complement codes. </w:t>
+        <w:t xml:space="preserve">These are complement codes. See Sections 5.1, 5.2, 5.4 and 5.5 in "The SPECIALIST Lexicon" technical report for a description of SPECIALIST complement codes. </w:t>
       </w:r>
     </w:p>
     <w:p>
       <w:pPr>
         <w:pStyle w:val="Heading4"/>
       </w:pPr>
-      <w:bookmarkStart w:id="47" w:name="_6.3.2.7_TYP_-"/>
-      <w:bookmarkEnd w:id="47"/>
+      <w:bookmarkStart w:id="41" w:name="_6.3.2.7_TYP_-"/>
+      <w:bookmarkEnd w:id="41"/>
       <w:r>
         <w:rPr>
           <w:rStyle w:val="LabelorNumber"/>
@@ -4312,15 +4239,7 @@
     </w:p>
     <w:p>
       <w:r>
-        <w:t xml:space="preserve">For adjectives and </w:t>
-      </w:r>
-      <w:proofErr w:type="gramStart"/>
-      <w:r>
-        <w:t>adverbs</w:t>
-      </w:r>
-      <w:proofErr w:type="gramEnd"/>
-      <w:r>
-        <w:t xml:space="preserve"> the following types can appear:</w:t>
+        <w:t>For adjectives and adverbs the following types can appear:</w:t>
       </w:r>
     </w:p>
     <w:tbl>
@@ -4970,8 +4889,8 @@
       <w:pPr>
         <w:pStyle w:val="Heading4"/>
       </w:pPr>
-      <w:bookmarkStart w:id="48" w:name="_6.3.2.8_POS_-"/>
-      <w:bookmarkEnd w:id="48"/>
+      <w:bookmarkStart w:id="42" w:name="_6.3.2.8_POS_-"/>
+      <w:bookmarkEnd w:id="42"/>
       <w:r>
         <w:rPr>
           <w:rStyle w:val="LabelorNumber"/>
@@ -5023,8 +4942,8 @@
       <w:pPr>
         <w:pStyle w:val="Heading4"/>
       </w:pPr>
-      <w:bookmarkStart w:id="49" w:name="_6.3.2.9_QNT_-"/>
-      <w:bookmarkEnd w:id="49"/>
+      <w:bookmarkStart w:id="43" w:name="_6.3.2.9_QNT_-"/>
+      <w:bookmarkEnd w:id="43"/>
       <w:r>
         <w:rPr>
           <w:rStyle w:val="LabelorNumber"/>
@@ -5243,12 +5162,12 @@
       <w:pPr>
         <w:pStyle w:val="Heading4"/>
       </w:pPr>
-      <w:bookmarkStart w:id="50" w:name="_6.3.2.10_FEA_-"/>
-      <w:bookmarkStart w:id="51" w:name="_6.3.2.10_FEA_-_1"/>
-      <w:bookmarkStart w:id="52" w:name="_6.3.2.10_FEA_-_2"/>
-      <w:bookmarkEnd w:id="50"/>
-      <w:bookmarkEnd w:id="51"/>
-      <w:bookmarkEnd w:id="52"/>
+      <w:bookmarkStart w:id="44" w:name="_6.3.2.10_FEA_-"/>
+      <w:bookmarkStart w:id="45" w:name="_6.3.2.10_FEA_-_1"/>
+      <w:bookmarkStart w:id="46" w:name="_6.3.2.10_FEA_-_2"/>
+      <w:bookmarkEnd w:id="44"/>
+      <w:bookmarkEnd w:id="45"/>
+      <w:bookmarkEnd w:id="46"/>
       <w:r>
         <w:rPr>
           <w:rStyle w:val="LabelorNumber"/>
@@ -5559,24 +5478,13 @@
       <w:pPr>
         <w:pStyle w:val="Heading4"/>
       </w:pPr>
-      <w:bookmarkStart w:id="53" w:name="_6.3.2.11_PSN_-"/>
-      <w:bookmarkEnd w:id="53"/>
+      <w:bookmarkStart w:id="47" w:name="_6.3.2.11_PSN_-"/>
+      <w:bookmarkEnd w:id="47"/>
       <w:r>
         <w:rPr>
           <w:rStyle w:val="LabelorNumber"/>
         </w:rPr>
-        <w:t>6.3.2.11</w:t>
-      </w:r>
-      <w:r>
-        <w:rPr>
-          <w:rFonts w:eastAsia="Times"/>
-          <w:rPrChange w:id="54" w:author="Jordan, Diana (NIH/NLM/NCBI) [C]" w:date="2021-08-05T11:55:00Z">
-            <w:rPr>
-              <w:rStyle w:val="LabelorNumber"/>
-            </w:rPr>
-          </w:rPrChange>
-        </w:rPr>
-        <w:t xml:space="preserve"> </w:t>
+        <w:t xml:space="preserve">6.3.2.11 </w:t>
       </w:r>
       <w:r>
         <w:t>PSN - Position for Adjectives</w:t>
@@ -5945,8 +5853,8 @@
       <w:pPr>
         <w:pStyle w:val="Heading4"/>
       </w:pPr>
-      <w:bookmarkStart w:id="55" w:name="_6.3.2.12_MOD_-"/>
-      <w:bookmarkEnd w:id="55"/>
+      <w:bookmarkStart w:id="48" w:name="_6.3.2.12_MOD_-"/>
+      <w:bookmarkEnd w:id="48"/>
       <w:r>
         <w:rPr>
           <w:rStyle w:val="LabelorNumber"/>
@@ -6163,8 +6071,8 @@
       <w:pPr>
         <w:pStyle w:val="Heading4"/>
       </w:pPr>
-      <w:bookmarkStart w:id="56" w:name="_6.3.2.13_GEN_-"/>
-      <w:bookmarkEnd w:id="56"/>
+      <w:bookmarkStart w:id="49" w:name="_6.3.2.13_GEN_-"/>
+      <w:bookmarkEnd w:id="49"/>
       <w:r>
         <w:rPr>
           <w:rStyle w:val="LabelorNumber"/>
@@ -6206,8 +6114,8 @@
       <w:pPr>
         <w:pStyle w:val="Heading4"/>
       </w:pPr>
-      <w:bookmarkStart w:id="57" w:name="_6.3.3.1_ABR_-"/>
-      <w:bookmarkEnd w:id="57"/>
+      <w:bookmarkStart w:id="50" w:name="_6.3.3.1_ABR_-"/>
+      <w:bookmarkEnd w:id="50"/>
       <w:r>
         <w:rPr>
           <w:rStyle w:val="LabelorNumber"/>
@@ -6256,8 +6164,8 @@
       <w:pPr>
         <w:pStyle w:val="Heading4"/>
       </w:pPr>
-      <w:bookmarkStart w:id="58" w:name="_6.3.3.2_SPV_-"/>
-      <w:bookmarkEnd w:id="58"/>
+      <w:bookmarkStart w:id="51" w:name="_6.3.3.2_SPV_-"/>
+      <w:bookmarkEnd w:id="51"/>
       <w:r>
         <w:rPr>
           <w:rStyle w:val="LabelorNumber"/>
@@ -6307,8 +6215,8 @@
       <w:pPr>
         <w:pStyle w:val="Heading4"/>
       </w:pPr>
-      <w:bookmarkStart w:id="59" w:name="_6.3.4.1_WRD_-"/>
-      <w:bookmarkEnd w:id="59"/>
+      <w:bookmarkStart w:id="52" w:name="_6.3.4.1_WRD_-"/>
+      <w:bookmarkEnd w:id="52"/>
       <w:r>
         <w:rPr>
           <w:rStyle w:val="LabelorNumber"/>
@@ -6336,10 +6244,10 @@
       <w:pPr>
         <w:pStyle w:val="Heading4"/>
       </w:pPr>
-      <w:bookmarkStart w:id="60" w:name="_6.3.4.2_DES_-"/>
-      <w:bookmarkStart w:id="61" w:name="_6.3.4.2_DES_-_1"/>
-      <w:bookmarkEnd w:id="60"/>
-      <w:bookmarkEnd w:id="61"/>
+      <w:bookmarkStart w:id="53" w:name="_6.3.4.2_DES_-"/>
+      <w:bookmarkStart w:id="54" w:name="_6.3.4.2_DES_-_1"/>
+      <w:bookmarkEnd w:id="53"/>
+      <w:bookmarkEnd w:id="54"/>
       <w:r>
         <w:rPr>
           <w:rStyle w:val="LabelorNumber"/>
@@ -6359,8 +6267,8 @@
       <w:pPr>
         <w:pStyle w:val="Heading4"/>
       </w:pPr>
-      <w:bookmarkStart w:id="62" w:name="_6.3.4.3_FMT_-"/>
-      <w:bookmarkEnd w:id="62"/>
+      <w:bookmarkStart w:id="55" w:name="_6.3.4.3_FMT_-"/>
+      <w:bookmarkEnd w:id="55"/>
       <w:r>
         <w:rPr>
           <w:rStyle w:val="LabelorNumber"/>
@@ -6380,8 +6288,8 @@
       <w:pPr>
         <w:pStyle w:val="Heading4"/>
       </w:pPr>
-      <w:bookmarkStart w:id="63" w:name="_6.3.4.4_RWS_-"/>
-      <w:bookmarkEnd w:id="63"/>
+      <w:bookmarkStart w:id="56" w:name="_6.3.4.4_RWS_-"/>
+      <w:bookmarkEnd w:id="56"/>
       <w:r>
         <w:rPr>
           <w:rStyle w:val="LabelorNumber"/>
@@ -6401,10 +6309,10 @@
       <w:pPr>
         <w:pStyle w:val="Heading4"/>
       </w:pPr>
-      <w:bookmarkStart w:id="64" w:name="_6.3.4.5_FIL_-"/>
-      <w:bookmarkStart w:id="65" w:name="_6.3.4.5_FIL_-_1"/>
-      <w:bookmarkEnd w:id="64"/>
-      <w:bookmarkEnd w:id="65"/>
+      <w:bookmarkStart w:id="57" w:name="_6.3.4.5_FIL_-"/>
+      <w:bookmarkStart w:id="58" w:name="_6.3.4.5_FIL_-_1"/>
+      <w:bookmarkEnd w:id="57"/>
+      <w:bookmarkEnd w:id="58"/>
       <w:r>
         <w:rPr>
           <w:rStyle w:val="LabelorNumber"/>
@@ -6424,8 +6332,8 @@
       <w:pPr>
         <w:pStyle w:val="Heading4"/>
       </w:pPr>
-      <w:bookmarkStart w:id="66" w:name="_6.3.4.6_BTS_-"/>
-      <w:bookmarkEnd w:id="66"/>
+      <w:bookmarkStart w:id="59" w:name="_6.3.4.6_BTS_-"/>
+      <w:bookmarkEnd w:id="59"/>
       <w:r>
         <w:rPr>
           <w:rStyle w:val="LabelorNumber"/>
@@ -6446,8 +6354,8 @@
       <w:pPr>
         <w:pStyle w:val="Heading4"/>
       </w:pPr>
-      <w:bookmarkStart w:id="67" w:name="_6.3.4.7_CLS_-"/>
-      <w:bookmarkEnd w:id="67"/>
+      <w:bookmarkStart w:id="60" w:name="_6.3.4.7_CLS_-"/>
+      <w:bookmarkEnd w:id="60"/>
       <w:r>
         <w:rPr>
           <w:rStyle w:val="LabelorNumber"/>
@@ -6467,8 +6375,8 @@
       <w:pPr>
         <w:pStyle w:val="Heading4"/>
       </w:pPr>
-      <w:bookmarkStart w:id="68" w:name="_6.3.4.8_COL_-"/>
-      <w:bookmarkEnd w:id="68"/>
+      <w:bookmarkStart w:id="61" w:name="_6.3.4.8_COL_-"/>
+      <w:bookmarkEnd w:id="61"/>
       <w:r>
         <w:rPr>
           <w:rStyle w:val="LabelorNumber"/>
@@ -6481,23 +6389,15 @@
     </w:p>
     <w:p>
       <w:r>
-        <w:t xml:space="preserve">A </w:t>
-      </w:r>
-      <w:proofErr w:type="gramStart"/>
-      <w:r>
-        <w:t>three letter</w:t>
-      </w:r>
-      <w:proofErr w:type="gramEnd"/>
-      <w:r>
-        <w:t xml:space="preserve"> identifier for a field. </w:t>
+        <w:t xml:space="preserve">A three letter identifier for a field. </w:t>
       </w:r>
     </w:p>
     <w:p>
       <w:pPr>
         <w:pStyle w:val="Heading4"/>
       </w:pPr>
-      <w:bookmarkStart w:id="69" w:name="_6.3.4.9_REF_-"/>
-      <w:bookmarkEnd w:id="69"/>
+      <w:bookmarkStart w:id="62" w:name="_6.3.4.9_REF_-"/>
+      <w:bookmarkEnd w:id="62"/>
       <w:r>
         <w:rPr>
           <w:rStyle w:val="LabelorNumber"/>
@@ -6517,8 +6417,8 @@
       <w:pPr>
         <w:pStyle w:val="Heading2"/>
       </w:pPr>
-      <w:bookmarkStart w:id="70" w:name="_6.4_Lexicon_Relational"/>
-      <w:bookmarkEnd w:id="70"/>
+      <w:bookmarkStart w:id="63" w:name="_6.4_Lexicon_Relational"/>
+      <w:bookmarkEnd w:id="63"/>
       <w:r>
         <w:rPr>
           <w:rStyle w:val="LabelorNumber"/>
@@ -6595,8 +6495,8 @@
       <w:pPr>
         <w:pStyle w:val="Heading4"/>
       </w:pPr>
-      <w:bookmarkStart w:id="71" w:name="_6.4.3.1_-_Agreement"/>
-      <w:bookmarkEnd w:id="71"/>
+      <w:bookmarkStart w:id="64" w:name="_6.4.3.1_-_Agreement"/>
+      <w:bookmarkEnd w:id="64"/>
       <w:r>
         <w:rPr>
           <w:rStyle w:val="LabelorNumber"/>
@@ -9993,15 +9893,7 @@
       </w:r>
       <w:proofErr w:type="spellEnd"/>
       <w:r>
-        <w:t xml:space="preserve">= slots to indicate spelling variants. Lexical entries are delimited by entry= slots filled by the EUI number of the entry. EUI numbers are </w:t>
-      </w:r>
-      <w:proofErr w:type="gramStart"/>
-      <w:r>
-        <w:t>seven digit</w:t>
-      </w:r>
-      <w:proofErr w:type="gramEnd"/>
-      <w:r>
-        <w:t xml:space="preserve"> numbers preceded by an "E". Each entry has a cat= slot indicating part of speech. The lexical record is delimited by braces ({...}). </w:t>
+        <w:t xml:space="preserve">= slots to indicate spelling variants. Lexical entries are delimited by entry= slots filled by the EUI number of the entry. EUI numbers are seven digit numbers preceded by an "E". Each entry has a cat= slot indicating part of speech. The lexical record is delimited by braces ({...}). </w:t>
       </w:r>
     </w:p>
     <w:p>
@@ -10371,15 +10263,7 @@
     </w:p>
     <w:p>
       <w:r>
-        <w:t xml:space="preserve">Morphemes may have optional connecting vowels indicated in parentheses. The types </w:t>
-      </w:r>
-      <w:proofErr w:type="gramStart"/>
-      <w:r>
-        <w:t>are:</w:t>
-      </w:r>
-      <w:proofErr w:type="gramEnd"/>
-      <w:r>
-        <w:t xml:space="preserve"> prefix, root, and terminal. </w:t>
+        <w:t xml:space="preserve">Morphemes may have optional connecting vowels indicated in parentheses. The types are: prefix, root, and terminal. </w:t>
       </w:r>
     </w:p>
     <w:p>
@@ -11584,10 +11468,10 @@
       <w:pPr>
         <w:pStyle w:val="Heading2"/>
       </w:pPr>
-      <w:bookmarkStart w:id="72" w:name="_6.8_The_SPECIALIST"/>
-      <w:bookmarkStart w:id="73" w:name="_6.8_The_SPECIALIST_1"/>
-      <w:bookmarkEnd w:id="72"/>
-      <w:bookmarkEnd w:id="73"/>
+      <w:bookmarkStart w:id="65" w:name="_6.8_The_SPECIALIST"/>
+      <w:bookmarkStart w:id="66" w:name="_6.8_The_SPECIALIST_1"/>
+      <w:bookmarkEnd w:id="65"/>
+      <w:bookmarkEnd w:id="66"/>
       <w:r>
         <w:rPr>
           <w:rStyle w:val="LabelorNumber"/>
@@ -11696,15 +11580,7 @@
       </w:r>
       <w:proofErr w:type="spellEnd"/>
       <w:r>
-        <w:t xml:space="preserve">. This includes the source code for the programs, the </w:t>
-      </w:r>
-      <w:proofErr w:type="gramStart"/>
-      <w:r>
-        <w:t>data</w:t>
-      </w:r>
-      <w:proofErr w:type="gramEnd"/>
-      <w:r>
-        <w:t xml:space="preserve"> and tables in a pure Java embedded database (Instant DB) the programs use, full documentation, installation instructions, and jar files of the programs. See the documents contained within this distribution for a more complete description of this product. </w:t>
+        <w:t xml:space="preserve">. This includes the source code for the programs, the data and tables in a pure Java embedded database (Instant DB) the programs use, full documentation, installation instructions, and jar files of the programs. See the documents contained within this distribution for a more complete description of this product. </w:t>
       </w:r>
     </w:p>
     <w:p>
@@ -11736,15 +11612,7 @@
         <w:t>norm</w:t>
       </w:r>
       <w:r>
-        <w:t xml:space="preserve"> generates the normalized strings that are used in the normalized string index, MRXNS. </w:t>
-      </w:r>
-      <w:proofErr w:type="gramStart"/>
-      <w:r>
-        <w:t>Thus</w:t>
-      </w:r>
-      <w:proofErr w:type="gramEnd"/>
-      <w:r>
-        <w:t xml:space="preserve"> norm must be used before MRXNS can be searched. </w:t>
+        <w:t xml:space="preserve"> generates the normalized strings that are used in the normalized string index, MRXNS. Thus norm must be used before MRXNS can be searched. </w:t>
       </w:r>
     </w:p>
     <w:p>
@@ -11760,15 +11628,7 @@
       </w:r>
       <w:proofErr w:type="spellEnd"/>
       <w:r>
-        <w:t xml:space="preserve"> has the behavior of prior year's </w:t>
-      </w:r>
-      <w:proofErr w:type="gramStart"/>
-      <w:r>
-        <w:t>normalization, and</w:t>
-      </w:r>
-      <w:proofErr w:type="gramEnd"/>
-      <w:r>
-        <w:t xml:space="preserve"> is distributed for those who need it. </w:t>
+        <w:t xml:space="preserve"> has the behavior of prior year's normalization, and is distributed for those who need it. </w:t>
       </w:r>
     </w:p>
     <w:p>
@@ -12265,14 +12125,12 @@
         <w:t>canine|definition</w:t>
       </w:r>
       <w:proofErr w:type="spellEnd"/>
-      <w:proofErr w:type="gramStart"/>
       <w:r>
         <w:rPr>
           <w:b/>
         </w:rPr>
         <w:t>.....</w:t>
       </w:r>
-      <w:proofErr w:type="gramEnd"/>
       <w:r>
         <w:t xml:space="preserve">; would result in the following output: </w:t>
       </w:r>
@@ -12423,15 +12281,7 @@
         <w:t>-f</w:t>
       </w:r>
       <w:r>
-        <w:t xml:space="preserve"> flag </w:t>
-      </w:r>
-      <w:proofErr w:type="gramStart"/>
-      <w:r>
-        <w:t>are</w:t>
-      </w:r>
-      <w:proofErr w:type="gramEnd"/>
-      <w:r>
-        <w:t xml:space="preserve"> used to specify a flow. Each flow can be thought of as a pipeline with each flow component feeding the next. For example, the flow </w:t>
+        <w:t xml:space="preserve"> flag are used to specify a flow. Each flow can be thought of as a pipeline with each flow component feeding the next. For example, the flow </w:t>
       </w:r>
       <w:r>
         <w:rPr>
@@ -12743,15 +12593,7 @@
         <w:t>-t</w:t>
       </w:r>
       <w:r>
-        <w:t xml:space="preserve"> flag the input term is assumed to be in the first field of the input. </w:t>
-      </w:r>
-      <w:proofErr w:type="gramStart"/>
-      <w:r>
-        <w:t>So</w:t>
-      </w:r>
-      <w:proofErr w:type="gramEnd"/>
-      <w:r>
-        <w:t xml:space="preserve"> both </w:t>
+        <w:t xml:space="preserve"> flag the input term is assumed to be in the first field of the input. So both </w:t>
       </w:r>
       <w:r>
         <w:rPr>
@@ -13026,15 +12868,7 @@
         <w:pStyle w:val="Comment"/>
       </w:pPr>
       <w:r>
-        <w:t xml:space="preserve">Place numbered figures, </w:t>
-      </w:r>
-      <w:proofErr w:type="gramStart"/>
-      <w:r>
-        <w:t>tables</w:t>
-      </w:r>
-      <w:proofErr w:type="gramEnd"/>
-      <w:r>
-        <w:t xml:space="preserve"> and boxes (referred to from the main text) below.</w:t>
+        <w:t>Place numbered figures, tables and boxes (referred to from the main text) below.</w:t>
       </w:r>
     </w:p>
     <w:p>
@@ -15931,14 +15765,6 @@
 </w:numbering>
 </file>
 
-<file path=word/people.xml><?xml version="1.0" encoding="utf-8"?>
-<w15:people xmlns:wpc="http://schemas.microsoft.com/office/word/2010/wordprocessingCanvas" xmlns:cx="http://schemas.microsoft.com/office/drawing/2014/chartex" xmlns:cx1="http://schemas.microsoft.com/office/drawing/2015/9/8/chartex" xmlns:cx2="http://schemas.microsoft.com/office/drawing/2015/10/21/chartex" xmlns:cx3="http://schemas.microsoft.com/office/drawing/2016/5/9/chartex" xmlns:cx4="http://schemas.microsoft.com/office/drawing/2016/5/10/chartex" xmlns:cx5="http://schemas.microsoft.com/office/drawing/2016/5/11/chartex" xmlns:cx6="http://schemas.microsoft.com/office/drawing/2016/5/12/chartex" xmlns:cx7="http://schemas.microsoft.com/office/drawing/2016/5/13/chartex" xmlns:cx8="http://schemas.microsoft.com/office/drawing/2016/5/14/chartex" xmlns:mc="http://schemas.openxmlformats.org/markup-compatibility/2006" xmlns:aink="http://schemas.microsoft.com/office/drawing/2016/ink" xmlns:am3d="http://schemas.microsoft.com/office/drawing/2017/model3d" xmlns:o="urn:schemas-microsoft-com:office:office" xmlns:r="http://schemas.openxmlformats.org/officeDocument/2006/relationships" xmlns:m="http://schemas.openxmlformats.org/officeDocument/2006/math" xmlns:v="urn:schemas-microsoft-com:vml" xmlns:wp14="http://schemas.microsoft.com/office/word/2010/wordprocessingDrawing" xmlns:wp="http://schemas.openxmlformats.org/drawingml/2006/wordprocessingDrawing" xmlns:w10="urn:schemas-microsoft-com:office:word" xmlns:w="http://schemas.openxmlformats.org/wordprocessingml/2006/main" xmlns:w14="http://schemas.microsoft.com/office/word/2010/wordml" xmlns:w15="http://schemas.microsoft.com/office/word/2012/wordml" xmlns:w16cex="http://schemas.microsoft.com/office/word/2018/wordml/cex" xmlns:w16cid="http://schemas.microsoft.com/office/word/2016/wordml/cid" xmlns:w16="http://schemas.microsoft.com/office/word/2018/wordml" xmlns:w16se="http://schemas.microsoft.com/office/word/2015/wordml/symex" xmlns:wpg="http://schemas.microsoft.com/office/word/2010/wordprocessingGroup" xmlns:wpi="http://schemas.microsoft.com/office/word/2010/wordprocessingInk" xmlns:wne="http://schemas.microsoft.com/office/word/2006/wordml" xmlns:wps="http://schemas.microsoft.com/office/word/2010/wordprocessingShape" mc:Ignorable="w14 w15 w16se w16cid w16 w16cex wp14">
-  <w15:person w15:author="Jordan, Diana (NIH/NLM/NCBI) [C]">
-    <w15:presenceInfo w15:providerId="None" w15:userId="Jordan, Diana (NIH/NLM/NCBI) [C]"/>
-  </w15:person>
-</w15:people>
-</file>
-
 <file path=word/styles.xml><?xml version="1.0" encoding="utf-8"?>
 <w:styles xmlns:mc="http://schemas.openxmlformats.org/markup-compatibility/2006" xmlns:r="http://schemas.openxmlformats.org/officeDocument/2006/relationships" xmlns:w="http://schemas.openxmlformats.org/wordprocessingml/2006/main" xmlns:w14="http://schemas.microsoft.com/office/word/2010/wordml" xmlns:w15="http://schemas.microsoft.com/office/word/2012/wordml" xmlns:w16cex="http://schemas.microsoft.com/office/word/2018/wordml/cex" xmlns:w16cid="http://schemas.microsoft.com/office/word/2016/wordml/cid" xmlns:w16="http://schemas.microsoft.com/office/word/2018/wordml" xmlns:w16se="http://schemas.microsoft.com/office/word/2015/wordml/symex" mc:Ignorable="w14 w15 w16se w16cid w16 w16cex">
   <w:docDefaults>
@@ -15952,15 +15778,15 @@
   </w:docDefaults>
   <w:latentStyles w:defLockedState="0" w:defUIPriority="0" w:defSemiHidden="0" w:defUnhideWhenUsed="0" w:defQFormat="0" w:count="376">
     <w:lsdException w:name="Normal" w:qFormat="1"/>
-    <w:lsdException w:name="heading 1" w:qFormat="1"/>
-    <w:lsdException w:name="heading 2" w:qFormat="1"/>
-    <w:lsdException w:name="heading 3" w:qFormat="1"/>
-    <w:lsdException w:name="heading 4" w:qFormat="1"/>
-    <w:lsdException w:name="heading 5" w:qFormat="1"/>
-    <w:lsdException w:name="heading 6" w:qFormat="1"/>
-    <w:lsdException w:name="heading 7" w:semiHidden="1" w:unhideWhenUsed="1" w:qFormat="1"/>
-    <w:lsdException w:name="heading 8" w:semiHidden="1" w:unhideWhenUsed="1" w:qFormat="1"/>
-    <w:lsdException w:name="heading 9" w:semiHidden="1" w:unhideWhenUsed="1" w:qFormat="1"/>
+    <w:lsdException w:name="heading 1" w:uiPriority="9" w:qFormat="1"/>
+    <w:lsdException w:name="heading 2" w:uiPriority="9" w:qFormat="1"/>
+    <w:lsdException w:name="heading 3" w:uiPriority="9" w:qFormat="1"/>
+    <w:lsdException w:name="heading 4" w:uiPriority="9" w:qFormat="1"/>
+    <w:lsdException w:name="heading 5" w:uiPriority="9" w:qFormat="1"/>
+    <w:lsdException w:name="heading 6" w:uiPriority="9" w:qFormat="1"/>
+    <w:lsdException w:name="heading 7" w:semiHidden="1" w:uiPriority="9" w:unhideWhenUsed="1" w:qFormat="1"/>
+    <w:lsdException w:name="heading 8" w:semiHidden="1" w:uiPriority="9" w:unhideWhenUsed="1" w:qFormat="1"/>
+    <w:lsdException w:name="heading 9" w:semiHidden="1" w:uiPriority="9" w:unhideWhenUsed="1" w:qFormat="1"/>
     <w:lsdException w:name="index 1" w:semiHidden="1" w:unhideWhenUsed="1"/>
     <w:lsdException w:name="index 2" w:semiHidden="1" w:unhideWhenUsed="1"/>
     <w:lsdException w:name="index 3" w:semiHidden="1" w:unhideWhenUsed="1"/>
@@ -15983,7 +15809,7 @@
     <w:lsdException w:name="footnote text" w:semiHidden="1" w:unhideWhenUsed="1"/>
     <w:lsdException w:name="annotation text" w:semiHidden="1" w:unhideWhenUsed="1"/>
     <w:lsdException w:name="header" w:semiHidden="1" w:unhideWhenUsed="1"/>
-    <w:lsdException w:name="footer" w:semiHidden="1" w:unhideWhenUsed="1"/>
+    <w:lsdException w:name="footer" w:semiHidden="1" w:uiPriority="99" w:unhideWhenUsed="1"/>
     <w:lsdException w:name="index heading" w:semiHidden="1" w:unhideWhenUsed="1"/>
     <w:lsdException w:name="caption" w:semiHidden="1" w:unhideWhenUsed="1" w:qFormat="1"/>
     <w:lsdException w:name="table of figures" w:semiHidden="1" w:unhideWhenUsed="1"/>
@@ -16034,7 +15860,7 @@
     <w:lsdException w:name="FollowedHyperlink" w:semiHidden="1" w:uiPriority="99" w:unhideWhenUsed="1"/>
     <w:lsdException w:name="Strong" w:qFormat="1"/>
     <w:lsdException w:name="Emphasis" w:qFormat="1"/>
-    <w:lsdException w:name="Document Map" w:semiHidden="1" w:unhideWhenUsed="1"/>
+    <w:lsdException w:name="Document Map" w:semiHidden="1" w:uiPriority="99" w:unhideWhenUsed="1"/>
     <w:lsdException w:name="Plain Text" w:semiHidden="1" w:unhideWhenUsed="1"/>
     <w:lsdException w:name="E-mail Signature" w:semiHidden="1" w:unhideWhenUsed="1"/>
     <w:lsdException w:name="HTML Top of Form" w:semiHidden="1" w:unhideWhenUsed="1"/>
@@ -16050,7 +15876,6 @@
     <w:lsdException w:name="HTML Sample" w:semiHidden="1" w:unhideWhenUsed="1"/>
     <w:lsdException w:name="HTML Typewriter" w:semiHidden="1" w:unhideWhenUsed="1"/>
     <w:lsdException w:name="HTML Variable" w:semiHidden="1" w:unhideWhenUsed="1"/>
-    <w:lsdException w:name="Normal Table" w:semiHidden="1" w:unhideWhenUsed="1"/>
     <w:lsdException w:name="annotation subject" w:semiHidden="1" w:unhideWhenUsed="1"/>
     <w:lsdException w:name="No List" w:semiHidden="1" w:uiPriority="99" w:unhideWhenUsed="1"/>
     <w:lsdException w:name="Outline List 1" w:semiHidden="1" w:unhideWhenUsed="1"/>
@@ -16096,10 +15921,9 @@
     <w:lsdException w:name="Table Subtle 1" w:semiHidden="1" w:unhideWhenUsed="1"/>
     <w:lsdException w:name="Table Subtle 2" w:semiHidden="1" w:unhideWhenUsed="1"/>
     <w:lsdException w:name="Table Web 1" w:semiHidden="1" w:unhideWhenUsed="1"/>
-    <w:lsdException w:name="Table Web 2" w:semiHidden="1" w:unhideWhenUsed="1"/>
     <w:lsdException w:name="Table Web 3" w:semiHidden="1" w:unhideWhenUsed="1"/>
     <w:lsdException w:name="Balloon Text" w:semiHidden="1" w:unhideWhenUsed="1"/>
-    <w:lsdException w:name="Table Theme" w:semiHidden="1" w:unhideWhenUsed="1"/>
+    <w:lsdException w:name="Table Grid" w:uiPriority="39"/>
     <w:lsdException w:name="Placeholder Text" w:semiHidden="1" w:uiPriority="99"/>
     <w:lsdException w:name="No Spacing" w:uiPriority="1" w:qFormat="1"/>
     <w:lsdException w:name="Light Shading" w:uiPriority="60"/>
@@ -16323,7 +16147,7 @@
   <w:style w:type="paragraph" w:default="1" w:styleId="Normal">
     <w:name w:val="Normal"/>
     <w:qFormat/>
-    <w:rsid w:val="00CD4075"/>
+    <w:rsid w:val="00D339A3"/>
     <w:pPr>
       <w:spacing w:after="120"/>
     </w:pPr>
@@ -16337,8 +16161,9 @@
     <w:basedOn w:val="Normal"/>
     <w:next w:val="Normal"/>
     <w:link w:val="Heading1Char"/>
+    <w:uiPriority w:val="9"/>
     <w:qFormat/>
-    <w:rsid w:val="00CD4075"/>
+    <w:rsid w:val="00E012ED"/>
     <w:pPr>
       <w:keepNext/>
       <w:spacing w:line="480" w:lineRule="auto"/>
@@ -16355,8 +16180,9 @@
     <w:basedOn w:val="Normal"/>
     <w:next w:val="Normal"/>
     <w:link w:val="Heading2Char"/>
+    <w:uiPriority w:val="9"/>
     <w:qFormat/>
-    <w:rsid w:val="00CD4075"/>
+    <w:rsid w:val="00E012ED"/>
     <w:pPr>
       <w:keepNext/>
       <w:spacing w:before="240" w:after="60" w:line="480" w:lineRule="auto"/>
@@ -16373,8 +16199,9 @@
     <w:basedOn w:val="Normal"/>
     <w:next w:val="Normal"/>
     <w:link w:val="Heading3Char"/>
+    <w:uiPriority w:val="9"/>
     <w:qFormat/>
-    <w:rsid w:val="00CD4075"/>
+    <w:rsid w:val="003A5039"/>
     <w:pPr>
       <w:keepNext/>
       <w:spacing w:before="240" w:after="60" w:line="480" w:lineRule="auto"/>
@@ -16390,8 +16217,9 @@
     <w:basedOn w:val="Normal"/>
     <w:next w:val="Normal"/>
     <w:link w:val="Heading4Char"/>
+    <w:uiPriority w:val="9"/>
     <w:qFormat/>
-    <w:rsid w:val="00CD4075"/>
+    <w:rsid w:val="003A5039"/>
     <w:pPr>
       <w:keepNext/>
       <w:spacing w:line="480" w:lineRule="auto"/>
@@ -16407,8 +16235,9 @@
     <w:basedOn w:val="Normal"/>
     <w:next w:val="Normal"/>
     <w:link w:val="Heading5Char"/>
+    <w:uiPriority w:val="9"/>
     <w:qFormat/>
-    <w:rsid w:val="00CD4075"/>
+    <w:rsid w:val="003A5039"/>
     <w:pPr>
       <w:spacing w:before="240" w:after="60" w:line="480" w:lineRule="auto"/>
       <w:outlineLvl w:val="4"/>
@@ -16422,8 +16251,9 @@
     <w:basedOn w:val="Normal"/>
     <w:next w:val="Normal"/>
     <w:link w:val="Heading6Char"/>
+    <w:uiPriority w:val="9"/>
     <w:qFormat/>
-    <w:rsid w:val="00CD4075"/>
+    <w:rsid w:val="003A5039"/>
     <w:pPr>
       <w:keepNext/>
       <w:spacing w:line="480" w:lineRule="auto"/>
@@ -16441,8 +16271,9 @@
     <w:basedOn w:val="Normal"/>
     <w:next w:val="Normal"/>
     <w:link w:val="Heading7Char"/>
+    <w:uiPriority w:val="9"/>
     <w:qFormat/>
-    <w:rsid w:val="00CD4075"/>
+    <w:rsid w:val="003A5039"/>
     <w:pPr>
       <w:keepNext/>
       <w:ind w:right="-900"/>
@@ -16459,8 +16290,9 @@
     <w:basedOn w:val="Normal"/>
     <w:next w:val="Normal"/>
     <w:link w:val="Heading8Char"/>
+    <w:uiPriority w:val="9"/>
     <w:qFormat/>
-    <w:rsid w:val="00CD4075"/>
+    <w:rsid w:val="003A5039"/>
     <w:pPr>
       <w:keepNext/>
       <w:spacing w:line="480" w:lineRule="auto"/>
@@ -16480,8 +16312,9 @@
     <w:next w:val="Normal"/>
     <w:link w:val="Heading9Char"/>
     <w:autoRedefine/>
+    <w:uiPriority w:val="9"/>
     <w:qFormat/>
-    <w:rsid w:val="00CD4075"/>
+    <w:rsid w:val="003A5039"/>
     <w:pPr>
       <w:keepNext/>
       <w:outlineLvl w:val="8"/>
@@ -16521,7 +16354,8 @@
   <w:style w:type="table" w:styleId="TableGrid">
     <w:name w:val="Table Grid"/>
     <w:basedOn w:val="TableNormal"/>
-    <w:rsid w:val="00CD4075"/>
+    <w:uiPriority w:val="39"/>
+    <w:rsid w:val="003A5039"/>
     <w:tblPr>
       <w:tblBorders>
         <w:top w:val="single" w:sz="4" w:space="0" w:color="auto"/>
@@ -16537,7 +16371,7 @@
     <w:name w:val="Reference"/>
     <w:basedOn w:val="Normal"/>
     <w:next w:val="Normal"/>
-    <w:rsid w:val="00CD4075"/>
+    <w:rsid w:val="003A5039"/>
     <w:rPr>
       <w:sz w:val="20"/>
     </w:rPr>
@@ -16546,7 +16380,7 @@
     <w:name w:val="Comment"/>
     <w:basedOn w:val="Normal"/>
     <w:next w:val="Normal"/>
-    <w:rsid w:val="00CD4075"/>
+    <w:rsid w:val="00957C79"/>
     <w:pPr>
       <w:shd w:val="clear" w:color="auto" w:fill="FFFF00"/>
       <w:spacing w:before="120"/>
@@ -16559,7 +16393,7 @@
     <w:name w:val="Blockquote"/>
     <w:basedOn w:val="Normal"/>
     <w:next w:val="Normal"/>
-    <w:rsid w:val="00CD4075"/>
+    <w:rsid w:val="00CC4FAD"/>
     <w:pPr>
       <w:pBdr>
         <w:top w:val="single" w:sz="2" w:space="1" w:color="C0C0C0"/>
@@ -16580,7 +16414,7 @@
     <w:name w:val="Preformatted"/>
     <w:basedOn w:val="Normal"/>
     <w:next w:val="Normal"/>
-    <w:rsid w:val="00CD4075"/>
+    <w:rsid w:val="00511822"/>
     <w:pPr>
       <w:pBdr>
         <w:top w:val="single" w:sz="2" w:space="1" w:color="auto"/>
@@ -16601,7 +16435,7 @@
     <w:name w:val="Abstract Header"/>
     <w:basedOn w:val="Heading2"/>
     <w:next w:val="Normal"/>
-    <w:rsid w:val="00CD4075"/>
+    <w:rsid w:val="0098430A"/>
     <w:rPr>
       <w:rFonts w:ascii="Times New Roman" w:hAnsi="Times New Roman"/>
     </w:rPr>
@@ -16610,7 +16444,7 @@
     <w:name w:val="Box number and caption"/>
     <w:basedOn w:val="Heading3"/>
     <w:next w:val="Normal"/>
-    <w:rsid w:val="00CD4075"/>
+    <w:rsid w:val="00644FF3"/>
     <w:pPr>
       <w:shd w:val="clear" w:color="auto" w:fill="E6E6E6"/>
       <w:spacing w:before="120"/>
@@ -16625,7 +16459,7 @@
     <w:name w:val="Figure number and caption"/>
     <w:basedOn w:val="Normal"/>
     <w:next w:val="Normal"/>
-    <w:rsid w:val="00CD4075"/>
+    <w:rsid w:val="00CB0693"/>
     <w:pPr>
       <w:spacing w:before="120"/>
     </w:pPr>
@@ -16637,7 +16471,7 @@
     <w:name w:val="Table number and caption"/>
     <w:basedOn w:val="Normal"/>
     <w:next w:val="Normal"/>
-    <w:rsid w:val="00CD4075"/>
+    <w:rsid w:val="00A2415A"/>
     <w:pPr>
       <w:spacing w:before="120"/>
     </w:pPr>
@@ -16651,7 +16485,7 @@
     <w:name w:val="Table header"/>
     <w:basedOn w:val="Normal"/>
     <w:next w:val="Normal"/>
-    <w:rsid w:val="00CD4075"/>
+    <w:rsid w:val="00697EB0"/>
     <w:pPr>
       <w:spacing w:after="0"/>
     </w:pPr>
@@ -16664,7 +16498,7 @@
     <w:name w:val="Table body"/>
     <w:basedOn w:val="Normal"/>
     <w:next w:val="Normal"/>
-    <w:rsid w:val="00CD4075"/>
+    <w:rsid w:val="00697EB0"/>
     <w:pPr>
       <w:spacing w:after="0"/>
     </w:pPr>
@@ -16676,7 +16510,7 @@
     <w:name w:val="Table footer"/>
     <w:basedOn w:val="Normal"/>
     <w:next w:val="Normal"/>
-    <w:rsid w:val="00CD4075"/>
+    <w:rsid w:val="00697EB0"/>
     <w:pPr>
       <w:spacing w:after="0"/>
     </w:pPr>
@@ -16688,7 +16522,7 @@
     <w:name w:val="Alternate heading"/>
     <w:basedOn w:val="Normal"/>
     <w:next w:val="Normal"/>
-    <w:rsid w:val="00CD4075"/>
+    <w:rsid w:val="008C7781"/>
     <w:rPr>
       <w:b/>
       <w:color w:val="800080"/>
@@ -16699,8 +16533,9 @@
     <w:name w:val="footer"/>
     <w:basedOn w:val="Normal"/>
     <w:link w:val="FooterChar"/>
+    <w:uiPriority w:val="99"/>
     <w:semiHidden/>
-    <w:rsid w:val="00CD4075"/>
+    <w:rsid w:val="003A5039"/>
     <w:pPr>
       <w:tabs>
         <w:tab w:val="center" w:pos="4320"/>
@@ -16718,7 +16553,7 @@
     <w:name w:val="Box subhead"/>
     <w:basedOn w:val="Heading4"/>
     <w:next w:val="Normal"/>
-    <w:rsid w:val="00CD4075"/>
+    <w:rsid w:val="00644FF3"/>
     <w:rPr>
       <w:color w:val="808080"/>
       <w:sz w:val="22"/>
@@ -16728,7 +16563,7 @@
     <w:name w:val="Answer"/>
     <w:basedOn w:val="Normal"/>
     <w:next w:val="Normal"/>
-    <w:rsid w:val="00CD4075"/>
+    <w:rsid w:val="00BA1A6F"/>
     <w:pPr>
       <w:pBdr>
         <w:top w:val="single" w:sz="4" w:space="1" w:color="FFFFFF"/>
@@ -16747,7 +16582,7 @@
     <w:name w:val="Question"/>
     <w:basedOn w:val="Normal"/>
     <w:next w:val="Normal"/>
-    <w:rsid w:val="00CD4075"/>
+    <w:rsid w:val="00BA1A6F"/>
     <w:pPr>
       <w:pBdr>
         <w:top w:val="single" w:sz="4" w:space="1" w:color="FFFFFF"/>
@@ -16764,7 +16599,7 @@
   </w:style>
   <w:style w:type="character" w:customStyle="1" w:styleId="nc-highlight">
     <w:name w:val="nc-highlight"/>
-    <w:rsid w:val="00CD4075"/>
+    <w:rsid w:val="003456ED"/>
     <w:rPr>
       <w:bdr w:val="none" w:sz="0" w:space="0" w:color="auto"/>
       <w:shd w:val="clear" w:color="auto" w:fill="FFFF93"/>
@@ -16772,7 +16607,7 @@
   </w:style>
   <w:style w:type="character" w:customStyle="1" w:styleId="nc-pageobject">
     <w:name w:val="nc-pageobject"/>
-    <w:rsid w:val="00CD4075"/>
+    <w:rsid w:val="00F65D6F"/>
     <w:rPr>
       <w:color w:val="993366"/>
       <w:bdr w:val="none" w:sz="0" w:space="0" w:color="auto"/>
@@ -16781,7 +16616,7 @@
   </w:style>
   <w:style w:type="character" w:customStyle="1" w:styleId="LabelorNumber">
     <w:name w:val="Label or Number"/>
-    <w:rsid w:val="00CD4075"/>
+    <w:rsid w:val="00D43687"/>
     <w:rPr>
       <w:rFonts w:ascii="Arial" w:hAnsi="Arial"/>
       <w:color w:val="auto"/>
@@ -16794,8 +16629,9 @@
     <w:name w:val="Document Map"/>
     <w:basedOn w:val="Normal"/>
     <w:link w:val="DocumentMapChar"/>
+    <w:uiPriority w:val="99"/>
     <w:semiHidden/>
-    <w:rsid w:val="00CD4075"/>
+    <w:rsid w:val="00A23437"/>
     <w:pPr>
       <w:shd w:val="clear" w:color="auto" w:fill="000080"/>
     </w:pPr>
@@ -16808,7 +16644,7 @@
     <w:name w:val="Processing instruction"/>
     <w:basedOn w:val="Normal"/>
     <w:next w:val="Normal"/>
-    <w:rsid w:val="00CD4075"/>
+    <w:rsid w:val="00237B2B"/>
     <w:pPr>
       <w:shd w:val="clear" w:color="auto" w:fill="D6FF61"/>
     </w:pPr>
@@ -16820,7 +16656,7 @@
   <w:style w:type="paragraph" w:customStyle="1" w:styleId="Equation">
     <w:name w:val="Equation"/>
     <w:basedOn w:val="Normal"/>
-    <w:rsid w:val="00CD4075"/>
+    <w:rsid w:val="007D5FC1"/>
     <w:pPr>
       <w:jc w:val="center"/>
     </w:pPr>
@@ -16832,7 +16668,7 @@
   <w:style w:type="paragraph" w:customStyle="1" w:styleId="Figuregraphic">
     <w:name w:val="Figure graphic"/>
     <w:basedOn w:val="Normal"/>
-    <w:rsid w:val="00CD4075"/>
+    <w:rsid w:val="007D5FC1"/>
     <w:pPr>
       <w:autoSpaceDE w:val="0"/>
       <w:autoSpaceDN w:val="0"/>
@@ -16846,7 +16682,7 @@
   <w:style w:type="paragraph" w:customStyle="1" w:styleId="Keywords">
     <w:name w:val="Keywords"/>
     <w:basedOn w:val="Normal"/>
-    <w:rsid w:val="00CD4075"/>
+    <w:rsid w:val="007D5FC1"/>
     <w:rPr>
       <w:rFonts w:eastAsia="Times New Roman"/>
       <w:color w:val="000080"/>
@@ -16855,7 +16691,7 @@
   <w:style w:type="character" w:customStyle="1" w:styleId="Processinginstructionchar">
     <w:name w:val="Processing instruction char"/>
     <w:qFormat/>
-    <w:rsid w:val="00CD4075"/>
+    <w:rsid w:val="007D5FC1"/>
     <w:rPr>
       <w:rFonts w:ascii="Courier New" w:hAnsi="Courier New"/>
       <w:sz w:val="18"/>
@@ -16866,7 +16702,7 @@
   <w:style w:type="character" w:customStyle="1" w:styleId="nc-highlight-1">
     <w:name w:val="nc-highlight-1"/>
     <w:qFormat/>
-    <w:rsid w:val="00CD4075"/>
+    <w:rsid w:val="00BA3FAB"/>
     <w:rPr>
       <w:rFonts w:ascii="Arial" w:hAnsi="Arial"/>
       <w:color w:val="FFFFFF"/>
@@ -16880,7 +16716,7 @@
     <w:basedOn w:val="Normal"/>
     <w:link w:val="SubtitleChar"/>
     <w:qFormat/>
-    <w:rsid w:val="00CD4075"/>
+    <w:rsid w:val="00AB224B"/>
     <w:pPr>
       <w:keepNext/>
       <w:spacing w:before="240" w:after="60" w:line="480" w:lineRule="auto"/>
@@ -16897,7 +16733,7 @@
   <w:style w:type="character" w:customStyle="1" w:styleId="SubtitleChar">
     <w:name w:val="Subtitle Char"/>
     <w:link w:val="Subtitle"/>
-    <w:rsid w:val="00CD4075"/>
+    <w:rsid w:val="00AB224B"/>
     <w:rPr>
       <w:rFonts w:ascii="Arial" w:hAnsi="Arial" w:cs="Arial"/>
       <w:b/>
@@ -16911,7 +16747,7 @@
     <w:name w:val="Abstract"/>
     <w:basedOn w:val="Normal"/>
     <w:next w:val="Normal"/>
-    <w:rsid w:val="00CD4075"/>
+    <w:rsid w:val="00AB224B"/>
     <w:pPr>
       <w:spacing w:before="120" w:after="0"/>
     </w:pPr>
@@ -16923,7 +16759,7 @@
   <w:style w:type="paragraph" w:customStyle="1" w:styleId="Boxcontent">
     <w:name w:val="Boxcontent"/>
     <w:basedOn w:val="Normal"/>
-    <w:rsid w:val="00CD4075"/>
+    <w:rsid w:val="00AB224B"/>
     <w:rPr>
       <w:rFonts w:eastAsia="Times New Roman"/>
     </w:rPr>
@@ -16931,7 +16767,7 @@
   <w:style w:type="character" w:customStyle="1" w:styleId="nc-highlight-2">
     <w:name w:val="nc-highlight-2"/>
     <w:qFormat/>
-    <w:rsid w:val="00CD4075"/>
+    <w:rsid w:val="00BA3FAB"/>
     <w:rPr>
       <w:rFonts w:ascii="Arial" w:hAnsi="Arial"/>
       <w:color w:val="FFFFFF"/>
@@ -16943,7 +16779,7 @@
     <w:name w:val="Structured abstract heading"/>
     <w:basedOn w:val="Normal"/>
     <w:next w:val="Normal"/>
-    <w:rsid w:val="00CD4075"/>
+    <w:rsid w:val="00597377"/>
     <w:pPr>
       <w:keepNext/>
       <w:spacing w:before="240" w:after="60" w:line="480" w:lineRule="auto"/>
@@ -16960,7 +16796,7 @@
   <w:style w:type="character" w:customStyle="1" w:styleId="nc-highlight-3">
     <w:name w:val="nc-highlight-3"/>
     <w:qFormat/>
-    <w:rsid w:val="00CD4075"/>
+    <w:rsid w:val="00BA3FAB"/>
     <w:rPr>
       <w:rFonts w:ascii="Arial" w:hAnsi="Arial"/>
       <w:color w:val="FFFFFF"/>
@@ -16972,7 +16808,7 @@
   <w:style w:type="character" w:customStyle="1" w:styleId="nc-highlight-4">
     <w:name w:val="nc-highlight-4"/>
     <w:qFormat/>
-    <w:rsid w:val="00CD4075"/>
+    <w:rsid w:val="00BA3FAB"/>
     <w:rPr>
       <w:rFonts w:ascii="Arial" w:hAnsi="Arial"/>
       <w:color w:val="FFFFFF"/>
@@ -16984,7 +16820,7 @@
   <w:style w:type="character" w:customStyle="1" w:styleId="nc-highlight-5">
     <w:name w:val="nc-highlight-5"/>
     <w:qFormat/>
-    <w:rsid w:val="00CD4075"/>
+    <w:rsid w:val="00BA3FAB"/>
     <w:rPr>
       <w:rFonts w:ascii="Arial" w:hAnsi="Arial"/>
       <w:color w:val="FFFFFF"/>
@@ -16996,7 +16832,7 @@
   <w:style w:type="paragraph" w:customStyle="1" w:styleId="Figurealttext">
     <w:name w:val="Figure alt text"/>
     <w:basedOn w:val="Normal"/>
-    <w:rsid w:val="00CD4075"/>
+    <w:rsid w:val="00D339A3"/>
     <w:pPr>
       <w:shd w:val="clear" w:color="auto" w:fill="C4BC96"/>
     </w:pPr>
@@ -17009,7 +16845,7 @@
     <w:basedOn w:val="Normal"/>
     <w:semiHidden/>
     <w:unhideWhenUsed/>
-    <w:rsid w:val="00CD4075"/>
+    <w:rsid w:val="008C28D9"/>
     <w:pPr>
       <w:ind w:left="360" w:hanging="360"/>
       <w:contextualSpacing/>
@@ -17019,7 +16855,7 @@
     <w:name w:val="Figures Tables Boxes Section Heading"/>
     <w:basedOn w:val="Heading2"/>
     <w:next w:val="Normal"/>
-    <w:rsid w:val="00CD4075"/>
+    <w:rsid w:val="009256D4"/>
     <w:rPr>
       <w:rFonts w:ascii="Verdana" w:hAnsi="Verdana"/>
       <w:color w:val="A50021"/>
@@ -17029,7 +16865,7 @@
   <w:style w:type="paragraph" w:customStyle="1" w:styleId="Glossarydefinition">
     <w:name w:val="Glossary definition"/>
     <w:basedOn w:val="Normal"/>
-    <w:rsid w:val="00CD4075"/>
+    <w:rsid w:val="00147C00"/>
     <w:pPr>
       <w:shd w:val="clear" w:color="auto" w:fill="FDE4BF"/>
     </w:pPr>
@@ -17042,7 +16878,7 @@
     <w:name w:val="Glossary term"/>
     <w:basedOn w:val="Normal"/>
     <w:next w:val="Glossarydefinition"/>
-    <w:rsid w:val="00CD4075"/>
+    <w:rsid w:val="00147C00"/>
     <w:pPr>
       <w:shd w:val="clear" w:color="auto" w:fill="CCFFFF"/>
     </w:pPr>
@@ -17055,7 +16891,7 @@
     <w:basedOn w:val="DefaultParagraphFont"/>
     <w:uiPriority w:val="1"/>
     <w:qFormat/>
-    <w:rsid w:val="00CD4075"/>
+    <w:rsid w:val="00147C00"/>
     <w:rPr>
       <w:rFonts w:ascii="Courier New" w:hAnsi="Courier New"/>
       <w:color w:val="auto"/>
@@ -17067,7 +16903,7 @@
   <w:style w:type="paragraph" w:customStyle="1" w:styleId="Figurecaptioncontinued">
     <w:name w:val="Figure caption continued"/>
     <w:basedOn w:val="Normal"/>
-    <w:rsid w:val="00CD4075"/>
+    <w:rsid w:val="00D339A3"/>
     <w:rPr>
       <w:rFonts w:eastAsia="Times New Roman"/>
       <w:color w:val="000080"/>
@@ -17077,7 +16913,7 @@
   <w:style w:type="paragraph" w:customStyle="1" w:styleId="Figurecopyrightstatement">
     <w:name w:val="Figure copyright statement"/>
     <w:basedOn w:val="Normal"/>
-    <w:rsid w:val="00CD4075"/>
+    <w:rsid w:val="00D339A3"/>
     <w:rPr>
       <w:rFonts w:ascii="Times New Roman" w:eastAsia="Times New Roman" w:hAnsi="Times New Roman"/>
       <w:b/>
@@ -17088,7 +16924,7 @@
   <w:style w:type="paragraph" w:customStyle="1" w:styleId="Figurelicensestatement">
     <w:name w:val="Figure license statement"/>
     <w:basedOn w:val="Normal"/>
-    <w:rsid w:val="00CD4075"/>
+    <w:rsid w:val="00D339A3"/>
     <w:rPr>
       <w:rFonts w:ascii="Times New Roman" w:eastAsia="Times New Roman" w:hAnsi="Times New Roman"/>
       <w:b/>
@@ -17100,7 +16936,7 @@
     <w:name w:val="Figure title"/>
     <w:basedOn w:val="Normal"/>
     <w:next w:val="Normal"/>
-    <w:rsid w:val="00CD4075"/>
+    <w:rsid w:val="00D339A3"/>
     <w:pPr>
       <w:spacing w:before="120"/>
     </w:pPr>
@@ -17114,7 +16950,7 @@
   <w:style w:type="paragraph" w:customStyle="1" w:styleId="Tablecopyrightstatement">
     <w:name w:val="Table copyright statement"/>
     <w:basedOn w:val="Normal"/>
-    <w:rsid w:val="00CD4075"/>
+    <w:rsid w:val="00D339A3"/>
     <w:rPr>
       <w:rFonts w:ascii="Times New Roman" w:eastAsia="Times New Roman" w:hAnsi="Times New Roman"/>
       <w:b/>
@@ -17125,7 +16961,7 @@
   <w:style w:type="paragraph" w:customStyle="1" w:styleId="Tablelicensestatement">
     <w:name w:val="Table license statement"/>
     <w:basedOn w:val="Normal"/>
-    <w:rsid w:val="00CD4075"/>
+    <w:rsid w:val="00D339A3"/>
     <w:rPr>
       <w:rFonts w:ascii="Times New Roman" w:eastAsia="Times New Roman" w:hAnsi="Times New Roman"/>
       <w:b/>
@@ -17136,7 +16972,7 @@
   <w:style w:type="paragraph" w:customStyle="1" w:styleId="VideoInformation">
     <w:name w:val="Video Information"/>
     <w:basedOn w:val="Normal"/>
-    <w:rsid w:val="00CD4075"/>
+    <w:rsid w:val="00D339A3"/>
     <w:pPr>
       <w:shd w:val="clear" w:color="auto" w:fill="FFCCFF"/>
     </w:pPr>
@@ -17149,7 +16985,7 @@
     <w:name w:val="Running left head"/>
     <w:basedOn w:val="Normal"/>
     <w:next w:val="Normal"/>
-    <w:rsid w:val="00CD4075"/>
+    <w:rsid w:val="00DE1853"/>
     <w:pPr>
       <w:autoSpaceDE w:val="0"/>
       <w:autoSpaceDN w:val="0"/>
@@ -17164,6 +17000,7 @@
     <w:name w:val="Heading 1 Char"/>
     <w:basedOn w:val="DefaultParagraphFont"/>
     <w:link w:val="Heading1"/>
+    <w:uiPriority w:val="9"/>
     <w:rsid w:val="006D7468"/>
     <w:rPr>
       <w:rFonts w:ascii="Arial" w:eastAsia="Times" w:hAnsi="Arial"/>
@@ -17176,6 +17013,7 @@
     <w:name w:val="Heading 2 Char"/>
     <w:basedOn w:val="DefaultParagraphFont"/>
     <w:link w:val="Heading2"/>
+    <w:uiPriority w:val="9"/>
     <w:rsid w:val="006D7468"/>
     <w:rPr>
       <w:rFonts w:ascii="Arial" w:eastAsia="Times" w:hAnsi="Arial"/>
@@ -17188,6 +17026,7 @@
     <w:name w:val="Heading 3 Char"/>
     <w:basedOn w:val="DefaultParagraphFont"/>
     <w:link w:val="Heading3"/>
+    <w:uiPriority w:val="9"/>
     <w:rsid w:val="006D7468"/>
     <w:rPr>
       <w:rFonts w:ascii="Arial" w:eastAsia="Times" w:hAnsi="Arial"/>
@@ -17199,6 +17038,7 @@
     <w:name w:val="Heading 4 Char"/>
     <w:basedOn w:val="DefaultParagraphFont"/>
     <w:link w:val="Heading4"/>
+    <w:uiPriority w:val="9"/>
     <w:rsid w:val="006D7468"/>
     <w:rPr>
       <w:rFonts w:ascii="Arial" w:hAnsi="Arial"/>
@@ -17210,6 +17050,7 @@
     <w:name w:val="Heading 5 Char"/>
     <w:basedOn w:val="DefaultParagraphFont"/>
     <w:link w:val="Heading5"/>
+    <w:uiPriority w:val="9"/>
     <w:rsid w:val="006D7468"/>
     <w:rPr>
       <w:rFonts w:ascii="Arial" w:eastAsia="Times" w:hAnsi="Arial"/>
@@ -17221,6 +17062,7 @@
     <w:name w:val="Heading 6 Char"/>
     <w:basedOn w:val="DefaultParagraphFont"/>
     <w:link w:val="Heading6"/>
+    <w:uiPriority w:val="9"/>
     <w:rsid w:val="006D7468"/>
     <w:rPr>
       <w:rFonts w:ascii="Arial" w:hAnsi="Arial"/>
@@ -17233,6 +17075,7 @@
     <w:aliases w:val="subsect 5 title Char"/>
     <w:basedOn w:val="DefaultParagraphFont"/>
     <w:link w:val="Heading7"/>
+    <w:uiPriority w:val="9"/>
     <w:rsid w:val="006D7468"/>
     <w:rPr>
       <w:rFonts w:ascii="Arial" w:eastAsia="Times" w:hAnsi="Arial"/>
@@ -17243,6 +17086,7 @@
     <w:name w:val="Heading 8 Char"/>
     <w:basedOn w:val="DefaultParagraphFont"/>
     <w:link w:val="Heading8"/>
+    <w:uiPriority w:val="9"/>
     <w:rsid w:val="006D7468"/>
     <w:rPr>
       <w:rFonts w:ascii="Arial" w:eastAsia="Times" w:hAnsi="Arial"/>
@@ -17254,6 +17098,7 @@
     <w:name w:val="Heading 9 Char"/>
     <w:basedOn w:val="DefaultParagraphFont"/>
     <w:link w:val="Heading9"/>
+    <w:uiPriority w:val="9"/>
     <w:rsid w:val="006D7468"/>
     <w:rPr>
       <w:rFonts w:ascii="Arial" w:eastAsia="Times" w:hAnsi="Arial"/>
@@ -17266,6 +17111,7 @@
     <w:name w:val="Footer Char"/>
     <w:basedOn w:val="DefaultParagraphFont"/>
     <w:link w:val="Footer"/>
+    <w:uiPriority w:val="99"/>
     <w:semiHidden/>
     <w:rsid w:val="006D7468"/>
     <w:rPr>
@@ -17279,6 +17125,7 @@
     <w:name w:val="Document Map Char"/>
     <w:basedOn w:val="DefaultParagraphFont"/>
     <w:link w:val="DocumentMap"/>
+    <w:uiPriority w:val="99"/>
     <w:semiHidden/>
     <w:rsid w:val="006D7468"/>
     <w:rPr>
@@ -17616,65 +17463,6 @@
 </file>
 
 <file path=customXml/item1.xml><?xml version="1.0" encoding="utf-8"?>
-<?mso-contentType ?>
-<FormTemplates xmlns="http://schemas.microsoft.com/sharepoint/v3/contenttype/forms">
-  <Display>DocumentLibraryForm</Display>
-  <Edit>DocumentLibraryForm</Edit>
-  <New>DocumentLibraryForm</New>
-</FormTemplates>
-</file>
-
-<file path=customXml/item2.xml><?xml version="1.0" encoding="utf-8"?>
-<?mso-contentType ?>
-<spe:Receivers xmlns:spe="http://schemas.microsoft.com/sharepoint/events">
-  <Receiver>
-    <Name>Document ID Generator</Name>
-    <Synchronization>Synchronous</Synchronization>
-    <Type>10001</Type>
-    <SequenceNumber>1000</SequenceNumber>
-    <Url/>
-    <Assembly>Microsoft.Office.DocumentManagement, Version=15.0.0.0, Culture=neutral, PublicKeyToken=71e9bce111e9429c</Assembly>
-    <Class>Microsoft.Office.DocumentManagement.Internal.DocIdHandler</Class>
-    <Data/>
-    <Filter/>
-  </Receiver>
-  <Receiver>
-    <Name>Document ID Generator</Name>
-    <Synchronization>Synchronous</Synchronization>
-    <Type>10002</Type>
-    <SequenceNumber>1001</SequenceNumber>
-    <Url/>
-    <Assembly>Microsoft.Office.DocumentManagement, Version=15.0.0.0, Culture=neutral, PublicKeyToken=71e9bce111e9429c</Assembly>
-    <Class>Microsoft.Office.DocumentManagement.Internal.DocIdHandler</Class>
-    <Data/>
-    <Filter/>
-  </Receiver>
-  <Receiver>
-    <Name>Document ID Generator</Name>
-    <Synchronization>Synchronous</Synchronization>
-    <Type>10004</Type>
-    <SequenceNumber>1002</SequenceNumber>
-    <Url/>
-    <Assembly>Microsoft.Office.DocumentManagement, Version=15.0.0.0, Culture=neutral, PublicKeyToken=71e9bce111e9429c</Assembly>
-    <Class>Microsoft.Office.DocumentManagement.Internal.DocIdHandler</Class>
-    <Data/>
-    <Filter/>
-  </Receiver>
-  <Receiver>
-    <Name>Document ID Generator</Name>
-    <Synchronization>Synchronous</Synchronization>
-    <Type>10006</Type>
-    <SequenceNumber>1003</SequenceNumber>
-    <Url/>
-    <Assembly>Microsoft.Office.DocumentManagement, Version=15.0.0.0, Culture=neutral, PublicKeyToken=71e9bce111e9429c</Assembly>
-    <Class>Microsoft.Office.DocumentManagement.Internal.DocIdHandler</Class>
-    <Data/>
-    <Filter/>
-  </Receiver>
-</spe:Receivers>
-</file>
-
-<file path=customXml/item3.xml><?xml version="1.0" encoding="utf-8"?>
 <ct:contentTypeSchema xmlns:ct="http://schemas.microsoft.com/office/2006/metadata/contentType" xmlns:ma="http://schemas.microsoft.com/office/2006/metadata/properties/metaAttributes" ct:_="" ma:_="" ma:contentTypeName="Document" ma:contentTypeID="0x010100778E518A11609D46BAFAF2386136B2B1" ma:contentTypeVersion="1" ma:contentTypeDescription="Create a new document." ma:contentTypeScope="" ma:versionID="33934b3c09f30f1eb40675850b6946b4">
   <xsd:schema xmlns:xsd="http://www.w3.org/2001/XMLSchema" xmlns:xs="http://www.w3.org/2001/XMLSchema" xmlns:p="http://schemas.microsoft.com/office/2006/metadata/properties" xmlns:ns2="bebfb516-47c3-42bf-8695-c627e02fd07c" targetNamespace="http://schemas.microsoft.com/office/2006/metadata/properties" ma:root="true" ma:fieldsID="4ba1a1d6f02b9887023072dde7f2f2cd" ns2:_="">
     <xsd:import namespace="bebfb516-47c3-42bf-8695-c627e02fd07c"/>
@@ -17819,6 +17607,65 @@
 </ct:contentTypeSchema>
 </file>
 
+<file path=customXml/item2.xml><?xml version="1.0" encoding="utf-8"?>
+<?mso-contentType ?>
+<spe:Receivers xmlns:spe="http://schemas.microsoft.com/sharepoint/events">
+  <Receiver>
+    <Name>Document ID Generator</Name>
+    <Synchronization>Synchronous</Synchronization>
+    <Type>10001</Type>
+    <SequenceNumber>1000</SequenceNumber>
+    <Url/>
+    <Assembly>Microsoft.Office.DocumentManagement, Version=15.0.0.0, Culture=neutral, PublicKeyToken=71e9bce111e9429c</Assembly>
+    <Class>Microsoft.Office.DocumentManagement.Internal.DocIdHandler</Class>
+    <Data/>
+    <Filter/>
+  </Receiver>
+  <Receiver>
+    <Name>Document ID Generator</Name>
+    <Synchronization>Synchronous</Synchronization>
+    <Type>10002</Type>
+    <SequenceNumber>1001</SequenceNumber>
+    <Url/>
+    <Assembly>Microsoft.Office.DocumentManagement, Version=15.0.0.0, Culture=neutral, PublicKeyToken=71e9bce111e9429c</Assembly>
+    <Class>Microsoft.Office.DocumentManagement.Internal.DocIdHandler</Class>
+    <Data/>
+    <Filter/>
+  </Receiver>
+  <Receiver>
+    <Name>Document ID Generator</Name>
+    <Synchronization>Synchronous</Synchronization>
+    <Type>10004</Type>
+    <SequenceNumber>1002</SequenceNumber>
+    <Url/>
+    <Assembly>Microsoft.Office.DocumentManagement, Version=15.0.0.0, Culture=neutral, PublicKeyToken=71e9bce111e9429c</Assembly>
+    <Class>Microsoft.Office.DocumentManagement.Internal.DocIdHandler</Class>
+    <Data/>
+    <Filter/>
+  </Receiver>
+  <Receiver>
+    <Name>Document ID Generator</Name>
+    <Synchronization>Synchronous</Synchronization>
+    <Type>10006</Type>
+    <SequenceNumber>1003</SequenceNumber>
+    <Url/>
+    <Assembly>Microsoft.Office.DocumentManagement, Version=15.0.0.0, Culture=neutral, PublicKeyToken=71e9bce111e9429c</Assembly>
+    <Class>Microsoft.Office.DocumentManagement.Internal.DocIdHandler</Class>
+    <Data/>
+    <Filter/>
+  </Receiver>
+</spe:Receivers>
+</file>
+
+<file path=customXml/item3.xml><?xml version="1.0" encoding="utf-8"?>
+<?mso-contentType ?>
+<FormTemplates xmlns="http://schemas.microsoft.com/sharepoint/v3/contenttype/forms">
+  <Display>DocumentLibraryForm</Display>
+  <Edit>DocumentLibraryForm</Edit>
+  <New>DocumentLibraryForm</New>
+</FormTemplates>
+</file>
+
 <file path=customXml/item4.xml><?xml version="1.0" encoding="utf-8"?>
 <p:properties xmlns:p="http://schemas.microsoft.com/office/2006/metadata/properties" xmlns:xsi="http://www.w3.org/2001/XMLSchema-instance" xmlns:pc="http://schemas.microsoft.com/office/infopath/2007/PartnerControls">
   <documentManagement>
@@ -17832,22 +17679,6 @@
 </file>
 
 <file path=customXml/itemProps1.xml><?xml version="1.0" encoding="utf-8"?>
-<ds:datastoreItem xmlns:ds="http://schemas.openxmlformats.org/officeDocument/2006/customXml" ds:itemID="{540BDF30-D283-4027-9648-5C5B827B5B56}">
-  <ds:schemaRefs>
-    <ds:schemaRef ds:uri="http://schemas.microsoft.com/sharepoint/v3/contenttype/forms"/>
-  </ds:schemaRefs>
-</ds:datastoreItem>
-</file>
-
-<file path=customXml/itemProps2.xml><?xml version="1.0" encoding="utf-8"?>
-<ds:datastoreItem xmlns:ds="http://schemas.openxmlformats.org/officeDocument/2006/customXml" ds:itemID="{8038290C-9884-453C-A787-6A5CBFA7DF64}">
-  <ds:schemaRefs>
-    <ds:schemaRef ds:uri="http://schemas.microsoft.com/sharepoint/events"/>
-  </ds:schemaRefs>
-</ds:datastoreItem>
-</file>
-
-<file path=customXml/itemProps3.xml><?xml version="1.0" encoding="utf-8"?>
 <ds:datastoreItem xmlns:ds="http://schemas.openxmlformats.org/officeDocument/2006/customXml" ds:itemID="{ADB322E8-991E-45D0-8513-D427027228BB}">
   <ds:schemaRefs>
     <ds:schemaRef ds:uri="http://schemas.microsoft.com/office/2006/metadata/contentType"/>
@@ -17865,6 +17696,22 @@
 </ds:datastoreItem>
 </file>
 
+<file path=customXml/itemProps2.xml><?xml version="1.0" encoding="utf-8"?>
+<ds:datastoreItem xmlns:ds="http://schemas.openxmlformats.org/officeDocument/2006/customXml" ds:itemID="{8038290C-9884-453C-A787-6A5CBFA7DF64}">
+  <ds:schemaRefs>
+    <ds:schemaRef ds:uri="http://schemas.microsoft.com/sharepoint/events"/>
+  </ds:schemaRefs>
+</ds:datastoreItem>
+</file>
+
+<file path=customXml/itemProps3.xml><?xml version="1.0" encoding="utf-8"?>
+<ds:datastoreItem xmlns:ds="http://schemas.openxmlformats.org/officeDocument/2006/customXml" ds:itemID="{540BDF30-D283-4027-9648-5C5B827B5B56}">
+  <ds:schemaRefs>
+    <ds:schemaRef ds:uri="http://schemas.microsoft.com/sharepoint/v3/contenttype/forms"/>
+  </ds:schemaRefs>
+</ds:datastoreItem>
+</file>
+
 <file path=customXml/itemProps4.xml><?xml version="1.0" encoding="utf-8"?>
 <ds:datastoreItem xmlns:ds="http://schemas.openxmlformats.org/officeDocument/2006/customXml" ds:itemID="{53A50483-E947-4D10-8491-0CB310CCEE47}">
   <ds:schemaRefs>

</xml_diff>

<commit_message>
Updated with NCBI styling changes and updated 1 LHC link in Chapter 5 and updated around 27 LHC links in Chapter 6
</commit_message>
<xml_diff>
--- a/umls.nlm.nih.gov/reference_manual/ch06.docx
+++ b/umls.nlm.nih.gov/reference_manual/ch06.docx
@@ -1262,7 +1262,15 @@
       </w:r>
       <w:proofErr w:type="spellEnd"/>
       <w:r>
-        <w:t>= slots to indicate spelling variants. An "entry=" slot records the unique identifier (EUI) of the record. EUI numbers are seven digit numbers preceded by an "E". Each record has a cat= slot indicating part of speech. The lexical record is delimited by braces ({...}).</w:t>
+        <w:t xml:space="preserve">= slots to indicate spelling variants. An "entry=" slot records the unique identifier (EUI) of the record. EUI numbers are </w:t>
+      </w:r>
+      <w:proofErr w:type="gramStart"/>
+      <w:r>
+        <w:t>seven digit</w:t>
+      </w:r>
+      <w:proofErr w:type="gramEnd"/>
+      <w:r>
+        <w:t xml:space="preserve"> numbers preceded by an "E". Each record has a cat= slot indicating part of speech. The lexical record is delimited by braces ({...}).</w:t>
       </w:r>
     </w:p>
     <w:p>
@@ -1378,7 +1386,15 @@
     </w:p>
     <w:p>
       <w:r>
-        <w:t xml:space="preserve">Lexical entries are not divided into senses. Therefore, an entry represents a spelling-category pairing regardless of semantics. The noun "act" has two senses both which show a capitalized and lower case spelling; an act of a play and an act of law. Since both senses share the same spellings and syntactic category, they are represented by a single lexical entry in the current lexicon. The unit record for "Act" is shown below. </w:t>
+        <w:t xml:space="preserve">Lexical entries are not divided into senses. Therefore, an entry represents a spelling-category pairing regardless of semantics. The noun "act" has two senses both which show a capitalized and lower case </w:t>
+      </w:r>
+      <w:proofErr w:type="gramStart"/>
+      <w:r>
+        <w:t>spelling;</w:t>
+      </w:r>
+      <w:proofErr w:type="gramEnd"/>
+      <w:r>
+        <w:t xml:space="preserve"> an act of a play and an act of law. Since both senses share the same spellings and syntactic category, they are represented by a single lexical entry in the current lexicon. The unit record for "Act" is shown below. </w:t>
       </w:r>
     </w:p>
     <w:p>
@@ -1400,11 +1416,33 @@
       </w:r>
     </w:p>
     <w:p>
+      <w:pPr>
+        <w:rPr>
+          <w:ins w:id="0" w:author="Jordan, Diana (NIH/NLM/NCBI) [C]" w:date="2021-08-05T11:54:00Z"/>
+        </w:rPr>
+      </w:pPr>
+      <w:ins w:id="1" w:author="Jordan, Diana (NIH/NLM/NCBI) [C]" w:date="2021-08-05T11:54:00Z">
+        <w:r>
+          <w:rPr>
+            <w:rStyle w:val="Processinginstructionchar"/>
+            <w:rPrChange w:id="2" w:author="Jordan, Diana (NIH/NLM/NCBI) [C]" w:date="2021-08-05T11:54:00Z">
+              <w:rPr/>
+            </w:rPrChange>
+          </w:rPr>
+          <w:t>&lt;?escape?&gt;</w:t>
+        </w:r>
+      </w:ins>
       <w:r>
         <w:t>A. Patients who drank beer recovered more slowly than patients who drank wine.</w:t>
       </w:r>
-      <w:r>
-        <w:br/>
+    </w:p>
+    <w:p>
+      <w:del w:id="3" w:author="Jordan, Diana (NIH/NLM/NCBI) [C]" w:date="2021-08-05T11:54:00Z">
+        <w:r>
+          <w:br/>
+        </w:r>
+      </w:del>
+      <w:r>
         <w:t xml:space="preserve">B. Fifty-six patients reported drinking more than five beers a day. </w:t>
       </w:r>
     </w:p>
@@ -1457,11 +1495,22 @@
       </w:r>
     </w:p>
     <w:p>
+      <w:pPr>
+        <w:rPr>
+          <w:ins w:id="4" w:author="Jordan, Diana (NIH/NLM/NCBI) [C]" w:date="2021-08-05T11:54:00Z"/>
+        </w:rPr>
+      </w:pPr>
       <w:r>
         <w:t>C. Abdominal delivery is the procedure of choice in this situation.</w:t>
       </w:r>
-      <w:r>
-        <w:br/>
+      <w:del w:id="5" w:author="Jordan, Diana (NIH/NLM/NCBI) [C]" w:date="2021-08-05T11:54:00Z">
+        <w:r>
+          <w:br/>
+        </w:r>
+      </w:del>
+    </w:p>
+    <w:p>
+      <w:r>
         <w:t xml:space="preserve">D. Abdominal deliveries are more common these days. </w:t>
       </w:r>
     </w:p>
@@ -1557,8 +1606,8 @@
       <w:pPr>
         <w:pStyle w:val="Heading2"/>
       </w:pPr>
-      <w:bookmarkStart w:id="0" w:name="_6.3_Lexicon_Data"/>
-      <w:bookmarkEnd w:id="0"/>
+      <w:bookmarkStart w:id="6" w:name="_6.3_Lexicon_Data"/>
+      <w:bookmarkEnd w:id="6"/>
       <w:r>
         <w:rPr>
           <w:rStyle w:val="LabelorNumber"/>
@@ -1598,10 +1647,10 @@
       <w:pPr>
         <w:pStyle w:val="Heading4"/>
       </w:pPr>
-      <w:bookmarkStart w:id="1" w:name="_6.3.1.1_STR_-"/>
-      <w:bookmarkStart w:id="2" w:name="_6.3.1.1_STR_-_1"/>
-      <w:bookmarkEnd w:id="1"/>
-      <w:bookmarkEnd w:id="2"/>
+      <w:bookmarkStart w:id="7" w:name="_6.3.1.1_STR_-"/>
+      <w:bookmarkStart w:id="8" w:name="_6.3.1.1_STR_-_1"/>
+      <w:bookmarkEnd w:id="7"/>
+      <w:bookmarkEnd w:id="8"/>
       <w:r>
         <w:rPr>
           <w:rStyle w:val="LabelorNumber"/>
@@ -1614,17 +1663,25 @@
     </w:p>
     <w:p>
       <w:r>
-        <w:t>A Lexical entry generates a variety of forms (strings) including all the inflectional forms (the citation form, as well) of each spelling variant. Case, punctuation and spaces are considered significant.</w:t>
+        <w:t xml:space="preserve">A Lexical entry generates a variety of forms (strings) including all the inflectional forms (the citation form, as well) of each spelling variant. Case, </w:t>
+      </w:r>
+      <w:proofErr w:type="gramStart"/>
+      <w:r>
+        <w:t>punctuation</w:t>
+      </w:r>
+      <w:proofErr w:type="gramEnd"/>
+      <w:r>
+        <w:t xml:space="preserve"> and spaces are considered significant.</w:t>
       </w:r>
     </w:p>
     <w:p>
       <w:pPr>
         <w:pStyle w:val="Heading4"/>
       </w:pPr>
-      <w:bookmarkStart w:id="3" w:name="_6.3.1.2_AGR_-"/>
-      <w:bookmarkStart w:id="4" w:name="_6.3.1.2_AGR_-_1"/>
-      <w:bookmarkEnd w:id="3"/>
-      <w:bookmarkEnd w:id="4"/>
+      <w:bookmarkStart w:id="9" w:name="_6.3.1.2_AGR_-"/>
+      <w:bookmarkStart w:id="10" w:name="_6.3.1.2_AGR_-_1"/>
+      <w:bookmarkEnd w:id="9"/>
+      <w:bookmarkEnd w:id="10"/>
       <w:r>
         <w:rPr>
           <w:rStyle w:val="LabelorNumber"/>
@@ -2263,8 +2320,8 @@
       <w:pPr>
         <w:pStyle w:val="Heading4"/>
       </w:pPr>
-      <w:bookmarkStart w:id="5" w:name="_6.3.1.3_CAS_-"/>
-      <w:bookmarkEnd w:id="5"/>
+      <w:bookmarkStart w:id="11" w:name="_6.3.1.3_CAS_-"/>
+      <w:bookmarkEnd w:id="11"/>
       <w:r>
         <w:rPr>
           <w:rStyle w:val="LabelorNumber"/>
@@ -2301,8 +2358,8 @@
       <w:pPr>
         <w:pStyle w:val="Heading4"/>
       </w:pPr>
-      <w:bookmarkStart w:id="6" w:name="_6.3.1.4_GND_-"/>
-      <w:bookmarkEnd w:id="6"/>
+      <w:bookmarkStart w:id="12" w:name="_6.3.1.4_GND_-"/>
+      <w:bookmarkEnd w:id="12"/>
       <w:r>
         <w:rPr>
           <w:rStyle w:val="LabelorNumber"/>
@@ -2521,7 +2578,15 @@
     <w:p/>
     <w:p>
       <w:r>
-        <w:t xml:space="preserve">Notice that pers as used here does not correspond to the traditional term "personal pronoun". For example "it" and "they" are traditionally called personal pronouns since they both participate in the person/number paradigm. A pronoun like "none" is not traditionally called a personal pronoun. </w:t>
+        <w:t xml:space="preserve">Notice that pers as used here does not correspond to the traditional term "personal pronoun". For </w:t>
+      </w:r>
+      <w:proofErr w:type="gramStart"/>
+      <w:r>
+        <w:t>example</w:t>
+      </w:r>
+      <w:proofErr w:type="gramEnd"/>
+      <w:r>
+        <w:t xml:space="preserve"> "it" and "they" are traditionally called personal pronouns since they both participate in the person/number paradigm. A pronoun like "none" is not traditionally called a personal pronoun. </w:t>
       </w:r>
     </w:p>
     <w:p>
@@ -2542,25 +2607,19 @@
       <w:pPr>
         <w:pStyle w:val="Heading4"/>
       </w:pPr>
-      <w:bookmarkStart w:id="7" w:name="_6.3.2.1_EUI_-"/>
-      <w:bookmarkStart w:id="8" w:name="_6.3.2.1_EUI_-_1"/>
-      <w:bookmarkStart w:id="9" w:name="_6.3.2.1_EUI_-_2"/>
-      <w:bookmarkStart w:id="10" w:name="_6.3.2.1_EUI_-_3"/>
-      <w:bookmarkStart w:id="11" w:name="_6.3.2.1_EUI_-_4"/>
-      <w:bookmarkStart w:id="12" w:name="_6.3.2.1_EUI_-_5"/>
-      <w:bookmarkStart w:id="13" w:name="_6.3.2.1_EUI_-_6"/>
-      <w:bookmarkStart w:id="14" w:name="_6.3.2.1_EUI_-_7"/>
-      <w:bookmarkStart w:id="15" w:name="_6.3.2.1_EUI_-_8"/>
-      <w:bookmarkStart w:id="16" w:name="_6.3.2.1_EUI_-_9"/>
-      <w:bookmarkStart w:id="17" w:name="_6.3.2.1_EUI_-_10"/>
-      <w:bookmarkStart w:id="18" w:name="_6.3.2.1_EUI_-_11"/>
-      <w:bookmarkStart w:id="19" w:name="_6.3.2.1_EUI_-_12"/>
-      <w:bookmarkEnd w:id="7"/>
-      <w:bookmarkEnd w:id="8"/>
-      <w:bookmarkEnd w:id="9"/>
-      <w:bookmarkEnd w:id="10"/>
-      <w:bookmarkEnd w:id="11"/>
-      <w:bookmarkEnd w:id="12"/>
+      <w:bookmarkStart w:id="13" w:name="_6.3.2.1_EUI_-"/>
+      <w:bookmarkStart w:id="14" w:name="_6.3.2.1_EUI_-_1"/>
+      <w:bookmarkStart w:id="15" w:name="_6.3.2.1_EUI_-_2"/>
+      <w:bookmarkStart w:id="16" w:name="_6.3.2.1_EUI_-_3"/>
+      <w:bookmarkStart w:id="17" w:name="_6.3.2.1_EUI_-_4"/>
+      <w:bookmarkStart w:id="18" w:name="_6.3.2.1_EUI_-_5"/>
+      <w:bookmarkStart w:id="19" w:name="_6.3.2.1_EUI_-_6"/>
+      <w:bookmarkStart w:id="20" w:name="_6.3.2.1_EUI_-_7"/>
+      <w:bookmarkStart w:id="21" w:name="_6.3.2.1_EUI_-_8"/>
+      <w:bookmarkStart w:id="22" w:name="_6.3.2.1_EUI_-_9"/>
+      <w:bookmarkStart w:id="23" w:name="_6.3.2.1_EUI_-_10"/>
+      <w:bookmarkStart w:id="24" w:name="_6.3.2.1_EUI_-_11"/>
+      <w:bookmarkStart w:id="25" w:name="_6.3.2.1_EUI_-_12"/>
       <w:bookmarkEnd w:id="13"/>
       <w:bookmarkEnd w:id="14"/>
       <w:bookmarkEnd w:id="15"/>
@@ -2568,6 +2627,12 @@
       <w:bookmarkEnd w:id="17"/>
       <w:bookmarkEnd w:id="18"/>
       <w:bookmarkEnd w:id="19"/>
+      <w:bookmarkEnd w:id="20"/>
+      <w:bookmarkEnd w:id="21"/>
+      <w:bookmarkEnd w:id="22"/>
+      <w:bookmarkEnd w:id="23"/>
+      <w:bookmarkEnd w:id="24"/>
+      <w:bookmarkEnd w:id="25"/>
       <w:r>
         <w:rPr>
           <w:rStyle w:val="LabelorNumber"/>
@@ -2587,10 +2652,10 @@
       <w:pPr>
         <w:pStyle w:val="Heading4"/>
       </w:pPr>
-      <w:bookmarkStart w:id="20" w:name="_6.3.2.2_CIT_-"/>
-      <w:bookmarkStart w:id="21" w:name="_6.3.2.2_CIT_-_1"/>
-      <w:bookmarkEnd w:id="20"/>
-      <w:bookmarkEnd w:id="21"/>
+      <w:bookmarkStart w:id="26" w:name="_6.3.2.2_CIT_-"/>
+      <w:bookmarkStart w:id="27" w:name="_6.3.2.2_CIT_-_1"/>
+      <w:bookmarkEnd w:id="26"/>
+      <w:bookmarkEnd w:id="27"/>
       <w:r>
         <w:rPr>
           <w:rStyle w:val="LabelorNumber"/>
@@ -2629,61 +2694,61 @@
       <w:pPr>
         <w:pStyle w:val="Heading4"/>
       </w:pPr>
-      <w:bookmarkStart w:id="22" w:name="_6.3.2.3_BAS_-"/>
-      <w:bookmarkStart w:id="23" w:name="_6.3.2.3_BAS_-_1"/>
-      <w:bookmarkStart w:id="24" w:name="_6.3.2.3_BAS_-_2"/>
-      <w:bookmarkStart w:id="25" w:name="_6.3.2.3_BAS_-_3"/>
-      <w:bookmarkStart w:id="26" w:name="_6.3.2.3_BAS_-_4"/>
-      <w:bookmarkStart w:id="27" w:name="_6.3.2.3_BAS_-_5"/>
-      <w:bookmarkStart w:id="28" w:name="_6.3.2.3_BAS_-_6"/>
-      <w:bookmarkStart w:id="29" w:name="_6.3.2.3_BAS_-_7"/>
-      <w:bookmarkStart w:id="30" w:name="_6.3.2.3_BAS_-_8"/>
-      <w:bookmarkStart w:id="31" w:name="_6.3.2.3_BAS_-_9"/>
-      <w:bookmarkStart w:id="32" w:name="_6.3.2.3_BAS_-_10"/>
-      <w:bookmarkEnd w:id="22"/>
-      <w:bookmarkEnd w:id="23"/>
-      <w:bookmarkEnd w:id="24"/>
-      <w:bookmarkEnd w:id="25"/>
-      <w:bookmarkEnd w:id="26"/>
-      <w:bookmarkEnd w:id="27"/>
+      <w:bookmarkStart w:id="28" w:name="_6.3.2.3_BAS_-"/>
+      <w:bookmarkStart w:id="29" w:name="_6.3.2.3_BAS_-_1"/>
+      <w:bookmarkStart w:id="30" w:name="_6.3.2.3_BAS_-_2"/>
+      <w:bookmarkStart w:id="31" w:name="_6.3.2.3_BAS_-_3"/>
+      <w:bookmarkStart w:id="32" w:name="_6.3.2.3_BAS_-_4"/>
+      <w:bookmarkStart w:id="33" w:name="_6.3.2.3_BAS_-_5"/>
+      <w:bookmarkStart w:id="34" w:name="_6.3.2.3_BAS_-_6"/>
+      <w:bookmarkStart w:id="35" w:name="_6.3.2.3_BAS_-_7"/>
+      <w:bookmarkStart w:id="36" w:name="_6.3.2.3_BAS_-_8"/>
+      <w:bookmarkStart w:id="37" w:name="_6.3.2.3_BAS_-_9"/>
+      <w:bookmarkStart w:id="38" w:name="_6.3.2.3_BAS_-_10"/>
       <w:bookmarkEnd w:id="28"/>
       <w:bookmarkEnd w:id="29"/>
       <w:bookmarkEnd w:id="30"/>
       <w:bookmarkEnd w:id="31"/>
       <w:bookmarkEnd w:id="32"/>
-      <w:r>
-        <w:rPr>
-          <w:rStyle w:val="LabelorNumber"/>
-        </w:rPr>
-        <w:t>6.3.2.3</w:t>
-      </w:r>
-      <w:r>
-        <w:t xml:space="preserve"> BAS - Base Form </w:t>
-      </w:r>
-    </w:p>
-    <w:p>
-      <w:r>
-        <w:t>This field records the base form of a lexical entry. The base form is the citation form of one of a set of spelling variants chosen to represent the whole set. It might be thought of as the name of a lexical entry. The base form is the filler of the base= slot.</w:t>
-      </w:r>
-    </w:p>
-    <w:p>
-      <w:pPr>
-        <w:pStyle w:val="Heading4"/>
-      </w:pPr>
-      <w:bookmarkStart w:id="33" w:name="_6.3.2.4_SCA_-"/>
-      <w:bookmarkStart w:id="34" w:name="_6.3.2.4_SCA_-_1"/>
-      <w:bookmarkStart w:id="35" w:name="_6.3.2.4_SCA_-_2"/>
-      <w:bookmarkStart w:id="36" w:name="_6.3.2.4_SCA_-_3"/>
-      <w:bookmarkStart w:id="37" w:name="_6.3.2.4_SCA_-_4"/>
-      <w:bookmarkStart w:id="38" w:name="_6.3.2.4_SCA_-_5"/>
-      <w:bookmarkStart w:id="39" w:name="_6.3.2.4_SCA_-_6"/>
       <w:bookmarkEnd w:id="33"/>
       <w:bookmarkEnd w:id="34"/>
       <w:bookmarkEnd w:id="35"/>
       <w:bookmarkEnd w:id="36"/>
       <w:bookmarkEnd w:id="37"/>
       <w:bookmarkEnd w:id="38"/>
+      <w:r>
+        <w:rPr>
+          <w:rStyle w:val="LabelorNumber"/>
+        </w:rPr>
+        <w:t>6.3.2.3</w:t>
+      </w:r>
+      <w:r>
+        <w:t xml:space="preserve"> BAS - Base Form </w:t>
+      </w:r>
+    </w:p>
+    <w:p>
+      <w:r>
+        <w:t>This field records the base form of a lexical entry. The base form is the citation form of one of a set of spelling variants chosen to represent the whole set. It might be thought of as the name of a lexical entry. The base form is the filler of the base= slot.</w:t>
+      </w:r>
+    </w:p>
+    <w:p>
+      <w:pPr>
+        <w:pStyle w:val="Heading4"/>
+      </w:pPr>
+      <w:bookmarkStart w:id="39" w:name="_6.3.2.4_SCA_-"/>
+      <w:bookmarkStart w:id="40" w:name="_6.3.2.4_SCA_-_1"/>
+      <w:bookmarkStart w:id="41" w:name="_6.3.2.4_SCA_-_2"/>
+      <w:bookmarkStart w:id="42" w:name="_6.3.2.4_SCA_-_3"/>
+      <w:bookmarkStart w:id="43" w:name="_6.3.2.4_SCA_-_4"/>
+      <w:bookmarkStart w:id="44" w:name="_6.3.2.4_SCA_-_5"/>
+      <w:bookmarkStart w:id="45" w:name="_6.3.2.4_SCA_-_6"/>
       <w:bookmarkEnd w:id="39"/>
+      <w:bookmarkEnd w:id="40"/>
+      <w:bookmarkEnd w:id="41"/>
+      <w:bookmarkEnd w:id="42"/>
+      <w:bookmarkEnd w:id="43"/>
+      <w:bookmarkEnd w:id="44"/>
+      <w:bookmarkEnd w:id="45"/>
       <w:r>
         <w:rPr>
           <w:rStyle w:val="LabelorNumber"/>
@@ -3117,8 +3182,8 @@
       <w:pPr>
         <w:pStyle w:val="Heading4"/>
       </w:pPr>
-      <w:bookmarkStart w:id="40" w:name="_6.3.2.6_COM_-"/>
-      <w:bookmarkEnd w:id="40"/>
+      <w:bookmarkStart w:id="46" w:name="_6.3.2.6_COM_-"/>
+      <w:bookmarkEnd w:id="46"/>
       <w:r>
         <w:rPr>
           <w:rStyle w:val="LabelorNumber"/>
@@ -3131,15 +3196,23 @@
     </w:p>
     <w:p>
       <w:r>
-        <w:t xml:space="preserve">These are complement codes. See Sections 5.1, 5.2, 5.4 and 5.5 in "The SPECIALIST Lexicon" technical report for a description of SPECIALIST complement codes. </w:t>
+        <w:t xml:space="preserve">These are </w:t>
+      </w:r>
+      <w:proofErr w:type="gramStart"/>
+      <w:r>
+        <w:t>complement</w:t>
+      </w:r>
+      <w:proofErr w:type="gramEnd"/>
+      <w:r>
+        <w:t xml:space="preserve"> codes. See Sections 5.1, 5.2, 5.4 and 5.5 in "The SPECIALIST Lexicon" technical report for a description of SPECIALIST complement codes. </w:t>
       </w:r>
     </w:p>
     <w:p>
       <w:pPr>
         <w:pStyle w:val="Heading4"/>
       </w:pPr>
-      <w:bookmarkStart w:id="41" w:name="_6.3.2.7_TYP_-"/>
-      <w:bookmarkEnd w:id="41"/>
+      <w:bookmarkStart w:id="47" w:name="_6.3.2.7_TYP_-"/>
+      <w:bookmarkEnd w:id="47"/>
       <w:r>
         <w:rPr>
           <w:rStyle w:val="LabelorNumber"/>
@@ -4239,7 +4312,15 @@
     </w:p>
     <w:p>
       <w:r>
-        <w:t>For adjectives and adverbs the following types can appear:</w:t>
+        <w:t xml:space="preserve">For adjectives and </w:t>
+      </w:r>
+      <w:proofErr w:type="gramStart"/>
+      <w:r>
+        <w:t>adverbs</w:t>
+      </w:r>
+      <w:proofErr w:type="gramEnd"/>
+      <w:r>
+        <w:t xml:space="preserve"> the following types can appear:</w:t>
       </w:r>
     </w:p>
     <w:tbl>
@@ -4889,8 +4970,8 @@
       <w:pPr>
         <w:pStyle w:val="Heading4"/>
       </w:pPr>
-      <w:bookmarkStart w:id="42" w:name="_6.3.2.8_POS_-"/>
-      <w:bookmarkEnd w:id="42"/>
+      <w:bookmarkStart w:id="48" w:name="_6.3.2.8_POS_-"/>
+      <w:bookmarkEnd w:id="48"/>
       <w:r>
         <w:rPr>
           <w:rStyle w:val="LabelorNumber"/>
@@ -4942,8 +5023,8 @@
       <w:pPr>
         <w:pStyle w:val="Heading4"/>
       </w:pPr>
-      <w:bookmarkStart w:id="43" w:name="_6.3.2.9_QNT_-"/>
-      <w:bookmarkEnd w:id="43"/>
+      <w:bookmarkStart w:id="49" w:name="_6.3.2.9_QNT_-"/>
+      <w:bookmarkEnd w:id="49"/>
       <w:r>
         <w:rPr>
           <w:rStyle w:val="LabelorNumber"/>
@@ -5162,12 +5243,12 @@
       <w:pPr>
         <w:pStyle w:val="Heading4"/>
       </w:pPr>
-      <w:bookmarkStart w:id="44" w:name="_6.3.2.10_FEA_-"/>
-      <w:bookmarkStart w:id="45" w:name="_6.3.2.10_FEA_-_1"/>
-      <w:bookmarkStart w:id="46" w:name="_6.3.2.10_FEA_-_2"/>
-      <w:bookmarkEnd w:id="44"/>
-      <w:bookmarkEnd w:id="45"/>
-      <w:bookmarkEnd w:id="46"/>
+      <w:bookmarkStart w:id="50" w:name="_6.3.2.10_FEA_-"/>
+      <w:bookmarkStart w:id="51" w:name="_6.3.2.10_FEA_-_1"/>
+      <w:bookmarkStart w:id="52" w:name="_6.3.2.10_FEA_-_2"/>
+      <w:bookmarkEnd w:id="50"/>
+      <w:bookmarkEnd w:id="51"/>
+      <w:bookmarkEnd w:id="52"/>
       <w:r>
         <w:rPr>
           <w:rStyle w:val="LabelorNumber"/>
@@ -5478,13 +5559,24 @@
       <w:pPr>
         <w:pStyle w:val="Heading4"/>
       </w:pPr>
-      <w:bookmarkStart w:id="47" w:name="_6.3.2.11_PSN_-"/>
-      <w:bookmarkEnd w:id="47"/>
+      <w:bookmarkStart w:id="53" w:name="_6.3.2.11_PSN_-"/>
+      <w:bookmarkEnd w:id="53"/>
       <w:r>
         <w:rPr>
           <w:rStyle w:val="LabelorNumber"/>
         </w:rPr>
-        <w:t xml:space="preserve">6.3.2.11 </w:t>
+        <w:t>6.3.2.11</w:t>
+      </w:r>
+      <w:r>
+        <w:rPr>
+          <w:rFonts w:eastAsia="Times"/>
+          <w:rPrChange w:id="54" w:author="Jordan, Diana (NIH/NLM/NCBI) [C]" w:date="2021-08-05T11:55:00Z">
+            <w:rPr>
+              <w:rStyle w:val="LabelorNumber"/>
+            </w:rPr>
+          </w:rPrChange>
+        </w:rPr>
+        <w:t xml:space="preserve"> </w:t>
       </w:r>
       <w:r>
         <w:t>PSN - Position for Adjectives</w:t>
@@ -5853,8 +5945,8 @@
       <w:pPr>
         <w:pStyle w:val="Heading4"/>
       </w:pPr>
-      <w:bookmarkStart w:id="48" w:name="_6.3.2.12_MOD_-"/>
-      <w:bookmarkEnd w:id="48"/>
+      <w:bookmarkStart w:id="55" w:name="_6.3.2.12_MOD_-"/>
+      <w:bookmarkEnd w:id="55"/>
       <w:r>
         <w:rPr>
           <w:rStyle w:val="LabelorNumber"/>
@@ -6071,8 +6163,8 @@
       <w:pPr>
         <w:pStyle w:val="Heading4"/>
       </w:pPr>
-      <w:bookmarkStart w:id="49" w:name="_6.3.2.13_GEN_-"/>
-      <w:bookmarkEnd w:id="49"/>
+      <w:bookmarkStart w:id="56" w:name="_6.3.2.13_GEN_-"/>
+      <w:bookmarkEnd w:id="56"/>
       <w:r>
         <w:rPr>
           <w:rStyle w:val="LabelorNumber"/>
@@ -6114,8 +6206,8 @@
       <w:pPr>
         <w:pStyle w:val="Heading4"/>
       </w:pPr>
-      <w:bookmarkStart w:id="50" w:name="_6.3.3.1_ABR_-"/>
-      <w:bookmarkEnd w:id="50"/>
+      <w:bookmarkStart w:id="57" w:name="_6.3.3.1_ABR_-"/>
+      <w:bookmarkEnd w:id="57"/>
       <w:r>
         <w:rPr>
           <w:rStyle w:val="LabelorNumber"/>
@@ -6164,8 +6256,8 @@
       <w:pPr>
         <w:pStyle w:val="Heading4"/>
       </w:pPr>
-      <w:bookmarkStart w:id="51" w:name="_6.3.3.2_SPV_-"/>
-      <w:bookmarkEnd w:id="51"/>
+      <w:bookmarkStart w:id="58" w:name="_6.3.3.2_SPV_-"/>
+      <w:bookmarkEnd w:id="58"/>
       <w:r>
         <w:rPr>
           <w:rStyle w:val="LabelorNumber"/>
@@ -6215,8 +6307,8 @@
       <w:pPr>
         <w:pStyle w:val="Heading4"/>
       </w:pPr>
-      <w:bookmarkStart w:id="52" w:name="_6.3.4.1_WRD_-"/>
-      <w:bookmarkEnd w:id="52"/>
+      <w:bookmarkStart w:id="59" w:name="_6.3.4.1_WRD_-"/>
+      <w:bookmarkEnd w:id="59"/>
       <w:r>
         <w:rPr>
           <w:rStyle w:val="LabelorNumber"/>
@@ -6244,10 +6336,10 @@
       <w:pPr>
         <w:pStyle w:val="Heading4"/>
       </w:pPr>
-      <w:bookmarkStart w:id="53" w:name="_6.3.4.2_DES_-"/>
-      <w:bookmarkStart w:id="54" w:name="_6.3.4.2_DES_-_1"/>
-      <w:bookmarkEnd w:id="53"/>
-      <w:bookmarkEnd w:id="54"/>
+      <w:bookmarkStart w:id="60" w:name="_6.3.4.2_DES_-"/>
+      <w:bookmarkStart w:id="61" w:name="_6.3.4.2_DES_-_1"/>
+      <w:bookmarkEnd w:id="60"/>
+      <w:bookmarkEnd w:id="61"/>
       <w:r>
         <w:rPr>
           <w:rStyle w:val="LabelorNumber"/>
@@ -6267,8 +6359,8 @@
       <w:pPr>
         <w:pStyle w:val="Heading4"/>
       </w:pPr>
-      <w:bookmarkStart w:id="55" w:name="_6.3.4.3_FMT_-"/>
-      <w:bookmarkEnd w:id="55"/>
+      <w:bookmarkStart w:id="62" w:name="_6.3.4.3_FMT_-"/>
+      <w:bookmarkEnd w:id="62"/>
       <w:r>
         <w:rPr>
           <w:rStyle w:val="LabelorNumber"/>
@@ -6288,8 +6380,8 @@
       <w:pPr>
         <w:pStyle w:val="Heading4"/>
       </w:pPr>
-      <w:bookmarkStart w:id="56" w:name="_6.3.4.4_RWS_-"/>
-      <w:bookmarkEnd w:id="56"/>
+      <w:bookmarkStart w:id="63" w:name="_6.3.4.4_RWS_-"/>
+      <w:bookmarkEnd w:id="63"/>
       <w:r>
         <w:rPr>
           <w:rStyle w:val="LabelorNumber"/>
@@ -6309,10 +6401,10 @@
       <w:pPr>
         <w:pStyle w:val="Heading4"/>
       </w:pPr>
-      <w:bookmarkStart w:id="57" w:name="_6.3.4.5_FIL_-"/>
-      <w:bookmarkStart w:id="58" w:name="_6.3.4.5_FIL_-_1"/>
-      <w:bookmarkEnd w:id="57"/>
-      <w:bookmarkEnd w:id="58"/>
+      <w:bookmarkStart w:id="64" w:name="_6.3.4.5_FIL_-"/>
+      <w:bookmarkStart w:id="65" w:name="_6.3.4.5_FIL_-_1"/>
+      <w:bookmarkEnd w:id="64"/>
+      <w:bookmarkEnd w:id="65"/>
       <w:r>
         <w:rPr>
           <w:rStyle w:val="LabelorNumber"/>
@@ -6332,8 +6424,8 @@
       <w:pPr>
         <w:pStyle w:val="Heading4"/>
       </w:pPr>
-      <w:bookmarkStart w:id="59" w:name="_6.3.4.6_BTS_-"/>
-      <w:bookmarkEnd w:id="59"/>
+      <w:bookmarkStart w:id="66" w:name="_6.3.4.6_BTS_-"/>
+      <w:bookmarkEnd w:id="66"/>
       <w:r>
         <w:rPr>
           <w:rStyle w:val="LabelorNumber"/>
@@ -6354,8 +6446,8 @@
       <w:pPr>
         <w:pStyle w:val="Heading4"/>
       </w:pPr>
-      <w:bookmarkStart w:id="60" w:name="_6.3.4.7_CLS_-"/>
-      <w:bookmarkEnd w:id="60"/>
+      <w:bookmarkStart w:id="67" w:name="_6.3.4.7_CLS_-"/>
+      <w:bookmarkEnd w:id="67"/>
       <w:r>
         <w:rPr>
           <w:rStyle w:val="LabelorNumber"/>
@@ -6375,8 +6467,8 @@
       <w:pPr>
         <w:pStyle w:val="Heading4"/>
       </w:pPr>
-      <w:bookmarkStart w:id="61" w:name="_6.3.4.8_COL_-"/>
-      <w:bookmarkEnd w:id="61"/>
+      <w:bookmarkStart w:id="68" w:name="_6.3.4.8_COL_-"/>
+      <w:bookmarkEnd w:id="68"/>
       <w:r>
         <w:rPr>
           <w:rStyle w:val="LabelorNumber"/>
@@ -6389,15 +6481,23 @@
     </w:p>
     <w:p>
       <w:r>
-        <w:t xml:space="preserve">A three letter identifier for a field. </w:t>
+        <w:t xml:space="preserve">A </w:t>
+      </w:r>
+      <w:proofErr w:type="gramStart"/>
+      <w:r>
+        <w:t>three letter</w:t>
+      </w:r>
+      <w:proofErr w:type="gramEnd"/>
+      <w:r>
+        <w:t xml:space="preserve"> identifier for a field. </w:t>
       </w:r>
     </w:p>
     <w:p>
       <w:pPr>
         <w:pStyle w:val="Heading4"/>
       </w:pPr>
-      <w:bookmarkStart w:id="62" w:name="_6.3.4.9_REF_-"/>
-      <w:bookmarkEnd w:id="62"/>
+      <w:bookmarkStart w:id="69" w:name="_6.3.4.9_REF_-"/>
+      <w:bookmarkEnd w:id="69"/>
       <w:r>
         <w:rPr>
           <w:rStyle w:val="LabelorNumber"/>
@@ -6417,8 +6517,8 @@
       <w:pPr>
         <w:pStyle w:val="Heading2"/>
       </w:pPr>
-      <w:bookmarkStart w:id="63" w:name="_6.4_Lexicon_Relational"/>
-      <w:bookmarkEnd w:id="63"/>
+      <w:bookmarkStart w:id="70" w:name="_6.4_Lexicon_Relational"/>
+      <w:bookmarkEnd w:id="70"/>
       <w:r>
         <w:rPr>
           <w:rStyle w:val="LabelorNumber"/>
@@ -6495,8 +6595,8 @@
       <w:pPr>
         <w:pStyle w:val="Heading4"/>
       </w:pPr>
-      <w:bookmarkStart w:id="64" w:name="_6.4.3.1_-_Agreement"/>
-      <w:bookmarkEnd w:id="64"/>
+      <w:bookmarkStart w:id="71" w:name="_6.4.3.1_-_Agreement"/>
+      <w:bookmarkEnd w:id="71"/>
       <w:r>
         <w:rPr>
           <w:rStyle w:val="LabelorNumber"/>
@@ -9893,7 +9993,15 @@
       </w:r>
       <w:proofErr w:type="spellEnd"/>
       <w:r>
-        <w:t xml:space="preserve">= slots to indicate spelling variants. Lexical entries are delimited by entry= slots filled by the EUI number of the entry. EUI numbers are seven digit numbers preceded by an "E". Each entry has a cat= slot indicating part of speech. The lexical record is delimited by braces ({...}). </w:t>
+        <w:t xml:space="preserve">= slots to indicate spelling variants. Lexical entries are delimited by entry= slots filled by the EUI number of the entry. EUI numbers are </w:t>
+      </w:r>
+      <w:proofErr w:type="gramStart"/>
+      <w:r>
+        <w:t>seven digit</w:t>
+      </w:r>
+      <w:proofErr w:type="gramEnd"/>
+      <w:r>
+        <w:t xml:space="preserve"> numbers preceded by an "E". Each entry has a cat= slot indicating part of speech. The lexical record is delimited by braces ({...}). </w:t>
       </w:r>
     </w:p>
     <w:p>
@@ -10263,7 +10371,15 @@
     </w:p>
     <w:p>
       <w:r>
-        <w:t xml:space="preserve">Morphemes may have optional connecting vowels indicated in parentheses. The types are: prefix, root, and terminal. </w:t>
+        <w:t xml:space="preserve">Morphemes may have optional connecting vowels indicated in parentheses. The types </w:t>
+      </w:r>
+      <w:proofErr w:type="gramStart"/>
+      <w:r>
+        <w:t>are:</w:t>
+      </w:r>
+      <w:proofErr w:type="gramEnd"/>
+      <w:r>
+        <w:t xml:space="preserve"> prefix, root, and terminal. </w:t>
       </w:r>
     </w:p>
     <w:p>
@@ -11468,10 +11584,10 @@
       <w:pPr>
         <w:pStyle w:val="Heading2"/>
       </w:pPr>
-      <w:bookmarkStart w:id="65" w:name="_6.8_The_SPECIALIST"/>
-      <w:bookmarkStart w:id="66" w:name="_6.8_The_SPECIALIST_1"/>
-      <w:bookmarkEnd w:id="65"/>
-      <w:bookmarkEnd w:id="66"/>
+      <w:bookmarkStart w:id="72" w:name="_6.8_The_SPECIALIST"/>
+      <w:bookmarkStart w:id="73" w:name="_6.8_The_SPECIALIST_1"/>
+      <w:bookmarkEnd w:id="72"/>
+      <w:bookmarkEnd w:id="73"/>
       <w:r>
         <w:rPr>
           <w:rStyle w:val="LabelorNumber"/>
@@ -11580,7 +11696,15 @@
       </w:r>
       <w:proofErr w:type="spellEnd"/>
       <w:r>
-        <w:t xml:space="preserve">. This includes the source code for the programs, the data and tables in a pure Java embedded database (Instant DB) the programs use, full documentation, installation instructions, and jar files of the programs. See the documents contained within this distribution for a more complete description of this product. </w:t>
+        <w:t xml:space="preserve">. This includes the source code for the programs, the </w:t>
+      </w:r>
+      <w:proofErr w:type="gramStart"/>
+      <w:r>
+        <w:t>data</w:t>
+      </w:r>
+      <w:proofErr w:type="gramEnd"/>
+      <w:r>
+        <w:t xml:space="preserve"> and tables in a pure Java embedded database (Instant DB) the programs use, full documentation, installation instructions, and jar files of the programs. See the documents contained within this distribution for a more complete description of this product. </w:t>
       </w:r>
     </w:p>
     <w:p>
@@ -11612,7 +11736,15 @@
         <w:t>norm</w:t>
       </w:r>
       <w:r>
-        <w:t xml:space="preserve"> generates the normalized strings that are used in the normalized string index, MRXNS. Thus norm must be used before MRXNS can be searched. </w:t>
+        <w:t xml:space="preserve"> generates the normalized strings that are used in the normalized string index, MRXNS. </w:t>
+      </w:r>
+      <w:proofErr w:type="gramStart"/>
+      <w:r>
+        <w:t>Thus</w:t>
+      </w:r>
+      <w:proofErr w:type="gramEnd"/>
+      <w:r>
+        <w:t xml:space="preserve"> norm must be used before MRXNS can be searched. </w:t>
       </w:r>
     </w:p>
     <w:p>
@@ -11628,7 +11760,15 @@
       </w:r>
       <w:proofErr w:type="spellEnd"/>
       <w:r>
-        <w:t xml:space="preserve"> has the behavior of prior year's normalization, and is distributed for those who need it. </w:t>
+        <w:t xml:space="preserve"> has the behavior of prior year's </w:t>
+      </w:r>
+      <w:proofErr w:type="gramStart"/>
+      <w:r>
+        <w:t>normalization, and</w:t>
+      </w:r>
+      <w:proofErr w:type="gramEnd"/>
+      <w:r>
+        <w:t xml:space="preserve"> is distributed for those who need it. </w:t>
       </w:r>
     </w:p>
     <w:p>
@@ -12125,12 +12265,14 @@
         <w:t>canine|definition</w:t>
       </w:r>
       <w:proofErr w:type="spellEnd"/>
+      <w:proofErr w:type="gramStart"/>
       <w:r>
         <w:rPr>
           <w:b/>
         </w:rPr>
         <w:t>.....</w:t>
       </w:r>
+      <w:proofErr w:type="gramEnd"/>
       <w:r>
         <w:t xml:space="preserve">; would result in the following output: </w:t>
       </w:r>
@@ -12281,7 +12423,15 @@
         <w:t>-f</w:t>
       </w:r>
       <w:r>
-        <w:t xml:space="preserve"> flag are used to specify a flow. Each flow can be thought of as a pipeline with each flow component feeding the next. For example, the flow </w:t>
+        <w:t xml:space="preserve"> flag </w:t>
+      </w:r>
+      <w:proofErr w:type="gramStart"/>
+      <w:r>
+        <w:t>are</w:t>
+      </w:r>
+      <w:proofErr w:type="gramEnd"/>
+      <w:r>
+        <w:t xml:space="preserve"> used to specify a flow. Each flow can be thought of as a pipeline with each flow component feeding the next. For example, the flow </w:t>
       </w:r>
       <w:r>
         <w:rPr>
@@ -12593,7 +12743,15 @@
         <w:t>-t</w:t>
       </w:r>
       <w:r>
-        <w:t xml:space="preserve"> flag the input term is assumed to be in the first field of the input. So both </w:t>
+        <w:t xml:space="preserve"> flag the input term is assumed to be in the first field of the input. </w:t>
+      </w:r>
+      <w:proofErr w:type="gramStart"/>
+      <w:r>
+        <w:t>So</w:t>
+      </w:r>
+      <w:proofErr w:type="gramEnd"/>
+      <w:r>
+        <w:t xml:space="preserve"> both </w:t>
       </w:r>
       <w:r>
         <w:rPr>
@@ -12868,7 +13026,15 @@
         <w:pStyle w:val="Comment"/>
       </w:pPr>
       <w:r>
-        <w:t>Place numbered figures, tables and boxes (referred to from the main text) below.</w:t>
+        <w:t xml:space="preserve">Place numbered figures, </w:t>
+      </w:r>
+      <w:proofErr w:type="gramStart"/>
+      <w:r>
+        <w:t>tables</w:t>
+      </w:r>
+      <w:proofErr w:type="gramEnd"/>
+      <w:r>
+        <w:t xml:space="preserve"> and boxes (referred to from the main text) below.</w:t>
       </w:r>
     </w:p>
     <w:p>
@@ -15765,6 +15931,14 @@
 </w:numbering>
 </file>
 
+<file path=word/people.xml><?xml version="1.0" encoding="utf-8"?>
+<w15:people xmlns:wpc="http://schemas.microsoft.com/office/word/2010/wordprocessingCanvas" xmlns:cx="http://schemas.microsoft.com/office/drawing/2014/chartex" xmlns:cx1="http://schemas.microsoft.com/office/drawing/2015/9/8/chartex" xmlns:cx2="http://schemas.microsoft.com/office/drawing/2015/10/21/chartex" xmlns:cx3="http://schemas.microsoft.com/office/drawing/2016/5/9/chartex" xmlns:cx4="http://schemas.microsoft.com/office/drawing/2016/5/10/chartex" xmlns:cx5="http://schemas.microsoft.com/office/drawing/2016/5/11/chartex" xmlns:cx6="http://schemas.microsoft.com/office/drawing/2016/5/12/chartex" xmlns:cx7="http://schemas.microsoft.com/office/drawing/2016/5/13/chartex" xmlns:cx8="http://schemas.microsoft.com/office/drawing/2016/5/14/chartex" xmlns:mc="http://schemas.openxmlformats.org/markup-compatibility/2006" xmlns:aink="http://schemas.microsoft.com/office/drawing/2016/ink" xmlns:am3d="http://schemas.microsoft.com/office/drawing/2017/model3d" xmlns:o="urn:schemas-microsoft-com:office:office" xmlns:r="http://schemas.openxmlformats.org/officeDocument/2006/relationships" xmlns:m="http://schemas.openxmlformats.org/officeDocument/2006/math" xmlns:v="urn:schemas-microsoft-com:vml" xmlns:wp14="http://schemas.microsoft.com/office/word/2010/wordprocessingDrawing" xmlns:wp="http://schemas.openxmlformats.org/drawingml/2006/wordprocessingDrawing" xmlns:w10="urn:schemas-microsoft-com:office:word" xmlns:w="http://schemas.openxmlformats.org/wordprocessingml/2006/main" xmlns:w14="http://schemas.microsoft.com/office/word/2010/wordml" xmlns:w15="http://schemas.microsoft.com/office/word/2012/wordml" xmlns:w16cex="http://schemas.microsoft.com/office/word/2018/wordml/cex" xmlns:w16cid="http://schemas.microsoft.com/office/word/2016/wordml/cid" xmlns:w16="http://schemas.microsoft.com/office/word/2018/wordml" xmlns:w16se="http://schemas.microsoft.com/office/word/2015/wordml/symex" xmlns:wpg="http://schemas.microsoft.com/office/word/2010/wordprocessingGroup" xmlns:wpi="http://schemas.microsoft.com/office/word/2010/wordprocessingInk" xmlns:wne="http://schemas.microsoft.com/office/word/2006/wordml" xmlns:wps="http://schemas.microsoft.com/office/word/2010/wordprocessingShape" mc:Ignorable="w14 w15 w16se w16cid w16 w16cex wp14">
+  <w15:person w15:author="Jordan, Diana (NIH/NLM/NCBI) [C]">
+    <w15:presenceInfo w15:providerId="None" w15:userId="Jordan, Diana (NIH/NLM/NCBI) [C]"/>
+  </w15:person>
+</w15:people>
+</file>
+
 <file path=word/styles.xml><?xml version="1.0" encoding="utf-8"?>
 <w:styles xmlns:mc="http://schemas.openxmlformats.org/markup-compatibility/2006" xmlns:r="http://schemas.openxmlformats.org/officeDocument/2006/relationships" xmlns:w="http://schemas.openxmlformats.org/wordprocessingml/2006/main" xmlns:w14="http://schemas.microsoft.com/office/word/2010/wordml" xmlns:w15="http://schemas.microsoft.com/office/word/2012/wordml" xmlns:w16cex="http://schemas.microsoft.com/office/word/2018/wordml/cex" xmlns:w16cid="http://schemas.microsoft.com/office/word/2016/wordml/cid" xmlns:w16="http://schemas.microsoft.com/office/word/2018/wordml" xmlns:w16se="http://schemas.microsoft.com/office/word/2015/wordml/symex" mc:Ignorable="w14 w15 w16se w16cid w16 w16cex">
   <w:docDefaults>
@@ -15778,15 +15952,15 @@
   </w:docDefaults>
   <w:latentStyles w:defLockedState="0" w:defUIPriority="0" w:defSemiHidden="0" w:defUnhideWhenUsed="0" w:defQFormat="0" w:count="376">
     <w:lsdException w:name="Normal" w:qFormat="1"/>
-    <w:lsdException w:name="heading 1" w:uiPriority="9" w:qFormat="1"/>
-    <w:lsdException w:name="heading 2" w:uiPriority="9" w:qFormat="1"/>
-    <w:lsdException w:name="heading 3" w:uiPriority="9" w:qFormat="1"/>
-    <w:lsdException w:name="heading 4" w:uiPriority="9" w:qFormat="1"/>
-    <w:lsdException w:name="heading 5" w:uiPriority="9" w:qFormat="1"/>
-    <w:lsdException w:name="heading 6" w:uiPriority="9" w:qFormat="1"/>
-    <w:lsdException w:name="heading 7" w:semiHidden="1" w:uiPriority="9" w:unhideWhenUsed="1" w:qFormat="1"/>
-    <w:lsdException w:name="heading 8" w:semiHidden="1" w:uiPriority="9" w:unhideWhenUsed="1" w:qFormat="1"/>
-    <w:lsdException w:name="heading 9" w:semiHidden="1" w:uiPriority="9" w:unhideWhenUsed="1" w:qFormat="1"/>
+    <w:lsdException w:name="heading 1" w:qFormat="1"/>
+    <w:lsdException w:name="heading 2" w:qFormat="1"/>
+    <w:lsdException w:name="heading 3" w:qFormat="1"/>
+    <w:lsdException w:name="heading 4" w:qFormat="1"/>
+    <w:lsdException w:name="heading 5" w:qFormat="1"/>
+    <w:lsdException w:name="heading 6" w:qFormat="1"/>
+    <w:lsdException w:name="heading 7" w:semiHidden="1" w:unhideWhenUsed="1" w:qFormat="1"/>
+    <w:lsdException w:name="heading 8" w:semiHidden="1" w:unhideWhenUsed="1" w:qFormat="1"/>
+    <w:lsdException w:name="heading 9" w:semiHidden="1" w:unhideWhenUsed="1" w:qFormat="1"/>
     <w:lsdException w:name="index 1" w:semiHidden="1" w:unhideWhenUsed="1"/>
     <w:lsdException w:name="index 2" w:semiHidden="1" w:unhideWhenUsed="1"/>
     <w:lsdException w:name="index 3" w:semiHidden="1" w:unhideWhenUsed="1"/>
@@ -15809,7 +15983,7 @@
     <w:lsdException w:name="footnote text" w:semiHidden="1" w:unhideWhenUsed="1"/>
     <w:lsdException w:name="annotation text" w:semiHidden="1" w:unhideWhenUsed="1"/>
     <w:lsdException w:name="header" w:semiHidden="1" w:unhideWhenUsed="1"/>
-    <w:lsdException w:name="footer" w:semiHidden="1" w:uiPriority="99" w:unhideWhenUsed="1"/>
+    <w:lsdException w:name="footer" w:semiHidden="1" w:unhideWhenUsed="1"/>
     <w:lsdException w:name="index heading" w:semiHidden="1" w:unhideWhenUsed="1"/>
     <w:lsdException w:name="caption" w:semiHidden="1" w:unhideWhenUsed="1" w:qFormat="1"/>
     <w:lsdException w:name="table of figures" w:semiHidden="1" w:unhideWhenUsed="1"/>
@@ -15860,7 +16034,7 @@
     <w:lsdException w:name="FollowedHyperlink" w:semiHidden="1" w:uiPriority="99" w:unhideWhenUsed="1"/>
     <w:lsdException w:name="Strong" w:qFormat="1"/>
     <w:lsdException w:name="Emphasis" w:qFormat="1"/>
-    <w:lsdException w:name="Document Map" w:semiHidden="1" w:uiPriority="99" w:unhideWhenUsed="1"/>
+    <w:lsdException w:name="Document Map" w:semiHidden="1" w:unhideWhenUsed="1"/>
     <w:lsdException w:name="Plain Text" w:semiHidden="1" w:unhideWhenUsed="1"/>
     <w:lsdException w:name="E-mail Signature" w:semiHidden="1" w:unhideWhenUsed="1"/>
     <w:lsdException w:name="HTML Top of Form" w:semiHidden="1" w:unhideWhenUsed="1"/>
@@ -15876,6 +16050,7 @@
     <w:lsdException w:name="HTML Sample" w:semiHidden="1" w:unhideWhenUsed="1"/>
     <w:lsdException w:name="HTML Typewriter" w:semiHidden="1" w:unhideWhenUsed="1"/>
     <w:lsdException w:name="HTML Variable" w:semiHidden="1" w:unhideWhenUsed="1"/>
+    <w:lsdException w:name="Normal Table" w:semiHidden="1" w:unhideWhenUsed="1"/>
     <w:lsdException w:name="annotation subject" w:semiHidden="1" w:unhideWhenUsed="1"/>
     <w:lsdException w:name="No List" w:semiHidden="1" w:uiPriority="99" w:unhideWhenUsed="1"/>
     <w:lsdException w:name="Outline List 1" w:semiHidden="1" w:unhideWhenUsed="1"/>
@@ -15921,9 +16096,10 @@
     <w:lsdException w:name="Table Subtle 1" w:semiHidden="1" w:unhideWhenUsed="1"/>
     <w:lsdException w:name="Table Subtle 2" w:semiHidden="1" w:unhideWhenUsed="1"/>
     <w:lsdException w:name="Table Web 1" w:semiHidden="1" w:unhideWhenUsed="1"/>
+    <w:lsdException w:name="Table Web 2" w:semiHidden="1" w:unhideWhenUsed="1"/>
     <w:lsdException w:name="Table Web 3" w:semiHidden="1" w:unhideWhenUsed="1"/>
     <w:lsdException w:name="Balloon Text" w:semiHidden="1" w:unhideWhenUsed="1"/>
-    <w:lsdException w:name="Table Grid" w:uiPriority="39"/>
+    <w:lsdException w:name="Table Theme" w:semiHidden="1" w:unhideWhenUsed="1"/>
     <w:lsdException w:name="Placeholder Text" w:semiHidden="1" w:uiPriority="99"/>
     <w:lsdException w:name="No Spacing" w:uiPriority="1" w:qFormat="1"/>
     <w:lsdException w:name="Light Shading" w:uiPriority="60"/>
@@ -16147,7 +16323,7 @@
   <w:style w:type="paragraph" w:default="1" w:styleId="Normal">
     <w:name w:val="Normal"/>
     <w:qFormat/>
-    <w:rsid w:val="00D339A3"/>
+    <w:rsid w:val="00CD4075"/>
     <w:pPr>
       <w:spacing w:after="120"/>
     </w:pPr>
@@ -16161,9 +16337,8 @@
     <w:basedOn w:val="Normal"/>
     <w:next w:val="Normal"/>
     <w:link w:val="Heading1Char"/>
-    <w:uiPriority w:val="9"/>
     <w:qFormat/>
-    <w:rsid w:val="00E012ED"/>
+    <w:rsid w:val="00CD4075"/>
     <w:pPr>
       <w:keepNext/>
       <w:spacing w:line="480" w:lineRule="auto"/>
@@ -16180,9 +16355,8 @@
     <w:basedOn w:val="Normal"/>
     <w:next w:val="Normal"/>
     <w:link w:val="Heading2Char"/>
-    <w:uiPriority w:val="9"/>
     <w:qFormat/>
-    <w:rsid w:val="00E012ED"/>
+    <w:rsid w:val="00CD4075"/>
     <w:pPr>
       <w:keepNext/>
       <w:spacing w:before="240" w:after="60" w:line="480" w:lineRule="auto"/>
@@ -16199,9 +16373,8 @@
     <w:basedOn w:val="Normal"/>
     <w:next w:val="Normal"/>
     <w:link w:val="Heading3Char"/>
-    <w:uiPriority w:val="9"/>
     <w:qFormat/>
-    <w:rsid w:val="003A5039"/>
+    <w:rsid w:val="00CD4075"/>
     <w:pPr>
       <w:keepNext/>
       <w:spacing w:before="240" w:after="60" w:line="480" w:lineRule="auto"/>
@@ -16217,9 +16390,8 @@
     <w:basedOn w:val="Normal"/>
     <w:next w:val="Normal"/>
     <w:link w:val="Heading4Char"/>
-    <w:uiPriority w:val="9"/>
     <w:qFormat/>
-    <w:rsid w:val="003A5039"/>
+    <w:rsid w:val="00CD4075"/>
     <w:pPr>
       <w:keepNext/>
       <w:spacing w:line="480" w:lineRule="auto"/>
@@ -16235,9 +16407,8 @@
     <w:basedOn w:val="Normal"/>
     <w:next w:val="Normal"/>
     <w:link w:val="Heading5Char"/>
-    <w:uiPriority w:val="9"/>
     <w:qFormat/>
-    <w:rsid w:val="003A5039"/>
+    <w:rsid w:val="00CD4075"/>
     <w:pPr>
       <w:spacing w:before="240" w:after="60" w:line="480" w:lineRule="auto"/>
       <w:outlineLvl w:val="4"/>
@@ -16251,9 +16422,8 @@
     <w:basedOn w:val="Normal"/>
     <w:next w:val="Normal"/>
     <w:link w:val="Heading6Char"/>
-    <w:uiPriority w:val="9"/>
     <w:qFormat/>
-    <w:rsid w:val="003A5039"/>
+    <w:rsid w:val="00CD4075"/>
     <w:pPr>
       <w:keepNext/>
       <w:spacing w:line="480" w:lineRule="auto"/>
@@ -16271,9 +16441,8 @@
     <w:basedOn w:val="Normal"/>
     <w:next w:val="Normal"/>
     <w:link w:val="Heading7Char"/>
-    <w:uiPriority w:val="9"/>
     <w:qFormat/>
-    <w:rsid w:val="003A5039"/>
+    <w:rsid w:val="00CD4075"/>
     <w:pPr>
       <w:keepNext/>
       <w:ind w:right="-900"/>
@@ -16290,9 +16459,8 @@
     <w:basedOn w:val="Normal"/>
     <w:next w:val="Normal"/>
     <w:link w:val="Heading8Char"/>
-    <w:uiPriority w:val="9"/>
     <w:qFormat/>
-    <w:rsid w:val="003A5039"/>
+    <w:rsid w:val="00CD4075"/>
     <w:pPr>
       <w:keepNext/>
       <w:spacing w:line="480" w:lineRule="auto"/>
@@ -16312,9 +16480,8 @@
     <w:next w:val="Normal"/>
     <w:link w:val="Heading9Char"/>
     <w:autoRedefine/>
-    <w:uiPriority w:val="9"/>
     <w:qFormat/>
-    <w:rsid w:val="003A5039"/>
+    <w:rsid w:val="00CD4075"/>
     <w:pPr>
       <w:keepNext/>
       <w:outlineLvl w:val="8"/>
@@ -16354,8 +16521,7 @@
   <w:style w:type="table" w:styleId="TableGrid">
     <w:name w:val="Table Grid"/>
     <w:basedOn w:val="TableNormal"/>
-    <w:uiPriority w:val="39"/>
-    <w:rsid w:val="003A5039"/>
+    <w:rsid w:val="00CD4075"/>
     <w:tblPr>
       <w:tblBorders>
         <w:top w:val="single" w:sz="4" w:space="0" w:color="auto"/>
@@ -16371,7 +16537,7 @@
     <w:name w:val="Reference"/>
     <w:basedOn w:val="Normal"/>
     <w:next w:val="Normal"/>
-    <w:rsid w:val="003A5039"/>
+    <w:rsid w:val="00CD4075"/>
     <w:rPr>
       <w:sz w:val="20"/>
     </w:rPr>
@@ -16380,7 +16546,7 @@
     <w:name w:val="Comment"/>
     <w:basedOn w:val="Normal"/>
     <w:next w:val="Normal"/>
-    <w:rsid w:val="00957C79"/>
+    <w:rsid w:val="00CD4075"/>
     <w:pPr>
       <w:shd w:val="clear" w:color="auto" w:fill="FFFF00"/>
       <w:spacing w:before="120"/>
@@ -16393,7 +16559,7 @@
     <w:name w:val="Blockquote"/>
     <w:basedOn w:val="Normal"/>
     <w:next w:val="Normal"/>
-    <w:rsid w:val="00CC4FAD"/>
+    <w:rsid w:val="00CD4075"/>
     <w:pPr>
       <w:pBdr>
         <w:top w:val="single" w:sz="2" w:space="1" w:color="C0C0C0"/>
@@ -16414,7 +16580,7 @@
     <w:name w:val="Preformatted"/>
     <w:basedOn w:val="Normal"/>
     <w:next w:val="Normal"/>
-    <w:rsid w:val="00511822"/>
+    <w:rsid w:val="00CD4075"/>
     <w:pPr>
       <w:pBdr>
         <w:top w:val="single" w:sz="2" w:space="1" w:color="auto"/>
@@ -16435,7 +16601,7 @@
     <w:name w:val="Abstract Header"/>
     <w:basedOn w:val="Heading2"/>
     <w:next w:val="Normal"/>
-    <w:rsid w:val="0098430A"/>
+    <w:rsid w:val="00CD4075"/>
     <w:rPr>
       <w:rFonts w:ascii="Times New Roman" w:hAnsi="Times New Roman"/>
     </w:rPr>
@@ -16444,7 +16610,7 @@
     <w:name w:val="Box number and caption"/>
     <w:basedOn w:val="Heading3"/>
     <w:next w:val="Normal"/>
-    <w:rsid w:val="00644FF3"/>
+    <w:rsid w:val="00CD4075"/>
     <w:pPr>
       <w:shd w:val="clear" w:color="auto" w:fill="E6E6E6"/>
       <w:spacing w:before="120"/>
@@ -16459,7 +16625,7 @@
     <w:name w:val="Figure number and caption"/>
     <w:basedOn w:val="Normal"/>
     <w:next w:val="Normal"/>
-    <w:rsid w:val="00CB0693"/>
+    <w:rsid w:val="00CD4075"/>
     <w:pPr>
       <w:spacing w:before="120"/>
     </w:pPr>
@@ -16471,7 +16637,7 @@
     <w:name w:val="Table number and caption"/>
     <w:basedOn w:val="Normal"/>
     <w:next w:val="Normal"/>
-    <w:rsid w:val="00A2415A"/>
+    <w:rsid w:val="00CD4075"/>
     <w:pPr>
       <w:spacing w:before="120"/>
     </w:pPr>
@@ -16485,7 +16651,7 @@
     <w:name w:val="Table header"/>
     <w:basedOn w:val="Normal"/>
     <w:next w:val="Normal"/>
-    <w:rsid w:val="00697EB0"/>
+    <w:rsid w:val="00CD4075"/>
     <w:pPr>
       <w:spacing w:after="0"/>
     </w:pPr>
@@ -16498,7 +16664,7 @@
     <w:name w:val="Table body"/>
     <w:basedOn w:val="Normal"/>
     <w:next w:val="Normal"/>
-    <w:rsid w:val="00697EB0"/>
+    <w:rsid w:val="00CD4075"/>
     <w:pPr>
       <w:spacing w:after="0"/>
     </w:pPr>
@@ -16510,7 +16676,7 @@
     <w:name w:val="Table footer"/>
     <w:basedOn w:val="Normal"/>
     <w:next w:val="Normal"/>
-    <w:rsid w:val="00697EB0"/>
+    <w:rsid w:val="00CD4075"/>
     <w:pPr>
       <w:spacing w:after="0"/>
     </w:pPr>
@@ -16522,7 +16688,7 @@
     <w:name w:val="Alternate heading"/>
     <w:basedOn w:val="Normal"/>
     <w:next w:val="Normal"/>
-    <w:rsid w:val="008C7781"/>
+    <w:rsid w:val="00CD4075"/>
     <w:rPr>
       <w:b/>
       <w:color w:val="800080"/>
@@ -16533,9 +16699,8 @@
     <w:name w:val="footer"/>
     <w:basedOn w:val="Normal"/>
     <w:link w:val="FooterChar"/>
-    <w:uiPriority w:val="99"/>
     <w:semiHidden/>
-    <w:rsid w:val="003A5039"/>
+    <w:rsid w:val="00CD4075"/>
     <w:pPr>
       <w:tabs>
         <w:tab w:val="center" w:pos="4320"/>
@@ -16553,7 +16718,7 @@
     <w:name w:val="Box subhead"/>
     <w:basedOn w:val="Heading4"/>
     <w:next w:val="Normal"/>
-    <w:rsid w:val="00644FF3"/>
+    <w:rsid w:val="00CD4075"/>
     <w:rPr>
       <w:color w:val="808080"/>
       <w:sz w:val="22"/>
@@ -16563,7 +16728,7 @@
     <w:name w:val="Answer"/>
     <w:basedOn w:val="Normal"/>
     <w:next w:val="Normal"/>
-    <w:rsid w:val="00BA1A6F"/>
+    <w:rsid w:val="00CD4075"/>
     <w:pPr>
       <w:pBdr>
         <w:top w:val="single" w:sz="4" w:space="1" w:color="FFFFFF"/>
@@ -16582,7 +16747,7 @@
     <w:name w:val="Question"/>
     <w:basedOn w:val="Normal"/>
     <w:next w:val="Normal"/>
-    <w:rsid w:val="00BA1A6F"/>
+    <w:rsid w:val="00CD4075"/>
     <w:pPr>
       <w:pBdr>
         <w:top w:val="single" w:sz="4" w:space="1" w:color="FFFFFF"/>
@@ -16599,7 +16764,7 @@
   </w:style>
   <w:style w:type="character" w:customStyle="1" w:styleId="nc-highlight">
     <w:name w:val="nc-highlight"/>
-    <w:rsid w:val="003456ED"/>
+    <w:rsid w:val="00CD4075"/>
     <w:rPr>
       <w:bdr w:val="none" w:sz="0" w:space="0" w:color="auto"/>
       <w:shd w:val="clear" w:color="auto" w:fill="FFFF93"/>
@@ -16607,7 +16772,7 @@
   </w:style>
   <w:style w:type="character" w:customStyle="1" w:styleId="nc-pageobject">
     <w:name w:val="nc-pageobject"/>
-    <w:rsid w:val="00F65D6F"/>
+    <w:rsid w:val="00CD4075"/>
     <w:rPr>
       <w:color w:val="993366"/>
       <w:bdr w:val="none" w:sz="0" w:space="0" w:color="auto"/>
@@ -16616,7 +16781,7 @@
   </w:style>
   <w:style w:type="character" w:customStyle="1" w:styleId="LabelorNumber">
     <w:name w:val="Label or Number"/>
-    <w:rsid w:val="00D43687"/>
+    <w:rsid w:val="00CD4075"/>
     <w:rPr>
       <w:rFonts w:ascii="Arial" w:hAnsi="Arial"/>
       <w:color w:val="auto"/>
@@ -16629,9 +16794,8 @@
     <w:name w:val="Document Map"/>
     <w:basedOn w:val="Normal"/>
     <w:link w:val="DocumentMapChar"/>
-    <w:uiPriority w:val="99"/>
     <w:semiHidden/>
-    <w:rsid w:val="00A23437"/>
+    <w:rsid w:val="00CD4075"/>
     <w:pPr>
       <w:shd w:val="clear" w:color="auto" w:fill="000080"/>
     </w:pPr>
@@ -16644,7 +16808,7 @@
     <w:name w:val="Processing instruction"/>
     <w:basedOn w:val="Normal"/>
     <w:next w:val="Normal"/>
-    <w:rsid w:val="00237B2B"/>
+    <w:rsid w:val="00CD4075"/>
     <w:pPr>
       <w:shd w:val="clear" w:color="auto" w:fill="D6FF61"/>
     </w:pPr>
@@ -16656,7 +16820,7 @@
   <w:style w:type="paragraph" w:customStyle="1" w:styleId="Equation">
     <w:name w:val="Equation"/>
     <w:basedOn w:val="Normal"/>
-    <w:rsid w:val="007D5FC1"/>
+    <w:rsid w:val="00CD4075"/>
     <w:pPr>
       <w:jc w:val="center"/>
     </w:pPr>
@@ -16668,7 +16832,7 @@
   <w:style w:type="paragraph" w:customStyle="1" w:styleId="Figuregraphic">
     <w:name w:val="Figure graphic"/>
     <w:basedOn w:val="Normal"/>
-    <w:rsid w:val="007D5FC1"/>
+    <w:rsid w:val="00CD4075"/>
     <w:pPr>
       <w:autoSpaceDE w:val="0"/>
       <w:autoSpaceDN w:val="0"/>
@@ -16682,7 +16846,7 @@
   <w:style w:type="paragraph" w:customStyle="1" w:styleId="Keywords">
     <w:name w:val="Keywords"/>
     <w:basedOn w:val="Normal"/>
-    <w:rsid w:val="007D5FC1"/>
+    <w:rsid w:val="00CD4075"/>
     <w:rPr>
       <w:rFonts w:eastAsia="Times New Roman"/>
       <w:color w:val="000080"/>
@@ -16691,7 +16855,7 @@
   <w:style w:type="character" w:customStyle="1" w:styleId="Processinginstructionchar">
     <w:name w:val="Processing instruction char"/>
     <w:qFormat/>
-    <w:rsid w:val="007D5FC1"/>
+    <w:rsid w:val="00CD4075"/>
     <w:rPr>
       <w:rFonts w:ascii="Courier New" w:hAnsi="Courier New"/>
       <w:sz w:val="18"/>
@@ -16702,7 +16866,7 @@
   <w:style w:type="character" w:customStyle="1" w:styleId="nc-highlight-1">
     <w:name w:val="nc-highlight-1"/>
     <w:qFormat/>
-    <w:rsid w:val="00BA3FAB"/>
+    <w:rsid w:val="00CD4075"/>
     <w:rPr>
       <w:rFonts w:ascii="Arial" w:hAnsi="Arial"/>
       <w:color w:val="FFFFFF"/>
@@ -16716,7 +16880,7 @@
     <w:basedOn w:val="Normal"/>
     <w:link w:val="SubtitleChar"/>
     <w:qFormat/>
-    <w:rsid w:val="00AB224B"/>
+    <w:rsid w:val="00CD4075"/>
     <w:pPr>
       <w:keepNext/>
       <w:spacing w:before="240" w:after="60" w:line="480" w:lineRule="auto"/>
@@ -16733,7 +16897,7 @@
   <w:style w:type="character" w:customStyle="1" w:styleId="SubtitleChar">
     <w:name w:val="Subtitle Char"/>
     <w:link w:val="Subtitle"/>
-    <w:rsid w:val="00AB224B"/>
+    <w:rsid w:val="00CD4075"/>
     <w:rPr>
       <w:rFonts w:ascii="Arial" w:hAnsi="Arial" w:cs="Arial"/>
       <w:b/>
@@ -16747,7 +16911,7 @@
     <w:name w:val="Abstract"/>
     <w:basedOn w:val="Normal"/>
     <w:next w:val="Normal"/>
-    <w:rsid w:val="00AB224B"/>
+    <w:rsid w:val="00CD4075"/>
     <w:pPr>
       <w:spacing w:before="120" w:after="0"/>
     </w:pPr>
@@ -16759,7 +16923,7 @@
   <w:style w:type="paragraph" w:customStyle="1" w:styleId="Boxcontent">
     <w:name w:val="Boxcontent"/>
     <w:basedOn w:val="Normal"/>
-    <w:rsid w:val="00AB224B"/>
+    <w:rsid w:val="00CD4075"/>
     <w:rPr>
       <w:rFonts w:eastAsia="Times New Roman"/>
     </w:rPr>
@@ -16767,7 +16931,7 @@
   <w:style w:type="character" w:customStyle="1" w:styleId="nc-highlight-2">
     <w:name w:val="nc-highlight-2"/>
     <w:qFormat/>
-    <w:rsid w:val="00BA3FAB"/>
+    <w:rsid w:val="00CD4075"/>
     <w:rPr>
       <w:rFonts w:ascii="Arial" w:hAnsi="Arial"/>
       <w:color w:val="FFFFFF"/>
@@ -16779,7 +16943,7 @@
     <w:name w:val="Structured abstract heading"/>
     <w:basedOn w:val="Normal"/>
     <w:next w:val="Normal"/>
-    <w:rsid w:val="00597377"/>
+    <w:rsid w:val="00CD4075"/>
     <w:pPr>
       <w:keepNext/>
       <w:spacing w:before="240" w:after="60" w:line="480" w:lineRule="auto"/>
@@ -16796,7 +16960,7 @@
   <w:style w:type="character" w:customStyle="1" w:styleId="nc-highlight-3">
     <w:name w:val="nc-highlight-3"/>
     <w:qFormat/>
-    <w:rsid w:val="00BA3FAB"/>
+    <w:rsid w:val="00CD4075"/>
     <w:rPr>
       <w:rFonts w:ascii="Arial" w:hAnsi="Arial"/>
       <w:color w:val="FFFFFF"/>
@@ -16808,7 +16972,7 @@
   <w:style w:type="character" w:customStyle="1" w:styleId="nc-highlight-4">
     <w:name w:val="nc-highlight-4"/>
     <w:qFormat/>
-    <w:rsid w:val="00BA3FAB"/>
+    <w:rsid w:val="00CD4075"/>
     <w:rPr>
       <w:rFonts w:ascii="Arial" w:hAnsi="Arial"/>
       <w:color w:val="FFFFFF"/>
@@ -16820,7 +16984,7 @@
   <w:style w:type="character" w:customStyle="1" w:styleId="nc-highlight-5">
     <w:name w:val="nc-highlight-5"/>
     <w:qFormat/>
-    <w:rsid w:val="00BA3FAB"/>
+    <w:rsid w:val="00CD4075"/>
     <w:rPr>
       <w:rFonts w:ascii="Arial" w:hAnsi="Arial"/>
       <w:color w:val="FFFFFF"/>
@@ -16832,7 +16996,7 @@
   <w:style w:type="paragraph" w:customStyle="1" w:styleId="Figurealttext">
     <w:name w:val="Figure alt text"/>
     <w:basedOn w:val="Normal"/>
-    <w:rsid w:val="00D339A3"/>
+    <w:rsid w:val="00CD4075"/>
     <w:pPr>
       <w:shd w:val="clear" w:color="auto" w:fill="C4BC96"/>
     </w:pPr>
@@ -16845,7 +17009,7 @@
     <w:basedOn w:val="Normal"/>
     <w:semiHidden/>
     <w:unhideWhenUsed/>
-    <w:rsid w:val="008C28D9"/>
+    <w:rsid w:val="00CD4075"/>
     <w:pPr>
       <w:ind w:left="360" w:hanging="360"/>
       <w:contextualSpacing/>
@@ -16855,7 +17019,7 @@
     <w:name w:val="Figures Tables Boxes Section Heading"/>
     <w:basedOn w:val="Heading2"/>
     <w:next w:val="Normal"/>
-    <w:rsid w:val="009256D4"/>
+    <w:rsid w:val="00CD4075"/>
     <w:rPr>
       <w:rFonts w:ascii="Verdana" w:hAnsi="Verdana"/>
       <w:color w:val="A50021"/>
@@ -16865,7 +17029,7 @@
   <w:style w:type="paragraph" w:customStyle="1" w:styleId="Glossarydefinition">
     <w:name w:val="Glossary definition"/>
     <w:basedOn w:val="Normal"/>
-    <w:rsid w:val="00147C00"/>
+    <w:rsid w:val="00CD4075"/>
     <w:pPr>
       <w:shd w:val="clear" w:color="auto" w:fill="FDE4BF"/>
     </w:pPr>
@@ -16878,7 +17042,7 @@
     <w:name w:val="Glossary term"/>
     <w:basedOn w:val="Normal"/>
     <w:next w:val="Glossarydefinition"/>
-    <w:rsid w:val="00147C00"/>
+    <w:rsid w:val="00CD4075"/>
     <w:pPr>
       <w:shd w:val="clear" w:color="auto" w:fill="CCFFFF"/>
     </w:pPr>
@@ -16891,7 +17055,7 @@
     <w:basedOn w:val="DefaultParagraphFont"/>
     <w:uiPriority w:val="1"/>
     <w:qFormat/>
-    <w:rsid w:val="00147C00"/>
+    <w:rsid w:val="00CD4075"/>
     <w:rPr>
       <w:rFonts w:ascii="Courier New" w:hAnsi="Courier New"/>
       <w:color w:val="auto"/>
@@ -16903,7 +17067,7 @@
   <w:style w:type="paragraph" w:customStyle="1" w:styleId="Figurecaptioncontinued">
     <w:name w:val="Figure caption continued"/>
     <w:basedOn w:val="Normal"/>
-    <w:rsid w:val="00D339A3"/>
+    <w:rsid w:val="00CD4075"/>
     <w:rPr>
       <w:rFonts w:eastAsia="Times New Roman"/>
       <w:color w:val="000080"/>
@@ -16913,7 +17077,7 @@
   <w:style w:type="paragraph" w:customStyle="1" w:styleId="Figurecopyrightstatement">
     <w:name w:val="Figure copyright statement"/>
     <w:basedOn w:val="Normal"/>
-    <w:rsid w:val="00D339A3"/>
+    <w:rsid w:val="00CD4075"/>
     <w:rPr>
       <w:rFonts w:ascii="Times New Roman" w:eastAsia="Times New Roman" w:hAnsi="Times New Roman"/>
       <w:b/>
@@ -16924,7 +17088,7 @@
   <w:style w:type="paragraph" w:customStyle="1" w:styleId="Figurelicensestatement">
     <w:name w:val="Figure license statement"/>
     <w:basedOn w:val="Normal"/>
-    <w:rsid w:val="00D339A3"/>
+    <w:rsid w:val="00CD4075"/>
     <w:rPr>
       <w:rFonts w:ascii="Times New Roman" w:eastAsia="Times New Roman" w:hAnsi="Times New Roman"/>
       <w:b/>
@@ -16936,7 +17100,7 @@
     <w:name w:val="Figure title"/>
     <w:basedOn w:val="Normal"/>
     <w:next w:val="Normal"/>
-    <w:rsid w:val="00D339A3"/>
+    <w:rsid w:val="00CD4075"/>
     <w:pPr>
       <w:spacing w:before="120"/>
     </w:pPr>
@@ -16950,7 +17114,7 @@
   <w:style w:type="paragraph" w:customStyle="1" w:styleId="Tablecopyrightstatement">
     <w:name w:val="Table copyright statement"/>
     <w:basedOn w:val="Normal"/>
-    <w:rsid w:val="00D339A3"/>
+    <w:rsid w:val="00CD4075"/>
     <w:rPr>
       <w:rFonts w:ascii="Times New Roman" w:eastAsia="Times New Roman" w:hAnsi="Times New Roman"/>
       <w:b/>
@@ -16961,7 +17125,7 @@
   <w:style w:type="paragraph" w:customStyle="1" w:styleId="Tablelicensestatement">
     <w:name w:val="Table license statement"/>
     <w:basedOn w:val="Normal"/>
-    <w:rsid w:val="00D339A3"/>
+    <w:rsid w:val="00CD4075"/>
     <w:rPr>
       <w:rFonts w:ascii="Times New Roman" w:eastAsia="Times New Roman" w:hAnsi="Times New Roman"/>
       <w:b/>
@@ -16972,7 +17136,7 @@
   <w:style w:type="paragraph" w:customStyle="1" w:styleId="VideoInformation">
     <w:name w:val="Video Information"/>
     <w:basedOn w:val="Normal"/>
-    <w:rsid w:val="00D339A3"/>
+    <w:rsid w:val="00CD4075"/>
     <w:pPr>
       <w:shd w:val="clear" w:color="auto" w:fill="FFCCFF"/>
     </w:pPr>
@@ -16985,7 +17149,7 @@
     <w:name w:val="Running left head"/>
     <w:basedOn w:val="Normal"/>
     <w:next w:val="Normal"/>
-    <w:rsid w:val="00DE1853"/>
+    <w:rsid w:val="00CD4075"/>
     <w:pPr>
       <w:autoSpaceDE w:val="0"/>
       <w:autoSpaceDN w:val="0"/>
@@ -17000,7 +17164,6 @@
     <w:name w:val="Heading 1 Char"/>
     <w:basedOn w:val="DefaultParagraphFont"/>
     <w:link w:val="Heading1"/>
-    <w:uiPriority w:val="9"/>
     <w:rsid w:val="006D7468"/>
     <w:rPr>
       <w:rFonts w:ascii="Arial" w:eastAsia="Times" w:hAnsi="Arial"/>
@@ -17013,7 +17176,6 @@
     <w:name w:val="Heading 2 Char"/>
     <w:basedOn w:val="DefaultParagraphFont"/>
     <w:link w:val="Heading2"/>
-    <w:uiPriority w:val="9"/>
     <w:rsid w:val="006D7468"/>
     <w:rPr>
       <w:rFonts w:ascii="Arial" w:eastAsia="Times" w:hAnsi="Arial"/>
@@ -17026,7 +17188,6 @@
     <w:name w:val="Heading 3 Char"/>
     <w:basedOn w:val="DefaultParagraphFont"/>
     <w:link w:val="Heading3"/>
-    <w:uiPriority w:val="9"/>
     <w:rsid w:val="006D7468"/>
     <w:rPr>
       <w:rFonts w:ascii="Arial" w:eastAsia="Times" w:hAnsi="Arial"/>
@@ -17038,7 +17199,6 @@
     <w:name w:val="Heading 4 Char"/>
     <w:basedOn w:val="DefaultParagraphFont"/>
     <w:link w:val="Heading4"/>
-    <w:uiPriority w:val="9"/>
     <w:rsid w:val="006D7468"/>
     <w:rPr>
       <w:rFonts w:ascii="Arial" w:hAnsi="Arial"/>
@@ -17050,7 +17210,6 @@
     <w:name w:val="Heading 5 Char"/>
     <w:basedOn w:val="DefaultParagraphFont"/>
     <w:link w:val="Heading5"/>
-    <w:uiPriority w:val="9"/>
     <w:rsid w:val="006D7468"/>
     <w:rPr>
       <w:rFonts w:ascii="Arial" w:eastAsia="Times" w:hAnsi="Arial"/>
@@ -17062,7 +17221,6 @@
     <w:name w:val="Heading 6 Char"/>
     <w:basedOn w:val="DefaultParagraphFont"/>
     <w:link w:val="Heading6"/>
-    <w:uiPriority w:val="9"/>
     <w:rsid w:val="006D7468"/>
     <w:rPr>
       <w:rFonts w:ascii="Arial" w:hAnsi="Arial"/>
@@ -17075,7 +17233,6 @@
     <w:aliases w:val="subsect 5 title Char"/>
     <w:basedOn w:val="DefaultParagraphFont"/>
     <w:link w:val="Heading7"/>
-    <w:uiPriority w:val="9"/>
     <w:rsid w:val="006D7468"/>
     <w:rPr>
       <w:rFonts w:ascii="Arial" w:eastAsia="Times" w:hAnsi="Arial"/>
@@ -17086,7 +17243,6 @@
     <w:name w:val="Heading 8 Char"/>
     <w:basedOn w:val="DefaultParagraphFont"/>
     <w:link w:val="Heading8"/>
-    <w:uiPriority w:val="9"/>
     <w:rsid w:val="006D7468"/>
     <w:rPr>
       <w:rFonts w:ascii="Arial" w:eastAsia="Times" w:hAnsi="Arial"/>
@@ -17098,7 +17254,6 @@
     <w:name w:val="Heading 9 Char"/>
     <w:basedOn w:val="DefaultParagraphFont"/>
     <w:link w:val="Heading9"/>
-    <w:uiPriority w:val="9"/>
     <w:rsid w:val="006D7468"/>
     <w:rPr>
       <w:rFonts w:ascii="Arial" w:eastAsia="Times" w:hAnsi="Arial"/>
@@ -17111,7 +17266,6 @@
     <w:name w:val="Footer Char"/>
     <w:basedOn w:val="DefaultParagraphFont"/>
     <w:link w:val="Footer"/>
-    <w:uiPriority w:val="99"/>
     <w:semiHidden/>
     <w:rsid w:val="006D7468"/>
     <w:rPr>
@@ -17125,7 +17279,6 @@
     <w:name w:val="Document Map Char"/>
     <w:basedOn w:val="DefaultParagraphFont"/>
     <w:link w:val="DocumentMap"/>
-    <w:uiPriority w:val="99"/>
     <w:semiHidden/>
     <w:rsid w:val="006D7468"/>
     <w:rPr>
@@ -17463,6 +17616,65 @@
 </file>
 
 <file path=customXml/item1.xml><?xml version="1.0" encoding="utf-8"?>
+<?mso-contentType ?>
+<FormTemplates xmlns="http://schemas.microsoft.com/sharepoint/v3/contenttype/forms">
+  <Display>DocumentLibraryForm</Display>
+  <Edit>DocumentLibraryForm</Edit>
+  <New>DocumentLibraryForm</New>
+</FormTemplates>
+</file>
+
+<file path=customXml/item2.xml><?xml version="1.0" encoding="utf-8"?>
+<?mso-contentType ?>
+<spe:Receivers xmlns:spe="http://schemas.microsoft.com/sharepoint/events">
+  <Receiver>
+    <Name>Document ID Generator</Name>
+    <Synchronization>Synchronous</Synchronization>
+    <Type>10001</Type>
+    <SequenceNumber>1000</SequenceNumber>
+    <Url/>
+    <Assembly>Microsoft.Office.DocumentManagement, Version=15.0.0.0, Culture=neutral, PublicKeyToken=71e9bce111e9429c</Assembly>
+    <Class>Microsoft.Office.DocumentManagement.Internal.DocIdHandler</Class>
+    <Data/>
+    <Filter/>
+  </Receiver>
+  <Receiver>
+    <Name>Document ID Generator</Name>
+    <Synchronization>Synchronous</Synchronization>
+    <Type>10002</Type>
+    <SequenceNumber>1001</SequenceNumber>
+    <Url/>
+    <Assembly>Microsoft.Office.DocumentManagement, Version=15.0.0.0, Culture=neutral, PublicKeyToken=71e9bce111e9429c</Assembly>
+    <Class>Microsoft.Office.DocumentManagement.Internal.DocIdHandler</Class>
+    <Data/>
+    <Filter/>
+  </Receiver>
+  <Receiver>
+    <Name>Document ID Generator</Name>
+    <Synchronization>Synchronous</Synchronization>
+    <Type>10004</Type>
+    <SequenceNumber>1002</SequenceNumber>
+    <Url/>
+    <Assembly>Microsoft.Office.DocumentManagement, Version=15.0.0.0, Culture=neutral, PublicKeyToken=71e9bce111e9429c</Assembly>
+    <Class>Microsoft.Office.DocumentManagement.Internal.DocIdHandler</Class>
+    <Data/>
+    <Filter/>
+  </Receiver>
+  <Receiver>
+    <Name>Document ID Generator</Name>
+    <Synchronization>Synchronous</Synchronization>
+    <Type>10006</Type>
+    <SequenceNumber>1003</SequenceNumber>
+    <Url/>
+    <Assembly>Microsoft.Office.DocumentManagement, Version=15.0.0.0, Culture=neutral, PublicKeyToken=71e9bce111e9429c</Assembly>
+    <Class>Microsoft.Office.DocumentManagement.Internal.DocIdHandler</Class>
+    <Data/>
+    <Filter/>
+  </Receiver>
+</spe:Receivers>
+</file>
+
+<file path=customXml/item3.xml><?xml version="1.0" encoding="utf-8"?>
 <ct:contentTypeSchema xmlns:ct="http://schemas.microsoft.com/office/2006/metadata/contentType" xmlns:ma="http://schemas.microsoft.com/office/2006/metadata/properties/metaAttributes" ct:_="" ma:_="" ma:contentTypeName="Document" ma:contentTypeID="0x010100778E518A11609D46BAFAF2386136B2B1" ma:contentTypeVersion="1" ma:contentTypeDescription="Create a new document." ma:contentTypeScope="" ma:versionID="33934b3c09f30f1eb40675850b6946b4">
   <xsd:schema xmlns:xsd="http://www.w3.org/2001/XMLSchema" xmlns:xs="http://www.w3.org/2001/XMLSchema" xmlns:p="http://schemas.microsoft.com/office/2006/metadata/properties" xmlns:ns2="bebfb516-47c3-42bf-8695-c627e02fd07c" targetNamespace="http://schemas.microsoft.com/office/2006/metadata/properties" ma:root="true" ma:fieldsID="4ba1a1d6f02b9887023072dde7f2f2cd" ns2:_="">
     <xsd:import namespace="bebfb516-47c3-42bf-8695-c627e02fd07c"/>
@@ -17607,65 +17819,6 @@
 </ct:contentTypeSchema>
 </file>
 
-<file path=customXml/item2.xml><?xml version="1.0" encoding="utf-8"?>
-<?mso-contentType ?>
-<spe:Receivers xmlns:spe="http://schemas.microsoft.com/sharepoint/events">
-  <Receiver>
-    <Name>Document ID Generator</Name>
-    <Synchronization>Synchronous</Synchronization>
-    <Type>10001</Type>
-    <SequenceNumber>1000</SequenceNumber>
-    <Url/>
-    <Assembly>Microsoft.Office.DocumentManagement, Version=15.0.0.0, Culture=neutral, PublicKeyToken=71e9bce111e9429c</Assembly>
-    <Class>Microsoft.Office.DocumentManagement.Internal.DocIdHandler</Class>
-    <Data/>
-    <Filter/>
-  </Receiver>
-  <Receiver>
-    <Name>Document ID Generator</Name>
-    <Synchronization>Synchronous</Synchronization>
-    <Type>10002</Type>
-    <SequenceNumber>1001</SequenceNumber>
-    <Url/>
-    <Assembly>Microsoft.Office.DocumentManagement, Version=15.0.0.0, Culture=neutral, PublicKeyToken=71e9bce111e9429c</Assembly>
-    <Class>Microsoft.Office.DocumentManagement.Internal.DocIdHandler</Class>
-    <Data/>
-    <Filter/>
-  </Receiver>
-  <Receiver>
-    <Name>Document ID Generator</Name>
-    <Synchronization>Synchronous</Synchronization>
-    <Type>10004</Type>
-    <SequenceNumber>1002</SequenceNumber>
-    <Url/>
-    <Assembly>Microsoft.Office.DocumentManagement, Version=15.0.0.0, Culture=neutral, PublicKeyToken=71e9bce111e9429c</Assembly>
-    <Class>Microsoft.Office.DocumentManagement.Internal.DocIdHandler</Class>
-    <Data/>
-    <Filter/>
-  </Receiver>
-  <Receiver>
-    <Name>Document ID Generator</Name>
-    <Synchronization>Synchronous</Synchronization>
-    <Type>10006</Type>
-    <SequenceNumber>1003</SequenceNumber>
-    <Url/>
-    <Assembly>Microsoft.Office.DocumentManagement, Version=15.0.0.0, Culture=neutral, PublicKeyToken=71e9bce111e9429c</Assembly>
-    <Class>Microsoft.Office.DocumentManagement.Internal.DocIdHandler</Class>
-    <Data/>
-    <Filter/>
-  </Receiver>
-</spe:Receivers>
-</file>
-
-<file path=customXml/item3.xml><?xml version="1.0" encoding="utf-8"?>
-<?mso-contentType ?>
-<FormTemplates xmlns="http://schemas.microsoft.com/sharepoint/v3/contenttype/forms">
-  <Display>DocumentLibraryForm</Display>
-  <Edit>DocumentLibraryForm</Edit>
-  <New>DocumentLibraryForm</New>
-</FormTemplates>
-</file>
-
 <file path=customXml/item4.xml><?xml version="1.0" encoding="utf-8"?>
 <p:properties xmlns:p="http://schemas.microsoft.com/office/2006/metadata/properties" xmlns:xsi="http://www.w3.org/2001/XMLSchema-instance" xmlns:pc="http://schemas.microsoft.com/office/infopath/2007/PartnerControls">
   <documentManagement>
@@ -17679,6 +17832,22 @@
 </file>
 
 <file path=customXml/itemProps1.xml><?xml version="1.0" encoding="utf-8"?>
+<ds:datastoreItem xmlns:ds="http://schemas.openxmlformats.org/officeDocument/2006/customXml" ds:itemID="{540BDF30-D283-4027-9648-5C5B827B5B56}">
+  <ds:schemaRefs>
+    <ds:schemaRef ds:uri="http://schemas.microsoft.com/sharepoint/v3/contenttype/forms"/>
+  </ds:schemaRefs>
+</ds:datastoreItem>
+</file>
+
+<file path=customXml/itemProps2.xml><?xml version="1.0" encoding="utf-8"?>
+<ds:datastoreItem xmlns:ds="http://schemas.openxmlformats.org/officeDocument/2006/customXml" ds:itemID="{8038290C-9884-453C-A787-6A5CBFA7DF64}">
+  <ds:schemaRefs>
+    <ds:schemaRef ds:uri="http://schemas.microsoft.com/sharepoint/events"/>
+  </ds:schemaRefs>
+</ds:datastoreItem>
+</file>
+
+<file path=customXml/itemProps3.xml><?xml version="1.0" encoding="utf-8"?>
 <ds:datastoreItem xmlns:ds="http://schemas.openxmlformats.org/officeDocument/2006/customXml" ds:itemID="{ADB322E8-991E-45D0-8513-D427027228BB}">
   <ds:schemaRefs>
     <ds:schemaRef ds:uri="http://schemas.microsoft.com/office/2006/metadata/contentType"/>
@@ -17696,22 +17865,6 @@
 </ds:datastoreItem>
 </file>
 
-<file path=customXml/itemProps2.xml><?xml version="1.0" encoding="utf-8"?>
-<ds:datastoreItem xmlns:ds="http://schemas.openxmlformats.org/officeDocument/2006/customXml" ds:itemID="{8038290C-9884-453C-A787-6A5CBFA7DF64}">
-  <ds:schemaRefs>
-    <ds:schemaRef ds:uri="http://schemas.microsoft.com/sharepoint/events"/>
-  </ds:schemaRefs>
-</ds:datastoreItem>
-</file>
-
-<file path=customXml/itemProps3.xml><?xml version="1.0" encoding="utf-8"?>
-<ds:datastoreItem xmlns:ds="http://schemas.openxmlformats.org/officeDocument/2006/customXml" ds:itemID="{540BDF30-D283-4027-9648-5C5B827B5B56}">
-  <ds:schemaRefs>
-    <ds:schemaRef ds:uri="http://schemas.microsoft.com/sharepoint/v3/contenttype/forms"/>
-  </ds:schemaRefs>
-</ds:datastoreItem>
-</file>
-
 <file path=customXml/itemProps4.xml><?xml version="1.0" encoding="utf-8"?>
 <ds:datastoreItem xmlns:ds="http://schemas.openxmlformats.org/officeDocument/2006/customXml" ds:itemID="{53A50483-E947-4D10-8491-0CB310CCEE47}">
   <ds:schemaRefs>

</xml_diff>